<commit_message>
work on client and user schema api
</commit_message>
<xml_diff>
--- a/documentaion/ApiDocumentation/api.docx
+++ b/documentaion/ApiDocumentation/api.docx
@@ -117,6 +117,7 @@
           <w:color w:val="000000"/>
           <w:sz w:val="24"/>
           <w:szCs w:val="32"/>
+          <w:highlight w:val="yellow"/>
         </w:rPr>
         <w:t>1. Create a new Client</w:t>
       </w:r>
@@ -128,6 +129,7 @@
           <w:color w:val="000000"/>
           <w:sz w:val="24"/>
           <w:szCs w:val="32"/>
+          <w:highlight w:val="yellow"/>
         </w:rPr>
         <w:t xml:space="preserve"> (</w:t>
       </w:r>
@@ -140,6 +142,7 @@
           <w:color w:val="000000"/>
           <w:sz w:val="24"/>
           <w:szCs w:val="32"/>
+          <w:highlight w:val="yellow"/>
         </w:rPr>
         <w:t>gql</w:t>
       </w:r>
@@ -152,6 +155,7 @@
           <w:color w:val="000000"/>
           <w:sz w:val="24"/>
           <w:szCs w:val="32"/>
+          <w:highlight w:val="yellow"/>
         </w:rPr>
         <w:t>)</w:t>
       </w:r>
@@ -174,18 +178,78 @@
           <w:sz w:val="24"/>
           <w:szCs w:val="32"/>
         </w:rPr>
-        <w:t>2. Delete a client by slug</w:t>
-      </w:r>
-      <w:r>
-        <w:rPr>
-          <w:rFonts w:ascii="Arial" w:eastAsia="Times New Roman" w:hAnsi="Arial" w:cs="Arial"/>
-          <w:b/>
-          <w:bCs/>
-          <w:color w:val="000000"/>
-          <w:sz w:val="24"/>
-          <w:szCs w:val="32"/>
-        </w:rPr>
-        <w:t xml:space="preserve"> </w:t>
+        <w:t>2</w:t>
+      </w:r>
+      <w:r>
+        <w:rPr>
+          <w:rFonts w:ascii="Arial" w:eastAsia="Times New Roman" w:hAnsi="Arial" w:cs="Arial"/>
+          <w:b/>
+          <w:bCs/>
+          <w:color w:val="000000"/>
+          <w:sz w:val="24"/>
+          <w:szCs w:val="32"/>
+          <w:highlight w:val="yellow"/>
+        </w:rPr>
+        <w:t>. Delete a client by slug</w:t>
+      </w:r>
+      <w:r>
+        <w:rPr>
+          <w:rFonts w:ascii="Arial" w:eastAsia="Times New Roman" w:hAnsi="Arial" w:cs="Arial"/>
+          <w:b/>
+          <w:bCs/>
+          <w:color w:val="000000"/>
+          <w:sz w:val="24"/>
+          <w:szCs w:val="32"/>
+          <w:highlight w:val="yellow"/>
+        </w:rPr>
+        <w:t xml:space="preserve"> (</w:t>
+      </w:r>
+      <w:proofErr w:type="spellStart"/>
+      <w:r>
+        <w:rPr>
+          <w:rFonts w:ascii="Arial" w:eastAsia="Times New Roman" w:hAnsi="Arial" w:cs="Arial"/>
+          <w:b/>
+          <w:bCs/>
+          <w:color w:val="000000"/>
+          <w:sz w:val="24"/>
+          <w:szCs w:val="32"/>
+          <w:highlight w:val="yellow"/>
+        </w:rPr>
+        <w:t>gql</w:t>
+      </w:r>
+      <w:proofErr w:type="spellEnd"/>
+      <w:r>
+        <w:rPr>
+          <w:rFonts w:ascii="Arial" w:eastAsia="Times New Roman" w:hAnsi="Arial" w:cs="Arial"/>
+          <w:b/>
+          <w:bCs/>
+          <w:color w:val="000000"/>
+          <w:sz w:val="24"/>
+          <w:szCs w:val="32"/>
+          <w:highlight w:val="yellow"/>
+        </w:rPr>
+        <w:t>)</w:t>
+      </w:r>
+    </w:p>
+    <w:p>
+      <w:pPr>
+        <w:spacing w:before="240" w:after="240" w:line="240" w:lineRule="auto"/>
+        <w:rPr>
+          <w:rFonts w:ascii="Times New Roman" w:eastAsia="Times New Roman" w:hAnsi="Times New Roman" w:cs="Times New Roman"/>
+          <w:sz w:val="20"/>
+          <w:szCs w:val="24"/>
+        </w:rPr>
+      </w:pPr>
+      <w:r>
+        <w:rPr>
+          <w:rFonts w:ascii="Arial" w:eastAsia="Times New Roman" w:hAnsi="Arial" w:cs="Arial"/>
+          <w:b/>
+          <w:bCs/>
+          <w:color w:val="000000"/>
+          <w:sz w:val="24"/>
+          <w:szCs w:val="32"/>
+        </w:rPr>
+        <w:t xml:space="preserve">3. Client can see only his activity by year. </w:t>
       </w:r>
       <w:r>
         <w:rPr>
@@ -198,6 +262,62 @@
         </w:rPr>
         <w:t>(</w:t>
       </w:r>
+      <w:proofErr w:type="gramStart"/>
+      <w:r>
+        <w:rPr>
+          <w:rFonts w:ascii="Arial" w:eastAsia="Times New Roman" w:hAnsi="Arial" w:cs="Arial"/>
+          <w:b/>
+          <w:bCs/>
+          <w:color w:val="000000"/>
+          <w:sz w:val="24"/>
+          <w:szCs w:val="32"/>
+        </w:rPr>
+        <w:t>rest</w:t>
+      </w:r>
+      <w:proofErr w:type="gramEnd"/>
+      <w:r>
+        <w:rPr>
+          <w:rFonts w:ascii="Arial" w:eastAsia="Times New Roman" w:hAnsi="Arial" w:cs="Arial"/>
+          <w:b/>
+          <w:bCs/>
+          <w:color w:val="000000"/>
+          <w:sz w:val="24"/>
+          <w:szCs w:val="32"/>
+        </w:rPr>
+        <w:t>)</w:t>
+      </w:r>
+    </w:p>
+    <w:p>
+      <w:pPr>
+        <w:spacing w:before="240" w:after="240" w:line="240" w:lineRule="auto"/>
+        <w:rPr>
+          <w:rFonts w:ascii="Times New Roman" w:eastAsia="Times New Roman" w:hAnsi="Times New Roman" w:cs="Times New Roman"/>
+          <w:sz w:val="20"/>
+          <w:szCs w:val="24"/>
+        </w:rPr>
+      </w:pPr>
+      <w:r>
+        <w:rPr>
+          <w:rFonts w:ascii="Arial" w:eastAsia="Times New Roman" w:hAnsi="Arial" w:cs="Arial"/>
+          <w:b/>
+          <w:bCs/>
+          <w:color w:val="000000"/>
+          <w:sz w:val="24"/>
+          <w:szCs w:val="32"/>
+        </w:rPr>
+        <w:t xml:space="preserve">4. Update client data by id </w:t>
+      </w:r>
+      <w:r>
+        <w:rPr>
+          <w:rFonts w:ascii="Arial" w:eastAsia="Times New Roman" w:hAnsi="Arial" w:cs="Arial"/>
+          <w:b/>
+          <w:bCs/>
+          <w:color w:val="000000"/>
+          <w:sz w:val="24"/>
+          <w:szCs w:val="32"/>
+        </w:rPr>
+        <w:t>(</w:t>
+      </w:r>
       <w:proofErr w:type="spellStart"/>
       <w:r>
         <w:rPr>
@@ -241,32 +361,32 @@
           <w:sz w:val="24"/>
           <w:szCs w:val="32"/>
         </w:rPr>
-        <w:t xml:space="preserve">3. Client can see only his activity by year. </w:t>
-      </w:r>
-      <w:r>
-        <w:rPr>
-          <w:rFonts w:ascii="Arial" w:eastAsia="Times New Roman" w:hAnsi="Arial" w:cs="Arial"/>
-          <w:b/>
-          <w:bCs/>
-          <w:color w:val="000000"/>
-          <w:sz w:val="24"/>
-          <w:szCs w:val="32"/>
-        </w:rPr>
-        <w:t>(</w:t>
-      </w:r>
-      <w:proofErr w:type="gramStart"/>
-      <w:r>
-        <w:rPr>
-          <w:rFonts w:ascii="Arial" w:eastAsia="Times New Roman" w:hAnsi="Arial" w:cs="Arial"/>
-          <w:b/>
-          <w:bCs/>
-          <w:color w:val="000000"/>
-          <w:sz w:val="24"/>
-          <w:szCs w:val="32"/>
-        </w:rPr>
-        <w:t>rest</w:t>
-      </w:r>
-      <w:proofErr w:type="gramEnd"/>
+        <w:t>5. Client can see only his published or draft blog</w:t>
+      </w:r>
+      <w:r>
+        <w:rPr>
+          <w:rFonts w:ascii="Arial" w:eastAsia="Times New Roman" w:hAnsi="Arial" w:cs="Arial"/>
+          <w:b/>
+          <w:bCs/>
+          <w:color w:val="000000"/>
+          <w:sz w:val="24"/>
+          <w:szCs w:val="32"/>
+        </w:rPr>
+        <w:t xml:space="preserve"> (</w:t>
+      </w:r>
+      <w:proofErr w:type="spellStart"/>
+      <w:r>
+        <w:rPr>
+          <w:rFonts w:ascii="Arial" w:eastAsia="Times New Roman" w:hAnsi="Arial" w:cs="Arial"/>
+          <w:b/>
+          <w:bCs/>
+          <w:color w:val="000000"/>
+          <w:sz w:val="24"/>
+          <w:szCs w:val="32"/>
+        </w:rPr>
+        <w:t>gql</w:t>
+      </w:r>
+      <w:proofErr w:type="spellEnd"/>
       <w:r>
         <w:rPr>
           <w:rFonts w:ascii="Arial" w:eastAsia="Times New Roman" w:hAnsi="Arial" w:cs="Arial"/>
@@ -281,79 +401,42 @@
     </w:p>
     <w:p>
       <w:pPr>
-        <w:spacing w:before="240" w:after="240" w:line="240" w:lineRule="auto"/>
-        <w:rPr>
-          <w:rFonts w:ascii="Times New Roman" w:eastAsia="Times New Roman" w:hAnsi="Times New Roman" w:cs="Times New Roman"/>
-          <w:sz w:val="20"/>
-          <w:szCs w:val="24"/>
-        </w:rPr>
-      </w:pPr>
-      <w:r>
-        <w:rPr>
-          <w:rFonts w:ascii="Arial" w:eastAsia="Times New Roman" w:hAnsi="Arial" w:cs="Arial"/>
-          <w:b/>
-          <w:bCs/>
-          <w:color w:val="000000"/>
-          <w:sz w:val="24"/>
-          <w:szCs w:val="32"/>
-        </w:rPr>
-        <w:t xml:space="preserve">4. Update client data by id </w:t>
-      </w:r>
-      <w:r>
-        <w:rPr>
-          <w:rFonts w:ascii="Arial" w:eastAsia="Times New Roman" w:hAnsi="Arial" w:cs="Arial"/>
-          <w:b/>
-          <w:bCs/>
-          <w:color w:val="000000"/>
-          <w:sz w:val="24"/>
-          <w:szCs w:val="32"/>
-        </w:rPr>
-        <w:t>(</w:t>
-      </w:r>
-      <w:proofErr w:type="spellStart"/>
-      <w:r>
-        <w:rPr>
-          <w:rFonts w:ascii="Arial" w:eastAsia="Times New Roman" w:hAnsi="Arial" w:cs="Arial"/>
-          <w:b/>
-          <w:bCs/>
-          <w:color w:val="000000"/>
-          <w:sz w:val="24"/>
-          <w:szCs w:val="32"/>
-        </w:rPr>
-        <w:t>gql</w:t>
-      </w:r>
-      <w:proofErr w:type="spellEnd"/>
-      <w:r>
-        <w:rPr>
-          <w:rFonts w:ascii="Arial" w:eastAsia="Times New Roman" w:hAnsi="Arial" w:cs="Arial"/>
-          <w:b/>
-          <w:bCs/>
-          <w:color w:val="000000"/>
-          <w:sz w:val="24"/>
-          <w:szCs w:val="32"/>
-        </w:rPr>
-        <w:t>)</w:t>
-      </w:r>
-    </w:p>
-    <w:p>
-      <w:pPr>
-        <w:spacing w:before="240" w:after="240" w:line="240" w:lineRule="auto"/>
-        <w:rPr>
-          <w:rFonts w:ascii="Times New Roman" w:eastAsia="Times New Roman" w:hAnsi="Times New Roman" w:cs="Times New Roman"/>
-          <w:sz w:val="20"/>
-          <w:szCs w:val="24"/>
-        </w:rPr>
-      </w:pPr>
-      <w:r>
-        <w:rPr>
-          <w:rFonts w:ascii="Arial" w:eastAsia="Times New Roman" w:hAnsi="Arial" w:cs="Arial"/>
-          <w:b/>
-          <w:bCs/>
-          <w:color w:val="000000"/>
-          <w:sz w:val="24"/>
-          <w:szCs w:val="32"/>
-        </w:rPr>
-        <w:t>5. Client can see only his published or draft blog</w:t>
+        <w:jc w:val="center"/>
+        <w:rPr>
+          <w:sz w:val="18"/>
+        </w:rPr>
+      </w:pPr>
+      <w:r>
+        <w:rPr>
+          <w:rFonts w:ascii="Arial" w:hAnsi="Arial" w:cs="Arial"/>
+          <w:b/>
+          <w:bCs/>
+          <w:color w:val="38761D"/>
+          <w:sz w:val="24"/>
+          <w:szCs w:val="32"/>
+        </w:rPr>
+        <w:t>User Schema</w:t>
+      </w:r>
+    </w:p>
+    <w:p>
+      <w:pPr>
+        <w:spacing w:before="240" w:after="240" w:line="240" w:lineRule="auto"/>
+        <w:rPr>
+          <w:rFonts w:ascii="Times New Roman" w:eastAsia="Times New Roman" w:hAnsi="Times New Roman" w:cs="Times New Roman"/>
+          <w:sz w:val="20"/>
+          <w:szCs w:val="24"/>
+        </w:rPr>
+      </w:pPr>
+      <w:r>
+        <w:rPr>
+          <w:rFonts w:ascii="Arial" w:eastAsia="Times New Roman" w:hAnsi="Arial" w:cs="Arial"/>
+          <w:b/>
+          <w:bCs/>
+          <w:color w:val="000000"/>
+          <w:sz w:val="24"/>
+          <w:szCs w:val="32"/>
+        </w:rPr>
+        <w:t>1. Upload or update logged in user profile picture and delete existing one from server.</w:t>
       </w:r>
       <w:r>
         <w:rPr>
@@ -365,92 +448,6 @@
           <w:szCs w:val="32"/>
         </w:rPr>
         <w:t xml:space="preserve"> (</w:t>
-      </w:r>
-      <w:proofErr w:type="spellStart"/>
-      <w:r>
-        <w:rPr>
-          <w:rFonts w:ascii="Arial" w:eastAsia="Times New Roman" w:hAnsi="Arial" w:cs="Arial"/>
-          <w:b/>
-          <w:bCs/>
-          <w:color w:val="000000"/>
-          <w:sz w:val="24"/>
-          <w:szCs w:val="32"/>
-        </w:rPr>
-        <w:t>gql</w:t>
-      </w:r>
-      <w:proofErr w:type="spellEnd"/>
-      <w:r>
-        <w:rPr>
-          <w:rFonts w:ascii="Arial" w:eastAsia="Times New Roman" w:hAnsi="Arial" w:cs="Arial"/>
-          <w:b/>
-          <w:bCs/>
-          <w:color w:val="000000"/>
-          <w:sz w:val="24"/>
-          <w:szCs w:val="32"/>
-        </w:rPr>
-        <w:t>)</w:t>
-      </w:r>
-    </w:p>
-    <w:p>
-      <w:pPr>
-        <w:jc w:val="center"/>
-        <w:rPr>
-          <w:sz w:val="18"/>
-        </w:rPr>
-      </w:pPr>
-      <w:r>
-        <w:rPr>
-          <w:rFonts w:ascii="Arial" w:hAnsi="Arial" w:cs="Arial"/>
-          <w:b/>
-          <w:bCs/>
-          <w:color w:val="38761D"/>
-          <w:sz w:val="24"/>
-          <w:szCs w:val="32"/>
-        </w:rPr>
-        <w:t>User Schema</w:t>
-      </w:r>
-    </w:p>
-    <w:p>
-      <w:pPr>
-        <w:spacing w:before="240" w:after="240" w:line="240" w:lineRule="auto"/>
-        <w:rPr>
-          <w:rFonts w:ascii="Times New Roman" w:eastAsia="Times New Roman" w:hAnsi="Times New Roman" w:cs="Times New Roman"/>
-          <w:sz w:val="20"/>
-          <w:szCs w:val="24"/>
-        </w:rPr>
-      </w:pPr>
-      <w:r>
-        <w:rPr>
-          <w:rFonts w:ascii="Arial" w:eastAsia="Times New Roman" w:hAnsi="Arial" w:cs="Arial"/>
-          <w:b/>
-          <w:bCs/>
-          <w:color w:val="000000"/>
-          <w:sz w:val="24"/>
-          <w:szCs w:val="32"/>
-        </w:rPr>
-        <w:t>1. Upload or update logged in user profile picture and delete existing one from server.</w:t>
-      </w:r>
-      <w:r>
-        <w:rPr>
-          <w:rFonts w:ascii="Arial" w:eastAsia="Times New Roman" w:hAnsi="Arial" w:cs="Arial"/>
-          <w:b/>
-          <w:bCs/>
-          <w:color w:val="000000"/>
-          <w:sz w:val="24"/>
-          <w:szCs w:val="32"/>
-        </w:rPr>
-        <w:t xml:space="preserve"> </w:t>
-      </w:r>
-      <w:r>
-        <w:rPr>
-          <w:rFonts w:ascii="Arial" w:eastAsia="Times New Roman" w:hAnsi="Arial" w:cs="Arial"/>
-          <w:b/>
-          <w:bCs/>
-          <w:color w:val="000000"/>
-          <w:sz w:val="24"/>
-          <w:szCs w:val="32"/>
-        </w:rPr>
-        <w:t>(</w:t>
       </w:r>
       <w:proofErr w:type="spellStart"/>
       <w:proofErr w:type="gramStart"/>
@@ -532,18 +529,7 @@
           <w:sz w:val="24"/>
           <w:szCs w:val="32"/>
         </w:rPr>
-        <w:t xml:space="preserve"> </w:t>
-      </w:r>
-      <w:r>
-        <w:rPr>
-          <w:rFonts w:ascii="Arial" w:eastAsia="Times New Roman" w:hAnsi="Arial" w:cs="Arial"/>
-          <w:b/>
-          <w:bCs/>
-          <w:color w:val="000000"/>
-          <w:sz w:val="24"/>
-          <w:szCs w:val="32"/>
-        </w:rPr>
-        <w:t>(</w:t>
+        <w:t xml:space="preserve"> (</w:t>
       </w:r>
       <w:proofErr w:type="spellStart"/>
       <w:proofErr w:type="gramStart"/>
@@ -621,6 +607,7 @@
           <w:color w:val="000000"/>
           <w:sz w:val="24"/>
           <w:szCs w:val="32"/>
+          <w:highlight w:val="yellow"/>
         </w:rPr>
         <w:t>4. Login user with email and password</w:t>
       </w:r>
@@ -632,6 +619,7 @@
           <w:color w:val="000000"/>
           <w:sz w:val="24"/>
           <w:szCs w:val="32"/>
+          <w:highlight w:val="yellow"/>
         </w:rPr>
         <w:t xml:space="preserve"> (rest)</w:t>
       </w:r>
@@ -852,6 +840,8 @@
           <w:szCs w:val="32"/>
         </w:rPr>
       </w:pPr>
+      <w:bookmarkStart w:id="0" w:name="_GoBack"/>
+      <w:bookmarkEnd w:id="0"/>
     </w:p>
     <w:p>
       <w:pPr>
@@ -968,18 +958,7 @@
           <w:sz w:val="24"/>
           <w:szCs w:val="32"/>
         </w:rPr>
-        <w:t xml:space="preserve">  </w:t>
-      </w:r>
-      <w:r>
-        <w:rPr>
-          <w:rFonts w:ascii="Arial" w:eastAsia="Times New Roman" w:hAnsi="Arial" w:cs="Arial"/>
-          <w:b/>
-          <w:bCs/>
-          <w:color w:val="000000"/>
-          <w:sz w:val="24"/>
-          <w:szCs w:val="32"/>
-        </w:rPr>
-        <w:t>(</w:t>
+        <w:t xml:space="preserve">  (</w:t>
       </w:r>
       <w:proofErr w:type="spellStart"/>
       <w:proofErr w:type="gramEnd"/>
@@ -1783,18 +1762,7 @@
           <w:sz w:val="24"/>
           <w:szCs w:val="32"/>
         </w:rPr>
-        <w:t xml:space="preserve"> </w:t>
-      </w:r>
-      <w:r>
-        <w:rPr>
-          <w:rFonts w:ascii="Arial" w:eastAsia="Times New Roman" w:hAnsi="Arial" w:cs="Arial"/>
-          <w:b/>
-          <w:bCs/>
-          <w:color w:val="000000"/>
-          <w:sz w:val="24"/>
-          <w:szCs w:val="32"/>
-        </w:rPr>
-        <w:t>(</w:t>
+        <w:t xml:space="preserve"> (</w:t>
       </w:r>
       <w:proofErr w:type="spellStart"/>
       <w:proofErr w:type="gramStart"/>
@@ -1967,18 +1935,7 @@
           <w:sz w:val="24"/>
           <w:szCs w:val="32"/>
         </w:rPr>
-        <w:t xml:space="preserve"> </w:t>
-      </w:r>
-      <w:r>
-        <w:rPr>
-          <w:rFonts w:ascii="Arial" w:eastAsia="Times New Roman" w:hAnsi="Arial" w:cs="Arial"/>
-          <w:b/>
-          <w:bCs/>
-          <w:color w:val="000000"/>
-          <w:sz w:val="24"/>
-          <w:szCs w:val="32"/>
-        </w:rPr>
-        <w:t>(</w:t>
+        <w:t xml:space="preserve"> (</w:t>
       </w:r>
       <w:proofErr w:type="spellStart"/>
       <w:r>
@@ -2050,18 +2007,7 @@
           <w:sz w:val="24"/>
           <w:szCs w:val="32"/>
         </w:rPr>
-        <w:t xml:space="preserve"> </w:t>
-      </w:r>
-      <w:r>
-        <w:rPr>
-          <w:rFonts w:ascii="Arial" w:eastAsia="Times New Roman" w:hAnsi="Arial" w:cs="Arial"/>
-          <w:b/>
-          <w:bCs/>
-          <w:color w:val="000000"/>
-          <w:sz w:val="24"/>
-          <w:szCs w:val="32"/>
-        </w:rPr>
-        <w:t>(</w:t>
+        <w:t xml:space="preserve"> (</w:t>
       </w:r>
       <w:proofErr w:type="spellStart"/>
       <w:proofErr w:type="gramStart"/>
@@ -2145,18 +2091,7 @@
           <w:sz w:val="24"/>
           <w:szCs w:val="32"/>
         </w:rPr>
-        <w:t xml:space="preserve"> </w:t>
-      </w:r>
-      <w:r>
-        <w:rPr>
-          <w:rFonts w:ascii="Arial" w:eastAsia="Times New Roman" w:hAnsi="Arial" w:cs="Arial"/>
-          <w:b/>
-          <w:bCs/>
-          <w:color w:val="000000"/>
-          <w:sz w:val="24"/>
-          <w:szCs w:val="32"/>
-        </w:rPr>
-        <w:t>(</w:t>
+        <w:t xml:space="preserve"> (</w:t>
       </w:r>
       <w:proofErr w:type="spellStart"/>
       <w:proofErr w:type="gramEnd"/>
@@ -2310,18 +2245,7 @@
           <w:sz w:val="24"/>
           <w:szCs w:val="32"/>
         </w:rPr>
-        <w:t xml:space="preserve"> </w:t>
-      </w:r>
-      <w:r>
-        <w:rPr>
-          <w:rFonts w:ascii="Arial" w:eastAsia="Times New Roman" w:hAnsi="Arial" w:cs="Arial"/>
-          <w:b/>
-          <w:bCs/>
-          <w:color w:val="000000"/>
-          <w:sz w:val="24"/>
-          <w:szCs w:val="32"/>
-        </w:rPr>
-        <w:t>(</w:t>
+        <w:t xml:space="preserve"> (</w:t>
       </w:r>
       <w:proofErr w:type="spellStart"/>
       <w:r>
@@ -2467,18 +2391,7 @@
           <w:sz w:val="24"/>
           <w:szCs w:val="32"/>
         </w:rPr>
-        <w:t xml:space="preserve"> </w:t>
-      </w:r>
-      <w:r>
-        <w:rPr>
-          <w:rFonts w:ascii="Arial" w:eastAsia="Times New Roman" w:hAnsi="Arial" w:cs="Arial"/>
-          <w:b/>
-          <w:bCs/>
-          <w:color w:val="000000"/>
-          <w:sz w:val="24"/>
-          <w:szCs w:val="32"/>
-        </w:rPr>
-        <w:t>(</w:t>
+        <w:t xml:space="preserve"> (</w:t>
       </w:r>
       <w:proofErr w:type="spellStart"/>
       <w:r>
@@ -2631,18 +2544,7 @@
           <w:sz w:val="24"/>
           <w:szCs w:val="32"/>
         </w:rPr>
-        <w:t xml:space="preserve"> </w:t>
-      </w:r>
-      <w:r>
-        <w:rPr>
-          <w:rFonts w:ascii="Arial" w:eastAsia="Times New Roman" w:hAnsi="Arial" w:cs="Arial"/>
-          <w:b/>
-          <w:bCs/>
-          <w:color w:val="000000"/>
-          <w:sz w:val="24"/>
-          <w:szCs w:val="32"/>
-        </w:rPr>
-        <w:t>(</w:t>
+        <w:t xml:space="preserve"> (</w:t>
       </w:r>
       <w:proofErr w:type="spellStart"/>
       <w:proofErr w:type="gramEnd"/>
@@ -3011,18 +2913,7 @@
           <w:sz w:val="24"/>
           <w:szCs w:val="32"/>
         </w:rPr>
-        <w:t xml:space="preserve"> </w:t>
-      </w:r>
-      <w:r>
-        <w:rPr>
-          <w:rFonts w:ascii="Arial" w:eastAsia="Times New Roman" w:hAnsi="Arial" w:cs="Arial"/>
-          <w:b/>
-          <w:bCs/>
-          <w:color w:val="000000"/>
-          <w:sz w:val="24"/>
-          <w:szCs w:val="32"/>
-        </w:rPr>
-        <w:t>(</w:t>
+        <w:t xml:space="preserve"> (</w:t>
       </w:r>
       <w:proofErr w:type="spellStart"/>
       <w:proofErr w:type="gramEnd"/>
@@ -3082,7 +2973,350 @@
           <w:sz w:val="24"/>
           <w:szCs w:val="32"/>
         </w:rPr>
-        <w:t xml:space="preserve"> </w:t>
+        <w:t xml:space="preserve"> (</w:t>
+      </w:r>
+      <w:proofErr w:type="spellStart"/>
+      <w:r>
+        <w:rPr>
+          <w:rFonts w:ascii="Arial" w:eastAsia="Times New Roman" w:hAnsi="Arial" w:cs="Arial"/>
+          <w:b/>
+          <w:bCs/>
+          <w:color w:val="000000"/>
+          <w:sz w:val="24"/>
+          <w:szCs w:val="32"/>
+        </w:rPr>
+        <w:t>gql</w:t>
+      </w:r>
+      <w:proofErr w:type="spellEnd"/>
+      <w:r>
+        <w:rPr>
+          <w:rFonts w:ascii="Arial" w:eastAsia="Times New Roman" w:hAnsi="Arial" w:cs="Arial"/>
+          <w:b/>
+          <w:bCs/>
+          <w:color w:val="000000"/>
+          <w:sz w:val="24"/>
+          <w:szCs w:val="32"/>
+        </w:rPr>
+        <w:t>)</w:t>
+      </w:r>
+    </w:p>
+    <w:p>
+      <w:pPr>
+        <w:spacing w:before="240" w:after="240" w:line="240" w:lineRule="auto"/>
+        <w:rPr>
+          <w:rFonts w:ascii="Arial" w:eastAsia="Times New Roman" w:hAnsi="Arial" w:cs="Arial"/>
+          <w:b/>
+          <w:bCs/>
+          <w:color w:val="000000"/>
+          <w:sz w:val="24"/>
+          <w:szCs w:val="32"/>
+        </w:rPr>
+      </w:pPr>
+      <w:r>
+        <w:rPr>
+          <w:rFonts w:ascii="Arial" w:eastAsia="Times New Roman" w:hAnsi="Arial" w:cs="Arial"/>
+          <w:b/>
+          <w:bCs/>
+          <w:color w:val="000000"/>
+          <w:sz w:val="24"/>
+          <w:szCs w:val="32"/>
+        </w:rPr>
+        <w:t>3. Create available main category with color</w:t>
+      </w:r>
+      <w:r>
+        <w:rPr>
+          <w:rFonts w:ascii="Arial" w:eastAsia="Times New Roman" w:hAnsi="Arial" w:cs="Arial"/>
+          <w:b/>
+          <w:bCs/>
+          <w:color w:val="000000"/>
+          <w:sz w:val="24"/>
+          <w:szCs w:val="32"/>
+        </w:rPr>
+        <w:t xml:space="preserve"> (</w:t>
+      </w:r>
+      <w:proofErr w:type="spellStart"/>
+      <w:r>
+        <w:rPr>
+          <w:rFonts w:ascii="Arial" w:eastAsia="Times New Roman" w:hAnsi="Arial" w:cs="Arial"/>
+          <w:b/>
+          <w:bCs/>
+          <w:color w:val="000000"/>
+          <w:sz w:val="24"/>
+          <w:szCs w:val="32"/>
+        </w:rPr>
+        <w:t>gql</w:t>
+      </w:r>
+      <w:proofErr w:type="spellEnd"/>
+      <w:r>
+        <w:rPr>
+          <w:rFonts w:ascii="Arial" w:eastAsia="Times New Roman" w:hAnsi="Arial" w:cs="Arial"/>
+          <w:b/>
+          <w:bCs/>
+          <w:color w:val="000000"/>
+          <w:sz w:val="24"/>
+          <w:szCs w:val="32"/>
+        </w:rPr>
+        <w:t>)</w:t>
+      </w:r>
+    </w:p>
+    <w:p>
+      <w:pPr>
+        <w:spacing w:before="240" w:after="240" w:line="240" w:lineRule="auto"/>
+        <w:rPr>
+          <w:rFonts w:ascii="Arial" w:eastAsia="Times New Roman" w:hAnsi="Arial" w:cs="Arial"/>
+          <w:b/>
+          <w:bCs/>
+          <w:color w:val="000000"/>
+          <w:sz w:val="24"/>
+          <w:szCs w:val="32"/>
+        </w:rPr>
+      </w:pPr>
+      <w:r>
+        <w:rPr>
+          <w:rFonts w:ascii="Arial" w:eastAsia="Times New Roman" w:hAnsi="Arial" w:cs="Arial"/>
+          <w:b/>
+          <w:bCs/>
+          <w:color w:val="000000"/>
+          <w:sz w:val="24"/>
+          <w:szCs w:val="32"/>
+        </w:rPr>
+        <w:t>4. Create available sub category</w:t>
+      </w:r>
+      <w:r>
+        <w:rPr>
+          <w:rFonts w:ascii="Arial" w:eastAsia="Times New Roman" w:hAnsi="Arial" w:cs="Arial"/>
+          <w:b/>
+          <w:bCs/>
+          <w:color w:val="000000"/>
+          <w:sz w:val="24"/>
+          <w:szCs w:val="32"/>
+        </w:rPr>
+        <w:t xml:space="preserve"> (</w:t>
+      </w:r>
+      <w:proofErr w:type="spellStart"/>
+      <w:r>
+        <w:rPr>
+          <w:rFonts w:ascii="Arial" w:eastAsia="Times New Roman" w:hAnsi="Arial" w:cs="Arial"/>
+          <w:b/>
+          <w:bCs/>
+          <w:color w:val="000000"/>
+          <w:sz w:val="24"/>
+          <w:szCs w:val="32"/>
+        </w:rPr>
+        <w:t>gql</w:t>
+      </w:r>
+      <w:proofErr w:type="spellEnd"/>
+      <w:r>
+        <w:rPr>
+          <w:rFonts w:ascii="Arial" w:eastAsia="Times New Roman" w:hAnsi="Arial" w:cs="Arial"/>
+          <w:b/>
+          <w:bCs/>
+          <w:color w:val="000000"/>
+          <w:sz w:val="24"/>
+          <w:szCs w:val="32"/>
+        </w:rPr>
+        <w:t>)</w:t>
+      </w:r>
+    </w:p>
+    <w:p>
+      <w:pPr>
+        <w:spacing w:before="240" w:after="240" w:line="240" w:lineRule="auto"/>
+        <w:rPr>
+          <w:rFonts w:ascii="Arial" w:eastAsia="Times New Roman" w:hAnsi="Arial" w:cs="Arial"/>
+          <w:b/>
+          <w:bCs/>
+          <w:color w:val="000000"/>
+          <w:sz w:val="24"/>
+          <w:szCs w:val="32"/>
+        </w:rPr>
+      </w:pPr>
+      <w:r>
+        <w:rPr>
+          <w:rFonts w:ascii="Arial" w:eastAsia="Times New Roman" w:hAnsi="Arial" w:cs="Arial"/>
+          <w:b/>
+          <w:bCs/>
+          <w:color w:val="000000"/>
+          <w:sz w:val="24"/>
+          <w:szCs w:val="32"/>
+        </w:rPr>
+        <w:t>5. Get all main category in ascending order</w:t>
+      </w:r>
+      <w:r>
+        <w:rPr>
+          <w:rFonts w:ascii="Arial" w:eastAsia="Times New Roman" w:hAnsi="Arial" w:cs="Arial"/>
+          <w:b/>
+          <w:bCs/>
+          <w:color w:val="000000"/>
+          <w:sz w:val="24"/>
+          <w:szCs w:val="32"/>
+        </w:rPr>
+        <w:t xml:space="preserve"> (</w:t>
+      </w:r>
+      <w:proofErr w:type="spellStart"/>
+      <w:r>
+        <w:rPr>
+          <w:rFonts w:ascii="Arial" w:eastAsia="Times New Roman" w:hAnsi="Arial" w:cs="Arial"/>
+          <w:b/>
+          <w:bCs/>
+          <w:color w:val="000000"/>
+          <w:sz w:val="24"/>
+          <w:szCs w:val="32"/>
+        </w:rPr>
+        <w:t>gql</w:t>
+      </w:r>
+      <w:proofErr w:type="spellEnd"/>
+      <w:r>
+        <w:rPr>
+          <w:rFonts w:ascii="Arial" w:eastAsia="Times New Roman" w:hAnsi="Arial" w:cs="Arial"/>
+          <w:b/>
+          <w:bCs/>
+          <w:color w:val="000000"/>
+          <w:sz w:val="24"/>
+          <w:szCs w:val="32"/>
+        </w:rPr>
+        <w:t>)</w:t>
+      </w:r>
+    </w:p>
+    <w:p>
+      <w:pPr>
+        <w:spacing w:before="240" w:after="240" w:line="240" w:lineRule="auto"/>
+        <w:rPr>
+          <w:rFonts w:ascii="Arial" w:eastAsia="Times New Roman" w:hAnsi="Arial" w:cs="Arial"/>
+          <w:b/>
+          <w:bCs/>
+          <w:color w:val="000000"/>
+          <w:sz w:val="24"/>
+          <w:szCs w:val="32"/>
+        </w:rPr>
+      </w:pPr>
+      <w:r>
+        <w:rPr>
+          <w:rFonts w:ascii="Arial" w:eastAsia="Times New Roman" w:hAnsi="Arial" w:cs="Arial"/>
+          <w:b/>
+          <w:bCs/>
+          <w:color w:val="000000"/>
+          <w:sz w:val="24"/>
+          <w:szCs w:val="32"/>
+        </w:rPr>
+        <w:t>6. Get all sub category in ascending order</w:t>
+      </w:r>
+      <w:r>
+        <w:rPr>
+          <w:rFonts w:ascii="Arial" w:eastAsia="Times New Roman" w:hAnsi="Arial" w:cs="Arial"/>
+          <w:b/>
+          <w:bCs/>
+          <w:color w:val="000000"/>
+          <w:sz w:val="24"/>
+          <w:szCs w:val="32"/>
+        </w:rPr>
+        <w:t xml:space="preserve"> (</w:t>
+      </w:r>
+      <w:proofErr w:type="spellStart"/>
+      <w:r>
+        <w:rPr>
+          <w:rFonts w:ascii="Arial" w:eastAsia="Times New Roman" w:hAnsi="Arial" w:cs="Arial"/>
+          <w:b/>
+          <w:bCs/>
+          <w:color w:val="000000"/>
+          <w:sz w:val="24"/>
+          <w:szCs w:val="32"/>
+        </w:rPr>
+        <w:t>gql</w:t>
+      </w:r>
+      <w:proofErr w:type="spellEnd"/>
+      <w:r>
+        <w:rPr>
+          <w:rFonts w:ascii="Arial" w:eastAsia="Times New Roman" w:hAnsi="Arial" w:cs="Arial"/>
+          <w:b/>
+          <w:bCs/>
+          <w:color w:val="000000"/>
+          <w:sz w:val="24"/>
+          <w:szCs w:val="32"/>
+        </w:rPr>
+        <w:t>)</w:t>
+      </w:r>
+    </w:p>
+    <w:p>
+      <w:pPr>
+        <w:spacing w:before="240" w:after="240" w:line="240" w:lineRule="auto"/>
+        <w:rPr>
+          <w:rFonts w:ascii="Arial" w:eastAsia="Times New Roman" w:hAnsi="Arial" w:cs="Arial"/>
+          <w:b/>
+          <w:bCs/>
+          <w:color w:val="000000"/>
+          <w:sz w:val="24"/>
+          <w:szCs w:val="32"/>
+        </w:rPr>
+      </w:pPr>
+      <w:r>
+        <w:rPr>
+          <w:rFonts w:ascii="Arial" w:eastAsia="Times New Roman" w:hAnsi="Arial" w:cs="Arial"/>
+          <w:b/>
+          <w:bCs/>
+          <w:color w:val="000000"/>
+          <w:sz w:val="24"/>
+          <w:szCs w:val="32"/>
+        </w:rPr>
+        <w:t>7. Add contact social media to contact officially</w:t>
+      </w:r>
+      <w:r>
+        <w:rPr>
+          <w:rFonts w:ascii="Arial" w:eastAsia="Times New Roman" w:hAnsi="Arial" w:cs="Arial"/>
+          <w:b/>
+          <w:bCs/>
+          <w:color w:val="000000"/>
+          <w:sz w:val="24"/>
+          <w:szCs w:val="32"/>
+        </w:rPr>
+        <w:t xml:space="preserve"> (</w:t>
+      </w:r>
+      <w:proofErr w:type="spellStart"/>
+      <w:r>
+        <w:rPr>
+          <w:rFonts w:ascii="Arial" w:eastAsia="Times New Roman" w:hAnsi="Arial" w:cs="Arial"/>
+          <w:b/>
+          <w:bCs/>
+          <w:color w:val="000000"/>
+          <w:sz w:val="24"/>
+          <w:szCs w:val="32"/>
+        </w:rPr>
+        <w:t>gql</w:t>
+      </w:r>
+      <w:proofErr w:type="spellEnd"/>
+      <w:r>
+        <w:rPr>
+          <w:rFonts w:ascii="Arial" w:eastAsia="Times New Roman" w:hAnsi="Arial" w:cs="Arial"/>
+          <w:b/>
+          <w:bCs/>
+          <w:color w:val="000000"/>
+          <w:sz w:val="24"/>
+          <w:szCs w:val="32"/>
+        </w:rPr>
+        <w:t>)</w:t>
+      </w:r>
+    </w:p>
+    <w:p>
+      <w:pPr>
+        <w:spacing w:before="240" w:after="240" w:line="240" w:lineRule="auto"/>
+        <w:rPr>
+          <w:rFonts w:ascii="Arial" w:eastAsia="Times New Roman" w:hAnsi="Arial" w:cs="Arial"/>
+          <w:b/>
+          <w:bCs/>
+          <w:color w:val="000000"/>
+          <w:sz w:val="24"/>
+          <w:szCs w:val="32"/>
+        </w:rPr>
+      </w:pPr>
+      <w:r>
+        <w:rPr>
+          <w:rFonts w:ascii="Arial" w:eastAsia="Times New Roman" w:hAnsi="Arial" w:cs="Arial"/>
+          <w:b/>
+          <w:bCs/>
+          <w:color w:val="000000"/>
+          <w:sz w:val="24"/>
+          <w:szCs w:val="32"/>
+        </w:rPr>
+        <w:t xml:space="preserve">8. Update contact social media to contact officially </w:t>
       </w:r>
       <w:r>
         <w:rPr>
@@ -3141,415 +3375,6 @@
           <w:sz w:val="24"/>
           <w:szCs w:val="32"/>
         </w:rPr>
-        <w:t>3. Create available main category with color</w:t>
-      </w:r>
-      <w:r>
-        <w:rPr>
-          <w:rFonts w:ascii="Arial" w:eastAsia="Times New Roman" w:hAnsi="Arial" w:cs="Arial"/>
-          <w:b/>
-          <w:bCs/>
-          <w:color w:val="000000"/>
-          <w:sz w:val="24"/>
-          <w:szCs w:val="32"/>
-        </w:rPr>
-        <w:t xml:space="preserve"> </w:t>
-      </w:r>
-      <w:r>
-        <w:rPr>
-          <w:rFonts w:ascii="Arial" w:eastAsia="Times New Roman" w:hAnsi="Arial" w:cs="Arial"/>
-          <w:b/>
-          <w:bCs/>
-          <w:color w:val="000000"/>
-          <w:sz w:val="24"/>
-          <w:szCs w:val="32"/>
-        </w:rPr>
-        <w:t>(</w:t>
-      </w:r>
-      <w:proofErr w:type="spellStart"/>
-      <w:r>
-        <w:rPr>
-          <w:rFonts w:ascii="Arial" w:eastAsia="Times New Roman" w:hAnsi="Arial" w:cs="Arial"/>
-          <w:b/>
-          <w:bCs/>
-          <w:color w:val="000000"/>
-          <w:sz w:val="24"/>
-          <w:szCs w:val="32"/>
-        </w:rPr>
-        <w:t>gql</w:t>
-      </w:r>
-      <w:proofErr w:type="spellEnd"/>
-      <w:r>
-        <w:rPr>
-          <w:rFonts w:ascii="Arial" w:eastAsia="Times New Roman" w:hAnsi="Arial" w:cs="Arial"/>
-          <w:b/>
-          <w:bCs/>
-          <w:color w:val="000000"/>
-          <w:sz w:val="24"/>
-          <w:szCs w:val="32"/>
-        </w:rPr>
-        <w:t>)</w:t>
-      </w:r>
-    </w:p>
-    <w:p>
-      <w:pPr>
-        <w:spacing w:before="240" w:after="240" w:line="240" w:lineRule="auto"/>
-        <w:rPr>
-          <w:rFonts w:ascii="Arial" w:eastAsia="Times New Roman" w:hAnsi="Arial" w:cs="Arial"/>
-          <w:b/>
-          <w:bCs/>
-          <w:color w:val="000000"/>
-          <w:sz w:val="24"/>
-          <w:szCs w:val="32"/>
-        </w:rPr>
-      </w:pPr>
-      <w:r>
-        <w:rPr>
-          <w:rFonts w:ascii="Arial" w:eastAsia="Times New Roman" w:hAnsi="Arial" w:cs="Arial"/>
-          <w:b/>
-          <w:bCs/>
-          <w:color w:val="000000"/>
-          <w:sz w:val="24"/>
-          <w:szCs w:val="32"/>
-        </w:rPr>
-        <w:t>4. Create available sub category</w:t>
-      </w:r>
-      <w:r>
-        <w:rPr>
-          <w:rFonts w:ascii="Arial" w:eastAsia="Times New Roman" w:hAnsi="Arial" w:cs="Arial"/>
-          <w:b/>
-          <w:bCs/>
-          <w:color w:val="000000"/>
-          <w:sz w:val="24"/>
-          <w:szCs w:val="32"/>
-        </w:rPr>
-        <w:t xml:space="preserve"> </w:t>
-      </w:r>
-      <w:r>
-        <w:rPr>
-          <w:rFonts w:ascii="Arial" w:eastAsia="Times New Roman" w:hAnsi="Arial" w:cs="Arial"/>
-          <w:b/>
-          <w:bCs/>
-          <w:color w:val="000000"/>
-          <w:sz w:val="24"/>
-          <w:szCs w:val="32"/>
-        </w:rPr>
-        <w:t>(</w:t>
-      </w:r>
-      <w:proofErr w:type="spellStart"/>
-      <w:r>
-        <w:rPr>
-          <w:rFonts w:ascii="Arial" w:eastAsia="Times New Roman" w:hAnsi="Arial" w:cs="Arial"/>
-          <w:b/>
-          <w:bCs/>
-          <w:color w:val="000000"/>
-          <w:sz w:val="24"/>
-          <w:szCs w:val="32"/>
-        </w:rPr>
-        <w:t>gql</w:t>
-      </w:r>
-      <w:proofErr w:type="spellEnd"/>
-      <w:r>
-        <w:rPr>
-          <w:rFonts w:ascii="Arial" w:eastAsia="Times New Roman" w:hAnsi="Arial" w:cs="Arial"/>
-          <w:b/>
-          <w:bCs/>
-          <w:color w:val="000000"/>
-          <w:sz w:val="24"/>
-          <w:szCs w:val="32"/>
-        </w:rPr>
-        <w:t>)</w:t>
-      </w:r>
-    </w:p>
-    <w:p>
-      <w:pPr>
-        <w:spacing w:before="240" w:after="240" w:line="240" w:lineRule="auto"/>
-        <w:rPr>
-          <w:rFonts w:ascii="Arial" w:eastAsia="Times New Roman" w:hAnsi="Arial" w:cs="Arial"/>
-          <w:b/>
-          <w:bCs/>
-          <w:color w:val="000000"/>
-          <w:sz w:val="24"/>
-          <w:szCs w:val="32"/>
-        </w:rPr>
-      </w:pPr>
-      <w:r>
-        <w:rPr>
-          <w:rFonts w:ascii="Arial" w:eastAsia="Times New Roman" w:hAnsi="Arial" w:cs="Arial"/>
-          <w:b/>
-          <w:bCs/>
-          <w:color w:val="000000"/>
-          <w:sz w:val="24"/>
-          <w:szCs w:val="32"/>
-        </w:rPr>
-        <w:t>5. Get all main category in ascending order</w:t>
-      </w:r>
-      <w:r>
-        <w:rPr>
-          <w:rFonts w:ascii="Arial" w:eastAsia="Times New Roman" w:hAnsi="Arial" w:cs="Arial"/>
-          <w:b/>
-          <w:bCs/>
-          <w:color w:val="000000"/>
-          <w:sz w:val="24"/>
-          <w:szCs w:val="32"/>
-        </w:rPr>
-        <w:t xml:space="preserve"> </w:t>
-      </w:r>
-      <w:r>
-        <w:rPr>
-          <w:rFonts w:ascii="Arial" w:eastAsia="Times New Roman" w:hAnsi="Arial" w:cs="Arial"/>
-          <w:b/>
-          <w:bCs/>
-          <w:color w:val="000000"/>
-          <w:sz w:val="24"/>
-          <w:szCs w:val="32"/>
-        </w:rPr>
-        <w:t>(</w:t>
-      </w:r>
-      <w:proofErr w:type="spellStart"/>
-      <w:r>
-        <w:rPr>
-          <w:rFonts w:ascii="Arial" w:eastAsia="Times New Roman" w:hAnsi="Arial" w:cs="Arial"/>
-          <w:b/>
-          <w:bCs/>
-          <w:color w:val="000000"/>
-          <w:sz w:val="24"/>
-          <w:szCs w:val="32"/>
-        </w:rPr>
-        <w:t>gql</w:t>
-      </w:r>
-      <w:proofErr w:type="spellEnd"/>
-      <w:r>
-        <w:rPr>
-          <w:rFonts w:ascii="Arial" w:eastAsia="Times New Roman" w:hAnsi="Arial" w:cs="Arial"/>
-          <w:b/>
-          <w:bCs/>
-          <w:color w:val="000000"/>
-          <w:sz w:val="24"/>
-          <w:szCs w:val="32"/>
-        </w:rPr>
-        <w:t>)</w:t>
-      </w:r>
-    </w:p>
-    <w:p>
-      <w:pPr>
-        <w:spacing w:before="240" w:after="240" w:line="240" w:lineRule="auto"/>
-        <w:rPr>
-          <w:rFonts w:ascii="Arial" w:eastAsia="Times New Roman" w:hAnsi="Arial" w:cs="Arial"/>
-          <w:b/>
-          <w:bCs/>
-          <w:color w:val="000000"/>
-          <w:sz w:val="24"/>
-          <w:szCs w:val="32"/>
-        </w:rPr>
-      </w:pPr>
-      <w:r>
-        <w:rPr>
-          <w:rFonts w:ascii="Arial" w:eastAsia="Times New Roman" w:hAnsi="Arial" w:cs="Arial"/>
-          <w:b/>
-          <w:bCs/>
-          <w:color w:val="000000"/>
-          <w:sz w:val="24"/>
-          <w:szCs w:val="32"/>
-        </w:rPr>
-        <w:t>6. Get all sub category in ascending order</w:t>
-      </w:r>
-      <w:r>
-        <w:rPr>
-          <w:rFonts w:ascii="Arial" w:eastAsia="Times New Roman" w:hAnsi="Arial" w:cs="Arial"/>
-          <w:b/>
-          <w:bCs/>
-          <w:color w:val="000000"/>
-          <w:sz w:val="24"/>
-          <w:szCs w:val="32"/>
-        </w:rPr>
-        <w:t xml:space="preserve"> </w:t>
-      </w:r>
-      <w:r>
-        <w:rPr>
-          <w:rFonts w:ascii="Arial" w:eastAsia="Times New Roman" w:hAnsi="Arial" w:cs="Arial"/>
-          <w:b/>
-          <w:bCs/>
-          <w:color w:val="000000"/>
-          <w:sz w:val="24"/>
-          <w:szCs w:val="32"/>
-        </w:rPr>
-        <w:t>(</w:t>
-      </w:r>
-      <w:proofErr w:type="spellStart"/>
-      <w:r>
-        <w:rPr>
-          <w:rFonts w:ascii="Arial" w:eastAsia="Times New Roman" w:hAnsi="Arial" w:cs="Arial"/>
-          <w:b/>
-          <w:bCs/>
-          <w:color w:val="000000"/>
-          <w:sz w:val="24"/>
-          <w:szCs w:val="32"/>
-        </w:rPr>
-        <w:t>gql</w:t>
-      </w:r>
-      <w:proofErr w:type="spellEnd"/>
-      <w:r>
-        <w:rPr>
-          <w:rFonts w:ascii="Arial" w:eastAsia="Times New Roman" w:hAnsi="Arial" w:cs="Arial"/>
-          <w:b/>
-          <w:bCs/>
-          <w:color w:val="000000"/>
-          <w:sz w:val="24"/>
-          <w:szCs w:val="32"/>
-        </w:rPr>
-        <w:t>)</w:t>
-      </w:r>
-    </w:p>
-    <w:p>
-      <w:pPr>
-        <w:spacing w:before="240" w:after="240" w:line="240" w:lineRule="auto"/>
-        <w:rPr>
-          <w:rFonts w:ascii="Arial" w:eastAsia="Times New Roman" w:hAnsi="Arial" w:cs="Arial"/>
-          <w:b/>
-          <w:bCs/>
-          <w:color w:val="000000"/>
-          <w:sz w:val="24"/>
-          <w:szCs w:val="32"/>
-        </w:rPr>
-      </w:pPr>
-      <w:r>
-        <w:rPr>
-          <w:rFonts w:ascii="Arial" w:eastAsia="Times New Roman" w:hAnsi="Arial" w:cs="Arial"/>
-          <w:b/>
-          <w:bCs/>
-          <w:color w:val="000000"/>
-          <w:sz w:val="24"/>
-          <w:szCs w:val="32"/>
-        </w:rPr>
-        <w:t>7. Add contact social media to contact officially</w:t>
-      </w:r>
-      <w:r>
-        <w:rPr>
-          <w:rFonts w:ascii="Arial" w:eastAsia="Times New Roman" w:hAnsi="Arial" w:cs="Arial"/>
-          <w:b/>
-          <w:bCs/>
-          <w:color w:val="000000"/>
-          <w:sz w:val="24"/>
-          <w:szCs w:val="32"/>
-        </w:rPr>
-        <w:t xml:space="preserve"> </w:t>
-      </w:r>
-      <w:r>
-        <w:rPr>
-          <w:rFonts w:ascii="Arial" w:eastAsia="Times New Roman" w:hAnsi="Arial" w:cs="Arial"/>
-          <w:b/>
-          <w:bCs/>
-          <w:color w:val="000000"/>
-          <w:sz w:val="24"/>
-          <w:szCs w:val="32"/>
-        </w:rPr>
-        <w:t>(</w:t>
-      </w:r>
-      <w:proofErr w:type="spellStart"/>
-      <w:r>
-        <w:rPr>
-          <w:rFonts w:ascii="Arial" w:eastAsia="Times New Roman" w:hAnsi="Arial" w:cs="Arial"/>
-          <w:b/>
-          <w:bCs/>
-          <w:color w:val="000000"/>
-          <w:sz w:val="24"/>
-          <w:szCs w:val="32"/>
-        </w:rPr>
-        <w:t>gql</w:t>
-      </w:r>
-      <w:proofErr w:type="spellEnd"/>
-      <w:r>
-        <w:rPr>
-          <w:rFonts w:ascii="Arial" w:eastAsia="Times New Roman" w:hAnsi="Arial" w:cs="Arial"/>
-          <w:b/>
-          <w:bCs/>
-          <w:color w:val="000000"/>
-          <w:sz w:val="24"/>
-          <w:szCs w:val="32"/>
-        </w:rPr>
-        <w:t>)</w:t>
-      </w:r>
-    </w:p>
-    <w:p>
-      <w:pPr>
-        <w:spacing w:before="240" w:after="240" w:line="240" w:lineRule="auto"/>
-        <w:rPr>
-          <w:rFonts w:ascii="Arial" w:eastAsia="Times New Roman" w:hAnsi="Arial" w:cs="Arial"/>
-          <w:b/>
-          <w:bCs/>
-          <w:color w:val="000000"/>
-          <w:sz w:val="24"/>
-          <w:szCs w:val="32"/>
-        </w:rPr>
-      </w:pPr>
-      <w:r>
-        <w:rPr>
-          <w:rFonts w:ascii="Arial" w:eastAsia="Times New Roman" w:hAnsi="Arial" w:cs="Arial"/>
-          <w:b/>
-          <w:bCs/>
-          <w:color w:val="000000"/>
-          <w:sz w:val="24"/>
-          <w:szCs w:val="32"/>
-        </w:rPr>
-        <w:t xml:space="preserve">8. Update contact social media to contact officially </w:t>
-      </w:r>
-      <w:r>
-        <w:rPr>
-          <w:rFonts w:ascii="Arial" w:eastAsia="Times New Roman" w:hAnsi="Arial" w:cs="Arial"/>
-          <w:b/>
-          <w:bCs/>
-          <w:color w:val="000000"/>
-          <w:sz w:val="24"/>
-          <w:szCs w:val="32"/>
-        </w:rPr>
-        <w:t>(</w:t>
-      </w:r>
-      <w:proofErr w:type="spellStart"/>
-      <w:r>
-        <w:rPr>
-          <w:rFonts w:ascii="Arial" w:eastAsia="Times New Roman" w:hAnsi="Arial" w:cs="Arial"/>
-          <w:b/>
-          <w:bCs/>
-          <w:color w:val="000000"/>
-          <w:sz w:val="24"/>
-          <w:szCs w:val="32"/>
-        </w:rPr>
-        <w:t>gql</w:t>
-      </w:r>
-      <w:proofErr w:type="spellEnd"/>
-      <w:r>
-        <w:rPr>
-          <w:rFonts w:ascii="Arial" w:eastAsia="Times New Roman" w:hAnsi="Arial" w:cs="Arial"/>
-          <w:b/>
-          <w:bCs/>
-          <w:color w:val="000000"/>
-          <w:sz w:val="24"/>
-          <w:szCs w:val="32"/>
-        </w:rPr>
-        <w:t>)</w:t>
-      </w:r>
-    </w:p>
-    <w:p>
-      <w:pPr>
-        <w:spacing w:before="240" w:after="240" w:line="240" w:lineRule="auto"/>
-        <w:rPr>
-          <w:rFonts w:ascii="Arial" w:eastAsia="Times New Roman" w:hAnsi="Arial" w:cs="Arial"/>
-          <w:b/>
-          <w:bCs/>
-          <w:color w:val="000000"/>
-          <w:sz w:val="24"/>
-          <w:szCs w:val="32"/>
-        </w:rPr>
-      </w:pPr>
-      <w:r>
-        <w:rPr>
-          <w:rFonts w:ascii="Arial" w:eastAsia="Times New Roman" w:hAnsi="Arial" w:cs="Arial"/>
-          <w:b/>
-          <w:bCs/>
-          <w:color w:val="000000"/>
-          <w:sz w:val="24"/>
-          <w:szCs w:val="32"/>
-        </w:rPr>
         <w:t>9. Delete contact social media by site name</w:t>
       </w:r>
       <w:r>
@@ -3561,18 +3386,7 @@
           <w:sz w:val="24"/>
           <w:szCs w:val="32"/>
         </w:rPr>
-        <w:t xml:space="preserve"> </w:t>
-      </w:r>
-      <w:r>
-        <w:rPr>
-          <w:rFonts w:ascii="Arial" w:eastAsia="Times New Roman" w:hAnsi="Arial" w:cs="Arial"/>
-          <w:b/>
-          <w:bCs/>
-          <w:color w:val="000000"/>
-          <w:sz w:val="24"/>
-          <w:szCs w:val="32"/>
-        </w:rPr>
-        <w:t>(</w:t>
+        <w:t xml:space="preserve"> (</w:t>
       </w:r>
       <w:proofErr w:type="spellStart"/>
       <w:r>
@@ -3695,18 +3509,7 @@
           <w:sz w:val="24"/>
           <w:szCs w:val="32"/>
         </w:rPr>
-        <w:t xml:space="preserve"> </w:t>
-      </w:r>
-      <w:r>
-        <w:rPr>
-          <w:rFonts w:ascii="Arial" w:eastAsia="Times New Roman" w:hAnsi="Arial" w:cs="Arial"/>
-          <w:b/>
-          <w:bCs/>
-          <w:color w:val="000000"/>
-          <w:sz w:val="24"/>
-          <w:szCs w:val="32"/>
-        </w:rPr>
-        <w:t>(</w:t>
+        <w:t xml:space="preserve"> (</w:t>
       </w:r>
       <w:proofErr w:type="spellStart"/>
       <w:proofErr w:type="gramEnd"/>
@@ -3766,18 +3569,7 @@
           <w:sz w:val="24"/>
           <w:szCs w:val="32"/>
         </w:rPr>
-        <w:t xml:space="preserve"> </w:t>
-      </w:r>
-      <w:r>
-        <w:rPr>
-          <w:rFonts w:ascii="Arial" w:eastAsia="Times New Roman" w:hAnsi="Arial" w:cs="Arial"/>
-          <w:b/>
-          <w:bCs/>
-          <w:color w:val="000000"/>
-          <w:sz w:val="24"/>
-          <w:szCs w:val="32"/>
-        </w:rPr>
-        <w:t>(</w:t>
+        <w:t xml:space="preserve"> (</w:t>
       </w:r>
       <w:proofErr w:type="spellStart"/>
       <w:r>
@@ -3836,18 +3628,7 @@
           <w:sz w:val="24"/>
           <w:szCs w:val="32"/>
         </w:rPr>
-        <w:t xml:space="preserve"> </w:t>
-      </w:r>
-      <w:r>
-        <w:rPr>
-          <w:rFonts w:ascii="Arial" w:eastAsia="Times New Roman" w:hAnsi="Arial" w:cs="Arial"/>
-          <w:b/>
-          <w:bCs/>
-          <w:color w:val="000000"/>
-          <w:sz w:val="24"/>
-          <w:szCs w:val="32"/>
-        </w:rPr>
-        <w:t>(</w:t>
+        <w:t xml:space="preserve"> (</w:t>
       </w:r>
       <w:proofErr w:type="spellStart"/>
       <w:r>
@@ -3968,18 +3749,7 @@
           <w:sz w:val="24"/>
           <w:szCs w:val="32"/>
         </w:rPr>
-        <w:t xml:space="preserve"> </w:t>
-      </w:r>
-      <w:r>
-        <w:rPr>
-          <w:rFonts w:ascii="Arial" w:eastAsia="Times New Roman" w:hAnsi="Arial" w:cs="Arial"/>
-          <w:b/>
-          <w:bCs/>
-          <w:color w:val="000000"/>
-          <w:sz w:val="24"/>
-          <w:szCs w:val="32"/>
-        </w:rPr>
-        <w:t>(</w:t>
+        <w:t xml:space="preserve"> (</w:t>
       </w:r>
       <w:proofErr w:type="spellStart"/>
       <w:proofErr w:type="gramEnd"/>
@@ -4039,18 +3809,7 @@
           <w:sz w:val="24"/>
           <w:szCs w:val="32"/>
         </w:rPr>
-        <w:t xml:space="preserve"> </w:t>
-      </w:r>
-      <w:r>
-        <w:rPr>
-          <w:rFonts w:ascii="Arial" w:eastAsia="Times New Roman" w:hAnsi="Arial" w:cs="Arial"/>
-          <w:b/>
-          <w:bCs/>
-          <w:color w:val="000000"/>
-          <w:sz w:val="24"/>
-          <w:szCs w:val="32"/>
-        </w:rPr>
-        <w:t>(</w:t>
+        <w:t xml:space="preserve"> (</w:t>
       </w:r>
       <w:proofErr w:type="spellStart"/>
       <w:r>
@@ -4109,18 +3868,7 @@
           <w:sz w:val="24"/>
           <w:szCs w:val="32"/>
         </w:rPr>
-        <w:t xml:space="preserve"> </w:t>
-      </w:r>
-      <w:r>
-        <w:rPr>
-          <w:rFonts w:ascii="Arial" w:eastAsia="Times New Roman" w:hAnsi="Arial" w:cs="Arial"/>
-          <w:b/>
-          <w:bCs/>
-          <w:color w:val="000000"/>
-          <w:sz w:val="24"/>
-          <w:szCs w:val="32"/>
-        </w:rPr>
-        <w:t>(</w:t>
+        <w:t xml:space="preserve"> (</w:t>
       </w:r>
       <w:proofErr w:type="spellStart"/>
       <w:r>
@@ -4179,21 +3927,32 @@
           <w:sz w:val="24"/>
           <w:szCs w:val="32"/>
         </w:rPr>
-        <w:t xml:space="preserve"> </w:t>
-      </w:r>
-      <w:r>
-        <w:rPr>
-          <w:rFonts w:ascii="Arial" w:eastAsia="Times New Roman" w:hAnsi="Arial" w:cs="Arial"/>
-          <w:b/>
-          <w:bCs/>
-          <w:color w:val="000000"/>
-          <w:sz w:val="24"/>
-          <w:szCs w:val="32"/>
-        </w:rPr>
-        <w:t>(gql)</w:t>
-      </w:r>
-      <w:bookmarkStart w:id="0" w:name="_GoBack"/>
-      <w:bookmarkEnd w:id="0"/>
+        <w:t xml:space="preserve"> (</w:t>
+      </w:r>
+      <w:proofErr w:type="spellStart"/>
+      <w:r>
+        <w:rPr>
+          <w:rFonts w:ascii="Arial" w:eastAsia="Times New Roman" w:hAnsi="Arial" w:cs="Arial"/>
+          <w:b/>
+          <w:bCs/>
+          <w:color w:val="000000"/>
+          <w:sz w:val="24"/>
+          <w:szCs w:val="32"/>
+        </w:rPr>
+        <w:t>gql</w:t>
+      </w:r>
+      <w:proofErr w:type="spellEnd"/>
+      <w:r>
+        <w:rPr>
+          <w:rFonts w:ascii="Arial" w:eastAsia="Times New Roman" w:hAnsi="Arial" w:cs="Arial"/>
+          <w:b/>
+          <w:bCs/>
+          <w:color w:val="000000"/>
+          <w:sz w:val="24"/>
+          <w:szCs w:val="32"/>
+        </w:rPr>
+        <w:t>)</w:t>
+      </w:r>
     </w:p>
     <w:p>
       <w:pPr>

</xml_diff>

<commit_message>
done with client and admin schema api
</commit_message>
<xml_diff>
--- a/documentaion/ApiDocumentation/api.docx
+++ b/documentaion/ApiDocumentation/api.docx
@@ -248,6 +248,7 @@
           <w:color w:val="000000"/>
           <w:sz w:val="24"/>
           <w:szCs w:val="32"/>
+          <w:highlight w:val="yellow"/>
         </w:rPr>
         <w:t xml:space="preserve">3. Client can see only his activity by year. </w:t>
       </w:r>
@@ -259,6 +260,7 @@
           <w:color w:val="000000"/>
           <w:sz w:val="24"/>
           <w:szCs w:val="32"/>
+          <w:highlight w:val="yellow"/>
         </w:rPr>
         <w:t>(</w:t>
       </w:r>
@@ -271,6 +273,7 @@
           <w:color w:val="000000"/>
           <w:sz w:val="24"/>
           <w:szCs w:val="32"/>
+          <w:highlight w:val="yellow"/>
         </w:rPr>
         <w:t>rest</w:t>
       </w:r>
@@ -283,6 +286,7 @@
           <w:color w:val="000000"/>
           <w:sz w:val="24"/>
           <w:szCs w:val="32"/>
+          <w:highlight w:val="yellow"/>
         </w:rPr>
         <w:t>)</w:t>
       </w:r>
@@ -304,17 +308,31 @@
           <w:color w:val="000000"/>
           <w:sz w:val="24"/>
           <w:szCs w:val="32"/>
-        </w:rPr>
-        <w:t xml:space="preserve">4. Update client data by id </w:t>
-      </w:r>
-      <w:r>
-        <w:rPr>
-          <w:rFonts w:ascii="Arial" w:eastAsia="Times New Roman" w:hAnsi="Arial" w:cs="Arial"/>
-          <w:b/>
-          <w:bCs/>
-          <w:color w:val="000000"/>
-          <w:sz w:val="24"/>
-          <w:szCs w:val="32"/>
+          <w:highlight w:val="yellow"/>
+        </w:rPr>
+        <w:t>4. Update client data by slug</w:t>
+      </w:r>
+      <w:r>
+        <w:rPr>
+          <w:rFonts w:ascii="Arial" w:eastAsia="Times New Roman" w:hAnsi="Arial" w:cs="Arial"/>
+          <w:b/>
+          <w:bCs/>
+          <w:color w:val="000000"/>
+          <w:sz w:val="24"/>
+          <w:szCs w:val="32"/>
+          <w:highlight w:val="yellow"/>
+        </w:rPr>
+        <w:t xml:space="preserve"> </w:t>
+      </w:r>
+      <w:r>
+        <w:rPr>
+          <w:rFonts w:ascii="Arial" w:eastAsia="Times New Roman" w:hAnsi="Arial" w:cs="Arial"/>
+          <w:b/>
+          <w:bCs/>
+          <w:color w:val="000000"/>
+          <w:sz w:val="24"/>
+          <w:szCs w:val="32"/>
+          <w:highlight w:val="yellow"/>
         </w:rPr>
         <w:t>(</w:t>
       </w:r>
@@ -327,6 +345,7 @@
           <w:color w:val="000000"/>
           <w:sz w:val="24"/>
           <w:szCs w:val="32"/>
+          <w:highlight w:val="yellow"/>
         </w:rPr>
         <w:t>gql</w:t>
       </w:r>
@@ -339,6 +358,7 @@
           <w:color w:val="000000"/>
           <w:sz w:val="24"/>
           <w:szCs w:val="32"/>
+          <w:highlight w:val="yellow"/>
         </w:rPr>
         <w:t>)</w:t>
       </w:r>
@@ -360,6 +380,7 @@
           <w:color w:val="000000"/>
           <w:sz w:val="24"/>
           <w:szCs w:val="32"/>
+          <w:highlight w:val="yellow"/>
         </w:rPr>
         <w:t>5. Client can see only his published or draft blog</w:t>
       </w:r>
@@ -371,6 +392,7 @@
           <w:color w:val="000000"/>
           <w:sz w:val="24"/>
           <w:szCs w:val="32"/>
+          <w:highlight w:val="yellow"/>
         </w:rPr>
         <w:t xml:space="preserve"> (</w:t>
       </w:r>
@@ -383,6 +405,7 @@
           <w:color w:val="000000"/>
           <w:sz w:val="24"/>
           <w:szCs w:val="32"/>
+          <w:highlight w:val="yellow"/>
         </w:rPr>
         <w:t>gql</w:t>
       </w:r>
@@ -395,6 +418,7 @@
           <w:color w:val="000000"/>
           <w:sz w:val="24"/>
           <w:szCs w:val="32"/>
+          <w:highlight w:val="yellow"/>
         </w:rPr>
         <w:t>)</w:t>
       </w:r>
@@ -576,272 +600,283 @@
           <w:sz w:val="24"/>
           <w:szCs w:val="32"/>
         </w:rPr>
-        <w:t>3. User can see his profile</w:t>
-      </w:r>
-      <w:r>
-        <w:rPr>
-          <w:rFonts w:ascii="Arial" w:eastAsia="Times New Roman" w:hAnsi="Arial" w:cs="Arial"/>
-          <w:b/>
-          <w:bCs/>
-          <w:color w:val="000000"/>
-          <w:sz w:val="24"/>
-          <w:szCs w:val="32"/>
-        </w:rPr>
-        <w:t xml:space="preserve"> (rest)</w:t>
-      </w:r>
-    </w:p>
-    <w:p>
-      <w:pPr>
-        <w:spacing w:before="240" w:after="240" w:line="240" w:lineRule="auto"/>
-        <w:rPr>
-          <w:rFonts w:ascii="Times New Roman" w:eastAsia="Times New Roman" w:hAnsi="Times New Roman" w:cs="Times New Roman"/>
-          <w:sz w:val="20"/>
-          <w:szCs w:val="24"/>
-        </w:rPr>
-      </w:pPr>
-      <w:r>
-        <w:rPr>
-          <w:rFonts w:ascii="Arial" w:eastAsia="Times New Roman" w:hAnsi="Arial" w:cs="Arial"/>
-          <w:b/>
-          <w:bCs/>
-          <w:color w:val="000000"/>
-          <w:sz w:val="24"/>
-          <w:szCs w:val="32"/>
-          <w:highlight w:val="yellow"/>
-        </w:rPr>
-        <w:t>4. Login user with email and password</w:t>
-      </w:r>
-      <w:r>
-        <w:rPr>
-          <w:rFonts w:ascii="Arial" w:eastAsia="Times New Roman" w:hAnsi="Arial" w:cs="Arial"/>
-          <w:b/>
-          <w:bCs/>
-          <w:color w:val="000000"/>
-          <w:sz w:val="24"/>
-          <w:szCs w:val="32"/>
-          <w:highlight w:val="yellow"/>
-        </w:rPr>
-        <w:t xml:space="preserve"> (rest)</w:t>
-      </w:r>
-    </w:p>
-    <w:p>
-      <w:pPr>
-        <w:spacing w:before="240" w:after="240" w:line="240" w:lineRule="auto"/>
-        <w:rPr>
-          <w:rFonts w:ascii="Times New Roman" w:eastAsia="Times New Roman" w:hAnsi="Times New Roman" w:cs="Times New Roman"/>
-          <w:sz w:val="20"/>
-          <w:szCs w:val="24"/>
-        </w:rPr>
-      </w:pPr>
-      <w:r>
-        <w:rPr>
-          <w:rFonts w:ascii="Arial" w:eastAsia="Times New Roman" w:hAnsi="Arial" w:cs="Arial"/>
-          <w:b/>
-          <w:bCs/>
-          <w:color w:val="000000"/>
-          <w:sz w:val="24"/>
-          <w:szCs w:val="32"/>
-        </w:rPr>
-        <w:t xml:space="preserve">5. Update logged in user password after verify by rewrite password. </w:t>
-      </w:r>
-      <w:r>
-        <w:rPr>
-          <w:rFonts w:ascii="Arial" w:eastAsia="Times New Roman" w:hAnsi="Arial" w:cs="Arial"/>
-          <w:b/>
-          <w:bCs/>
-          <w:color w:val="000000"/>
-          <w:sz w:val="24"/>
-          <w:szCs w:val="32"/>
-        </w:rPr>
-        <w:t>(</w:t>
-      </w:r>
-      <w:proofErr w:type="gramStart"/>
-      <w:r>
-        <w:rPr>
-          <w:rFonts w:ascii="Arial" w:eastAsia="Times New Roman" w:hAnsi="Arial" w:cs="Arial"/>
-          <w:b/>
-          <w:bCs/>
-          <w:color w:val="000000"/>
-          <w:sz w:val="24"/>
-          <w:szCs w:val="32"/>
-        </w:rPr>
-        <w:t>rest</w:t>
-      </w:r>
-      <w:proofErr w:type="gramEnd"/>
-      <w:r>
-        <w:rPr>
-          <w:rFonts w:ascii="Arial" w:eastAsia="Times New Roman" w:hAnsi="Arial" w:cs="Arial"/>
-          <w:b/>
-          <w:bCs/>
-          <w:color w:val="000000"/>
-          <w:sz w:val="24"/>
-          <w:szCs w:val="32"/>
-        </w:rPr>
-        <w:t>)</w:t>
-      </w:r>
-    </w:p>
-    <w:p>
-      <w:pPr>
-        <w:spacing w:before="240" w:after="240" w:line="240" w:lineRule="auto"/>
-        <w:rPr>
-          <w:rFonts w:ascii="Arial" w:eastAsia="Times New Roman" w:hAnsi="Arial" w:cs="Arial"/>
-          <w:b/>
-          <w:bCs/>
-          <w:color w:val="000000"/>
-          <w:sz w:val="24"/>
-          <w:szCs w:val="32"/>
-        </w:rPr>
-      </w:pPr>
-      <w:r>
-        <w:rPr>
-          <w:rFonts w:ascii="Arial" w:eastAsia="Times New Roman" w:hAnsi="Arial" w:cs="Arial"/>
-          <w:b/>
-          <w:bCs/>
-          <w:color w:val="000000"/>
-          <w:sz w:val="24"/>
-          <w:szCs w:val="32"/>
-        </w:rPr>
-        <w:t xml:space="preserve">6. Create forgot password and change password by verify the email by send </w:t>
-      </w:r>
-      <w:proofErr w:type="gramStart"/>
-      <w:r>
-        <w:rPr>
-          <w:rFonts w:ascii="Arial" w:eastAsia="Times New Roman" w:hAnsi="Arial" w:cs="Arial"/>
-          <w:b/>
-          <w:bCs/>
-          <w:color w:val="000000"/>
-          <w:sz w:val="24"/>
-          <w:szCs w:val="32"/>
-        </w:rPr>
-        <w:t>a</w:t>
-      </w:r>
-      <w:proofErr w:type="gramEnd"/>
-      <w:r>
-        <w:rPr>
-          <w:rFonts w:ascii="Arial" w:eastAsia="Times New Roman" w:hAnsi="Arial" w:cs="Arial"/>
-          <w:b/>
-          <w:bCs/>
-          <w:color w:val="000000"/>
-          <w:sz w:val="24"/>
-          <w:szCs w:val="32"/>
-        </w:rPr>
-        <w:t xml:space="preserve"> OTP to that email. </w:t>
-      </w:r>
-      <w:r>
-        <w:rPr>
-          <w:rFonts w:ascii="Arial" w:eastAsia="Times New Roman" w:hAnsi="Arial" w:cs="Arial"/>
-          <w:b/>
-          <w:bCs/>
-          <w:color w:val="000000"/>
-          <w:sz w:val="24"/>
-          <w:szCs w:val="32"/>
-        </w:rPr>
-        <w:t xml:space="preserve"> (</w:t>
-      </w:r>
-      <w:proofErr w:type="gramStart"/>
-      <w:r>
-        <w:rPr>
-          <w:rFonts w:ascii="Arial" w:eastAsia="Times New Roman" w:hAnsi="Arial" w:cs="Arial"/>
-          <w:b/>
-          <w:bCs/>
-          <w:color w:val="000000"/>
-          <w:sz w:val="24"/>
-          <w:szCs w:val="32"/>
-        </w:rPr>
-        <w:t>rest</w:t>
-      </w:r>
-      <w:proofErr w:type="gramEnd"/>
-      <w:r>
-        <w:rPr>
-          <w:rFonts w:ascii="Arial" w:eastAsia="Times New Roman" w:hAnsi="Arial" w:cs="Arial"/>
-          <w:b/>
-          <w:bCs/>
-          <w:color w:val="000000"/>
-          <w:sz w:val="24"/>
-          <w:szCs w:val="32"/>
-        </w:rPr>
-        <w:t>)</w:t>
-      </w:r>
-    </w:p>
-    <w:p>
-      <w:pPr>
-        <w:spacing w:before="240" w:after="240" w:line="240" w:lineRule="auto"/>
-        <w:rPr>
-          <w:rFonts w:ascii="Arial" w:eastAsia="Times New Roman" w:hAnsi="Arial" w:cs="Arial"/>
-          <w:b/>
-          <w:bCs/>
-          <w:color w:val="000000"/>
-          <w:sz w:val="24"/>
-          <w:szCs w:val="32"/>
-        </w:rPr>
-      </w:pPr>
-    </w:p>
-    <w:p>
-      <w:pPr>
-        <w:spacing w:before="240" w:after="240" w:line="240" w:lineRule="auto"/>
-        <w:rPr>
-          <w:rFonts w:ascii="Arial" w:eastAsia="Times New Roman" w:hAnsi="Arial" w:cs="Arial"/>
-          <w:b/>
-          <w:bCs/>
-          <w:color w:val="000000"/>
-          <w:sz w:val="24"/>
-          <w:szCs w:val="32"/>
-        </w:rPr>
-      </w:pPr>
-    </w:p>
-    <w:p>
-      <w:pPr>
-        <w:spacing w:before="240" w:after="240" w:line="240" w:lineRule="auto"/>
-        <w:rPr>
-          <w:rFonts w:ascii="Arial" w:eastAsia="Times New Roman" w:hAnsi="Arial" w:cs="Arial"/>
-          <w:b/>
-          <w:bCs/>
-          <w:color w:val="000000"/>
-          <w:sz w:val="24"/>
-          <w:szCs w:val="32"/>
-        </w:rPr>
-      </w:pPr>
-    </w:p>
-    <w:p>
-      <w:pPr>
-        <w:spacing w:before="240" w:after="240" w:line="240" w:lineRule="auto"/>
-        <w:rPr>
-          <w:rFonts w:ascii="Arial" w:eastAsia="Times New Roman" w:hAnsi="Arial" w:cs="Arial"/>
-          <w:b/>
-          <w:bCs/>
-          <w:color w:val="000000"/>
-          <w:sz w:val="24"/>
-          <w:szCs w:val="32"/>
-        </w:rPr>
-      </w:pPr>
-    </w:p>
-    <w:p>
-      <w:pPr>
-        <w:spacing w:before="240" w:after="240" w:line="240" w:lineRule="auto"/>
-        <w:rPr>
-          <w:rFonts w:ascii="Arial" w:eastAsia="Times New Roman" w:hAnsi="Arial" w:cs="Arial"/>
-          <w:b/>
-          <w:bCs/>
-          <w:color w:val="000000"/>
-          <w:sz w:val="24"/>
-          <w:szCs w:val="32"/>
-        </w:rPr>
-      </w:pPr>
-    </w:p>
-    <w:p>
-      <w:pPr>
-        <w:spacing w:before="240" w:after="240" w:line="240" w:lineRule="auto"/>
-        <w:rPr>
-          <w:rFonts w:ascii="Arial" w:eastAsia="Times New Roman" w:hAnsi="Arial" w:cs="Arial"/>
-          <w:b/>
-          <w:bCs/>
-          <w:color w:val="000000"/>
-          <w:sz w:val="24"/>
-          <w:szCs w:val="32"/>
-        </w:rPr>
-      </w:pPr>
+        <w:t>3. User can see his p</w:t>
+      </w:r>
       <w:bookmarkStart w:id="0" w:name="_GoBack"/>
       <w:bookmarkEnd w:id="0"/>
+      <w:r>
+        <w:rPr>
+          <w:rFonts w:ascii="Arial" w:eastAsia="Times New Roman" w:hAnsi="Arial" w:cs="Arial"/>
+          <w:b/>
+          <w:bCs/>
+          <w:color w:val="000000"/>
+          <w:sz w:val="24"/>
+          <w:szCs w:val="32"/>
+        </w:rPr>
+        <w:t>rofile</w:t>
+      </w:r>
+      <w:r>
+        <w:rPr>
+          <w:rFonts w:ascii="Arial" w:eastAsia="Times New Roman" w:hAnsi="Arial" w:cs="Arial"/>
+          <w:b/>
+          <w:bCs/>
+          <w:color w:val="000000"/>
+          <w:sz w:val="24"/>
+          <w:szCs w:val="32"/>
+        </w:rPr>
+        <w:t xml:space="preserve"> (rest)</w:t>
+      </w:r>
+    </w:p>
+    <w:p>
+      <w:pPr>
+        <w:spacing w:before="240" w:after="240" w:line="240" w:lineRule="auto"/>
+        <w:rPr>
+          <w:rFonts w:ascii="Times New Roman" w:eastAsia="Times New Roman" w:hAnsi="Times New Roman" w:cs="Times New Roman"/>
+          <w:sz w:val="20"/>
+          <w:szCs w:val="24"/>
+        </w:rPr>
+      </w:pPr>
+      <w:r>
+        <w:rPr>
+          <w:rFonts w:ascii="Arial" w:eastAsia="Times New Roman" w:hAnsi="Arial" w:cs="Arial"/>
+          <w:b/>
+          <w:bCs/>
+          <w:color w:val="000000"/>
+          <w:sz w:val="24"/>
+          <w:szCs w:val="32"/>
+          <w:highlight w:val="yellow"/>
+        </w:rPr>
+        <w:t>4. Login user with email and password</w:t>
+      </w:r>
+      <w:r>
+        <w:rPr>
+          <w:rFonts w:ascii="Arial" w:eastAsia="Times New Roman" w:hAnsi="Arial" w:cs="Arial"/>
+          <w:b/>
+          <w:bCs/>
+          <w:color w:val="000000"/>
+          <w:sz w:val="24"/>
+          <w:szCs w:val="32"/>
+          <w:highlight w:val="yellow"/>
+        </w:rPr>
+        <w:t xml:space="preserve"> (rest)</w:t>
+      </w:r>
+    </w:p>
+    <w:p>
+      <w:pPr>
+        <w:spacing w:before="240" w:after="240" w:line="240" w:lineRule="auto"/>
+        <w:rPr>
+          <w:rFonts w:ascii="Times New Roman" w:eastAsia="Times New Roman" w:hAnsi="Times New Roman" w:cs="Times New Roman"/>
+          <w:sz w:val="20"/>
+          <w:szCs w:val="24"/>
+        </w:rPr>
+      </w:pPr>
+      <w:r>
+        <w:rPr>
+          <w:rFonts w:ascii="Arial" w:eastAsia="Times New Roman" w:hAnsi="Arial" w:cs="Arial"/>
+          <w:b/>
+          <w:bCs/>
+          <w:color w:val="000000"/>
+          <w:sz w:val="24"/>
+          <w:szCs w:val="32"/>
+        </w:rPr>
+        <w:t xml:space="preserve">5. Update logged in user password after verify by rewrite password. </w:t>
+      </w:r>
+      <w:r>
+        <w:rPr>
+          <w:rFonts w:ascii="Arial" w:eastAsia="Times New Roman" w:hAnsi="Arial" w:cs="Arial"/>
+          <w:b/>
+          <w:bCs/>
+          <w:color w:val="000000"/>
+          <w:sz w:val="24"/>
+          <w:szCs w:val="32"/>
+        </w:rPr>
+        <w:t>(</w:t>
+      </w:r>
+      <w:proofErr w:type="gramStart"/>
+      <w:r>
+        <w:rPr>
+          <w:rFonts w:ascii="Arial" w:eastAsia="Times New Roman" w:hAnsi="Arial" w:cs="Arial"/>
+          <w:b/>
+          <w:bCs/>
+          <w:color w:val="000000"/>
+          <w:sz w:val="24"/>
+          <w:szCs w:val="32"/>
+        </w:rPr>
+        <w:t>rest</w:t>
+      </w:r>
+      <w:proofErr w:type="gramEnd"/>
+      <w:r>
+        <w:rPr>
+          <w:rFonts w:ascii="Arial" w:eastAsia="Times New Roman" w:hAnsi="Arial" w:cs="Arial"/>
+          <w:b/>
+          <w:bCs/>
+          <w:color w:val="000000"/>
+          <w:sz w:val="24"/>
+          <w:szCs w:val="32"/>
+        </w:rPr>
+        <w:t>)</w:t>
+      </w:r>
+    </w:p>
+    <w:p>
+      <w:pPr>
+        <w:spacing w:before="240" w:after="240" w:line="240" w:lineRule="auto"/>
+        <w:rPr>
+          <w:rFonts w:ascii="Arial" w:eastAsia="Times New Roman" w:hAnsi="Arial" w:cs="Arial"/>
+          <w:b/>
+          <w:bCs/>
+          <w:color w:val="000000"/>
+          <w:sz w:val="24"/>
+          <w:szCs w:val="32"/>
+        </w:rPr>
+      </w:pPr>
+      <w:r>
+        <w:rPr>
+          <w:rFonts w:ascii="Arial" w:eastAsia="Times New Roman" w:hAnsi="Arial" w:cs="Arial"/>
+          <w:b/>
+          <w:bCs/>
+          <w:color w:val="000000"/>
+          <w:sz w:val="24"/>
+          <w:szCs w:val="32"/>
+        </w:rPr>
+        <w:t xml:space="preserve">6. Create forgot password and change password by verify the email by send </w:t>
+      </w:r>
+      <w:proofErr w:type="gramStart"/>
+      <w:r>
+        <w:rPr>
+          <w:rFonts w:ascii="Arial" w:eastAsia="Times New Roman" w:hAnsi="Arial" w:cs="Arial"/>
+          <w:b/>
+          <w:bCs/>
+          <w:color w:val="000000"/>
+          <w:sz w:val="24"/>
+          <w:szCs w:val="32"/>
+        </w:rPr>
+        <w:t>a</w:t>
+      </w:r>
+      <w:proofErr w:type="gramEnd"/>
+      <w:r>
+        <w:rPr>
+          <w:rFonts w:ascii="Arial" w:eastAsia="Times New Roman" w:hAnsi="Arial" w:cs="Arial"/>
+          <w:b/>
+          <w:bCs/>
+          <w:color w:val="000000"/>
+          <w:sz w:val="24"/>
+          <w:szCs w:val="32"/>
+        </w:rPr>
+        <w:t xml:space="preserve"> OTP to that email. </w:t>
+      </w:r>
+      <w:r>
+        <w:rPr>
+          <w:rFonts w:ascii="Arial" w:eastAsia="Times New Roman" w:hAnsi="Arial" w:cs="Arial"/>
+          <w:b/>
+          <w:bCs/>
+          <w:color w:val="000000"/>
+          <w:sz w:val="24"/>
+          <w:szCs w:val="32"/>
+        </w:rPr>
+        <w:t xml:space="preserve"> (</w:t>
+      </w:r>
+      <w:proofErr w:type="gramStart"/>
+      <w:r>
+        <w:rPr>
+          <w:rFonts w:ascii="Arial" w:eastAsia="Times New Roman" w:hAnsi="Arial" w:cs="Arial"/>
+          <w:b/>
+          <w:bCs/>
+          <w:color w:val="000000"/>
+          <w:sz w:val="24"/>
+          <w:szCs w:val="32"/>
+        </w:rPr>
+        <w:t>rest</w:t>
+      </w:r>
+      <w:proofErr w:type="gramEnd"/>
+      <w:r>
+        <w:rPr>
+          <w:rFonts w:ascii="Arial" w:eastAsia="Times New Roman" w:hAnsi="Arial" w:cs="Arial"/>
+          <w:b/>
+          <w:bCs/>
+          <w:color w:val="000000"/>
+          <w:sz w:val="24"/>
+          <w:szCs w:val="32"/>
+        </w:rPr>
+        <w:t>)</w:t>
+      </w:r>
+    </w:p>
+    <w:p>
+      <w:pPr>
+        <w:spacing w:before="240" w:after="240" w:line="240" w:lineRule="auto"/>
+        <w:rPr>
+          <w:rFonts w:ascii="Arial" w:eastAsia="Times New Roman" w:hAnsi="Arial" w:cs="Arial"/>
+          <w:b/>
+          <w:bCs/>
+          <w:color w:val="000000"/>
+          <w:sz w:val="24"/>
+          <w:szCs w:val="32"/>
+        </w:rPr>
+      </w:pPr>
+    </w:p>
+    <w:p>
+      <w:pPr>
+        <w:spacing w:before="240" w:after="240" w:line="240" w:lineRule="auto"/>
+        <w:rPr>
+          <w:rFonts w:ascii="Arial" w:eastAsia="Times New Roman" w:hAnsi="Arial" w:cs="Arial"/>
+          <w:b/>
+          <w:bCs/>
+          <w:color w:val="000000"/>
+          <w:sz w:val="24"/>
+          <w:szCs w:val="32"/>
+        </w:rPr>
+      </w:pPr>
+    </w:p>
+    <w:p>
+      <w:pPr>
+        <w:spacing w:before="240" w:after="240" w:line="240" w:lineRule="auto"/>
+        <w:rPr>
+          <w:rFonts w:ascii="Arial" w:eastAsia="Times New Roman" w:hAnsi="Arial" w:cs="Arial"/>
+          <w:b/>
+          <w:bCs/>
+          <w:color w:val="000000"/>
+          <w:sz w:val="24"/>
+          <w:szCs w:val="32"/>
+        </w:rPr>
+      </w:pPr>
+    </w:p>
+    <w:p>
+      <w:pPr>
+        <w:spacing w:before="240" w:after="240" w:line="240" w:lineRule="auto"/>
+        <w:rPr>
+          <w:rFonts w:ascii="Arial" w:eastAsia="Times New Roman" w:hAnsi="Arial" w:cs="Arial"/>
+          <w:b/>
+          <w:bCs/>
+          <w:color w:val="000000"/>
+          <w:sz w:val="24"/>
+          <w:szCs w:val="32"/>
+        </w:rPr>
+      </w:pPr>
+    </w:p>
+    <w:p>
+      <w:pPr>
+        <w:spacing w:before="240" w:after="240" w:line="240" w:lineRule="auto"/>
+        <w:rPr>
+          <w:rFonts w:ascii="Arial" w:eastAsia="Times New Roman" w:hAnsi="Arial" w:cs="Arial"/>
+          <w:b/>
+          <w:bCs/>
+          <w:color w:val="000000"/>
+          <w:sz w:val="24"/>
+          <w:szCs w:val="32"/>
+        </w:rPr>
+      </w:pPr>
+    </w:p>
+    <w:p>
+      <w:pPr>
+        <w:spacing w:before="240" w:after="240" w:line="240" w:lineRule="auto"/>
+        <w:rPr>
+          <w:rFonts w:ascii="Arial" w:eastAsia="Times New Roman" w:hAnsi="Arial" w:cs="Arial"/>
+          <w:b/>
+          <w:bCs/>
+          <w:color w:val="000000"/>
+          <w:sz w:val="24"/>
+          <w:szCs w:val="32"/>
+        </w:rPr>
+      </w:pPr>
     </w:p>
     <w:p>
       <w:pPr>
@@ -3953,19 +3988,6 @@
         </w:rPr>
         <w:t>)</w:t>
       </w:r>
-    </w:p>
-    <w:p>
-      <w:pPr>
-        <w:spacing w:before="240" w:after="240" w:line="240" w:lineRule="auto"/>
-        <w:rPr>
-          <w:rFonts w:ascii="Arial" w:eastAsia="Times New Roman" w:hAnsi="Arial" w:cs="Arial"/>
-          <w:b/>
-          <w:bCs/>
-          <w:color w:val="000000"/>
-          <w:sz w:val="24"/>
-          <w:szCs w:val="32"/>
-        </w:rPr>
-      </w:pPr>
     </w:p>
     <w:p/>
     <w:sectPr>

</xml_diff>

<commit_message>
work on user schema
</commit_message>
<xml_diff>
--- a/documentaion/ApiDocumentation/api.docx
+++ b/documentaion/ApiDocumentation/api.docx
@@ -428,6 +428,7 @@
         <w:jc w:val="center"/>
         <w:rPr>
           <w:sz w:val="18"/>
+          <w:highlight w:val="yellow"/>
         </w:rPr>
       </w:pPr>
       <w:r>
@@ -438,6 +439,7 @@
           <w:color w:val="38761D"/>
           <w:sz w:val="24"/>
           <w:szCs w:val="32"/>
+          <w:highlight w:val="yellow"/>
         </w:rPr>
         <w:t>User Schema</w:t>
       </w:r>
@@ -449,16 +451,18 @@
           <w:rFonts w:ascii="Times New Roman" w:eastAsia="Times New Roman" w:hAnsi="Times New Roman" w:cs="Times New Roman"/>
           <w:sz w:val="20"/>
           <w:szCs w:val="24"/>
-        </w:rPr>
-      </w:pPr>
-      <w:r>
-        <w:rPr>
-          <w:rFonts w:ascii="Arial" w:eastAsia="Times New Roman" w:hAnsi="Arial" w:cs="Arial"/>
-          <w:b/>
-          <w:bCs/>
-          <w:color w:val="000000"/>
-          <w:sz w:val="24"/>
-          <w:szCs w:val="32"/>
+          <w:highlight w:val="yellow"/>
+        </w:rPr>
+      </w:pPr>
+      <w:r>
+        <w:rPr>
+          <w:rFonts w:ascii="Arial" w:eastAsia="Times New Roman" w:hAnsi="Arial" w:cs="Arial"/>
+          <w:b/>
+          <w:bCs/>
+          <w:color w:val="000000"/>
+          <w:sz w:val="24"/>
+          <w:szCs w:val="32"/>
+          <w:highlight w:val="yellow"/>
         </w:rPr>
         <w:t>1. Upload or update logged in user profile picture and delete existing one from server.</w:t>
       </w:r>
@@ -470,6 +474,7 @@
           <w:color w:val="000000"/>
           <w:sz w:val="24"/>
           <w:szCs w:val="32"/>
+          <w:highlight w:val="yellow"/>
         </w:rPr>
         <w:t xml:space="preserve"> (</w:t>
       </w:r>
@@ -483,6 +488,7 @@
           <w:color w:val="000000"/>
           <w:sz w:val="24"/>
           <w:szCs w:val="32"/>
+          <w:highlight w:val="yellow"/>
         </w:rPr>
         <w:t>gql</w:t>
       </w:r>
@@ -496,6 +502,7 @@
           <w:color w:val="000000"/>
           <w:sz w:val="24"/>
           <w:szCs w:val="32"/>
+          <w:highlight w:val="yellow"/>
         </w:rPr>
         <w:t>)</w:t>
       </w:r>
@@ -517,6 +524,7 @@
           <w:color w:val="000000"/>
           <w:sz w:val="24"/>
           <w:szCs w:val="32"/>
+          <w:highlight w:val="yellow"/>
         </w:rPr>
         <w:t xml:space="preserve">2. Upload or update logged in user cover picture and </w:t>
       </w:r>
@@ -529,6 +537,7 @@
           <w:color w:val="000000"/>
           <w:sz w:val="24"/>
           <w:szCs w:val="32"/>
+          <w:highlight w:val="yellow"/>
         </w:rPr>
         <w:t>delte</w:t>
       </w:r>
@@ -541,6 +550,7 @@
           <w:color w:val="000000"/>
           <w:sz w:val="24"/>
           <w:szCs w:val="32"/>
+          <w:highlight w:val="yellow"/>
         </w:rPr>
         <w:t xml:space="preserve"> existing one from server.</w:t>
       </w:r>
@@ -552,6 +562,7 @@
           <w:color w:val="000000"/>
           <w:sz w:val="24"/>
           <w:szCs w:val="32"/>
+          <w:highlight w:val="yellow"/>
         </w:rPr>
         <w:t xml:space="preserve"> (</w:t>
       </w:r>
@@ -565,6 +576,7 @@
           <w:color w:val="000000"/>
           <w:sz w:val="24"/>
           <w:szCs w:val="32"/>
+          <w:highlight w:val="yellow"/>
         </w:rPr>
         <w:t>gql</w:t>
       </w:r>
@@ -578,6 +590,7 @@
           <w:color w:val="000000"/>
           <w:sz w:val="24"/>
           <w:szCs w:val="32"/>
+          <w:highlight w:val="yellow"/>
         </w:rPr>
         <w:t>)</w:t>
       </w:r>
@@ -599,9 +612,226 @@
           <w:color w:val="000000"/>
           <w:sz w:val="24"/>
           <w:szCs w:val="32"/>
-        </w:rPr>
-        <w:t>3. User can see his p</w:t>
-      </w:r>
+          <w:highlight w:val="yellow"/>
+        </w:rPr>
+        <w:t>3. User can see his profile</w:t>
+      </w:r>
+      <w:r>
+        <w:rPr>
+          <w:rFonts w:ascii="Arial" w:eastAsia="Times New Roman" w:hAnsi="Arial" w:cs="Arial"/>
+          <w:b/>
+          <w:bCs/>
+          <w:color w:val="000000"/>
+          <w:sz w:val="24"/>
+          <w:szCs w:val="32"/>
+          <w:highlight w:val="yellow"/>
+        </w:rPr>
+        <w:t xml:space="preserve"> (rest)</w:t>
+      </w:r>
+    </w:p>
+    <w:p>
+      <w:pPr>
+        <w:spacing w:before="240" w:after="240" w:line="240" w:lineRule="auto"/>
+        <w:rPr>
+          <w:rFonts w:ascii="Times New Roman" w:eastAsia="Times New Roman" w:hAnsi="Times New Roman" w:cs="Times New Roman"/>
+          <w:sz w:val="20"/>
+          <w:szCs w:val="24"/>
+        </w:rPr>
+      </w:pPr>
+      <w:r>
+        <w:rPr>
+          <w:rFonts w:ascii="Arial" w:eastAsia="Times New Roman" w:hAnsi="Arial" w:cs="Arial"/>
+          <w:b/>
+          <w:bCs/>
+          <w:color w:val="000000"/>
+          <w:sz w:val="24"/>
+          <w:szCs w:val="32"/>
+          <w:highlight w:val="yellow"/>
+        </w:rPr>
+        <w:t>4. Login user with email and password</w:t>
+      </w:r>
+      <w:r>
+        <w:rPr>
+          <w:rFonts w:ascii="Arial" w:eastAsia="Times New Roman" w:hAnsi="Arial" w:cs="Arial"/>
+          <w:b/>
+          <w:bCs/>
+          <w:color w:val="000000"/>
+          <w:sz w:val="24"/>
+          <w:szCs w:val="32"/>
+          <w:highlight w:val="yellow"/>
+        </w:rPr>
+        <w:t xml:space="preserve"> (rest)</w:t>
+      </w:r>
+    </w:p>
+    <w:p>
+      <w:pPr>
+        <w:spacing w:before="240" w:after="240" w:line="240" w:lineRule="auto"/>
+        <w:rPr>
+          <w:rFonts w:ascii="Arial" w:eastAsia="Times New Roman" w:hAnsi="Arial" w:cs="Arial"/>
+          <w:b/>
+          <w:bCs/>
+          <w:color w:val="000000"/>
+          <w:sz w:val="24"/>
+          <w:szCs w:val="32"/>
+        </w:rPr>
+      </w:pPr>
+      <w:r>
+        <w:rPr>
+          <w:rFonts w:ascii="Arial" w:eastAsia="Times New Roman" w:hAnsi="Arial" w:cs="Arial"/>
+          <w:b/>
+          <w:bCs/>
+          <w:color w:val="000000"/>
+          <w:sz w:val="24"/>
+          <w:szCs w:val="32"/>
+        </w:rPr>
+        <w:t>5</w:t>
+      </w:r>
+      <w:r>
+        <w:rPr>
+          <w:rFonts w:ascii="Arial" w:eastAsia="Times New Roman" w:hAnsi="Arial" w:cs="Arial"/>
+          <w:b/>
+          <w:bCs/>
+          <w:color w:val="000000"/>
+          <w:sz w:val="24"/>
+          <w:szCs w:val="32"/>
+        </w:rPr>
+        <w:t xml:space="preserve">. </w:t>
+      </w:r>
+      <w:r>
+        <w:rPr>
+          <w:rFonts w:ascii="Arial" w:eastAsia="Times New Roman" w:hAnsi="Arial" w:cs="Arial"/>
+          <w:b/>
+          <w:bCs/>
+          <w:color w:val="000000"/>
+          <w:sz w:val="24"/>
+          <w:szCs w:val="32"/>
+          <w:highlight w:val="yellow"/>
+        </w:rPr>
+        <w:t xml:space="preserve">Update logged in user password. </w:t>
+      </w:r>
+      <w:r>
+        <w:rPr>
+          <w:rFonts w:ascii="Arial" w:eastAsia="Times New Roman" w:hAnsi="Arial" w:cs="Arial"/>
+          <w:b/>
+          <w:bCs/>
+          <w:color w:val="000000"/>
+          <w:sz w:val="24"/>
+          <w:szCs w:val="32"/>
+          <w:highlight w:val="yellow"/>
+        </w:rPr>
+        <w:t>(</w:t>
+      </w:r>
+      <w:proofErr w:type="gramStart"/>
+      <w:r>
+        <w:rPr>
+          <w:rFonts w:ascii="Arial" w:eastAsia="Times New Roman" w:hAnsi="Arial" w:cs="Arial"/>
+          <w:b/>
+          <w:bCs/>
+          <w:color w:val="000000"/>
+          <w:sz w:val="24"/>
+          <w:szCs w:val="32"/>
+          <w:highlight w:val="yellow"/>
+        </w:rPr>
+        <w:t>rest</w:t>
+      </w:r>
+      <w:proofErr w:type="gramEnd"/>
+      <w:r>
+        <w:rPr>
+          <w:rFonts w:ascii="Arial" w:eastAsia="Times New Roman" w:hAnsi="Arial" w:cs="Arial"/>
+          <w:b/>
+          <w:bCs/>
+          <w:color w:val="000000"/>
+          <w:sz w:val="24"/>
+          <w:szCs w:val="32"/>
+          <w:highlight w:val="yellow"/>
+        </w:rPr>
+        <w:t>)</w:t>
+      </w:r>
+    </w:p>
+    <w:p>
+      <w:pPr>
+        <w:spacing w:before="240" w:after="240" w:line="240" w:lineRule="auto"/>
+        <w:rPr>
+          <w:rFonts w:ascii="Times New Roman" w:eastAsia="Times New Roman" w:hAnsi="Times New Roman" w:cs="Times New Roman"/>
+          <w:sz w:val="20"/>
+          <w:szCs w:val="24"/>
+        </w:rPr>
+      </w:pPr>
+      <w:r>
+        <w:rPr>
+          <w:rFonts w:ascii="Arial" w:eastAsia="Times New Roman" w:hAnsi="Arial" w:cs="Arial"/>
+          <w:b/>
+          <w:bCs/>
+          <w:color w:val="000000"/>
+          <w:sz w:val="24"/>
+          <w:szCs w:val="32"/>
+          <w:highlight w:val="yellow"/>
+        </w:rPr>
+        <w:t xml:space="preserve">6. </w:t>
+      </w:r>
+      <w:r>
+        <w:rPr>
+          <w:rFonts w:ascii="Arial" w:eastAsia="Times New Roman" w:hAnsi="Arial" w:cs="Arial"/>
+          <w:b/>
+          <w:bCs/>
+          <w:color w:val="000000"/>
+          <w:sz w:val="24"/>
+          <w:szCs w:val="32"/>
+          <w:highlight w:val="yellow"/>
+        </w:rPr>
+        <w:t>Rewrite a logged in user password and verify</w:t>
+      </w:r>
+      <w:r>
+        <w:rPr>
+          <w:rFonts w:ascii="Arial" w:eastAsia="Times New Roman" w:hAnsi="Arial" w:cs="Arial"/>
+          <w:b/>
+          <w:bCs/>
+          <w:color w:val="000000"/>
+          <w:sz w:val="24"/>
+          <w:szCs w:val="32"/>
+          <w:highlight w:val="yellow"/>
+        </w:rPr>
+        <w:t xml:space="preserve"> it. (</w:t>
+      </w:r>
+      <w:proofErr w:type="gramStart"/>
+      <w:r>
+        <w:rPr>
+          <w:rFonts w:ascii="Arial" w:eastAsia="Times New Roman" w:hAnsi="Arial" w:cs="Arial"/>
+          <w:b/>
+          <w:bCs/>
+          <w:color w:val="000000"/>
+          <w:sz w:val="24"/>
+          <w:szCs w:val="32"/>
+          <w:highlight w:val="yellow"/>
+        </w:rPr>
+        <w:t>rest</w:t>
+      </w:r>
+      <w:proofErr w:type="gramEnd"/>
+      <w:r>
+        <w:rPr>
+          <w:rFonts w:ascii="Arial" w:eastAsia="Times New Roman" w:hAnsi="Arial" w:cs="Arial"/>
+          <w:b/>
+          <w:bCs/>
+          <w:color w:val="000000"/>
+          <w:sz w:val="24"/>
+          <w:szCs w:val="32"/>
+          <w:highlight w:val="yellow"/>
+        </w:rPr>
+        <w:t>)</w:t>
+      </w:r>
+    </w:p>
+    <w:p>
+      <w:pPr>
+        <w:spacing w:before="240" w:after="240" w:line="240" w:lineRule="auto"/>
+        <w:rPr>
+          <w:rFonts w:ascii="Arial" w:eastAsia="Times New Roman" w:hAnsi="Arial" w:cs="Arial"/>
+          <w:b/>
+          <w:bCs/>
+          <w:color w:val="000000"/>
+          <w:sz w:val="24"/>
+          <w:szCs w:val="32"/>
+        </w:rPr>
+      </w:pPr>
       <w:bookmarkStart w:id="0" w:name="_GoBack"/>
       <w:bookmarkEnd w:id="0"/>
       <w:r>
@@ -613,7 +843,42 @@
           <w:sz w:val="24"/>
           <w:szCs w:val="32"/>
         </w:rPr>
-        <w:t>rofile</w:t>
+        <w:t>7.</w:t>
+      </w:r>
+      <w:r>
+        <w:rPr>
+          <w:rFonts w:ascii="Arial" w:eastAsia="Times New Roman" w:hAnsi="Arial" w:cs="Arial"/>
+          <w:b/>
+          <w:bCs/>
+          <w:color w:val="000000"/>
+          <w:sz w:val="24"/>
+          <w:szCs w:val="32"/>
+        </w:rPr>
+        <w:t xml:space="preserve"> </w:t>
+      </w:r>
+      <w:proofErr w:type="gramStart"/>
+      <w:r>
+        <w:rPr>
+          <w:rFonts w:ascii="Arial" w:eastAsia="Times New Roman" w:hAnsi="Arial" w:cs="Arial"/>
+          <w:b/>
+          <w:bCs/>
+          <w:color w:val="000000"/>
+          <w:sz w:val="24"/>
+          <w:szCs w:val="32"/>
+        </w:rPr>
+        <w:t>forgot</w:t>
+      </w:r>
+      <w:proofErr w:type="gramEnd"/>
+      <w:r>
+        <w:rPr>
+          <w:rFonts w:ascii="Arial" w:eastAsia="Times New Roman" w:hAnsi="Arial" w:cs="Arial"/>
+          <w:b/>
+          <w:bCs/>
+          <w:color w:val="000000"/>
+          <w:sz w:val="24"/>
+          <w:szCs w:val="32"/>
+        </w:rPr>
+        <w:t xml:space="preserve"> Password part  - 1. Take the registered phone number and sent an OTP in the phone as a text message</w:t>
       </w:r>
       <w:r>
         <w:rPr>
@@ -631,66 +896,24 @@
       <w:pPr>
         <w:spacing w:before="240" w:after="240" w:line="240" w:lineRule="auto"/>
         <w:rPr>
-          <w:rFonts w:ascii="Times New Roman" w:eastAsia="Times New Roman" w:hAnsi="Times New Roman" w:cs="Times New Roman"/>
-          <w:sz w:val="20"/>
-          <w:szCs w:val="24"/>
-        </w:rPr>
-      </w:pPr>
-      <w:r>
-        <w:rPr>
-          <w:rFonts w:ascii="Arial" w:eastAsia="Times New Roman" w:hAnsi="Arial" w:cs="Arial"/>
-          <w:b/>
-          <w:bCs/>
-          <w:color w:val="000000"/>
-          <w:sz w:val="24"/>
-          <w:szCs w:val="32"/>
-          <w:highlight w:val="yellow"/>
-        </w:rPr>
-        <w:t>4. Login user with email and password</w:t>
-      </w:r>
-      <w:r>
-        <w:rPr>
-          <w:rFonts w:ascii="Arial" w:eastAsia="Times New Roman" w:hAnsi="Arial" w:cs="Arial"/>
-          <w:b/>
-          <w:bCs/>
-          <w:color w:val="000000"/>
-          <w:sz w:val="24"/>
-          <w:szCs w:val="32"/>
-          <w:highlight w:val="yellow"/>
-        </w:rPr>
-        <w:t xml:space="preserve"> (rest)</w:t>
-      </w:r>
-    </w:p>
-    <w:p>
-      <w:pPr>
-        <w:spacing w:before="240" w:after="240" w:line="240" w:lineRule="auto"/>
-        <w:rPr>
-          <w:rFonts w:ascii="Times New Roman" w:eastAsia="Times New Roman" w:hAnsi="Times New Roman" w:cs="Times New Roman"/>
-          <w:sz w:val="20"/>
-          <w:szCs w:val="24"/>
-        </w:rPr>
-      </w:pPr>
-      <w:r>
-        <w:rPr>
-          <w:rFonts w:ascii="Arial" w:eastAsia="Times New Roman" w:hAnsi="Arial" w:cs="Arial"/>
-          <w:b/>
-          <w:bCs/>
-          <w:color w:val="000000"/>
-          <w:sz w:val="24"/>
-          <w:szCs w:val="32"/>
-        </w:rPr>
-        <w:t xml:space="preserve">5. Update logged in user password after verify by rewrite password. </w:t>
-      </w:r>
-      <w:r>
-        <w:rPr>
-          <w:rFonts w:ascii="Arial" w:eastAsia="Times New Roman" w:hAnsi="Arial" w:cs="Arial"/>
-          <w:b/>
-          <w:bCs/>
-          <w:color w:val="000000"/>
-          <w:sz w:val="24"/>
-          <w:szCs w:val="32"/>
-        </w:rPr>
-        <w:t>(</w:t>
+          <w:rFonts w:ascii="Arial" w:eastAsia="Times New Roman" w:hAnsi="Arial" w:cs="Arial"/>
+          <w:b/>
+          <w:bCs/>
+          <w:color w:val="000000"/>
+          <w:sz w:val="24"/>
+          <w:szCs w:val="32"/>
+        </w:rPr>
+      </w:pPr>
+      <w:r>
+        <w:rPr>
+          <w:rFonts w:ascii="Arial" w:eastAsia="Times New Roman" w:hAnsi="Arial" w:cs="Arial"/>
+          <w:b/>
+          <w:bCs/>
+          <w:color w:val="000000"/>
+          <w:sz w:val="24"/>
+          <w:szCs w:val="32"/>
+        </w:rPr>
+        <w:t xml:space="preserve">8. </w:t>
       </w:r>
       <w:proofErr w:type="gramStart"/>
       <w:r>
@@ -702,7 +925,7 @@
           <w:sz w:val="24"/>
           <w:szCs w:val="32"/>
         </w:rPr>
-        <w:t>rest</w:t>
+        <w:t>forgot</w:t>
       </w:r>
       <w:proofErr w:type="gramEnd"/>
       <w:r>
@@ -714,32 +937,9 @@
           <w:sz w:val="24"/>
           <w:szCs w:val="32"/>
         </w:rPr>
-        <w:t>)</w:t>
-      </w:r>
-    </w:p>
-    <w:p>
-      <w:pPr>
-        <w:spacing w:before="240" w:after="240" w:line="240" w:lineRule="auto"/>
-        <w:rPr>
-          <w:rFonts w:ascii="Arial" w:eastAsia="Times New Roman" w:hAnsi="Arial" w:cs="Arial"/>
-          <w:b/>
-          <w:bCs/>
-          <w:color w:val="000000"/>
-          <w:sz w:val="24"/>
-          <w:szCs w:val="32"/>
-        </w:rPr>
-      </w:pPr>
-      <w:r>
-        <w:rPr>
-          <w:rFonts w:ascii="Arial" w:eastAsia="Times New Roman" w:hAnsi="Arial" w:cs="Arial"/>
-          <w:b/>
-          <w:bCs/>
-          <w:color w:val="000000"/>
-          <w:sz w:val="24"/>
-          <w:szCs w:val="32"/>
-        </w:rPr>
-        <w:t xml:space="preserve">6. Create forgot password and change password by verify the email by send </w:t>
-      </w:r>
+        <w:t xml:space="preserve"> Password part  - 2. Take the OTP and match with the database one if match it will response back e </w:t>
+      </w:r>
+      <w:proofErr w:type="spellStart"/>
       <w:proofErr w:type="gramStart"/>
       <w:r>
         <w:rPr>
@@ -750,8 +950,9 @@
           <w:sz w:val="24"/>
           <w:szCs w:val="32"/>
         </w:rPr>
-        <w:t>a</w:t>
-      </w:r>
+        <w:t>boolean</w:t>
+      </w:r>
+      <w:proofErr w:type="spellEnd"/>
       <w:proofErr w:type="gramEnd"/>
       <w:r>
         <w:rPr>
@@ -762,18 +963,31 @@
           <w:sz w:val="24"/>
           <w:szCs w:val="32"/>
         </w:rPr>
-        <w:t xml:space="preserve"> OTP to that email. </w:t>
-      </w:r>
-      <w:r>
-        <w:rPr>
-          <w:rFonts w:ascii="Arial" w:eastAsia="Times New Roman" w:hAnsi="Arial" w:cs="Arial"/>
-          <w:b/>
-          <w:bCs/>
-          <w:color w:val="000000"/>
-          <w:sz w:val="24"/>
-          <w:szCs w:val="32"/>
-        </w:rPr>
-        <w:t xml:space="preserve"> (</w:t>
+        <w:t>.</w:t>
+      </w:r>
+    </w:p>
+    <w:p>
+      <w:pPr>
+        <w:spacing w:before="240" w:after="240" w:line="240" w:lineRule="auto"/>
+        <w:rPr>
+          <w:rFonts w:ascii="Arial" w:eastAsia="Times New Roman" w:hAnsi="Arial" w:cs="Arial"/>
+          <w:b/>
+          <w:bCs/>
+          <w:color w:val="000000"/>
+          <w:sz w:val="24"/>
+          <w:szCs w:val="32"/>
+        </w:rPr>
+      </w:pPr>
+      <w:r>
+        <w:rPr>
+          <w:rFonts w:ascii="Arial" w:eastAsia="Times New Roman" w:hAnsi="Arial" w:cs="Arial"/>
+          <w:b/>
+          <w:bCs/>
+          <w:color w:val="000000"/>
+          <w:sz w:val="24"/>
+          <w:szCs w:val="32"/>
+        </w:rPr>
+        <w:t xml:space="preserve">9. </w:t>
       </w:r>
       <w:proofErr w:type="gramStart"/>
       <w:r>
@@ -785,7 +999,7 @@
           <w:sz w:val="24"/>
           <w:szCs w:val="32"/>
         </w:rPr>
-        <w:t>rest</w:t>
+        <w:t>forgot</w:t>
       </w:r>
       <w:proofErr w:type="gramEnd"/>
       <w:r>
@@ -797,21 +1011,155 @@
           <w:sz w:val="24"/>
           <w:szCs w:val="32"/>
         </w:rPr>
-        <w:t>)</w:t>
-      </w:r>
-    </w:p>
-    <w:p>
-      <w:pPr>
-        <w:spacing w:before="240" w:after="240" w:line="240" w:lineRule="auto"/>
-        <w:rPr>
-          <w:rFonts w:ascii="Arial" w:eastAsia="Times New Roman" w:hAnsi="Arial" w:cs="Arial"/>
-          <w:b/>
-          <w:bCs/>
-          <w:color w:val="000000"/>
-          <w:sz w:val="24"/>
-          <w:szCs w:val="32"/>
-        </w:rPr>
-      </w:pPr>
+        <w:t xml:space="preserve"> Password part  - 3. Last part it will take new password input and update the password.</w:t>
+      </w:r>
+    </w:p>
+    <w:p>
+      <w:pPr>
+        <w:spacing w:before="240" w:after="240" w:line="240" w:lineRule="auto"/>
+        <w:rPr>
+          <w:rFonts w:ascii="Arial" w:eastAsia="Times New Roman" w:hAnsi="Arial" w:cs="Arial"/>
+          <w:b/>
+          <w:bCs/>
+          <w:color w:val="000000"/>
+          <w:sz w:val="24"/>
+          <w:szCs w:val="32"/>
+        </w:rPr>
+      </w:pPr>
+    </w:p>
+    <w:p>
+      <w:pPr>
+        <w:spacing w:before="240" w:after="240" w:line="240" w:lineRule="auto"/>
+        <w:rPr>
+          <w:rFonts w:ascii="Arial" w:eastAsia="Times New Roman" w:hAnsi="Arial" w:cs="Arial"/>
+          <w:b/>
+          <w:bCs/>
+          <w:color w:val="000000"/>
+          <w:sz w:val="24"/>
+          <w:szCs w:val="32"/>
+        </w:rPr>
+      </w:pPr>
+      <w:r>
+        <w:rPr>
+          <w:rFonts w:ascii="Arial" w:eastAsia="Times New Roman" w:hAnsi="Arial" w:cs="Arial"/>
+          <w:b/>
+          <w:bCs/>
+          <w:color w:val="000000"/>
+          <w:sz w:val="24"/>
+          <w:szCs w:val="32"/>
+        </w:rPr>
+        <w:tab/>
+      </w:r>
+      <w:r>
+        <w:rPr>
+          <w:rFonts w:ascii="Arial" w:eastAsia="Times New Roman" w:hAnsi="Arial" w:cs="Arial"/>
+          <w:b/>
+          <w:bCs/>
+          <w:color w:val="000000"/>
+          <w:sz w:val="24"/>
+          <w:szCs w:val="32"/>
+        </w:rPr>
+        <w:tab/>
+      </w:r>
+      <w:r>
+        <w:rPr>
+          <w:rFonts w:ascii="Arial" w:eastAsia="Times New Roman" w:hAnsi="Arial" w:cs="Arial"/>
+          <w:b/>
+          <w:bCs/>
+          <w:color w:val="000000"/>
+          <w:sz w:val="24"/>
+          <w:szCs w:val="32"/>
+        </w:rPr>
+        <w:tab/>
+      </w:r>
+      <w:r>
+        <w:rPr>
+          <w:rFonts w:ascii="Arial" w:eastAsia="Times New Roman" w:hAnsi="Arial" w:cs="Arial"/>
+          <w:b/>
+          <w:bCs/>
+          <w:color w:val="000000"/>
+          <w:sz w:val="24"/>
+          <w:szCs w:val="32"/>
+        </w:rPr>
+        <w:tab/>
+      </w:r>
+      <w:r>
+        <w:rPr>
+          <w:rFonts w:ascii="Arial" w:eastAsia="Times New Roman" w:hAnsi="Arial" w:cs="Arial"/>
+          <w:b/>
+          <w:bCs/>
+          <w:color w:val="000000"/>
+          <w:sz w:val="24"/>
+          <w:szCs w:val="32"/>
+        </w:rPr>
+        <w:tab/>
+      </w:r>
+      <w:r>
+        <w:rPr>
+          <w:rFonts w:ascii="Arial" w:eastAsia="Times New Roman" w:hAnsi="Arial" w:cs="Arial"/>
+          <w:b/>
+          <w:bCs/>
+          <w:color w:val="000000"/>
+          <w:sz w:val="24"/>
+          <w:szCs w:val="32"/>
+        </w:rPr>
+        <w:tab/>
+      </w:r>
+      <w:r>
+        <w:rPr>
+          <w:rFonts w:ascii="Arial" w:eastAsia="Times New Roman" w:hAnsi="Arial" w:cs="Arial"/>
+          <w:b/>
+          <w:bCs/>
+          <w:color w:val="000000"/>
+          <w:sz w:val="24"/>
+          <w:szCs w:val="32"/>
+        </w:rPr>
+        <w:tab/>
+      </w:r>
+      <w:r>
+        <w:rPr>
+          <w:rFonts w:ascii="Arial" w:eastAsia="Times New Roman" w:hAnsi="Arial" w:cs="Arial"/>
+          <w:b/>
+          <w:bCs/>
+          <w:color w:val="000000"/>
+          <w:sz w:val="24"/>
+          <w:szCs w:val="32"/>
+        </w:rPr>
+        <w:tab/>
+      </w:r>
+      <w:r>
+        <w:rPr>
+          <w:rFonts w:ascii="Arial" w:eastAsia="Times New Roman" w:hAnsi="Arial" w:cs="Arial"/>
+          <w:b/>
+          <w:bCs/>
+          <w:color w:val="000000"/>
+          <w:sz w:val="24"/>
+          <w:szCs w:val="32"/>
+        </w:rPr>
+        <w:tab/>
+      </w:r>
+      <w:r>
+        <w:rPr>
+          <w:rFonts w:ascii="Arial" w:eastAsia="Times New Roman" w:hAnsi="Arial" w:cs="Arial"/>
+          <w:b/>
+          <w:bCs/>
+          <w:color w:val="000000"/>
+          <w:sz w:val="24"/>
+          <w:szCs w:val="32"/>
+        </w:rPr>
+        <w:tab/>
+      </w:r>
+      <w:r>
+        <w:rPr>
+          <w:rFonts w:ascii="Arial" w:eastAsia="Times New Roman" w:hAnsi="Arial" w:cs="Arial"/>
+          <w:b/>
+          <w:bCs/>
+          <w:color w:val="000000"/>
+          <w:sz w:val="24"/>
+          <w:szCs w:val="32"/>
+        </w:rPr>
+        <w:tab/>
+      </w:r>
     </w:p>
     <w:p>
       <w:pPr>
@@ -918,7 +1266,6 @@
           <w:sz w:val="24"/>
           <w:szCs w:val="32"/>
         </w:rPr>
-        <w:lastRenderedPageBreak/>
         <w:t>Blog</w:t>
       </w:r>
       <w:r>
@@ -1900,6 +2247,7 @@
           <w:sz w:val="24"/>
           <w:szCs w:val="32"/>
         </w:rPr>
+        <w:lastRenderedPageBreak/>
         <w:t xml:space="preserve">4. Count a new view if a user click on individual blog page and stay </w:t>
       </w:r>
       <w:proofErr w:type="spellStart"/>
@@ -2102,7 +2450,6 @@
           <w:sz w:val="24"/>
           <w:szCs w:val="32"/>
         </w:rPr>
-        <w:lastRenderedPageBreak/>
         <w:t xml:space="preserve">7. Get Individual published blog by slug with related blogs also </w:t>
       </w:r>
       <w:proofErr w:type="gramStart"/>
@@ -2873,7 +3220,6 @@
           <w:sz w:val="24"/>
           <w:szCs w:val="32"/>
         </w:rPr>
-        <w:lastRenderedPageBreak/>
         <w:t>Official</w:t>
       </w:r>
       <w:r>
@@ -3892,6 +4238,7 @@
           <w:sz w:val="24"/>
           <w:szCs w:val="32"/>
         </w:rPr>
+        <w:lastRenderedPageBreak/>
         <w:t>3. Get individual contact by id</w:t>
       </w:r>
       <w:r>

</xml_diff>

<commit_message>
done user schema start work on blog schema
</commit_message>
<xml_diff>
--- a/documentaion/ApiDocumentation/api.docx
+++ b/documentaion/ApiDocumentation/api.docx
@@ -52,31 +52,7 @@
           <w:sz w:val="24"/>
           <w:szCs w:val="32"/>
         </w:rPr>
-        <w:t xml:space="preserve"> (</w:t>
-      </w:r>
-      <w:proofErr w:type="spellStart"/>
-      <w:r>
-        <w:rPr>
-          <w:rFonts w:ascii="Arial" w:eastAsia="Times New Roman" w:hAnsi="Arial" w:cs="Arial"/>
-          <w:b/>
-          <w:bCs/>
-          <w:color w:val="000000"/>
-          <w:sz w:val="24"/>
-          <w:szCs w:val="32"/>
-        </w:rPr>
-        <w:t>gql</w:t>
-      </w:r>
-      <w:proofErr w:type="spellEnd"/>
-      <w:r>
-        <w:rPr>
-          <w:rFonts w:ascii="Arial" w:eastAsia="Times New Roman" w:hAnsi="Arial" w:cs="Arial"/>
-          <w:b/>
-          <w:bCs/>
-          <w:color w:val="000000"/>
-          <w:sz w:val="24"/>
-          <w:szCs w:val="32"/>
-        </w:rPr>
-        <w:t>)</w:t>
+        <w:t xml:space="preserve"> (gql)</w:t>
       </w:r>
     </w:p>
     <w:p>
@@ -131,9 +107,29 @@
           <w:szCs w:val="32"/>
           <w:highlight w:val="yellow"/>
         </w:rPr>
-        <w:t xml:space="preserve"> (</w:t>
-      </w:r>
-      <w:proofErr w:type="spellStart"/>
+        <w:t xml:space="preserve"> (gql)</w:t>
+      </w:r>
+    </w:p>
+    <w:p>
+      <w:pPr>
+        <w:spacing w:before="240" w:after="240" w:line="240" w:lineRule="auto"/>
+        <w:rPr>
+          <w:rFonts w:ascii="Times New Roman" w:eastAsia="Times New Roman" w:hAnsi="Times New Roman" w:cs="Times New Roman"/>
+          <w:sz w:val="20"/>
+          <w:szCs w:val="24"/>
+        </w:rPr>
+      </w:pPr>
+      <w:r>
+        <w:rPr>
+          <w:rFonts w:ascii="Arial" w:eastAsia="Times New Roman" w:hAnsi="Arial" w:cs="Arial"/>
+          <w:b/>
+          <w:bCs/>
+          <w:color w:val="000000"/>
+          <w:sz w:val="24"/>
+          <w:szCs w:val="32"/>
+        </w:rPr>
+        <w:t>2</w:t>
+      </w:r>
       <w:r>
         <w:rPr>
           <w:rFonts w:ascii="Arial" w:eastAsia="Times New Roman" w:hAnsi="Arial" w:cs="Arial"/>
@@ -144,9 +140,8 @@
           <w:szCs w:val="32"/>
           <w:highlight w:val="yellow"/>
         </w:rPr>
-        <w:t>gql</w:t>
-      </w:r>
-      <w:proofErr w:type="spellEnd"/>
+        <w:t>. Delete a client by slug</w:t>
+      </w:r>
       <w:r>
         <w:rPr>
           <w:rFonts w:ascii="Arial" w:eastAsia="Times New Roman" w:hAnsi="Arial" w:cs="Arial"/>
@@ -157,29 +152,18 @@
           <w:szCs w:val="32"/>
           <w:highlight w:val="yellow"/>
         </w:rPr>
-        <w:t>)</w:t>
-      </w:r>
-    </w:p>
-    <w:p>
-      <w:pPr>
-        <w:spacing w:before="240" w:after="240" w:line="240" w:lineRule="auto"/>
-        <w:rPr>
-          <w:rFonts w:ascii="Times New Roman" w:eastAsia="Times New Roman" w:hAnsi="Times New Roman" w:cs="Times New Roman"/>
-          <w:sz w:val="20"/>
-          <w:szCs w:val="24"/>
-        </w:rPr>
-      </w:pPr>
-      <w:r>
-        <w:rPr>
-          <w:rFonts w:ascii="Arial" w:eastAsia="Times New Roman" w:hAnsi="Arial" w:cs="Arial"/>
-          <w:b/>
-          <w:bCs/>
-          <w:color w:val="000000"/>
-          <w:sz w:val="24"/>
-          <w:szCs w:val="32"/>
-        </w:rPr>
-        <w:t>2</w:t>
-      </w:r>
+        <w:t xml:space="preserve"> (gql)</w:t>
+      </w:r>
+    </w:p>
+    <w:p>
+      <w:pPr>
+        <w:spacing w:before="240" w:after="240" w:line="240" w:lineRule="auto"/>
+        <w:rPr>
+          <w:rFonts w:ascii="Times New Roman" w:eastAsia="Times New Roman" w:hAnsi="Times New Roman" w:cs="Times New Roman"/>
+          <w:sz w:val="20"/>
+          <w:szCs w:val="24"/>
+        </w:rPr>
+      </w:pPr>
       <w:r>
         <w:rPr>
           <w:rFonts w:ascii="Arial" w:eastAsia="Times New Roman" w:hAnsi="Arial" w:cs="Arial"/>
@@ -190,7 +174,7 @@
           <w:szCs w:val="32"/>
           <w:highlight w:val="yellow"/>
         </w:rPr>
-        <w:t>. Delete a client by slug</w:t>
+        <w:t xml:space="preserve">3. Client can see only his activity by year. </w:t>
       </w:r>
       <w:r>
         <w:rPr>
@@ -202,9 +186,18 @@
           <w:szCs w:val="32"/>
           <w:highlight w:val="yellow"/>
         </w:rPr>
-        <w:t xml:space="preserve"> (</w:t>
-      </w:r>
-      <w:proofErr w:type="spellStart"/>
+        <w:t>(rest)</w:t>
+      </w:r>
+    </w:p>
+    <w:p>
+      <w:pPr>
+        <w:spacing w:before="240" w:after="240" w:line="240" w:lineRule="auto"/>
+        <w:rPr>
+          <w:rFonts w:ascii="Times New Roman" w:eastAsia="Times New Roman" w:hAnsi="Times New Roman" w:cs="Times New Roman"/>
+          <w:sz w:val="20"/>
+          <w:szCs w:val="24"/>
+        </w:rPr>
+      </w:pPr>
       <w:r>
         <w:rPr>
           <w:rFonts w:ascii="Arial" w:eastAsia="Times New Roman" w:hAnsi="Arial" w:cs="Arial"/>
@@ -215,9 +208,8 @@
           <w:szCs w:val="32"/>
           <w:highlight w:val="yellow"/>
         </w:rPr>
-        <w:t>gql</w:t>
-      </w:r>
-      <w:proofErr w:type="spellEnd"/>
+        <w:t>4. Update client data by slug</w:t>
+      </w:r>
       <w:r>
         <w:rPr>
           <w:rFonts w:ascii="Arial" w:eastAsia="Times New Roman" w:hAnsi="Arial" w:cs="Arial"/>
@@ -228,18 +220,8 @@
           <w:szCs w:val="32"/>
           <w:highlight w:val="yellow"/>
         </w:rPr>
-        <w:t>)</w:t>
-      </w:r>
-    </w:p>
-    <w:p>
-      <w:pPr>
-        <w:spacing w:before="240" w:after="240" w:line="240" w:lineRule="auto"/>
-        <w:rPr>
-          <w:rFonts w:ascii="Times New Roman" w:eastAsia="Times New Roman" w:hAnsi="Times New Roman" w:cs="Times New Roman"/>
-          <w:sz w:val="20"/>
-          <w:szCs w:val="24"/>
-        </w:rPr>
-      </w:pPr>
+        <w:t xml:space="preserve"> </w:t>
+      </w:r>
       <w:r>
         <w:rPr>
           <w:rFonts w:ascii="Arial" w:eastAsia="Times New Roman" w:hAnsi="Arial" w:cs="Arial"/>
@@ -250,8 +232,18 @@
           <w:szCs w:val="32"/>
           <w:highlight w:val="yellow"/>
         </w:rPr>
-        <w:t xml:space="preserve">3. Client can see only his activity by year. </w:t>
-      </w:r>
+        <w:t>(gql)</w:t>
+      </w:r>
+    </w:p>
+    <w:p>
+      <w:pPr>
+        <w:spacing w:before="240" w:after="240" w:line="240" w:lineRule="auto"/>
+        <w:rPr>
+          <w:rFonts w:ascii="Times New Roman" w:eastAsia="Times New Roman" w:hAnsi="Times New Roman" w:cs="Times New Roman"/>
+          <w:sz w:val="20"/>
+          <w:szCs w:val="24"/>
+        </w:rPr>
+      </w:pPr>
       <w:r>
         <w:rPr>
           <w:rFonts w:ascii="Arial" w:eastAsia="Times New Roman" w:hAnsi="Arial" w:cs="Arial"/>
@@ -262,9 +254,8 @@
           <w:szCs w:val="32"/>
           <w:highlight w:val="yellow"/>
         </w:rPr>
-        <w:t>(</w:t>
-      </w:r>
-      <w:proofErr w:type="gramStart"/>
+        <w:t>5. Client can see only his published or draft blog</w:t>
+      </w:r>
       <w:r>
         <w:rPr>
           <w:rFonts w:ascii="Arial" w:eastAsia="Times New Roman" w:hAnsi="Arial" w:cs="Arial"/>
@@ -275,152 +266,7 @@
           <w:szCs w:val="32"/>
           <w:highlight w:val="yellow"/>
         </w:rPr>
-        <w:t>rest</w:t>
-      </w:r>
-      <w:proofErr w:type="gramEnd"/>
-      <w:r>
-        <w:rPr>
-          <w:rFonts w:ascii="Arial" w:eastAsia="Times New Roman" w:hAnsi="Arial" w:cs="Arial"/>
-          <w:b/>
-          <w:bCs/>
-          <w:color w:val="000000"/>
-          <w:sz w:val="24"/>
-          <w:szCs w:val="32"/>
-          <w:highlight w:val="yellow"/>
-        </w:rPr>
-        <w:t>)</w:t>
-      </w:r>
-    </w:p>
-    <w:p>
-      <w:pPr>
-        <w:spacing w:before="240" w:after="240" w:line="240" w:lineRule="auto"/>
-        <w:rPr>
-          <w:rFonts w:ascii="Times New Roman" w:eastAsia="Times New Roman" w:hAnsi="Times New Roman" w:cs="Times New Roman"/>
-          <w:sz w:val="20"/>
-          <w:szCs w:val="24"/>
-        </w:rPr>
-      </w:pPr>
-      <w:r>
-        <w:rPr>
-          <w:rFonts w:ascii="Arial" w:eastAsia="Times New Roman" w:hAnsi="Arial" w:cs="Arial"/>
-          <w:b/>
-          <w:bCs/>
-          <w:color w:val="000000"/>
-          <w:sz w:val="24"/>
-          <w:szCs w:val="32"/>
-          <w:highlight w:val="yellow"/>
-        </w:rPr>
-        <w:t>4. Update client data by slug</w:t>
-      </w:r>
-      <w:r>
-        <w:rPr>
-          <w:rFonts w:ascii="Arial" w:eastAsia="Times New Roman" w:hAnsi="Arial" w:cs="Arial"/>
-          <w:b/>
-          <w:bCs/>
-          <w:color w:val="000000"/>
-          <w:sz w:val="24"/>
-          <w:szCs w:val="32"/>
-          <w:highlight w:val="yellow"/>
-        </w:rPr>
-        <w:t xml:space="preserve"> </w:t>
-      </w:r>
-      <w:r>
-        <w:rPr>
-          <w:rFonts w:ascii="Arial" w:eastAsia="Times New Roman" w:hAnsi="Arial" w:cs="Arial"/>
-          <w:b/>
-          <w:bCs/>
-          <w:color w:val="000000"/>
-          <w:sz w:val="24"/>
-          <w:szCs w:val="32"/>
-          <w:highlight w:val="yellow"/>
-        </w:rPr>
-        <w:t>(</w:t>
-      </w:r>
-      <w:proofErr w:type="spellStart"/>
-      <w:r>
-        <w:rPr>
-          <w:rFonts w:ascii="Arial" w:eastAsia="Times New Roman" w:hAnsi="Arial" w:cs="Arial"/>
-          <w:b/>
-          <w:bCs/>
-          <w:color w:val="000000"/>
-          <w:sz w:val="24"/>
-          <w:szCs w:val="32"/>
-          <w:highlight w:val="yellow"/>
-        </w:rPr>
-        <w:t>gql</w:t>
-      </w:r>
-      <w:proofErr w:type="spellEnd"/>
-      <w:r>
-        <w:rPr>
-          <w:rFonts w:ascii="Arial" w:eastAsia="Times New Roman" w:hAnsi="Arial" w:cs="Arial"/>
-          <w:b/>
-          <w:bCs/>
-          <w:color w:val="000000"/>
-          <w:sz w:val="24"/>
-          <w:szCs w:val="32"/>
-          <w:highlight w:val="yellow"/>
-        </w:rPr>
-        <w:t>)</w:t>
-      </w:r>
-    </w:p>
-    <w:p>
-      <w:pPr>
-        <w:spacing w:before="240" w:after="240" w:line="240" w:lineRule="auto"/>
-        <w:rPr>
-          <w:rFonts w:ascii="Times New Roman" w:eastAsia="Times New Roman" w:hAnsi="Times New Roman" w:cs="Times New Roman"/>
-          <w:sz w:val="20"/>
-          <w:szCs w:val="24"/>
-        </w:rPr>
-      </w:pPr>
-      <w:r>
-        <w:rPr>
-          <w:rFonts w:ascii="Arial" w:eastAsia="Times New Roman" w:hAnsi="Arial" w:cs="Arial"/>
-          <w:b/>
-          <w:bCs/>
-          <w:color w:val="000000"/>
-          <w:sz w:val="24"/>
-          <w:szCs w:val="32"/>
-          <w:highlight w:val="yellow"/>
-        </w:rPr>
-        <w:t>5. Client can see only his published or draft blog</w:t>
-      </w:r>
-      <w:r>
-        <w:rPr>
-          <w:rFonts w:ascii="Arial" w:eastAsia="Times New Roman" w:hAnsi="Arial" w:cs="Arial"/>
-          <w:b/>
-          <w:bCs/>
-          <w:color w:val="000000"/>
-          <w:sz w:val="24"/>
-          <w:szCs w:val="32"/>
-          <w:highlight w:val="yellow"/>
-        </w:rPr>
-        <w:t xml:space="preserve"> (</w:t>
-      </w:r>
-      <w:proofErr w:type="spellStart"/>
-      <w:r>
-        <w:rPr>
-          <w:rFonts w:ascii="Arial" w:eastAsia="Times New Roman" w:hAnsi="Arial" w:cs="Arial"/>
-          <w:b/>
-          <w:bCs/>
-          <w:color w:val="000000"/>
-          <w:sz w:val="24"/>
-          <w:szCs w:val="32"/>
-          <w:highlight w:val="yellow"/>
-        </w:rPr>
-        <w:t>gql</w:t>
-      </w:r>
-      <w:proofErr w:type="spellEnd"/>
-      <w:r>
-        <w:rPr>
-          <w:rFonts w:ascii="Arial" w:eastAsia="Times New Roman" w:hAnsi="Arial" w:cs="Arial"/>
-          <w:b/>
-          <w:bCs/>
-          <w:color w:val="000000"/>
-          <w:sz w:val="24"/>
-          <w:szCs w:val="32"/>
-          <w:highlight w:val="yellow"/>
-        </w:rPr>
-        <w:t>)</w:t>
+        <w:t xml:space="preserve"> (gql)</w:t>
       </w:r>
     </w:p>
     <w:p>
@@ -476,10 +322,18 @@
           <w:szCs w:val="32"/>
           <w:highlight w:val="yellow"/>
         </w:rPr>
-        <w:t xml:space="preserve"> (</w:t>
-      </w:r>
-      <w:proofErr w:type="spellStart"/>
-      <w:proofErr w:type="gramStart"/>
+        <w:t xml:space="preserve"> (gql)</w:t>
+      </w:r>
+    </w:p>
+    <w:p>
+      <w:pPr>
+        <w:spacing w:before="240" w:after="240" w:line="240" w:lineRule="auto"/>
+        <w:rPr>
+          <w:rFonts w:ascii="Times New Roman" w:eastAsia="Times New Roman" w:hAnsi="Times New Roman" w:cs="Times New Roman"/>
+          <w:sz w:val="20"/>
+          <w:szCs w:val="24"/>
+        </w:rPr>
+      </w:pPr>
       <w:r>
         <w:rPr>
           <w:rFonts w:ascii="Arial" w:eastAsia="Times New Roman" w:hAnsi="Arial" w:cs="Arial"/>
@@ -490,10 +344,8 @@
           <w:szCs w:val="32"/>
           <w:highlight w:val="yellow"/>
         </w:rPr>
-        <w:t>gql</w:t>
-      </w:r>
-      <w:proofErr w:type="spellEnd"/>
-      <w:proofErr w:type="gramEnd"/>
+        <w:t>2. Upload or update logged in user cover picture and delte existing one from server.</w:t>
+      </w:r>
       <w:r>
         <w:rPr>
           <w:rFonts w:ascii="Arial" w:eastAsia="Times New Roman" w:hAnsi="Arial" w:cs="Arial"/>
@@ -504,7 +356,7 @@
           <w:szCs w:val="32"/>
           <w:highlight w:val="yellow"/>
         </w:rPr>
-        <w:t>)</w:t>
+        <w:t xml:space="preserve"> (gql)</w:t>
       </w:r>
     </w:p>
     <w:p>
@@ -526,9 +378,8 @@
           <w:szCs w:val="32"/>
           <w:highlight w:val="yellow"/>
         </w:rPr>
-        <w:t xml:space="preserve">2. Upload or update logged in user cover picture and </w:t>
-      </w:r>
-      <w:proofErr w:type="spellStart"/>
+        <w:t>3. User can see his profile</w:t>
+      </w:r>
       <w:r>
         <w:rPr>
           <w:rFonts w:ascii="Arial" w:eastAsia="Times New Roman" w:hAnsi="Arial" w:cs="Arial"/>
@@ -539,9 +390,18 @@
           <w:szCs w:val="32"/>
           <w:highlight w:val="yellow"/>
         </w:rPr>
-        <w:t>delte</w:t>
-      </w:r>
-      <w:proofErr w:type="spellEnd"/>
+        <w:t xml:space="preserve"> (rest)</w:t>
+      </w:r>
+    </w:p>
+    <w:p>
+      <w:pPr>
+        <w:spacing w:before="240" w:after="240" w:line="240" w:lineRule="auto"/>
+        <w:rPr>
+          <w:rFonts w:ascii="Times New Roman" w:eastAsia="Times New Roman" w:hAnsi="Times New Roman" w:cs="Times New Roman"/>
+          <w:sz w:val="20"/>
+          <w:szCs w:val="24"/>
+        </w:rPr>
+      </w:pPr>
       <w:r>
         <w:rPr>
           <w:rFonts w:ascii="Arial" w:eastAsia="Times New Roman" w:hAnsi="Arial" w:cs="Arial"/>
@@ -552,7 +412,7 @@
           <w:szCs w:val="32"/>
           <w:highlight w:val="yellow"/>
         </w:rPr>
-        <w:t xml:space="preserve"> existing one from server.</w:t>
+        <w:t>4. Login user with email and password</w:t>
       </w:r>
       <w:r>
         <w:rPr>
@@ -564,10 +424,43 @@
           <w:szCs w:val="32"/>
           <w:highlight w:val="yellow"/>
         </w:rPr>
-        <w:t xml:space="preserve"> (</w:t>
-      </w:r>
-      <w:proofErr w:type="spellStart"/>
-      <w:proofErr w:type="gramStart"/>
+        <w:t xml:space="preserve"> (rest)</w:t>
+      </w:r>
+    </w:p>
+    <w:p>
+      <w:pPr>
+        <w:spacing w:before="240" w:after="240" w:line="240" w:lineRule="auto"/>
+        <w:rPr>
+          <w:rFonts w:ascii="Arial" w:eastAsia="Times New Roman" w:hAnsi="Arial" w:cs="Arial"/>
+          <w:b/>
+          <w:bCs/>
+          <w:color w:val="000000"/>
+          <w:sz w:val="24"/>
+          <w:szCs w:val="32"/>
+        </w:rPr>
+      </w:pPr>
+      <w:r>
+        <w:rPr>
+          <w:rFonts w:ascii="Arial" w:eastAsia="Times New Roman" w:hAnsi="Arial" w:cs="Arial"/>
+          <w:b/>
+          <w:bCs/>
+          <w:color w:val="000000"/>
+          <w:sz w:val="24"/>
+          <w:szCs w:val="32"/>
+        </w:rPr>
+        <w:t>5</w:t>
+      </w:r>
+      <w:r>
+        <w:rPr>
+          <w:rFonts w:ascii="Arial" w:eastAsia="Times New Roman" w:hAnsi="Arial" w:cs="Arial"/>
+          <w:b/>
+          <w:bCs/>
+          <w:color w:val="000000"/>
+          <w:sz w:val="24"/>
+          <w:szCs w:val="32"/>
+        </w:rPr>
+        <w:t xml:space="preserve">. </w:t>
+      </w:r>
       <w:r>
         <w:rPr>
           <w:rFonts w:ascii="Arial" w:eastAsia="Times New Roman" w:hAnsi="Arial" w:cs="Arial"/>
@@ -578,10 +471,8 @@
           <w:szCs w:val="32"/>
           <w:highlight w:val="yellow"/>
         </w:rPr>
-        <w:t>gql</w:t>
-      </w:r>
-      <w:proofErr w:type="spellEnd"/>
-      <w:proofErr w:type="gramEnd"/>
+        <w:t xml:space="preserve">Update logged in user password. </w:t>
+      </w:r>
       <w:r>
         <w:rPr>
           <w:rFonts w:ascii="Arial" w:eastAsia="Times New Roman" w:hAnsi="Arial" w:cs="Arial"/>
@@ -592,7 +483,7 @@
           <w:szCs w:val="32"/>
           <w:highlight w:val="yellow"/>
         </w:rPr>
-        <w:t>)</w:t>
+        <w:t>(rest)</w:t>
       </w:r>
     </w:p>
     <w:p>
@@ -614,8 +505,21 @@
           <w:szCs w:val="32"/>
           <w:highlight w:val="yellow"/>
         </w:rPr>
-        <w:t>3. User can see his profile</w:t>
-      </w:r>
+        <w:t>6. Rewrite a logged in user password and verify it. (rest)</w:t>
+      </w:r>
+    </w:p>
+    <w:p>
+      <w:pPr>
+        <w:spacing w:before="240" w:after="240" w:line="240" w:lineRule="auto"/>
+        <w:rPr>
+          <w:rFonts w:ascii="Arial" w:eastAsia="Times New Roman" w:hAnsi="Arial" w:cs="Arial"/>
+          <w:b/>
+          <w:bCs/>
+          <w:color w:val="000000"/>
+          <w:sz w:val="24"/>
+          <w:szCs w:val="32"/>
+        </w:rPr>
+      </w:pPr>
       <w:r>
         <w:rPr>
           <w:rFonts w:ascii="Arial" w:eastAsia="Times New Roman" w:hAnsi="Arial" w:cs="Arial"/>
@@ -626,6 +530,78 @@
           <w:szCs w:val="32"/>
           <w:highlight w:val="yellow"/>
         </w:rPr>
+        <w:t>7. forgot Password</w:t>
+      </w:r>
+      <w:r>
+        <w:rPr>
+          <w:rFonts w:ascii="Arial" w:eastAsia="Times New Roman" w:hAnsi="Arial" w:cs="Arial"/>
+          <w:b/>
+          <w:bCs/>
+          <w:color w:val="000000"/>
+          <w:sz w:val="24"/>
+          <w:szCs w:val="32"/>
+          <w:highlight w:val="yellow"/>
+        </w:rPr>
+        <w:t xml:space="preserve"> part  - 1. Take the registered email </w:t>
+      </w:r>
+      <w:r>
+        <w:rPr>
+          <w:rFonts w:ascii="Arial" w:eastAsia="Times New Roman" w:hAnsi="Arial" w:cs="Arial"/>
+          <w:b/>
+          <w:bCs/>
+          <w:color w:val="000000"/>
+          <w:sz w:val="24"/>
+          <w:szCs w:val="32"/>
+          <w:highlight w:val="yellow"/>
+        </w:rPr>
+        <w:t xml:space="preserve">and sent an OTP in the phone </w:t>
+      </w:r>
+      <w:r>
+        <w:rPr>
+          <w:rFonts w:ascii="Arial" w:eastAsia="Times New Roman" w:hAnsi="Arial" w:cs="Arial"/>
+          <w:b/>
+          <w:bCs/>
+          <w:color w:val="000000"/>
+          <w:sz w:val="24"/>
+          <w:szCs w:val="32"/>
+          <w:highlight w:val="yellow"/>
+        </w:rPr>
+        <w:t xml:space="preserve"> or email depends on user selection </w:t>
+      </w:r>
+      <w:r>
+        <w:rPr>
+          <w:rFonts w:ascii="Arial" w:eastAsia="Times New Roman" w:hAnsi="Arial" w:cs="Arial"/>
+          <w:b/>
+          <w:bCs/>
+          <w:color w:val="000000"/>
+          <w:sz w:val="24"/>
+          <w:szCs w:val="32"/>
+          <w:highlight w:val="yellow"/>
+        </w:rPr>
+        <w:t>as a text message</w:t>
+      </w:r>
+      <w:r>
+        <w:rPr>
+          <w:rFonts w:ascii="Arial" w:eastAsia="Times New Roman" w:hAnsi="Arial" w:cs="Arial"/>
+          <w:b/>
+          <w:bCs/>
+          <w:color w:val="000000"/>
+          <w:sz w:val="24"/>
+          <w:szCs w:val="32"/>
+          <w:highlight w:val="yellow"/>
+        </w:rPr>
+        <w:t xml:space="preserve"> or email</w:t>
+      </w:r>
+      <w:r>
+        <w:rPr>
+          <w:rFonts w:ascii="Arial" w:eastAsia="Times New Roman" w:hAnsi="Arial" w:cs="Arial"/>
+          <w:b/>
+          <w:bCs/>
+          <w:color w:val="000000"/>
+          <w:sz w:val="24"/>
+          <w:szCs w:val="32"/>
+          <w:highlight w:val="yellow"/>
+        </w:rPr>
         <w:t xml:space="preserve"> (rest)</w:t>
       </w:r>
     </w:p>
@@ -633,11 +609,25 @@
       <w:pPr>
         <w:spacing w:before="240" w:after="240" w:line="240" w:lineRule="auto"/>
         <w:rPr>
-          <w:rFonts w:ascii="Times New Roman" w:eastAsia="Times New Roman" w:hAnsi="Times New Roman" w:cs="Times New Roman"/>
-          <w:sz w:val="20"/>
-          <w:szCs w:val="24"/>
-        </w:rPr>
-      </w:pPr>
+          <w:rFonts w:ascii="Arial" w:eastAsia="Times New Roman" w:hAnsi="Arial" w:cs="Arial"/>
+          <w:b/>
+          <w:bCs/>
+          <w:color w:val="000000"/>
+          <w:sz w:val="24"/>
+          <w:szCs w:val="32"/>
+        </w:rPr>
+      </w:pPr>
+      <w:r>
+        <w:rPr>
+          <w:rFonts w:ascii="Arial" w:eastAsia="Times New Roman" w:hAnsi="Arial" w:cs="Arial"/>
+          <w:b/>
+          <w:bCs/>
+          <w:color w:val="000000"/>
+          <w:sz w:val="24"/>
+          <w:szCs w:val="32"/>
+        </w:rPr>
+        <w:t xml:space="preserve">8. </w:t>
+      </w:r>
       <w:r>
         <w:rPr>
           <w:rFonts w:ascii="Arial" w:eastAsia="Times New Roman" w:hAnsi="Arial" w:cs="Arial"/>
@@ -648,7 +638,7 @@
           <w:szCs w:val="32"/>
           <w:highlight w:val="yellow"/>
         </w:rPr>
-        <w:t>4. Login user with email and password</w:t>
+        <w:t xml:space="preserve">forgot Password part  - 2. Take the OTP </w:t>
       </w:r>
       <w:r>
         <w:rPr>
@@ -660,42 +650,7 @@
           <w:szCs w:val="32"/>
           <w:highlight w:val="yellow"/>
         </w:rPr>
-        <w:t xml:space="preserve"> (rest)</w:t>
-      </w:r>
-    </w:p>
-    <w:p>
-      <w:pPr>
-        <w:spacing w:before="240" w:after="240" w:line="240" w:lineRule="auto"/>
-        <w:rPr>
-          <w:rFonts w:ascii="Arial" w:eastAsia="Times New Roman" w:hAnsi="Arial" w:cs="Arial"/>
-          <w:b/>
-          <w:bCs/>
-          <w:color w:val="000000"/>
-          <w:sz w:val="24"/>
-          <w:szCs w:val="32"/>
-        </w:rPr>
-      </w:pPr>
-      <w:r>
-        <w:rPr>
-          <w:rFonts w:ascii="Arial" w:eastAsia="Times New Roman" w:hAnsi="Arial" w:cs="Arial"/>
-          <w:b/>
-          <w:bCs/>
-          <w:color w:val="000000"/>
-          <w:sz w:val="24"/>
-          <w:szCs w:val="32"/>
-        </w:rPr>
-        <w:t>5</w:t>
-      </w:r>
-      <w:r>
-        <w:rPr>
-          <w:rFonts w:ascii="Arial" w:eastAsia="Times New Roman" w:hAnsi="Arial" w:cs="Arial"/>
-          <w:b/>
-          <w:bCs/>
-          <w:color w:val="000000"/>
-          <w:sz w:val="24"/>
-          <w:szCs w:val="32"/>
-        </w:rPr>
-        <w:t xml:space="preserve">. </w:t>
+        <w:t xml:space="preserve"> as a input </w:t>
       </w:r>
       <w:r>
         <w:rPr>
@@ -707,7 +662,7 @@
           <w:szCs w:val="32"/>
           <w:highlight w:val="yellow"/>
         </w:rPr>
-        <w:t xml:space="preserve">Update logged in user password. </w:t>
+        <w:t xml:space="preserve">and match with the database one </w:t>
       </w:r>
       <w:r>
         <w:rPr>
@@ -719,9 +674,8 @@
           <w:szCs w:val="32"/>
           <w:highlight w:val="yellow"/>
         </w:rPr>
-        <w:t>(</w:t>
-      </w:r>
-      <w:proofErr w:type="gramStart"/>
+        <w:t>if match it will response back as a boolean</w:t>
+      </w:r>
       <w:r>
         <w:rPr>
           <w:rFonts w:ascii="Arial" w:eastAsia="Times New Roman" w:hAnsi="Arial" w:cs="Arial"/>
@@ -732,9 +686,32 @@
           <w:szCs w:val="32"/>
           <w:highlight w:val="yellow"/>
         </w:rPr>
-        <w:t>rest</w:t>
-      </w:r>
-      <w:proofErr w:type="gramEnd"/>
+        <w:t>.</w:t>
+      </w:r>
+    </w:p>
+    <w:p>
+      <w:pPr>
+        <w:spacing w:before="240" w:after="240" w:line="240" w:lineRule="auto"/>
+        <w:rPr>
+          <w:rFonts w:ascii="Arial" w:eastAsia="Times New Roman" w:hAnsi="Arial" w:cs="Arial"/>
+          <w:b/>
+          <w:bCs/>
+          <w:color w:val="000000"/>
+          <w:sz w:val="24"/>
+          <w:szCs w:val="32"/>
+        </w:rPr>
+      </w:pPr>
+      <w:r>
+        <w:rPr>
+          <w:rFonts w:ascii="Arial" w:eastAsia="Times New Roman" w:hAnsi="Arial" w:cs="Arial"/>
+          <w:b/>
+          <w:bCs/>
+          <w:color w:val="000000"/>
+          <w:sz w:val="24"/>
+          <w:szCs w:val="32"/>
+        </w:rPr>
+        <w:t xml:space="preserve">9. </w:t>
+      </w:r>
       <w:r>
         <w:rPr>
           <w:rFonts w:ascii="Arial" w:eastAsia="Times New Roman" w:hAnsi="Arial" w:cs="Arial"/>
@@ -745,18 +722,8 @@
           <w:szCs w:val="32"/>
           <w:highlight w:val="yellow"/>
         </w:rPr>
-        <w:t>)</w:t>
-      </w:r>
-    </w:p>
-    <w:p>
-      <w:pPr>
-        <w:spacing w:before="240" w:after="240" w:line="240" w:lineRule="auto"/>
-        <w:rPr>
-          <w:rFonts w:ascii="Times New Roman" w:eastAsia="Times New Roman" w:hAnsi="Times New Roman" w:cs="Times New Roman"/>
-          <w:sz w:val="20"/>
-          <w:szCs w:val="24"/>
-        </w:rPr>
-      </w:pPr>
+        <w:t>forgot Password part  - 3. Last part it will take new passwor</w:t>
+      </w:r>
       <w:r>
         <w:rPr>
           <w:rFonts w:ascii="Arial" w:eastAsia="Times New Roman" w:hAnsi="Arial" w:cs="Arial"/>
@@ -767,252 +734,10 @@
           <w:szCs w:val="32"/>
           <w:highlight w:val="yellow"/>
         </w:rPr>
-        <w:t xml:space="preserve">6. </w:t>
-      </w:r>
-      <w:r>
-        <w:rPr>
-          <w:rFonts w:ascii="Arial" w:eastAsia="Times New Roman" w:hAnsi="Arial" w:cs="Arial"/>
-          <w:b/>
-          <w:bCs/>
-          <w:color w:val="000000"/>
-          <w:sz w:val="24"/>
-          <w:szCs w:val="32"/>
-          <w:highlight w:val="yellow"/>
-        </w:rPr>
-        <w:t>Rewrite a logged in user password and verify</w:t>
-      </w:r>
-      <w:r>
-        <w:rPr>
-          <w:rFonts w:ascii="Arial" w:eastAsia="Times New Roman" w:hAnsi="Arial" w:cs="Arial"/>
-          <w:b/>
-          <w:bCs/>
-          <w:color w:val="000000"/>
-          <w:sz w:val="24"/>
-          <w:szCs w:val="32"/>
-          <w:highlight w:val="yellow"/>
-        </w:rPr>
-        <w:t xml:space="preserve"> it. (</w:t>
-      </w:r>
-      <w:proofErr w:type="gramStart"/>
-      <w:r>
-        <w:rPr>
-          <w:rFonts w:ascii="Arial" w:eastAsia="Times New Roman" w:hAnsi="Arial" w:cs="Arial"/>
-          <w:b/>
-          <w:bCs/>
-          <w:color w:val="000000"/>
-          <w:sz w:val="24"/>
-          <w:szCs w:val="32"/>
-          <w:highlight w:val="yellow"/>
-        </w:rPr>
-        <w:t>rest</w:t>
-      </w:r>
-      <w:proofErr w:type="gramEnd"/>
-      <w:r>
-        <w:rPr>
-          <w:rFonts w:ascii="Arial" w:eastAsia="Times New Roman" w:hAnsi="Arial" w:cs="Arial"/>
-          <w:b/>
-          <w:bCs/>
-          <w:color w:val="000000"/>
-          <w:sz w:val="24"/>
-          <w:szCs w:val="32"/>
-          <w:highlight w:val="yellow"/>
-        </w:rPr>
-        <w:t>)</w:t>
-      </w:r>
-    </w:p>
-    <w:p>
-      <w:pPr>
-        <w:spacing w:before="240" w:after="240" w:line="240" w:lineRule="auto"/>
-        <w:rPr>
-          <w:rFonts w:ascii="Arial" w:eastAsia="Times New Roman" w:hAnsi="Arial" w:cs="Arial"/>
-          <w:b/>
-          <w:bCs/>
-          <w:color w:val="000000"/>
-          <w:sz w:val="24"/>
-          <w:szCs w:val="32"/>
-        </w:rPr>
-      </w:pPr>
+        <w:t>d input and update the password and also reset the cookie of verification.</w:t>
+      </w:r>
       <w:bookmarkStart w:id="0" w:name="_GoBack"/>
       <w:bookmarkEnd w:id="0"/>
-      <w:r>
-        <w:rPr>
-          <w:rFonts w:ascii="Arial" w:eastAsia="Times New Roman" w:hAnsi="Arial" w:cs="Arial"/>
-          <w:b/>
-          <w:bCs/>
-          <w:color w:val="000000"/>
-          <w:sz w:val="24"/>
-          <w:szCs w:val="32"/>
-        </w:rPr>
-        <w:t>7.</w:t>
-      </w:r>
-      <w:r>
-        <w:rPr>
-          <w:rFonts w:ascii="Arial" w:eastAsia="Times New Roman" w:hAnsi="Arial" w:cs="Arial"/>
-          <w:b/>
-          <w:bCs/>
-          <w:color w:val="000000"/>
-          <w:sz w:val="24"/>
-          <w:szCs w:val="32"/>
-        </w:rPr>
-        <w:t xml:space="preserve"> </w:t>
-      </w:r>
-      <w:proofErr w:type="gramStart"/>
-      <w:r>
-        <w:rPr>
-          <w:rFonts w:ascii="Arial" w:eastAsia="Times New Roman" w:hAnsi="Arial" w:cs="Arial"/>
-          <w:b/>
-          <w:bCs/>
-          <w:color w:val="000000"/>
-          <w:sz w:val="24"/>
-          <w:szCs w:val="32"/>
-        </w:rPr>
-        <w:t>forgot</w:t>
-      </w:r>
-      <w:proofErr w:type="gramEnd"/>
-      <w:r>
-        <w:rPr>
-          <w:rFonts w:ascii="Arial" w:eastAsia="Times New Roman" w:hAnsi="Arial" w:cs="Arial"/>
-          <w:b/>
-          <w:bCs/>
-          <w:color w:val="000000"/>
-          <w:sz w:val="24"/>
-          <w:szCs w:val="32"/>
-        </w:rPr>
-        <w:t xml:space="preserve"> Password part  - 1. Take the registered phone number and sent an OTP in the phone as a text message</w:t>
-      </w:r>
-      <w:r>
-        <w:rPr>
-          <w:rFonts w:ascii="Arial" w:eastAsia="Times New Roman" w:hAnsi="Arial" w:cs="Arial"/>
-          <w:b/>
-          <w:bCs/>
-          <w:color w:val="000000"/>
-          <w:sz w:val="24"/>
-          <w:szCs w:val="32"/>
-        </w:rPr>
-        <w:t xml:space="preserve"> (rest)</w:t>
-      </w:r>
-    </w:p>
-    <w:p>
-      <w:pPr>
-        <w:spacing w:before="240" w:after="240" w:line="240" w:lineRule="auto"/>
-        <w:rPr>
-          <w:rFonts w:ascii="Arial" w:eastAsia="Times New Roman" w:hAnsi="Arial" w:cs="Arial"/>
-          <w:b/>
-          <w:bCs/>
-          <w:color w:val="000000"/>
-          <w:sz w:val="24"/>
-          <w:szCs w:val="32"/>
-        </w:rPr>
-      </w:pPr>
-      <w:r>
-        <w:rPr>
-          <w:rFonts w:ascii="Arial" w:eastAsia="Times New Roman" w:hAnsi="Arial" w:cs="Arial"/>
-          <w:b/>
-          <w:bCs/>
-          <w:color w:val="000000"/>
-          <w:sz w:val="24"/>
-          <w:szCs w:val="32"/>
-        </w:rPr>
-        <w:t xml:space="preserve">8. </w:t>
-      </w:r>
-      <w:proofErr w:type="gramStart"/>
-      <w:r>
-        <w:rPr>
-          <w:rFonts w:ascii="Arial" w:eastAsia="Times New Roman" w:hAnsi="Arial" w:cs="Arial"/>
-          <w:b/>
-          <w:bCs/>
-          <w:color w:val="000000"/>
-          <w:sz w:val="24"/>
-          <w:szCs w:val="32"/>
-        </w:rPr>
-        <w:t>forgot</w:t>
-      </w:r>
-      <w:proofErr w:type="gramEnd"/>
-      <w:r>
-        <w:rPr>
-          <w:rFonts w:ascii="Arial" w:eastAsia="Times New Roman" w:hAnsi="Arial" w:cs="Arial"/>
-          <w:b/>
-          <w:bCs/>
-          <w:color w:val="000000"/>
-          <w:sz w:val="24"/>
-          <w:szCs w:val="32"/>
-        </w:rPr>
-        <w:t xml:space="preserve"> Password part  - 2. Take the OTP and match with the database one if match it will response back e </w:t>
-      </w:r>
-      <w:proofErr w:type="spellStart"/>
-      <w:proofErr w:type="gramStart"/>
-      <w:r>
-        <w:rPr>
-          <w:rFonts w:ascii="Arial" w:eastAsia="Times New Roman" w:hAnsi="Arial" w:cs="Arial"/>
-          <w:b/>
-          <w:bCs/>
-          <w:color w:val="000000"/>
-          <w:sz w:val="24"/>
-          <w:szCs w:val="32"/>
-        </w:rPr>
-        <w:t>boolean</w:t>
-      </w:r>
-      <w:proofErr w:type="spellEnd"/>
-      <w:proofErr w:type="gramEnd"/>
-      <w:r>
-        <w:rPr>
-          <w:rFonts w:ascii="Arial" w:eastAsia="Times New Roman" w:hAnsi="Arial" w:cs="Arial"/>
-          <w:b/>
-          <w:bCs/>
-          <w:color w:val="000000"/>
-          <w:sz w:val="24"/>
-          <w:szCs w:val="32"/>
-        </w:rPr>
-        <w:t>.</w:t>
-      </w:r>
-    </w:p>
-    <w:p>
-      <w:pPr>
-        <w:spacing w:before="240" w:after="240" w:line="240" w:lineRule="auto"/>
-        <w:rPr>
-          <w:rFonts w:ascii="Arial" w:eastAsia="Times New Roman" w:hAnsi="Arial" w:cs="Arial"/>
-          <w:b/>
-          <w:bCs/>
-          <w:color w:val="000000"/>
-          <w:sz w:val="24"/>
-          <w:szCs w:val="32"/>
-        </w:rPr>
-      </w:pPr>
-      <w:r>
-        <w:rPr>
-          <w:rFonts w:ascii="Arial" w:eastAsia="Times New Roman" w:hAnsi="Arial" w:cs="Arial"/>
-          <w:b/>
-          <w:bCs/>
-          <w:color w:val="000000"/>
-          <w:sz w:val="24"/>
-          <w:szCs w:val="32"/>
-        </w:rPr>
-        <w:t xml:space="preserve">9. </w:t>
-      </w:r>
-      <w:proofErr w:type="gramStart"/>
-      <w:r>
-        <w:rPr>
-          <w:rFonts w:ascii="Arial" w:eastAsia="Times New Roman" w:hAnsi="Arial" w:cs="Arial"/>
-          <w:b/>
-          <w:bCs/>
-          <w:color w:val="000000"/>
-          <w:sz w:val="24"/>
-          <w:szCs w:val="32"/>
-        </w:rPr>
-        <w:t>forgot</w:t>
-      </w:r>
-      <w:proofErr w:type="gramEnd"/>
-      <w:r>
-        <w:rPr>
-          <w:rFonts w:ascii="Arial" w:eastAsia="Times New Roman" w:hAnsi="Arial" w:cs="Arial"/>
-          <w:b/>
-          <w:bCs/>
-          <w:color w:val="000000"/>
-          <w:sz w:val="24"/>
-          <w:szCs w:val="32"/>
-        </w:rPr>
-        <w:t xml:space="preserve"> Password part  - 3. Last part it will take new password input and update the password.</w:t>
-      </w:r>
     </w:p>
     <w:p>
       <w:pPr>
@@ -1256,7 +981,6 @@
           <w:sz w:val="18"/>
         </w:rPr>
       </w:pPr>
-      <w:proofErr w:type="gramStart"/>
       <w:r>
         <w:rPr>
           <w:rFonts w:ascii="Arial" w:hAnsi="Arial" w:cs="Arial"/>
@@ -1294,78 +1018,40 @@
         </w:rPr>
         <w:t xml:space="preserve"> Schema</w:t>
       </w:r>
-      <w:proofErr w:type="gramEnd"/>
-    </w:p>
-    <w:p>
-      <w:pPr>
-        <w:spacing w:before="240" w:after="240" w:line="240" w:lineRule="auto"/>
-        <w:rPr>
-          <w:rFonts w:ascii="Arial" w:eastAsia="Times New Roman" w:hAnsi="Arial" w:cs="Arial"/>
-          <w:b/>
-          <w:bCs/>
-          <w:color w:val="000000"/>
-          <w:sz w:val="24"/>
-          <w:szCs w:val="32"/>
-        </w:rPr>
-      </w:pPr>
-      <w:r>
-        <w:rPr>
-          <w:rFonts w:ascii="Arial" w:eastAsia="Times New Roman" w:hAnsi="Arial" w:cs="Arial"/>
-          <w:b/>
-          <w:bCs/>
-          <w:color w:val="000000"/>
-          <w:sz w:val="24"/>
-          <w:szCs w:val="32"/>
-        </w:rPr>
-        <w:t xml:space="preserve">1. Get blog by </w:t>
-      </w:r>
-      <w:proofErr w:type="gramStart"/>
-      <w:r>
-        <w:rPr>
-          <w:rFonts w:ascii="Arial" w:eastAsia="Times New Roman" w:hAnsi="Arial" w:cs="Arial"/>
-          <w:b/>
-          <w:bCs/>
-          <w:color w:val="000000"/>
-          <w:sz w:val="24"/>
-          <w:szCs w:val="32"/>
-        </w:rPr>
-        <w:t>--</w:t>
-      </w:r>
-      <w:r>
-        <w:rPr>
-          <w:rFonts w:ascii="Arial" w:eastAsia="Times New Roman" w:hAnsi="Arial" w:cs="Arial"/>
-          <w:b/>
-          <w:bCs/>
-          <w:color w:val="000000"/>
-          <w:sz w:val="24"/>
-          <w:szCs w:val="32"/>
-        </w:rPr>
-        <w:t xml:space="preserve">  (</w:t>
-      </w:r>
-      <w:proofErr w:type="spellStart"/>
-      <w:proofErr w:type="gramEnd"/>
-      <w:r>
-        <w:rPr>
-          <w:rFonts w:ascii="Arial" w:eastAsia="Times New Roman" w:hAnsi="Arial" w:cs="Arial"/>
-          <w:b/>
-          <w:bCs/>
-          <w:color w:val="000000"/>
-          <w:sz w:val="24"/>
-          <w:szCs w:val="32"/>
-        </w:rPr>
-        <w:t>gql</w:t>
-      </w:r>
-      <w:proofErr w:type="spellEnd"/>
-      <w:r>
-        <w:rPr>
-          <w:rFonts w:ascii="Arial" w:eastAsia="Times New Roman" w:hAnsi="Arial" w:cs="Arial"/>
-          <w:b/>
-          <w:bCs/>
-          <w:color w:val="000000"/>
-          <w:sz w:val="24"/>
-          <w:szCs w:val="32"/>
-        </w:rPr>
-        <w:t>)</w:t>
+    </w:p>
+    <w:p>
+      <w:pPr>
+        <w:spacing w:before="240" w:after="240" w:line="240" w:lineRule="auto"/>
+        <w:rPr>
+          <w:rFonts w:ascii="Arial" w:eastAsia="Times New Roman" w:hAnsi="Arial" w:cs="Arial"/>
+          <w:b/>
+          <w:bCs/>
+          <w:color w:val="000000"/>
+          <w:sz w:val="24"/>
+          <w:szCs w:val="32"/>
+        </w:rPr>
+      </w:pPr>
+      <w:r>
+        <w:rPr>
+          <w:rFonts w:ascii="Arial" w:eastAsia="Times New Roman" w:hAnsi="Arial" w:cs="Arial"/>
+          <w:b/>
+          <w:bCs/>
+          <w:color w:val="000000"/>
+          <w:sz w:val="24"/>
+          <w:szCs w:val="32"/>
+        </w:rPr>
+        <w:t>1. Get blog by --</w:t>
+      </w:r>
+      <w:r>
+        <w:rPr>
+          <w:rFonts w:ascii="Arial" w:eastAsia="Times New Roman" w:hAnsi="Arial" w:cs="Arial"/>
+          <w:b/>
+          <w:bCs/>
+          <w:color w:val="000000"/>
+          <w:sz w:val="24"/>
+          <w:szCs w:val="32"/>
+        </w:rPr>
+        <w:t xml:space="preserve">  (gql)</w:t>
       </w:r>
     </w:p>
     <w:p>
@@ -2144,33 +1830,7 @@
           <w:sz w:val="24"/>
           <w:szCs w:val="32"/>
         </w:rPr>
-        <w:t xml:space="preserve"> (</w:t>
-      </w:r>
-      <w:proofErr w:type="spellStart"/>
-      <w:proofErr w:type="gramStart"/>
-      <w:r>
-        <w:rPr>
-          <w:rFonts w:ascii="Arial" w:eastAsia="Times New Roman" w:hAnsi="Arial" w:cs="Arial"/>
-          <w:b/>
-          <w:bCs/>
-          <w:color w:val="000000"/>
-          <w:sz w:val="24"/>
-          <w:szCs w:val="32"/>
-        </w:rPr>
-        <w:t>gql</w:t>
-      </w:r>
-      <w:proofErr w:type="spellEnd"/>
-      <w:proofErr w:type="gramEnd"/>
-      <w:r>
-        <w:rPr>
-          <w:rFonts w:ascii="Arial" w:eastAsia="Times New Roman" w:hAnsi="Arial" w:cs="Arial"/>
-          <w:b/>
-          <w:bCs/>
-          <w:color w:val="000000"/>
-          <w:sz w:val="24"/>
-          <w:szCs w:val="32"/>
-        </w:rPr>
-        <w:t>)</w:t>
+        <w:t xml:space="preserve"> (gql)</w:t>
       </w:r>
     </w:p>
     <w:p>
@@ -2202,31 +1862,7 @@
           <w:sz w:val="24"/>
           <w:szCs w:val="32"/>
         </w:rPr>
-        <w:t>(</w:t>
-      </w:r>
-      <w:proofErr w:type="spellStart"/>
-      <w:r>
-        <w:rPr>
-          <w:rFonts w:ascii="Arial" w:eastAsia="Times New Roman" w:hAnsi="Arial" w:cs="Arial"/>
-          <w:b/>
-          <w:bCs/>
-          <w:color w:val="000000"/>
-          <w:sz w:val="24"/>
-          <w:szCs w:val="32"/>
-        </w:rPr>
-        <w:t>gql</w:t>
-      </w:r>
-      <w:proofErr w:type="spellEnd"/>
-      <w:r>
-        <w:rPr>
-          <w:rFonts w:ascii="Arial" w:eastAsia="Times New Roman" w:hAnsi="Arial" w:cs="Arial"/>
-          <w:b/>
-          <w:bCs/>
-          <w:color w:val="000000"/>
-          <w:sz w:val="24"/>
-          <w:szCs w:val="32"/>
-        </w:rPr>
-        <w:t>)</w:t>
+        <w:t>(gql)</w:t>
       </w:r>
     </w:p>
     <w:p>
@@ -2248,31 +1884,7 @@
           <w:szCs w:val="32"/>
         </w:rPr>
         <w:lastRenderedPageBreak/>
-        <w:t xml:space="preserve">4. Count a new view if a user click on individual blog page and stay </w:t>
-      </w:r>
-      <w:proofErr w:type="spellStart"/>
-      <w:r>
-        <w:rPr>
-          <w:rFonts w:ascii="Arial" w:eastAsia="Times New Roman" w:hAnsi="Arial" w:cs="Arial"/>
-          <w:b/>
-          <w:bCs/>
-          <w:color w:val="000000"/>
-          <w:sz w:val="24"/>
-          <w:szCs w:val="32"/>
-        </w:rPr>
-        <w:t>their</w:t>
-      </w:r>
-      <w:proofErr w:type="spellEnd"/>
-      <w:r>
-        <w:rPr>
-          <w:rFonts w:ascii="Arial" w:eastAsia="Times New Roman" w:hAnsi="Arial" w:cs="Arial"/>
-          <w:b/>
-          <w:bCs/>
-          <w:color w:val="000000"/>
-          <w:sz w:val="24"/>
-          <w:szCs w:val="32"/>
-        </w:rPr>
-        <w:t xml:space="preserve"> at least 60 sec </w:t>
+        <w:t xml:space="preserve">4. Count a new view if a user click on individual blog page and stay their at least 60 sec </w:t>
       </w:r>
       <w:r>
         <w:rPr>
@@ -2318,187 +1930,87 @@
           <w:sz w:val="24"/>
           <w:szCs w:val="32"/>
         </w:rPr>
-        <w:t xml:space="preserve"> (</w:t>
-      </w:r>
-      <w:proofErr w:type="spellStart"/>
-      <w:r>
-        <w:rPr>
-          <w:rFonts w:ascii="Arial" w:eastAsia="Times New Roman" w:hAnsi="Arial" w:cs="Arial"/>
-          <w:b/>
-          <w:bCs/>
-          <w:color w:val="000000"/>
-          <w:sz w:val="24"/>
-          <w:szCs w:val="32"/>
-        </w:rPr>
-        <w:t>gql</w:t>
-      </w:r>
-      <w:proofErr w:type="spellEnd"/>
-      <w:r>
-        <w:rPr>
-          <w:rFonts w:ascii="Arial" w:eastAsia="Times New Roman" w:hAnsi="Arial" w:cs="Arial"/>
-          <w:b/>
-          <w:bCs/>
-          <w:color w:val="000000"/>
-          <w:sz w:val="24"/>
-          <w:szCs w:val="32"/>
-        </w:rPr>
-        <w:t>)</w:t>
-      </w:r>
-    </w:p>
-    <w:p>
-      <w:pPr>
-        <w:spacing w:before="240" w:after="240" w:line="240" w:lineRule="auto"/>
-        <w:rPr>
-          <w:rFonts w:ascii="Arial" w:eastAsia="Times New Roman" w:hAnsi="Arial" w:cs="Arial"/>
-          <w:b/>
-          <w:bCs/>
-          <w:color w:val="000000"/>
-          <w:sz w:val="24"/>
-          <w:szCs w:val="32"/>
-        </w:rPr>
-      </w:pPr>
-      <w:r>
-        <w:rPr>
-          <w:rFonts w:ascii="Arial" w:eastAsia="Times New Roman" w:hAnsi="Arial" w:cs="Arial"/>
-          <w:b/>
-          <w:bCs/>
-          <w:color w:val="000000"/>
-          <w:sz w:val="24"/>
-          <w:szCs w:val="32"/>
-        </w:rPr>
-        <w:t xml:space="preserve">6. Get all sub category name available from what blog categories blog we want to </w:t>
-      </w:r>
-      <w:proofErr w:type="gramStart"/>
-      <w:r>
-        <w:rPr>
-          <w:rFonts w:ascii="Arial" w:eastAsia="Times New Roman" w:hAnsi="Arial" w:cs="Arial"/>
-          <w:b/>
-          <w:bCs/>
-          <w:color w:val="000000"/>
-          <w:sz w:val="24"/>
-          <w:szCs w:val="32"/>
-        </w:rPr>
-        <w:t>get .</w:t>
-      </w:r>
-      <w:proofErr w:type="gramEnd"/>
-      <w:r>
-        <w:rPr>
-          <w:rFonts w:ascii="Arial" w:eastAsia="Times New Roman" w:hAnsi="Arial" w:cs="Arial"/>
-          <w:b/>
-          <w:bCs/>
-          <w:color w:val="000000"/>
-          <w:sz w:val="24"/>
-          <w:szCs w:val="32"/>
-        </w:rPr>
-        <w:t xml:space="preserve"> (</w:t>
-      </w:r>
-      <w:proofErr w:type="spellStart"/>
-      <w:proofErr w:type="gramStart"/>
-      <w:r>
-        <w:rPr>
-          <w:rFonts w:ascii="Arial" w:eastAsia="Times New Roman" w:hAnsi="Arial" w:cs="Arial"/>
-          <w:b/>
-          <w:bCs/>
-          <w:color w:val="000000"/>
-          <w:sz w:val="24"/>
-          <w:szCs w:val="32"/>
-        </w:rPr>
-        <w:t>gql</w:t>
-      </w:r>
-      <w:proofErr w:type="spellEnd"/>
-      <w:proofErr w:type="gramEnd"/>
-      <w:r>
-        <w:rPr>
-          <w:rFonts w:ascii="Arial" w:eastAsia="Times New Roman" w:hAnsi="Arial" w:cs="Arial"/>
-          <w:b/>
-          <w:bCs/>
-          <w:color w:val="000000"/>
-          <w:sz w:val="24"/>
-          <w:szCs w:val="32"/>
-        </w:rPr>
-        <w:t>)</w:t>
-      </w:r>
-    </w:p>
-    <w:p>
-      <w:pPr>
-        <w:spacing w:before="240" w:after="240" w:line="240" w:lineRule="auto"/>
-        <w:rPr>
-          <w:rFonts w:ascii="Times New Roman" w:eastAsia="Times New Roman" w:hAnsi="Times New Roman" w:cs="Times New Roman"/>
-          <w:sz w:val="20"/>
-          <w:szCs w:val="24"/>
-        </w:rPr>
-      </w:pPr>
-    </w:p>
-    <w:p>
-      <w:pPr>
-        <w:spacing w:before="240" w:after="240" w:line="240" w:lineRule="auto"/>
-        <w:rPr>
-          <w:rFonts w:ascii="Arial" w:eastAsia="Times New Roman" w:hAnsi="Arial" w:cs="Arial"/>
-          <w:b/>
-          <w:bCs/>
-          <w:color w:val="000000"/>
-          <w:sz w:val="24"/>
-          <w:szCs w:val="32"/>
-        </w:rPr>
-      </w:pPr>
-      <w:r>
-        <w:rPr>
-          <w:rFonts w:ascii="Arial" w:eastAsia="Times New Roman" w:hAnsi="Arial" w:cs="Arial"/>
-          <w:b/>
-          <w:bCs/>
-          <w:color w:val="000000"/>
-          <w:sz w:val="24"/>
-          <w:szCs w:val="32"/>
-        </w:rPr>
-        <w:t xml:space="preserve">7. Get Individual published blog by slug with related blogs also </w:t>
-      </w:r>
-      <w:proofErr w:type="gramStart"/>
-      <w:r>
-        <w:rPr>
-          <w:rFonts w:ascii="Arial" w:eastAsia="Times New Roman" w:hAnsi="Arial" w:cs="Arial"/>
-          <w:b/>
-          <w:bCs/>
-          <w:color w:val="000000"/>
-          <w:sz w:val="24"/>
-          <w:szCs w:val="32"/>
-        </w:rPr>
-        <w:t xml:space="preserve">-- </w:t>
-      </w:r>
-      <w:r>
-        <w:rPr>
-          <w:rFonts w:ascii="Arial" w:eastAsia="Times New Roman" w:hAnsi="Arial" w:cs="Arial"/>
-          <w:b/>
-          <w:bCs/>
-          <w:color w:val="000000"/>
-          <w:sz w:val="24"/>
-          <w:szCs w:val="32"/>
-        </w:rPr>
-        <w:t xml:space="preserve"> (</w:t>
-      </w:r>
-      <w:proofErr w:type="spellStart"/>
-      <w:proofErr w:type="gramEnd"/>
-      <w:r>
-        <w:rPr>
-          <w:rFonts w:ascii="Arial" w:eastAsia="Times New Roman" w:hAnsi="Arial" w:cs="Arial"/>
-          <w:b/>
-          <w:bCs/>
-          <w:color w:val="000000"/>
-          <w:sz w:val="24"/>
-          <w:szCs w:val="32"/>
-        </w:rPr>
-        <w:t>gql</w:t>
-      </w:r>
-      <w:proofErr w:type="spellEnd"/>
-      <w:r>
-        <w:rPr>
-          <w:rFonts w:ascii="Arial" w:eastAsia="Times New Roman" w:hAnsi="Arial" w:cs="Arial"/>
-          <w:b/>
-          <w:bCs/>
-          <w:color w:val="000000"/>
-          <w:sz w:val="24"/>
-          <w:szCs w:val="32"/>
-        </w:rPr>
-        <w:t>)</w:t>
+        <w:t xml:space="preserve"> (gql)</w:t>
+      </w:r>
+    </w:p>
+    <w:p>
+      <w:pPr>
+        <w:spacing w:before="240" w:after="240" w:line="240" w:lineRule="auto"/>
+        <w:rPr>
+          <w:rFonts w:ascii="Arial" w:eastAsia="Times New Roman" w:hAnsi="Arial" w:cs="Arial"/>
+          <w:b/>
+          <w:bCs/>
+          <w:color w:val="000000"/>
+          <w:sz w:val="24"/>
+          <w:szCs w:val="32"/>
+        </w:rPr>
+      </w:pPr>
+      <w:r>
+        <w:rPr>
+          <w:rFonts w:ascii="Arial" w:eastAsia="Times New Roman" w:hAnsi="Arial" w:cs="Arial"/>
+          <w:b/>
+          <w:bCs/>
+          <w:color w:val="000000"/>
+          <w:sz w:val="24"/>
+          <w:szCs w:val="32"/>
+        </w:rPr>
+        <w:t>6. Get all sub category name available from what blog categories blog we want to get .</w:t>
+      </w:r>
+      <w:r>
+        <w:rPr>
+          <w:rFonts w:ascii="Arial" w:eastAsia="Times New Roman" w:hAnsi="Arial" w:cs="Arial"/>
+          <w:b/>
+          <w:bCs/>
+          <w:color w:val="000000"/>
+          <w:sz w:val="24"/>
+          <w:szCs w:val="32"/>
+        </w:rPr>
+        <w:t xml:space="preserve"> (gql)</w:t>
+      </w:r>
+    </w:p>
+    <w:p>
+      <w:pPr>
+        <w:spacing w:before="240" w:after="240" w:line="240" w:lineRule="auto"/>
+        <w:rPr>
+          <w:rFonts w:ascii="Times New Roman" w:eastAsia="Times New Roman" w:hAnsi="Times New Roman" w:cs="Times New Roman"/>
+          <w:sz w:val="20"/>
+          <w:szCs w:val="24"/>
+        </w:rPr>
+      </w:pPr>
+    </w:p>
+    <w:p>
+      <w:pPr>
+        <w:spacing w:before="240" w:after="240" w:line="240" w:lineRule="auto"/>
+        <w:rPr>
+          <w:rFonts w:ascii="Arial" w:eastAsia="Times New Roman" w:hAnsi="Arial" w:cs="Arial"/>
+          <w:b/>
+          <w:bCs/>
+          <w:color w:val="000000"/>
+          <w:sz w:val="24"/>
+          <w:szCs w:val="32"/>
+        </w:rPr>
+      </w:pPr>
+      <w:r>
+        <w:rPr>
+          <w:rFonts w:ascii="Arial" w:eastAsia="Times New Roman" w:hAnsi="Arial" w:cs="Arial"/>
+          <w:b/>
+          <w:bCs/>
+          <w:color w:val="000000"/>
+          <w:sz w:val="24"/>
+          <w:szCs w:val="32"/>
+        </w:rPr>
+        <w:t xml:space="preserve">7. Get Individual published blog by slug with related blogs also -- </w:t>
+      </w:r>
+      <w:r>
+        <w:rPr>
+          <w:rFonts w:ascii="Arial" w:eastAsia="Times New Roman" w:hAnsi="Arial" w:cs="Arial"/>
+          <w:b/>
+          <w:bCs/>
+          <w:color w:val="000000"/>
+          <w:sz w:val="24"/>
+          <w:szCs w:val="32"/>
+        </w:rPr>
+        <w:t xml:space="preserve"> (gql)</w:t>
       </w:r>
     </w:p>
     <w:p>
@@ -2627,31 +2139,7 @@
           <w:sz w:val="24"/>
           <w:szCs w:val="32"/>
         </w:rPr>
-        <w:t xml:space="preserve"> (</w:t>
-      </w:r>
-      <w:proofErr w:type="spellStart"/>
-      <w:r>
-        <w:rPr>
-          <w:rFonts w:ascii="Arial" w:eastAsia="Times New Roman" w:hAnsi="Arial" w:cs="Arial"/>
-          <w:b/>
-          <w:bCs/>
-          <w:color w:val="000000"/>
-          <w:sz w:val="24"/>
-          <w:szCs w:val="32"/>
-        </w:rPr>
-        <w:t>gql</w:t>
-      </w:r>
-      <w:proofErr w:type="spellEnd"/>
-      <w:r>
-        <w:rPr>
-          <w:rFonts w:ascii="Arial" w:eastAsia="Times New Roman" w:hAnsi="Arial" w:cs="Arial"/>
-          <w:b/>
-          <w:bCs/>
-          <w:color w:val="000000"/>
-          <w:sz w:val="24"/>
-          <w:szCs w:val="32"/>
-        </w:rPr>
-        <w:t>)</w:t>
+        <w:t xml:space="preserve"> (gql)</w:t>
       </w:r>
     </w:p>
     <w:p>
@@ -2773,31 +2261,7 @@
           <w:sz w:val="24"/>
           <w:szCs w:val="32"/>
         </w:rPr>
-        <w:t xml:space="preserve"> (</w:t>
-      </w:r>
-      <w:proofErr w:type="spellStart"/>
-      <w:r>
-        <w:rPr>
-          <w:rFonts w:ascii="Arial" w:eastAsia="Times New Roman" w:hAnsi="Arial" w:cs="Arial"/>
-          <w:b/>
-          <w:bCs/>
-          <w:color w:val="000000"/>
-          <w:sz w:val="24"/>
-          <w:szCs w:val="32"/>
-        </w:rPr>
-        <w:t>gql</w:t>
-      </w:r>
-      <w:proofErr w:type="spellEnd"/>
-      <w:r>
-        <w:rPr>
-          <w:rFonts w:ascii="Arial" w:eastAsia="Times New Roman" w:hAnsi="Arial" w:cs="Arial"/>
-          <w:b/>
-          <w:bCs/>
-          <w:color w:val="000000"/>
-          <w:sz w:val="24"/>
-          <w:szCs w:val="32"/>
-        </w:rPr>
-        <w:t>)</w:t>
+        <w:t xml:space="preserve"> (gql)</w:t>
       </w:r>
     </w:p>
     <w:p>
@@ -2855,103 +2319,42 @@
           <w:sz w:val="24"/>
           <w:szCs w:val="32"/>
         </w:rPr>
-        <w:t xml:space="preserve">If user published later </w:t>
-      </w:r>
-      <w:proofErr w:type="gramStart"/>
-      <w:r>
-        <w:rPr>
-          <w:rFonts w:ascii="Arial" w:eastAsia="Times New Roman" w:hAnsi="Arial" w:cs="Arial"/>
-          <w:b/>
-          <w:bCs/>
-          <w:color w:val="000000"/>
-          <w:sz w:val="24"/>
-          <w:szCs w:val="32"/>
-        </w:rPr>
-        <w:t>in  the</w:t>
-      </w:r>
-      <w:proofErr w:type="gramEnd"/>
-      <w:r>
-        <w:rPr>
-          <w:rFonts w:ascii="Arial" w:eastAsia="Times New Roman" w:hAnsi="Arial" w:cs="Arial"/>
-          <w:b/>
-          <w:bCs/>
-          <w:color w:val="000000"/>
-          <w:sz w:val="24"/>
-          <w:szCs w:val="32"/>
-        </w:rPr>
-        <w:t xml:space="preserve"> draft section then only update the published section.</w:t>
-      </w:r>
-    </w:p>
-    <w:p>
-      <w:pPr>
-        <w:spacing w:before="240" w:after="240" w:line="240" w:lineRule="auto"/>
-        <w:rPr>
-          <w:rFonts w:ascii="Arial" w:eastAsia="Times New Roman" w:hAnsi="Arial" w:cs="Arial"/>
-          <w:b/>
-          <w:bCs/>
-          <w:color w:val="000000"/>
-          <w:sz w:val="24"/>
-          <w:szCs w:val="32"/>
-        </w:rPr>
-      </w:pPr>
-      <w:r>
-        <w:rPr>
-          <w:rFonts w:ascii="Arial" w:eastAsia="Times New Roman" w:hAnsi="Arial" w:cs="Arial"/>
-          <w:b/>
-          <w:bCs/>
-          <w:color w:val="000000"/>
-          <w:sz w:val="24"/>
-          <w:szCs w:val="32"/>
-        </w:rPr>
-        <w:t xml:space="preserve">10. Preview a </w:t>
-      </w:r>
-      <w:proofErr w:type="gramStart"/>
-      <w:r>
-        <w:rPr>
-          <w:rFonts w:ascii="Arial" w:eastAsia="Times New Roman" w:hAnsi="Arial" w:cs="Arial"/>
-          <w:b/>
-          <w:bCs/>
-          <w:color w:val="000000"/>
-          <w:sz w:val="24"/>
-          <w:szCs w:val="32"/>
-        </w:rPr>
-        <w:t xml:space="preserve">blog </w:t>
-      </w:r>
-      <w:r>
-        <w:rPr>
-          <w:rFonts w:ascii="Arial" w:eastAsia="Times New Roman" w:hAnsi="Arial" w:cs="Arial"/>
-          <w:b/>
-          <w:bCs/>
-          <w:color w:val="000000"/>
-          <w:sz w:val="24"/>
-          <w:szCs w:val="32"/>
-        </w:rPr>
-        <w:t xml:space="preserve"> (</w:t>
-      </w:r>
-      <w:proofErr w:type="spellStart"/>
-      <w:proofErr w:type="gramEnd"/>
-      <w:r>
-        <w:rPr>
-          <w:rFonts w:ascii="Arial" w:eastAsia="Times New Roman" w:hAnsi="Arial" w:cs="Arial"/>
-          <w:b/>
-          <w:bCs/>
-          <w:color w:val="000000"/>
-          <w:sz w:val="24"/>
-          <w:szCs w:val="32"/>
-        </w:rPr>
-        <w:t>gql</w:t>
-      </w:r>
-      <w:proofErr w:type="spellEnd"/>
-      <w:r>
-        <w:rPr>
-          <w:rFonts w:ascii="Arial" w:eastAsia="Times New Roman" w:hAnsi="Arial" w:cs="Arial"/>
-          <w:b/>
-          <w:bCs/>
-          <w:color w:val="000000"/>
-          <w:sz w:val="24"/>
-          <w:szCs w:val="32"/>
-        </w:rPr>
-        <w:t>)</w:t>
+        <w:t>If user published later in  the draft section then only update the published section.</w:t>
+      </w:r>
+    </w:p>
+    <w:p>
+      <w:pPr>
+        <w:spacing w:before="240" w:after="240" w:line="240" w:lineRule="auto"/>
+        <w:rPr>
+          <w:rFonts w:ascii="Arial" w:eastAsia="Times New Roman" w:hAnsi="Arial" w:cs="Arial"/>
+          <w:b/>
+          <w:bCs/>
+          <w:color w:val="000000"/>
+          <w:sz w:val="24"/>
+          <w:szCs w:val="32"/>
+        </w:rPr>
+      </w:pPr>
+      <w:r>
+        <w:rPr>
+          <w:rFonts w:ascii="Arial" w:eastAsia="Times New Roman" w:hAnsi="Arial" w:cs="Arial"/>
+          <w:b/>
+          <w:bCs/>
+          <w:color w:val="000000"/>
+          <w:sz w:val="24"/>
+          <w:szCs w:val="32"/>
+        </w:rPr>
+        <w:t xml:space="preserve">10. Preview a blog </w:t>
+      </w:r>
+      <w:r>
+        <w:rPr>
+          <w:rFonts w:ascii="Arial" w:eastAsia="Times New Roman" w:hAnsi="Arial" w:cs="Arial"/>
+          <w:b/>
+          <w:bCs/>
+          <w:color w:val="000000"/>
+          <w:sz w:val="24"/>
+          <w:szCs w:val="32"/>
+        </w:rPr>
+        <w:t xml:space="preserve"> (gql)</w:t>
       </w:r>
     </w:p>
     <w:p>
@@ -3054,31 +2457,7 @@
           <w:sz w:val="24"/>
           <w:szCs w:val="32"/>
         </w:rPr>
-        <w:t>(</w:t>
-      </w:r>
-      <w:proofErr w:type="spellStart"/>
-      <w:r>
-        <w:rPr>
-          <w:rFonts w:ascii="Arial" w:eastAsia="Times New Roman" w:hAnsi="Arial" w:cs="Arial"/>
-          <w:b/>
-          <w:bCs/>
-          <w:color w:val="000000"/>
-          <w:sz w:val="24"/>
-          <w:szCs w:val="32"/>
-        </w:rPr>
-        <w:t>gql</w:t>
-      </w:r>
-      <w:proofErr w:type="spellEnd"/>
-      <w:r>
-        <w:rPr>
-          <w:rFonts w:ascii="Arial" w:eastAsia="Times New Roman" w:hAnsi="Arial" w:cs="Arial"/>
-          <w:b/>
-          <w:bCs/>
-          <w:color w:val="000000"/>
-          <w:sz w:val="24"/>
-          <w:szCs w:val="32"/>
-        </w:rPr>
-        <w:t>)</w:t>
+        <w:t>(gql)</w:t>
       </w:r>
     </w:p>
     <w:p>
@@ -3210,7 +2589,6 @@
           <w:szCs w:val="32"/>
         </w:rPr>
       </w:pPr>
-      <w:proofErr w:type="gramStart"/>
       <w:r>
         <w:rPr>
           <w:rFonts w:ascii="Arial" w:hAnsi="Arial" w:cs="Arial"/>
@@ -3248,78 +2626,40 @@
         </w:rPr>
         <w:t xml:space="preserve"> Schema</w:t>
       </w:r>
-      <w:proofErr w:type="gramEnd"/>
-    </w:p>
-    <w:p>
-      <w:pPr>
-        <w:spacing w:before="240" w:after="240" w:line="240" w:lineRule="auto"/>
-        <w:rPr>
-          <w:rFonts w:ascii="Arial" w:eastAsia="Times New Roman" w:hAnsi="Arial" w:cs="Arial"/>
-          <w:b/>
-          <w:bCs/>
-          <w:color w:val="000000"/>
-          <w:sz w:val="24"/>
-          <w:szCs w:val="32"/>
-        </w:rPr>
-      </w:pPr>
-      <w:r>
-        <w:rPr>
-          <w:rFonts w:ascii="Arial" w:eastAsia="Times New Roman" w:hAnsi="Arial" w:cs="Arial"/>
-          <w:b/>
-          <w:bCs/>
-          <w:color w:val="000000"/>
-          <w:sz w:val="24"/>
-          <w:szCs w:val="32"/>
-        </w:rPr>
-        <w:t xml:space="preserve">1. Create an official </w:t>
-      </w:r>
-      <w:proofErr w:type="gramStart"/>
-      <w:r>
-        <w:rPr>
-          <w:rFonts w:ascii="Arial" w:eastAsia="Times New Roman" w:hAnsi="Arial" w:cs="Arial"/>
-          <w:b/>
-          <w:bCs/>
-          <w:color w:val="000000"/>
-          <w:sz w:val="24"/>
-          <w:szCs w:val="32"/>
-        </w:rPr>
-        <w:t xml:space="preserve">schema </w:t>
-      </w:r>
-      <w:r>
-        <w:rPr>
-          <w:rFonts w:ascii="Arial" w:eastAsia="Times New Roman" w:hAnsi="Arial" w:cs="Arial"/>
-          <w:b/>
-          <w:bCs/>
-          <w:color w:val="000000"/>
-          <w:sz w:val="24"/>
-          <w:szCs w:val="32"/>
-        </w:rPr>
-        <w:t xml:space="preserve"> (</w:t>
-      </w:r>
-      <w:proofErr w:type="spellStart"/>
-      <w:proofErr w:type="gramEnd"/>
-      <w:r>
-        <w:rPr>
-          <w:rFonts w:ascii="Arial" w:eastAsia="Times New Roman" w:hAnsi="Arial" w:cs="Arial"/>
-          <w:b/>
-          <w:bCs/>
-          <w:color w:val="000000"/>
-          <w:sz w:val="24"/>
-          <w:szCs w:val="32"/>
-        </w:rPr>
-        <w:t>gql</w:t>
-      </w:r>
-      <w:proofErr w:type="spellEnd"/>
-      <w:r>
-        <w:rPr>
-          <w:rFonts w:ascii="Arial" w:eastAsia="Times New Roman" w:hAnsi="Arial" w:cs="Arial"/>
-          <w:b/>
-          <w:bCs/>
-          <w:color w:val="000000"/>
-          <w:sz w:val="24"/>
-          <w:szCs w:val="32"/>
-        </w:rPr>
-        <w:t>)</w:t>
+    </w:p>
+    <w:p>
+      <w:pPr>
+        <w:spacing w:before="240" w:after="240" w:line="240" w:lineRule="auto"/>
+        <w:rPr>
+          <w:rFonts w:ascii="Arial" w:eastAsia="Times New Roman" w:hAnsi="Arial" w:cs="Arial"/>
+          <w:b/>
+          <w:bCs/>
+          <w:color w:val="000000"/>
+          <w:sz w:val="24"/>
+          <w:szCs w:val="32"/>
+        </w:rPr>
+      </w:pPr>
+      <w:r>
+        <w:rPr>
+          <w:rFonts w:ascii="Arial" w:eastAsia="Times New Roman" w:hAnsi="Arial" w:cs="Arial"/>
+          <w:b/>
+          <w:bCs/>
+          <w:color w:val="000000"/>
+          <w:sz w:val="24"/>
+          <w:szCs w:val="32"/>
+        </w:rPr>
+        <w:t xml:space="preserve">1. Create an official schema </w:t>
+      </w:r>
+      <w:r>
+        <w:rPr>
+          <w:rFonts w:ascii="Arial" w:eastAsia="Times New Roman" w:hAnsi="Arial" w:cs="Arial"/>
+          <w:b/>
+          <w:bCs/>
+          <w:color w:val="000000"/>
+          <w:sz w:val="24"/>
+          <w:szCs w:val="32"/>
+        </w:rPr>
+        <w:t xml:space="preserve"> (gql)</w:t>
       </w:r>
     </w:p>
     <w:p>
@@ -3354,31 +2694,7 @@
           <w:sz w:val="24"/>
           <w:szCs w:val="32"/>
         </w:rPr>
-        <w:t xml:space="preserve"> (</w:t>
-      </w:r>
-      <w:proofErr w:type="spellStart"/>
-      <w:r>
-        <w:rPr>
-          <w:rFonts w:ascii="Arial" w:eastAsia="Times New Roman" w:hAnsi="Arial" w:cs="Arial"/>
-          <w:b/>
-          <w:bCs/>
-          <w:color w:val="000000"/>
-          <w:sz w:val="24"/>
-          <w:szCs w:val="32"/>
-        </w:rPr>
-        <w:t>gql</w:t>
-      </w:r>
-      <w:proofErr w:type="spellEnd"/>
-      <w:r>
-        <w:rPr>
-          <w:rFonts w:ascii="Arial" w:eastAsia="Times New Roman" w:hAnsi="Arial" w:cs="Arial"/>
-          <w:b/>
-          <w:bCs/>
-          <w:color w:val="000000"/>
-          <w:sz w:val="24"/>
-          <w:szCs w:val="32"/>
-        </w:rPr>
-        <w:t>)</w:t>
+        <w:t xml:space="preserve"> (gql)</w:t>
       </w:r>
     </w:p>
     <w:p>
@@ -3413,31 +2729,7 @@
           <w:sz w:val="24"/>
           <w:szCs w:val="32"/>
         </w:rPr>
-        <w:t xml:space="preserve"> (</w:t>
-      </w:r>
-      <w:proofErr w:type="spellStart"/>
-      <w:r>
-        <w:rPr>
-          <w:rFonts w:ascii="Arial" w:eastAsia="Times New Roman" w:hAnsi="Arial" w:cs="Arial"/>
-          <w:b/>
-          <w:bCs/>
-          <w:color w:val="000000"/>
-          <w:sz w:val="24"/>
-          <w:szCs w:val="32"/>
-        </w:rPr>
-        <w:t>gql</w:t>
-      </w:r>
-      <w:proofErr w:type="spellEnd"/>
-      <w:r>
-        <w:rPr>
-          <w:rFonts w:ascii="Arial" w:eastAsia="Times New Roman" w:hAnsi="Arial" w:cs="Arial"/>
-          <w:b/>
-          <w:bCs/>
-          <w:color w:val="000000"/>
-          <w:sz w:val="24"/>
-          <w:szCs w:val="32"/>
-        </w:rPr>
-        <w:t>)</w:t>
+        <w:t xml:space="preserve"> (gql)</w:t>
       </w:r>
     </w:p>
     <w:p>
@@ -3472,31 +2764,7 @@
           <w:sz w:val="24"/>
           <w:szCs w:val="32"/>
         </w:rPr>
-        <w:t xml:space="preserve"> (</w:t>
-      </w:r>
-      <w:proofErr w:type="spellStart"/>
-      <w:r>
-        <w:rPr>
-          <w:rFonts w:ascii="Arial" w:eastAsia="Times New Roman" w:hAnsi="Arial" w:cs="Arial"/>
-          <w:b/>
-          <w:bCs/>
-          <w:color w:val="000000"/>
-          <w:sz w:val="24"/>
-          <w:szCs w:val="32"/>
-        </w:rPr>
-        <w:t>gql</w:t>
-      </w:r>
-      <w:proofErr w:type="spellEnd"/>
-      <w:r>
-        <w:rPr>
-          <w:rFonts w:ascii="Arial" w:eastAsia="Times New Roman" w:hAnsi="Arial" w:cs="Arial"/>
-          <w:b/>
-          <w:bCs/>
-          <w:color w:val="000000"/>
-          <w:sz w:val="24"/>
-          <w:szCs w:val="32"/>
-        </w:rPr>
-        <w:t>)</w:t>
+        <w:t xml:space="preserve"> (gql)</w:t>
       </w:r>
     </w:p>
     <w:p>
@@ -3531,31 +2799,7 @@
           <w:sz w:val="24"/>
           <w:szCs w:val="32"/>
         </w:rPr>
-        <w:t xml:space="preserve"> (</w:t>
-      </w:r>
-      <w:proofErr w:type="spellStart"/>
-      <w:r>
-        <w:rPr>
-          <w:rFonts w:ascii="Arial" w:eastAsia="Times New Roman" w:hAnsi="Arial" w:cs="Arial"/>
-          <w:b/>
-          <w:bCs/>
-          <w:color w:val="000000"/>
-          <w:sz w:val="24"/>
-          <w:szCs w:val="32"/>
-        </w:rPr>
-        <w:t>gql</w:t>
-      </w:r>
-      <w:proofErr w:type="spellEnd"/>
-      <w:r>
-        <w:rPr>
-          <w:rFonts w:ascii="Arial" w:eastAsia="Times New Roman" w:hAnsi="Arial" w:cs="Arial"/>
-          <w:b/>
-          <w:bCs/>
-          <w:color w:val="000000"/>
-          <w:sz w:val="24"/>
-          <w:szCs w:val="32"/>
-        </w:rPr>
-        <w:t>)</w:t>
+        <w:t xml:space="preserve"> (gql)</w:t>
       </w:r>
     </w:p>
     <w:p>
@@ -3590,31 +2834,7 @@
           <w:sz w:val="24"/>
           <w:szCs w:val="32"/>
         </w:rPr>
-        <w:t xml:space="preserve"> (</w:t>
-      </w:r>
-      <w:proofErr w:type="spellStart"/>
-      <w:r>
-        <w:rPr>
-          <w:rFonts w:ascii="Arial" w:eastAsia="Times New Roman" w:hAnsi="Arial" w:cs="Arial"/>
-          <w:b/>
-          <w:bCs/>
-          <w:color w:val="000000"/>
-          <w:sz w:val="24"/>
-          <w:szCs w:val="32"/>
-        </w:rPr>
-        <w:t>gql</w:t>
-      </w:r>
-      <w:proofErr w:type="spellEnd"/>
-      <w:r>
-        <w:rPr>
-          <w:rFonts w:ascii="Arial" w:eastAsia="Times New Roman" w:hAnsi="Arial" w:cs="Arial"/>
-          <w:b/>
-          <w:bCs/>
-          <w:color w:val="000000"/>
-          <w:sz w:val="24"/>
-          <w:szCs w:val="32"/>
-        </w:rPr>
-        <w:t>)</w:t>
+        <w:t xml:space="preserve"> (gql)</w:t>
       </w:r>
     </w:p>
     <w:p>
@@ -3649,31 +2869,7 @@
           <w:sz w:val="24"/>
           <w:szCs w:val="32"/>
         </w:rPr>
-        <w:t xml:space="preserve"> (</w:t>
-      </w:r>
-      <w:proofErr w:type="spellStart"/>
-      <w:r>
-        <w:rPr>
-          <w:rFonts w:ascii="Arial" w:eastAsia="Times New Roman" w:hAnsi="Arial" w:cs="Arial"/>
-          <w:b/>
-          <w:bCs/>
-          <w:color w:val="000000"/>
-          <w:sz w:val="24"/>
-          <w:szCs w:val="32"/>
-        </w:rPr>
-        <w:t>gql</w:t>
-      </w:r>
-      <w:proofErr w:type="spellEnd"/>
-      <w:r>
-        <w:rPr>
-          <w:rFonts w:ascii="Arial" w:eastAsia="Times New Roman" w:hAnsi="Arial" w:cs="Arial"/>
-          <w:b/>
-          <w:bCs/>
-          <w:color w:val="000000"/>
-          <w:sz w:val="24"/>
-          <w:szCs w:val="32"/>
-        </w:rPr>
-        <w:t>)</w:t>
+        <w:t xml:space="preserve"> (gql)</w:t>
       </w:r>
     </w:p>
     <w:p>
@@ -3708,31 +2904,7 @@
           <w:sz w:val="24"/>
           <w:szCs w:val="32"/>
         </w:rPr>
-        <w:t>(</w:t>
-      </w:r>
-      <w:proofErr w:type="spellStart"/>
-      <w:r>
-        <w:rPr>
-          <w:rFonts w:ascii="Arial" w:eastAsia="Times New Roman" w:hAnsi="Arial" w:cs="Arial"/>
-          <w:b/>
-          <w:bCs/>
-          <w:color w:val="000000"/>
-          <w:sz w:val="24"/>
-          <w:szCs w:val="32"/>
-        </w:rPr>
-        <w:t>gql</w:t>
-      </w:r>
-      <w:proofErr w:type="spellEnd"/>
-      <w:r>
-        <w:rPr>
-          <w:rFonts w:ascii="Arial" w:eastAsia="Times New Roman" w:hAnsi="Arial" w:cs="Arial"/>
-          <w:b/>
-          <w:bCs/>
-          <w:color w:val="000000"/>
-          <w:sz w:val="24"/>
-          <w:szCs w:val="32"/>
-        </w:rPr>
-        <w:t>)</w:t>
+        <w:t>(gql)</w:t>
       </w:r>
     </w:p>
     <w:p>
@@ -3767,31 +2939,7 @@
           <w:sz w:val="24"/>
           <w:szCs w:val="32"/>
         </w:rPr>
-        <w:t xml:space="preserve"> (</w:t>
-      </w:r>
-      <w:proofErr w:type="spellStart"/>
-      <w:r>
-        <w:rPr>
-          <w:rFonts w:ascii="Arial" w:eastAsia="Times New Roman" w:hAnsi="Arial" w:cs="Arial"/>
-          <w:b/>
-          <w:bCs/>
-          <w:color w:val="000000"/>
-          <w:sz w:val="24"/>
-          <w:szCs w:val="32"/>
-        </w:rPr>
-        <w:t>gql</w:t>
-      </w:r>
-      <w:proofErr w:type="spellEnd"/>
-      <w:r>
-        <w:rPr>
-          <w:rFonts w:ascii="Arial" w:eastAsia="Times New Roman" w:hAnsi="Arial" w:cs="Arial"/>
-          <w:b/>
-          <w:bCs/>
-          <w:color w:val="000000"/>
-          <w:sz w:val="24"/>
-          <w:szCs w:val="32"/>
-        </w:rPr>
-        <w:t>)</w:t>
+        <w:t xml:space="preserve"> (gql)</w:t>
       </w:r>
     </w:p>
     <w:p>
@@ -3806,7 +2954,6 @@
           <w:szCs w:val="32"/>
         </w:rPr>
       </w:pPr>
-      <w:proofErr w:type="gramStart"/>
       <w:r>
         <w:rPr>
           <w:rFonts w:ascii="Arial" w:hAnsi="Arial" w:cs="Arial"/>
@@ -3844,78 +2991,40 @@
         </w:rPr>
         <w:t xml:space="preserve"> Schema</w:t>
       </w:r>
-      <w:proofErr w:type="gramEnd"/>
-    </w:p>
-    <w:p>
-      <w:pPr>
-        <w:spacing w:before="240" w:after="240" w:line="240" w:lineRule="auto"/>
-        <w:rPr>
-          <w:rFonts w:ascii="Arial" w:eastAsia="Times New Roman" w:hAnsi="Arial" w:cs="Arial"/>
-          <w:b/>
-          <w:bCs/>
-          <w:color w:val="000000"/>
-          <w:sz w:val="24"/>
-          <w:szCs w:val="32"/>
-        </w:rPr>
-      </w:pPr>
-      <w:r>
-        <w:rPr>
-          <w:rFonts w:ascii="Arial" w:eastAsia="Times New Roman" w:hAnsi="Arial" w:cs="Arial"/>
-          <w:b/>
-          <w:bCs/>
-          <w:color w:val="000000"/>
-          <w:sz w:val="24"/>
-          <w:szCs w:val="32"/>
-        </w:rPr>
-        <w:t xml:space="preserve">1. Create a new comment or reply in the time of reply you need to pass parent comment </w:t>
-      </w:r>
-      <w:proofErr w:type="gramStart"/>
-      <w:r>
-        <w:rPr>
-          <w:rFonts w:ascii="Arial" w:eastAsia="Times New Roman" w:hAnsi="Arial" w:cs="Arial"/>
-          <w:b/>
-          <w:bCs/>
-          <w:color w:val="000000"/>
-          <w:sz w:val="24"/>
-          <w:szCs w:val="32"/>
-        </w:rPr>
-        <w:t xml:space="preserve">id </w:t>
-      </w:r>
-      <w:r>
-        <w:rPr>
-          <w:rFonts w:ascii="Arial" w:eastAsia="Times New Roman" w:hAnsi="Arial" w:cs="Arial"/>
-          <w:b/>
-          <w:bCs/>
-          <w:color w:val="000000"/>
-          <w:sz w:val="24"/>
-          <w:szCs w:val="32"/>
-        </w:rPr>
-        <w:t xml:space="preserve"> (</w:t>
-      </w:r>
-      <w:proofErr w:type="spellStart"/>
-      <w:proofErr w:type="gramEnd"/>
-      <w:r>
-        <w:rPr>
-          <w:rFonts w:ascii="Arial" w:eastAsia="Times New Roman" w:hAnsi="Arial" w:cs="Arial"/>
-          <w:b/>
-          <w:bCs/>
-          <w:color w:val="000000"/>
-          <w:sz w:val="24"/>
-          <w:szCs w:val="32"/>
-        </w:rPr>
-        <w:t>gql</w:t>
-      </w:r>
-      <w:proofErr w:type="spellEnd"/>
-      <w:r>
-        <w:rPr>
-          <w:rFonts w:ascii="Arial" w:eastAsia="Times New Roman" w:hAnsi="Arial" w:cs="Arial"/>
-          <w:b/>
-          <w:bCs/>
-          <w:color w:val="000000"/>
-          <w:sz w:val="24"/>
-          <w:szCs w:val="32"/>
-        </w:rPr>
-        <w:t>)</w:t>
+    </w:p>
+    <w:p>
+      <w:pPr>
+        <w:spacing w:before="240" w:after="240" w:line="240" w:lineRule="auto"/>
+        <w:rPr>
+          <w:rFonts w:ascii="Arial" w:eastAsia="Times New Roman" w:hAnsi="Arial" w:cs="Arial"/>
+          <w:b/>
+          <w:bCs/>
+          <w:color w:val="000000"/>
+          <w:sz w:val="24"/>
+          <w:szCs w:val="32"/>
+        </w:rPr>
+      </w:pPr>
+      <w:r>
+        <w:rPr>
+          <w:rFonts w:ascii="Arial" w:eastAsia="Times New Roman" w:hAnsi="Arial" w:cs="Arial"/>
+          <w:b/>
+          <w:bCs/>
+          <w:color w:val="000000"/>
+          <w:sz w:val="24"/>
+          <w:szCs w:val="32"/>
+        </w:rPr>
+        <w:t xml:space="preserve">1. Create a new comment or reply in the time of reply you need to pass parent comment id </w:t>
+      </w:r>
+      <w:r>
+        <w:rPr>
+          <w:rFonts w:ascii="Arial" w:eastAsia="Times New Roman" w:hAnsi="Arial" w:cs="Arial"/>
+          <w:b/>
+          <w:bCs/>
+          <w:color w:val="000000"/>
+          <w:sz w:val="24"/>
+          <w:szCs w:val="32"/>
+        </w:rPr>
+        <w:t xml:space="preserve"> (gql)</w:t>
       </w:r>
     </w:p>
     <w:p>
@@ -3950,31 +3059,7 @@
           <w:sz w:val="24"/>
           <w:szCs w:val="32"/>
         </w:rPr>
-        <w:t xml:space="preserve"> (</w:t>
-      </w:r>
-      <w:proofErr w:type="spellStart"/>
-      <w:r>
-        <w:rPr>
-          <w:rFonts w:ascii="Arial" w:eastAsia="Times New Roman" w:hAnsi="Arial" w:cs="Arial"/>
-          <w:b/>
-          <w:bCs/>
-          <w:color w:val="000000"/>
-          <w:sz w:val="24"/>
-          <w:szCs w:val="32"/>
-        </w:rPr>
-        <w:t>gql</w:t>
-      </w:r>
-      <w:proofErr w:type="spellEnd"/>
-      <w:r>
-        <w:rPr>
-          <w:rFonts w:ascii="Arial" w:eastAsia="Times New Roman" w:hAnsi="Arial" w:cs="Arial"/>
-          <w:b/>
-          <w:bCs/>
-          <w:color w:val="000000"/>
-          <w:sz w:val="24"/>
-          <w:szCs w:val="32"/>
-        </w:rPr>
-        <w:t>)</w:t>
+        <w:t xml:space="preserve"> (gql)</w:t>
       </w:r>
     </w:p>
     <w:p>
@@ -4009,31 +3094,7 @@
           <w:sz w:val="24"/>
           <w:szCs w:val="32"/>
         </w:rPr>
-        <w:t xml:space="preserve"> (</w:t>
-      </w:r>
-      <w:proofErr w:type="spellStart"/>
-      <w:r>
-        <w:rPr>
-          <w:rFonts w:ascii="Arial" w:eastAsia="Times New Roman" w:hAnsi="Arial" w:cs="Arial"/>
-          <w:b/>
-          <w:bCs/>
-          <w:color w:val="000000"/>
-          <w:sz w:val="24"/>
-          <w:szCs w:val="32"/>
-        </w:rPr>
-        <w:t>gql</w:t>
-      </w:r>
-      <w:proofErr w:type="spellEnd"/>
-      <w:r>
-        <w:rPr>
-          <w:rFonts w:ascii="Arial" w:eastAsia="Times New Roman" w:hAnsi="Arial" w:cs="Arial"/>
-          <w:b/>
-          <w:bCs/>
-          <w:color w:val="000000"/>
-          <w:sz w:val="24"/>
-          <w:szCs w:val="32"/>
-        </w:rPr>
-        <w:t>)</w:t>
+        <w:t xml:space="preserve"> (gql)</w:t>
       </w:r>
     </w:p>
     <w:p>
@@ -4107,55 +3168,18 @@
           <w:sz w:val="24"/>
           <w:szCs w:val="32"/>
         </w:rPr>
-        <w:t xml:space="preserve">1. Create a new </w:t>
-      </w:r>
-      <w:proofErr w:type="gramStart"/>
-      <w:r>
-        <w:rPr>
-          <w:rFonts w:ascii="Arial" w:eastAsia="Times New Roman" w:hAnsi="Arial" w:cs="Arial"/>
-          <w:b/>
-          <w:bCs/>
-          <w:color w:val="000000"/>
-          <w:sz w:val="24"/>
-          <w:szCs w:val="32"/>
-        </w:rPr>
-        <w:t xml:space="preserve">contact </w:t>
-      </w:r>
-      <w:r>
-        <w:rPr>
-          <w:rFonts w:ascii="Arial" w:eastAsia="Times New Roman" w:hAnsi="Arial" w:cs="Arial"/>
-          <w:b/>
-          <w:bCs/>
-          <w:color w:val="000000"/>
-          <w:sz w:val="24"/>
-          <w:szCs w:val="32"/>
-        </w:rPr>
-        <w:t xml:space="preserve"> (</w:t>
-      </w:r>
-      <w:proofErr w:type="spellStart"/>
-      <w:proofErr w:type="gramEnd"/>
-      <w:r>
-        <w:rPr>
-          <w:rFonts w:ascii="Arial" w:eastAsia="Times New Roman" w:hAnsi="Arial" w:cs="Arial"/>
-          <w:b/>
-          <w:bCs/>
-          <w:color w:val="000000"/>
-          <w:sz w:val="24"/>
-          <w:szCs w:val="32"/>
-        </w:rPr>
-        <w:t>gql</w:t>
-      </w:r>
-      <w:proofErr w:type="spellEnd"/>
-      <w:r>
-        <w:rPr>
-          <w:rFonts w:ascii="Arial" w:eastAsia="Times New Roman" w:hAnsi="Arial" w:cs="Arial"/>
-          <w:b/>
-          <w:bCs/>
-          <w:color w:val="000000"/>
-          <w:sz w:val="24"/>
-          <w:szCs w:val="32"/>
-        </w:rPr>
-        <w:t>)</w:t>
+        <w:t xml:space="preserve">1. Create a new contact </w:t>
+      </w:r>
+      <w:r>
+        <w:rPr>
+          <w:rFonts w:ascii="Arial" w:eastAsia="Times New Roman" w:hAnsi="Arial" w:cs="Arial"/>
+          <w:b/>
+          <w:bCs/>
+          <w:color w:val="000000"/>
+          <w:sz w:val="24"/>
+          <w:szCs w:val="32"/>
+        </w:rPr>
+        <w:t xml:space="preserve"> (gql)</w:t>
       </w:r>
     </w:p>
     <w:p>
@@ -4190,31 +3214,7 @@
           <w:sz w:val="24"/>
           <w:szCs w:val="32"/>
         </w:rPr>
-        <w:t xml:space="preserve"> (</w:t>
-      </w:r>
-      <w:proofErr w:type="spellStart"/>
-      <w:r>
-        <w:rPr>
-          <w:rFonts w:ascii="Arial" w:eastAsia="Times New Roman" w:hAnsi="Arial" w:cs="Arial"/>
-          <w:b/>
-          <w:bCs/>
-          <w:color w:val="000000"/>
-          <w:sz w:val="24"/>
-          <w:szCs w:val="32"/>
-        </w:rPr>
-        <w:t>gql</w:t>
-      </w:r>
-      <w:proofErr w:type="spellEnd"/>
-      <w:r>
-        <w:rPr>
-          <w:rFonts w:ascii="Arial" w:eastAsia="Times New Roman" w:hAnsi="Arial" w:cs="Arial"/>
-          <w:b/>
-          <w:bCs/>
-          <w:color w:val="000000"/>
-          <w:sz w:val="24"/>
-          <w:szCs w:val="32"/>
-        </w:rPr>
-        <w:t>)</w:t>
+        <w:t xml:space="preserve"> (gql)</w:t>
       </w:r>
     </w:p>
     <w:p>
@@ -4250,31 +3250,7 @@
           <w:sz w:val="24"/>
           <w:szCs w:val="32"/>
         </w:rPr>
-        <w:t xml:space="preserve"> (</w:t>
-      </w:r>
-      <w:proofErr w:type="spellStart"/>
-      <w:r>
-        <w:rPr>
-          <w:rFonts w:ascii="Arial" w:eastAsia="Times New Roman" w:hAnsi="Arial" w:cs="Arial"/>
-          <w:b/>
-          <w:bCs/>
-          <w:color w:val="000000"/>
-          <w:sz w:val="24"/>
-          <w:szCs w:val="32"/>
-        </w:rPr>
-        <w:t>gql</w:t>
-      </w:r>
-      <w:proofErr w:type="spellEnd"/>
-      <w:r>
-        <w:rPr>
-          <w:rFonts w:ascii="Arial" w:eastAsia="Times New Roman" w:hAnsi="Arial" w:cs="Arial"/>
-          <w:b/>
-          <w:bCs/>
-          <w:color w:val="000000"/>
-          <w:sz w:val="24"/>
-          <w:szCs w:val="32"/>
-        </w:rPr>
-        <w:t>)</w:t>
+        <w:t xml:space="preserve"> (gql)</w:t>
       </w:r>
     </w:p>
     <w:p>
@@ -4309,31 +3285,7 @@
           <w:sz w:val="24"/>
           <w:szCs w:val="32"/>
         </w:rPr>
-        <w:t xml:space="preserve"> (</w:t>
-      </w:r>
-      <w:proofErr w:type="spellStart"/>
-      <w:r>
-        <w:rPr>
-          <w:rFonts w:ascii="Arial" w:eastAsia="Times New Roman" w:hAnsi="Arial" w:cs="Arial"/>
-          <w:b/>
-          <w:bCs/>
-          <w:color w:val="000000"/>
-          <w:sz w:val="24"/>
-          <w:szCs w:val="32"/>
-        </w:rPr>
-        <w:t>gql</w:t>
-      </w:r>
-      <w:proofErr w:type="spellEnd"/>
-      <w:r>
-        <w:rPr>
-          <w:rFonts w:ascii="Arial" w:eastAsia="Times New Roman" w:hAnsi="Arial" w:cs="Arial"/>
-          <w:b/>
-          <w:bCs/>
-          <w:color w:val="000000"/>
-          <w:sz w:val="24"/>
-          <w:szCs w:val="32"/>
-        </w:rPr>
-        <w:t>)</w:t>
+        <w:t xml:space="preserve"> (gql)</w:t>
       </w:r>
     </w:p>
     <w:p/>

</xml_diff>

<commit_message>
work on blog schema done 21 api
</commit_message>
<xml_diff>
--- a/documentaion/ApiDocumentation/api.docx
+++ b/documentaion/ApiDocumentation/api.docx
@@ -52,7 +52,31 @@
           <w:sz w:val="24"/>
           <w:szCs w:val="32"/>
         </w:rPr>
-        <w:t xml:space="preserve"> (gql)</w:t>
+        <w:t xml:space="preserve"> (</w:t>
+      </w:r>
+      <w:proofErr w:type="spellStart"/>
+      <w:r>
+        <w:rPr>
+          <w:rFonts w:ascii="Arial" w:eastAsia="Times New Roman" w:hAnsi="Arial" w:cs="Arial"/>
+          <w:b/>
+          <w:bCs/>
+          <w:color w:val="000000"/>
+          <w:sz w:val="24"/>
+          <w:szCs w:val="32"/>
+        </w:rPr>
+        <w:t>gql</w:t>
+      </w:r>
+      <w:proofErr w:type="spellEnd"/>
+      <w:r>
+        <w:rPr>
+          <w:rFonts w:ascii="Arial" w:eastAsia="Times New Roman" w:hAnsi="Arial" w:cs="Arial"/>
+          <w:b/>
+          <w:bCs/>
+          <w:color w:val="000000"/>
+          <w:sz w:val="24"/>
+          <w:szCs w:val="32"/>
+        </w:rPr>
+        <w:t>)</w:t>
       </w:r>
     </w:p>
     <w:p>
@@ -107,7 +131,33 @@
           <w:szCs w:val="32"/>
           <w:highlight w:val="yellow"/>
         </w:rPr>
-        <w:t xml:space="preserve"> (gql)</w:t>
+        <w:t xml:space="preserve"> (</w:t>
+      </w:r>
+      <w:proofErr w:type="spellStart"/>
+      <w:r>
+        <w:rPr>
+          <w:rFonts w:ascii="Arial" w:eastAsia="Times New Roman" w:hAnsi="Arial" w:cs="Arial"/>
+          <w:b/>
+          <w:bCs/>
+          <w:color w:val="000000"/>
+          <w:sz w:val="24"/>
+          <w:szCs w:val="32"/>
+          <w:highlight w:val="yellow"/>
+        </w:rPr>
+        <w:t>gql</w:t>
+      </w:r>
+      <w:proofErr w:type="spellEnd"/>
+      <w:r>
+        <w:rPr>
+          <w:rFonts w:ascii="Arial" w:eastAsia="Times New Roman" w:hAnsi="Arial" w:cs="Arial"/>
+          <w:b/>
+          <w:bCs/>
+          <w:color w:val="000000"/>
+          <w:sz w:val="24"/>
+          <w:szCs w:val="32"/>
+          <w:highlight w:val="yellow"/>
+        </w:rPr>
+        <w:t>)</w:t>
       </w:r>
     </w:p>
     <w:p>
@@ -152,7 +202,33 @@
           <w:szCs w:val="32"/>
           <w:highlight w:val="yellow"/>
         </w:rPr>
-        <w:t xml:space="preserve"> (gql)</w:t>
+        <w:t xml:space="preserve"> (</w:t>
+      </w:r>
+      <w:proofErr w:type="spellStart"/>
+      <w:r>
+        <w:rPr>
+          <w:rFonts w:ascii="Arial" w:eastAsia="Times New Roman" w:hAnsi="Arial" w:cs="Arial"/>
+          <w:b/>
+          <w:bCs/>
+          <w:color w:val="000000"/>
+          <w:sz w:val="24"/>
+          <w:szCs w:val="32"/>
+          <w:highlight w:val="yellow"/>
+        </w:rPr>
+        <w:t>gql</w:t>
+      </w:r>
+      <w:proofErr w:type="spellEnd"/>
+      <w:r>
+        <w:rPr>
+          <w:rFonts w:ascii="Arial" w:eastAsia="Times New Roman" w:hAnsi="Arial" w:cs="Arial"/>
+          <w:b/>
+          <w:bCs/>
+          <w:color w:val="000000"/>
+          <w:sz w:val="24"/>
+          <w:szCs w:val="32"/>
+          <w:highlight w:val="yellow"/>
+        </w:rPr>
+        <w:t>)</w:t>
       </w:r>
     </w:p>
     <w:p>
@@ -186,7 +262,33 @@
           <w:szCs w:val="32"/>
           <w:highlight w:val="yellow"/>
         </w:rPr>
-        <w:t>(rest)</w:t>
+        <w:t>(</w:t>
+      </w:r>
+      <w:proofErr w:type="gramStart"/>
+      <w:r>
+        <w:rPr>
+          <w:rFonts w:ascii="Arial" w:eastAsia="Times New Roman" w:hAnsi="Arial" w:cs="Arial"/>
+          <w:b/>
+          <w:bCs/>
+          <w:color w:val="000000"/>
+          <w:sz w:val="24"/>
+          <w:szCs w:val="32"/>
+          <w:highlight w:val="yellow"/>
+        </w:rPr>
+        <w:t>rest</w:t>
+      </w:r>
+      <w:proofErr w:type="gramEnd"/>
+      <w:r>
+        <w:rPr>
+          <w:rFonts w:ascii="Arial" w:eastAsia="Times New Roman" w:hAnsi="Arial" w:cs="Arial"/>
+          <w:b/>
+          <w:bCs/>
+          <w:color w:val="000000"/>
+          <w:sz w:val="24"/>
+          <w:szCs w:val="32"/>
+          <w:highlight w:val="yellow"/>
+        </w:rPr>
+        <w:t>)</w:t>
       </w:r>
     </w:p>
     <w:p>
@@ -232,7 +334,33 @@
           <w:szCs w:val="32"/>
           <w:highlight w:val="yellow"/>
         </w:rPr>
-        <w:t>(gql)</w:t>
+        <w:t>(</w:t>
+      </w:r>
+      <w:proofErr w:type="spellStart"/>
+      <w:r>
+        <w:rPr>
+          <w:rFonts w:ascii="Arial" w:eastAsia="Times New Roman" w:hAnsi="Arial" w:cs="Arial"/>
+          <w:b/>
+          <w:bCs/>
+          <w:color w:val="000000"/>
+          <w:sz w:val="24"/>
+          <w:szCs w:val="32"/>
+          <w:highlight w:val="yellow"/>
+        </w:rPr>
+        <w:t>gql</w:t>
+      </w:r>
+      <w:proofErr w:type="spellEnd"/>
+      <w:r>
+        <w:rPr>
+          <w:rFonts w:ascii="Arial" w:eastAsia="Times New Roman" w:hAnsi="Arial" w:cs="Arial"/>
+          <w:b/>
+          <w:bCs/>
+          <w:color w:val="000000"/>
+          <w:sz w:val="24"/>
+          <w:szCs w:val="32"/>
+          <w:highlight w:val="yellow"/>
+        </w:rPr>
+        <w:t>)</w:t>
       </w:r>
     </w:p>
     <w:p>
@@ -266,7 +394,33 @@
           <w:szCs w:val="32"/>
           <w:highlight w:val="yellow"/>
         </w:rPr>
-        <w:t xml:space="preserve"> (gql)</w:t>
+        <w:t xml:space="preserve"> (</w:t>
+      </w:r>
+      <w:proofErr w:type="spellStart"/>
+      <w:r>
+        <w:rPr>
+          <w:rFonts w:ascii="Arial" w:eastAsia="Times New Roman" w:hAnsi="Arial" w:cs="Arial"/>
+          <w:b/>
+          <w:bCs/>
+          <w:color w:val="000000"/>
+          <w:sz w:val="24"/>
+          <w:szCs w:val="32"/>
+          <w:highlight w:val="yellow"/>
+        </w:rPr>
+        <w:t>gql</w:t>
+      </w:r>
+      <w:proofErr w:type="spellEnd"/>
+      <w:r>
+        <w:rPr>
+          <w:rFonts w:ascii="Arial" w:eastAsia="Times New Roman" w:hAnsi="Arial" w:cs="Arial"/>
+          <w:b/>
+          <w:bCs/>
+          <w:color w:val="000000"/>
+          <w:sz w:val="24"/>
+          <w:szCs w:val="32"/>
+          <w:highlight w:val="yellow"/>
+        </w:rPr>
+        <w:t>)</w:t>
       </w:r>
     </w:p>
     <w:p>
@@ -322,41 +476,123 @@
           <w:szCs w:val="32"/>
           <w:highlight w:val="yellow"/>
         </w:rPr>
-        <w:t xml:space="preserve"> (gql)</w:t>
-      </w:r>
-    </w:p>
-    <w:p>
-      <w:pPr>
-        <w:spacing w:before="240" w:after="240" w:line="240" w:lineRule="auto"/>
-        <w:rPr>
-          <w:rFonts w:ascii="Times New Roman" w:eastAsia="Times New Roman" w:hAnsi="Times New Roman" w:cs="Times New Roman"/>
-          <w:sz w:val="20"/>
-          <w:szCs w:val="24"/>
-        </w:rPr>
-      </w:pPr>
-      <w:r>
-        <w:rPr>
-          <w:rFonts w:ascii="Arial" w:eastAsia="Times New Roman" w:hAnsi="Arial" w:cs="Arial"/>
-          <w:b/>
-          <w:bCs/>
-          <w:color w:val="000000"/>
-          <w:sz w:val="24"/>
-          <w:szCs w:val="32"/>
-          <w:highlight w:val="yellow"/>
-        </w:rPr>
-        <w:t>2. Upload or update logged in user cover picture and delte existing one from server.</w:t>
-      </w:r>
-      <w:r>
-        <w:rPr>
-          <w:rFonts w:ascii="Arial" w:eastAsia="Times New Roman" w:hAnsi="Arial" w:cs="Arial"/>
-          <w:b/>
-          <w:bCs/>
-          <w:color w:val="000000"/>
-          <w:sz w:val="24"/>
-          <w:szCs w:val="32"/>
-          <w:highlight w:val="yellow"/>
-        </w:rPr>
-        <w:t xml:space="preserve"> (gql)</w:t>
+        <w:t xml:space="preserve"> (</w:t>
+      </w:r>
+      <w:proofErr w:type="spellStart"/>
+      <w:proofErr w:type="gramStart"/>
+      <w:r>
+        <w:rPr>
+          <w:rFonts w:ascii="Arial" w:eastAsia="Times New Roman" w:hAnsi="Arial" w:cs="Arial"/>
+          <w:b/>
+          <w:bCs/>
+          <w:color w:val="000000"/>
+          <w:sz w:val="24"/>
+          <w:szCs w:val="32"/>
+          <w:highlight w:val="yellow"/>
+        </w:rPr>
+        <w:t>gql</w:t>
+      </w:r>
+      <w:proofErr w:type="spellEnd"/>
+      <w:proofErr w:type="gramEnd"/>
+      <w:r>
+        <w:rPr>
+          <w:rFonts w:ascii="Arial" w:eastAsia="Times New Roman" w:hAnsi="Arial" w:cs="Arial"/>
+          <w:b/>
+          <w:bCs/>
+          <w:color w:val="000000"/>
+          <w:sz w:val="24"/>
+          <w:szCs w:val="32"/>
+          <w:highlight w:val="yellow"/>
+        </w:rPr>
+        <w:t>)</w:t>
+      </w:r>
+    </w:p>
+    <w:p>
+      <w:pPr>
+        <w:spacing w:before="240" w:after="240" w:line="240" w:lineRule="auto"/>
+        <w:rPr>
+          <w:rFonts w:ascii="Times New Roman" w:eastAsia="Times New Roman" w:hAnsi="Times New Roman" w:cs="Times New Roman"/>
+          <w:sz w:val="20"/>
+          <w:szCs w:val="24"/>
+        </w:rPr>
+      </w:pPr>
+      <w:r>
+        <w:rPr>
+          <w:rFonts w:ascii="Arial" w:eastAsia="Times New Roman" w:hAnsi="Arial" w:cs="Arial"/>
+          <w:b/>
+          <w:bCs/>
+          <w:color w:val="000000"/>
+          <w:sz w:val="24"/>
+          <w:szCs w:val="32"/>
+          <w:highlight w:val="yellow"/>
+        </w:rPr>
+        <w:t xml:space="preserve">2. Upload or update logged in user cover picture and </w:t>
+      </w:r>
+      <w:proofErr w:type="spellStart"/>
+      <w:r>
+        <w:rPr>
+          <w:rFonts w:ascii="Arial" w:eastAsia="Times New Roman" w:hAnsi="Arial" w:cs="Arial"/>
+          <w:b/>
+          <w:bCs/>
+          <w:color w:val="000000"/>
+          <w:sz w:val="24"/>
+          <w:szCs w:val="32"/>
+          <w:highlight w:val="yellow"/>
+        </w:rPr>
+        <w:t>delte</w:t>
+      </w:r>
+      <w:proofErr w:type="spellEnd"/>
+      <w:r>
+        <w:rPr>
+          <w:rFonts w:ascii="Arial" w:eastAsia="Times New Roman" w:hAnsi="Arial" w:cs="Arial"/>
+          <w:b/>
+          <w:bCs/>
+          <w:color w:val="000000"/>
+          <w:sz w:val="24"/>
+          <w:szCs w:val="32"/>
+          <w:highlight w:val="yellow"/>
+        </w:rPr>
+        <w:t xml:space="preserve"> existing one from server.</w:t>
+      </w:r>
+      <w:r>
+        <w:rPr>
+          <w:rFonts w:ascii="Arial" w:eastAsia="Times New Roman" w:hAnsi="Arial" w:cs="Arial"/>
+          <w:b/>
+          <w:bCs/>
+          <w:color w:val="000000"/>
+          <w:sz w:val="24"/>
+          <w:szCs w:val="32"/>
+          <w:highlight w:val="yellow"/>
+        </w:rPr>
+        <w:t xml:space="preserve"> (</w:t>
+      </w:r>
+      <w:proofErr w:type="spellStart"/>
+      <w:proofErr w:type="gramStart"/>
+      <w:r>
+        <w:rPr>
+          <w:rFonts w:ascii="Arial" w:eastAsia="Times New Roman" w:hAnsi="Arial" w:cs="Arial"/>
+          <w:b/>
+          <w:bCs/>
+          <w:color w:val="000000"/>
+          <w:sz w:val="24"/>
+          <w:szCs w:val="32"/>
+          <w:highlight w:val="yellow"/>
+        </w:rPr>
+        <w:t>gql</w:t>
+      </w:r>
+      <w:proofErr w:type="spellEnd"/>
+      <w:proofErr w:type="gramEnd"/>
+      <w:r>
+        <w:rPr>
+          <w:rFonts w:ascii="Arial" w:eastAsia="Times New Roman" w:hAnsi="Arial" w:cs="Arial"/>
+          <w:b/>
+          <w:bCs/>
+          <w:color w:val="000000"/>
+          <w:sz w:val="24"/>
+          <w:szCs w:val="32"/>
+          <w:highlight w:val="yellow"/>
+        </w:rPr>
+        <w:t>)</w:t>
       </w:r>
     </w:p>
     <w:p>
@@ -483,54 +719,132 @@
           <w:szCs w:val="32"/>
           <w:highlight w:val="yellow"/>
         </w:rPr>
-        <w:t>(rest)</w:t>
-      </w:r>
-    </w:p>
-    <w:p>
-      <w:pPr>
-        <w:spacing w:before="240" w:after="240" w:line="240" w:lineRule="auto"/>
-        <w:rPr>
-          <w:rFonts w:ascii="Times New Roman" w:eastAsia="Times New Roman" w:hAnsi="Times New Roman" w:cs="Times New Roman"/>
-          <w:sz w:val="20"/>
-          <w:szCs w:val="24"/>
-        </w:rPr>
-      </w:pPr>
-      <w:r>
-        <w:rPr>
-          <w:rFonts w:ascii="Arial" w:eastAsia="Times New Roman" w:hAnsi="Arial" w:cs="Arial"/>
-          <w:b/>
-          <w:bCs/>
-          <w:color w:val="000000"/>
-          <w:sz w:val="24"/>
-          <w:szCs w:val="32"/>
-          <w:highlight w:val="yellow"/>
-        </w:rPr>
-        <w:t>6. Rewrite a logged in user password and verify it. (rest)</w:t>
-      </w:r>
-    </w:p>
-    <w:p>
-      <w:pPr>
-        <w:spacing w:before="240" w:after="240" w:line="240" w:lineRule="auto"/>
-        <w:rPr>
-          <w:rFonts w:ascii="Arial" w:eastAsia="Times New Roman" w:hAnsi="Arial" w:cs="Arial"/>
-          <w:b/>
-          <w:bCs/>
-          <w:color w:val="000000"/>
-          <w:sz w:val="24"/>
-          <w:szCs w:val="32"/>
-        </w:rPr>
-      </w:pPr>
-      <w:r>
-        <w:rPr>
-          <w:rFonts w:ascii="Arial" w:eastAsia="Times New Roman" w:hAnsi="Arial" w:cs="Arial"/>
-          <w:b/>
-          <w:bCs/>
-          <w:color w:val="000000"/>
-          <w:sz w:val="24"/>
-          <w:szCs w:val="32"/>
-          <w:highlight w:val="yellow"/>
-        </w:rPr>
-        <w:t>7. forgot Password</w:t>
+        <w:t>(</w:t>
+      </w:r>
+      <w:proofErr w:type="gramStart"/>
+      <w:r>
+        <w:rPr>
+          <w:rFonts w:ascii="Arial" w:eastAsia="Times New Roman" w:hAnsi="Arial" w:cs="Arial"/>
+          <w:b/>
+          <w:bCs/>
+          <w:color w:val="000000"/>
+          <w:sz w:val="24"/>
+          <w:szCs w:val="32"/>
+          <w:highlight w:val="yellow"/>
+        </w:rPr>
+        <w:t>rest</w:t>
+      </w:r>
+      <w:proofErr w:type="gramEnd"/>
+      <w:r>
+        <w:rPr>
+          <w:rFonts w:ascii="Arial" w:eastAsia="Times New Roman" w:hAnsi="Arial" w:cs="Arial"/>
+          <w:b/>
+          <w:bCs/>
+          <w:color w:val="000000"/>
+          <w:sz w:val="24"/>
+          <w:szCs w:val="32"/>
+          <w:highlight w:val="yellow"/>
+        </w:rPr>
+        <w:t>)</w:t>
+      </w:r>
+    </w:p>
+    <w:p>
+      <w:pPr>
+        <w:spacing w:before="240" w:after="240" w:line="240" w:lineRule="auto"/>
+        <w:rPr>
+          <w:rFonts w:ascii="Times New Roman" w:eastAsia="Times New Roman" w:hAnsi="Times New Roman" w:cs="Times New Roman"/>
+          <w:sz w:val="20"/>
+          <w:szCs w:val="24"/>
+        </w:rPr>
+      </w:pPr>
+      <w:r>
+        <w:rPr>
+          <w:rFonts w:ascii="Arial" w:eastAsia="Times New Roman" w:hAnsi="Arial" w:cs="Arial"/>
+          <w:b/>
+          <w:bCs/>
+          <w:color w:val="000000"/>
+          <w:sz w:val="24"/>
+          <w:szCs w:val="32"/>
+          <w:highlight w:val="yellow"/>
+        </w:rPr>
+        <w:t>6. Rewrite a logged in user password and verify it. (</w:t>
+      </w:r>
+      <w:proofErr w:type="gramStart"/>
+      <w:r>
+        <w:rPr>
+          <w:rFonts w:ascii="Arial" w:eastAsia="Times New Roman" w:hAnsi="Arial" w:cs="Arial"/>
+          <w:b/>
+          <w:bCs/>
+          <w:color w:val="000000"/>
+          <w:sz w:val="24"/>
+          <w:szCs w:val="32"/>
+          <w:highlight w:val="yellow"/>
+        </w:rPr>
+        <w:t>rest</w:t>
+      </w:r>
+      <w:proofErr w:type="gramEnd"/>
+      <w:r>
+        <w:rPr>
+          <w:rFonts w:ascii="Arial" w:eastAsia="Times New Roman" w:hAnsi="Arial" w:cs="Arial"/>
+          <w:b/>
+          <w:bCs/>
+          <w:color w:val="000000"/>
+          <w:sz w:val="24"/>
+          <w:szCs w:val="32"/>
+          <w:highlight w:val="yellow"/>
+        </w:rPr>
+        <w:t>)</w:t>
+      </w:r>
+    </w:p>
+    <w:p>
+      <w:pPr>
+        <w:spacing w:before="240" w:after="240" w:line="240" w:lineRule="auto"/>
+        <w:rPr>
+          <w:rFonts w:ascii="Arial" w:eastAsia="Times New Roman" w:hAnsi="Arial" w:cs="Arial"/>
+          <w:b/>
+          <w:bCs/>
+          <w:color w:val="000000"/>
+          <w:sz w:val="24"/>
+          <w:szCs w:val="32"/>
+        </w:rPr>
+      </w:pPr>
+      <w:r>
+        <w:rPr>
+          <w:rFonts w:ascii="Arial" w:eastAsia="Times New Roman" w:hAnsi="Arial" w:cs="Arial"/>
+          <w:b/>
+          <w:bCs/>
+          <w:color w:val="000000"/>
+          <w:sz w:val="24"/>
+          <w:szCs w:val="32"/>
+          <w:highlight w:val="yellow"/>
+        </w:rPr>
+        <w:t xml:space="preserve">7. </w:t>
+      </w:r>
+      <w:proofErr w:type="gramStart"/>
+      <w:r>
+        <w:rPr>
+          <w:rFonts w:ascii="Arial" w:eastAsia="Times New Roman" w:hAnsi="Arial" w:cs="Arial"/>
+          <w:b/>
+          <w:bCs/>
+          <w:color w:val="000000"/>
+          <w:sz w:val="24"/>
+          <w:szCs w:val="32"/>
+          <w:highlight w:val="yellow"/>
+        </w:rPr>
+        <w:t>forgot</w:t>
+      </w:r>
+      <w:proofErr w:type="gramEnd"/>
+      <w:r>
+        <w:rPr>
+          <w:rFonts w:ascii="Arial" w:eastAsia="Times New Roman" w:hAnsi="Arial" w:cs="Arial"/>
+          <w:b/>
+          <w:bCs/>
+          <w:color w:val="000000"/>
+          <w:sz w:val="24"/>
+          <w:szCs w:val="32"/>
+          <w:highlight w:val="yellow"/>
+        </w:rPr>
+        <w:t xml:space="preserve"> Password</w:t>
       </w:r>
       <w:r>
         <w:rPr>
@@ -554,19 +868,45 @@
           <w:szCs w:val="32"/>
           <w:highlight w:val="yellow"/>
         </w:rPr>
-        <w:t xml:space="preserve">and sent an OTP in the phone </w:t>
-      </w:r>
-      <w:r>
-        <w:rPr>
-          <w:rFonts w:ascii="Arial" w:eastAsia="Times New Roman" w:hAnsi="Arial" w:cs="Arial"/>
-          <w:b/>
-          <w:bCs/>
-          <w:color w:val="000000"/>
-          <w:sz w:val="24"/>
-          <w:szCs w:val="32"/>
-          <w:highlight w:val="yellow"/>
-        </w:rPr>
-        <w:t xml:space="preserve"> or email depends on user selection </w:t>
+        <w:t xml:space="preserve">and sent an OTP in the </w:t>
+      </w:r>
+      <w:proofErr w:type="gramStart"/>
+      <w:r>
+        <w:rPr>
+          <w:rFonts w:ascii="Arial" w:eastAsia="Times New Roman" w:hAnsi="Arial" w:cs="Arial"/>
+          <w:b/>
+          <w:bCs/>
+          <w:color w:val="000000"/>
+          <w:sz w:val="24"/>
+          <w:szCs w:val="32"/>
+          <w:highlight w:val="yellow"/>
+        </w:rPr>
+        <w:t xml:space="preserve">phone </w:t>
+      </w:r>
+      <w:r>
+        <w:rPr>
+          <w:rFonts w:ascii="Arial" w:eastAsia="Times New Roman" w:hAnsi="Arial" w:cs="Arial"/>
+          <w:b/>
+          <w:bCs/>
+          <w:color w:val="000000"/>
+          <w:sz w:val="24"/>
+          <w:szCs w:val="32"/>
+          <w:highlight w:val="yellow"/>
+        </w:rPr>
+        <w:t xml:space="preserve"> or</w:t>
+      </w:r>
+      <w:proofErr w:type="gramEnd"/>
+      <w:r>
+        <w:rPr>
+          <w:rFonts w:ascii="Arial" w:eastAsia="Times New Roman" w:hAnsi="Arial" w:cs="Arial"/>
+          <w:b/>
+          <w:bCs/>
+          <w:color w:val="000000"/>
+          <w:sz w:val="24"/>
+          <w:szCs w:val="32"/>
+          <w:highlight w:val="yellow"/>
+        </w:rPr>
+        <w:t xml:space="preserve"> email depends on user selection </w:t>
       </w:r>
       <w:r>
         <w:rPr>
@@ -628,29 +968,69 @@
         </w:rPr>
         <w:t xml:space="preserve">8. </w:t>
       </w:r>
-      <w:r>
-        <w:rPr>
-          <w:rFonts w:ascii="Arial" w:eastAsia="Times New Roman" w:hAnsi="Arial" w:cs="Arial"/>
-          <w:b/>
-          <w:bCs/>
-          <w:color w:val="000000"/>
-          <w:sz w:val="24"/>
-          <w:szCs w:val="32"/>
-          <w:highlight w:val="yellow"/>
-        </w:rPr>
-        <w:t xml:space="preserve">forgot Password part  - 2. Take the OTP </w:t>
-      </w:r>
-      <w:r>
-        <w:rPr>
-          <w:rFonts w:ascii="Arial" w:eastAsia="Times New Roman" w:hAnsi="Arial" w:cs="Arial"/>
-          <w:b/>
-          <w:bCs/>
-          <w:color w:val="000000"/>
-          <w:sz w:val="24"/>
-          <w:szCs w:val="32"/>
-          <w:highlight w:val="yellow"/>
-        </w:rPr>
-        <w:t xml:space="preserve"> as a input </w:t>
+      <w:proofErr w:type="gramStart"/>
+      <w:r>
+        <w:rPr>
+          <w:rFonts w:ascii="Arial" w:eastAsia="Times New Roman" w:hAnsi="Arial" w:cs="Arial"/>
+          <w:b/>
+          <w:bCs/>
+          <w:color w:val="000000"/>
+          <w:sz w:val="24"/>
+          <w:szCs w:val="32"/>
+          <w:highlight w:val="yellow"/>
+        </w:rPr>
+        <w:t>forgot</w:t>
+      </w:r>
+      <w:proofErr w:type="gramEnd"/>
+      <w:r>
+        <w:rPr>
+          <w:rFonts w:ascii="Arial" w:eastAsia="Times New Roman" w:hAnsi="Arial" w:cs="Arial"/>
+          <w:b/>
+          <w:bCs/>
+          <w:color w:val="000000"/>
+          <w:sz w:val="24"/>
+          <w:szCs w:val="32"/>
+          <w:highlight w:val="yellow"/>
+        </w:rPr>
+        <w:t xml:space="preserve"> Password part  - 2. Take the </w:t>
+      </w:r>
+      <w:proofErr w:type="gramStart"/>
+      <w:r>
+        <w:rPr>
+          <w:rFonts w:ascii="Arial" w:eastAsia="Times New Roman" w:hAnsi="Arial" w:cs="Arial"/>
+          <w:b/>
+          <w:bCs/>
+          <w:color w:val="000000"/>
+          <w:sz w:val="24"/>
+          <w:szCs w:val="32"/>
+          <w:highlight w:val="yellow"/>
+        </w:rPr>
+        <w:t xml:space="preserve">OTP </w:t>
+      </w:r>
+      <w:r>
+        <w:rPr>
+          <w:rFonts w:ascii="Arial" w:eastAsia="Times New Roman" w:hAnsi="Arial" w:cs="Arial"/>
+          <w:b/>
+          <w:bCs/>
+          <w:color w:val="000000"/>
+          <w:sz w:val="24"/>
+          <w:szCs w:val="32"/>
+          <w:highlight w:val="yellow"/>
+        </w:rPr>
+        <w:t xml:space="preserve"> as</w:t>
+      </w:r>
+      <w:proofErr w:type="gramEnd"/>
+      <w:r>
+        <w:rPr>
+          <w:rFonts w:ascii="Arial" w:eastAsia="Times New Roman" w:hAnsi="Arial" w:cs="Arial"/>
+          <w:b/>
+          <w:bCs/>
+          <w:color w:val="000000"/>
+          <w:sz w:val="24"/>
+          <w:szCs w:val="32"/>
+          <w:highlight w:val="yellow"/>
+        </w:rPr>
+        <w:t xml:space="preserve"> a input </w:t>
       </w:r>
       <w:r>
         <w:rPr>
@@ -674,8 +1054,22 @@
           <w:szCs w:val="32"/>
           <w:highlight w:val="yellow"/>
         </w:rPr>
-        <w:t>if match it will response back as a boolean</w:t>
-      </w:r>
+        <w:t xml:space="preserve">if match it will response back as a </w:t>
+      </w:r>
+      <w:proofErr w:type="spellStart"/>
+      <w:r>
+        <w:rPr>
+          <w:rFonts w:ascii="Arial" w:eastAsia="Times New Roman" w:hAnsi="Arial" w:cs="Arial"/>
+          <w:b/>
+          <w:bCs/>
+          <w:color w:val="000000"/>
+          <w:sz w:val="24"/>
+          <w:szCs w:val="32"/>
+          <w:highlight w:val="yellow"/>
+        </w:rPr>
+        <w:t>boolean</w:t>
+      </w:r>
+      <w:proofErr w:type="spellEnd"/>
       <w:r>
         <w:rPr>
           <w:rFonts w:ascii="Arial" w:eastAsia="Times New Roman" w:hAnsi="Arial" w:cs="Arial"/>
@@ -712,17 +1106,31 @@
         </w:rPr>
         <w:t xml:space="preserve">9. </w:t>
       </w:r>
-      <w:r>
-        <w:rPr>
-          <w:rFonts w:ascii="Arial" w:eastAsia="Times New Roman" w:hAnsi="Arial" w:cs="Arial"/>
-          <w:b/>
-          <w:bCs/>
-          <w:color w:val="000000"/>
-          <w:sz w:val="24"/>
-          <w:szCs w:val="32"/>
-          <w:highlight w:val="yellow"/>
-        </w:rPr>
-        <w:t>forgot Password part  - 3. Last part it will take new passwor</w:t>
+      <w:proofErr w:type="gramStart"/>
+      <w:r>
+        <w:rPr>
+          <w:rFonts w:ascii="Arial" w:eastAsia="Times New Roman" w:hAnsi="Arial" w:cs="Arial"/>
+          <w:b/>
+          <w:bCs/>
+          <w:color w:val="000000"/>
+          <w:sz w:val="24"/>
+          <w:szCs w:val="32"/>
+          <w:highlight w:val="yellow"/>
+        </w:rPr>
+        <w:t>forgot</w:t>
+      </w:r>
+      <w:proofErr w:type="gramEnd"/>
+      <w:r>
+        <w:rPr>
+          <w:rFonts w:ascii="Arial" w:eastAsia="Times New Roman" w:hAnsi="Arial" w:cs="Arial"/>
+          <w:b/>
+          <w:bCs/>
+          <w:color w:val="000000"/>
+          <w:sz w:val="24"/>
+          <w:szCs w:val="32"/>
+          <w:highlight w:val="yellow"/>
+        </w:rPr>
+        <w:t xml:space="preserve"> Password part  - 3. Last part it will take new passwor</w:t>
       </w:r>
       <w:r>
         <w:rPr>
@@ -736,8 +1144,6 @@
         </w:rPr>
         <w:t>d input and update the password and also reset the cookie of verification.</w:t>
       </w:r>
-      <w:bookmarkStart w:id="0" w:name="_GoBack"/>
-      <w:bookmarkEnd w:id="0"/>
     </w:p>
     <w:p>
       <w:pPr>
@@ -981,6 +1387,7 @@
           <w:sz w:val="18"/>
         </w:rPr>
       </w:pPr>
+      <w:proofErr w:type="gramStart"/>
       <w:r>
         <w:rPr>
           <w:rFonts w:ascii="Arial" w:hAnsi="Arial" w:cs="Arial"/>
@@ -1018,40 +1425,78 @@
         </w:rPr>
         <w:t xml:space="preserve"> Schema</w:t>
       </w:r>
-    </w:p>
-    <w:p>
-      <w:pPr>
-        <w:spacing w:before="240" w:after="240" w:line="240" w:lineRule="auto"/>
-        <w:rPr>
-          <w:rFonts w:ascii="Arial" w:eastAsia="Times New Roman" w:hAnsi="Arial" w:cs="Arial"/>
-          <w:b/>
-          <w:bCs/>
-          <w:color w:val="000000"/>
-          <w:sz w:val="24"/>
-          <w:szCs w:val="32"/>
-        </w:rPr>
-      </w:pPr>
-      <w:r>
-        <w:rPr>
-          <w:rFonts w:ascii="Arial" w:eastAsia="Times New Roman" w:hAnsi="Arial" w:cs="Arial"/>
-          <w:b/>
-          <w:bCs/>
-          <w:color w:val="000000"/>
-          <w:sz w:val="24"/>
-          <w:szCs w:val="32"/>
-        </w:rPr>
-        <w:t>1. Get blog by --</w:t>
-      </w:r>
-      <w:r>
-        <w:rPr>
-          <w:rFonts w:ascii="Arial" w:eastAsia="Times New Roman" w:hAnsi="Arial" w:cs="Arial"/>
-          <w:b/>
-          <w:bCs/>
-          <w:color w:val="000000"/>
-          <w:sz w:val="24"/>
-          <w:szCs w:val="32"/>
-        </w:rPr>
-        <w:t xml:space="preserve">  (gql)</w:t>
+      <w:proofErr w:type="gramEnd"/>
+    </w:p>
+    <w:p>
+      <w:pPr>
+        <w:spacing w:before="240" w:after="240" w:line="240" w:lineRule="auto"/>
+        <w:rPr>
+          <w:rFonts w:ascii="Arial" w:eastAsia="Times New Roman" w:hAnsi="Arial" w:cs="Arial"/>
+          <w:b/>
+          <w:bCs/>
+          <w:color w:val="000000"/>
+          <w:sz w:val="24"/>
+          <w:szCs w:val="32"/>
+        </w:rPr>
+      </w:pPr>
+      <w:r>
+        <w:rPr>
+          <w:rFonts w:ascii="Arial" w:eastAsia="Times New Roman" w:hAnsi="Arial" w:cs="Arial"/>
+          <w:b/>
+          <w:bCs/>
+          <w:color w:val="000000"/>
+          <w:sz w:val="24"/>
+          <w:szCs w:val="32"/>
+        </w:rPr>
+        <w:t xml:space="preserve">1. Get blog by </w:t>
+      </w:r>
+      <w:proofErr w:type="gramStart"/>
+      <w:r>
+        <w:rPr>
+          <w:rFonts w:ascii="Arial" w:eastAsia="Times New Roman" w:hAnsi="Arial" w:cs="Arial"/>
+          <w:b/>
+          <w:bCs/>
+          <w:color w:val="000000"/>
+          <w:sz w:val="24"/>
+          <w:szCs w:val="32"/>
+        </w:rPr>
+        <w:t>--</w:t>
+      </w:r>
+      <w:r>
+        <w:rPr>
+          <w:rFonts w:ascii="Arial" w:eastAsia="Times New Roman" w:hAnsi="Arial" w:cs="Arial"/>
+          <w:b/>
+          <w:bCs/>
+          <w:color w:val="000000"/>
+          <w:sz w:val="24"/>
+          <w:szCs w:val="32"/>
+        </w:rPr>
+        <w:t xml:space="preserve">  (</w:t>
+      </w:r>
+      <w:proofErr w:type="spellStart"/>
+      <w:proofErr w:type="gramEnd"/>
+      <w:r>
+        <w:rPr>
+          <w:rFonts w:ascii="Arial" w:eastAsia="Times New Roman" w:hAnsi="Arial" w:cs="Arial"/>
+          <w:b/>
+          <w:bCs/>
+          <w:color w:val="000000"/>
+          <w:sz w:val="24"/>
+          <w:szCs w:val="32"/>
+        </w:rPr>
+        <w:t>gql</w:t>
+      </w:r>
+      <w:proofErr w:type="spellEnd"/>
+      <w:r>
+        <w:rPr>
+          <w:rFonts w:ascii="Arial" w:eastAsia="Times New Roman" w:hAnsi="Arial" w:cs="Arial"/>
+          <w:b/>
+          <w:bCs/>
+          <w:color w:val="000000"/>
+          <w:sz w:val="24"/>
+          <w:szCs w:val="32"/>
+        </w:rPr>
+        <w:t>)</w:t>
       </w:r>
     </w:p>
     <w:p>
@@ -1830,7 +2275,33 @@
           <w:sz w:val="24"/>
           <w:szCs w:val="32"/>
         </w:rPr>
-        <w:t xml:space="preserve"> (gql)</w:t>
+        <w:t xml:space="preserve"> (</w:t>
+      </w:r>
+      <w:proofErr w:type="spellStart"/>
+      <w:proofErr w:type="gramStart"/>
+      <w:r>
+        <w:rPr>
+          <w:rFonts w:ascii="Arial" w:eastAsia="Times New Roman" w:hAnsi="Arial" w:cs="Arial"/>
+          <w:b/>
+          <w:bCs/>
+          <w:color w:val="000000"/>
+          <w:sz w:val="24"/>
+          <w:szCs w:val="32"/>
+        </w:rPr>
+        <w:t>gql</w:t>
+      </w:r>
+      <w:proofErr w:type="spellEnd"/>
+      <w:proofErr w:type="gramEnd"/>
+      <w:r>
+        <w:rPr>
+          <w:rFonts w:ascii="Arial" w:eastAsia="Times New Roman" w:hAnsi="Arial" w:cs="Arial"/>
+          <w:b/>
+          <w:bCs/>
+          <w:color w:val="000000"/>
+          <w:sz w:val="24"/>
+          <w:szCs w:val="32"/>
+        </w:rPr>
+        <w:t>)</w:t>
       </w:r>
     </w:p>
     <w:p>
@@ -1862,7 +2333,31 @@
           <w:sz w:val="24"/>
           <w:szCs w:val="32"/>
         </w:rPr>
-        <w:t>(gql)</w:t>
+        <w:t>(</w:t>
+      </w:r>
+      <w:proofErr w:type="spellStart"/>
+      <w:r>
+        <w:rPr>
+          <w:rFonts w:ascii="Arial" w:eastAsia="Times New Roman" w:hAnsi="Arial" w:cs="Arial"/>
+          <w:b/>
+          <w:bCs/>
+          <w:color w:val="000000"/>
+          <w:sz w:val="24"/>
+          <w:szCs w:val="32"/>
+        </w:rPr>
+        <w:t>gql</w:t>
+      </w:r>
+      <w:proofErr w:type="spellEnd"/>
+      <w:r>
+        <w:rPr>
+          <w:rFonts w:ascii="Arial" w:eastAsia="Times New Roman" w:hAnsi="Arial" w:cs="Arial"/>
+          <w:b/>
+          <w:bCs/>
+          <w:color w:val="000000"/>
+          <w:sz w:val="24"/>
+          <w:szCs w:val="32"/>
+        </w:rPr>
+        <w:t>)</w:t>
       </w:r>
     </w:p>
     <w:p>
@@ -1884,7 +2379,31 @@
           <w:szCs w:val="32"/>
         </w:rPr>
         <w:lastRenderedPageBreak/>
-        <w:t xml:space="preserve">4. Count a new view if a user click on individual blog page and stay their at least 60 sec </w:t>
+        <w:t xml:space="preserve">4. Count a new view if a user click on individual blog page and stay </w:t>
+      </w:r>
+      <w:proofErr w:type="spellStart"/>
+      <w:r>
+        <w:rPr>
+          <w:rFonts w:ascii="Arial" w:eastAsia="Times New Roman" w:hAnsi="Arial" w:cs="Arial"/>
+          <w:b/>
+          <w:bCs/>
+          <w:color w:val="000000"/>
+          <w:sz w:val="24"/>
+          <w:szCs w:val="32"/>
+        </w:rPr>
+        <w:t>their</w:t>
+      </w:r>
+      <w:proofErr w:type="spellEnd"/>
+      <w:r>
+        <w:rPr>
+          <w:rFonts w:ascii="Arial" w:eastAsia="Times New Roman" w:hAnsi="Arial" w:cs="Arial"/>
+          <w:b/>
+          <w:bCs/>
+          <w:color w:val="000000"/>
+          <w:sz w:val="24"/>
+          <w:szCs w:val="32"/>
+        </w:rPr>
+        <w:t xml:space="preserve"> at least 60 sec </w:t>
       </w:r>
       <w:r>
         <w:rPr>
@@ -1930,87 +2449,187 @@
           <w:sz w:val="24"/>
           <w:szCs w:val="32"/>
         </w:rPr>
-        <w:t xml:space="preserve"> (gql)</w:t>
-      </w:r>
-    </w:p>
-    <w:p>
-      <w:pPr>
-        <w:spacing w:before="240" w:after="240" w:line="240" w:lineRule="auto"/>
-        <w:rPr>
-          <w:rFonts w:ascii="Arial" w:eastAsia="Times New Roman" w:hAnsi="Arial" w:cs="Arial"/>
-          <w:b/>
-          <w:bCs/>
-          <w:color w:val="000000"/>
-          <w:sz w:val="24"/>
-          <w:szCs w:val="32"/>
-        </w:rPr>
-      </w:pPr>
-      <w:r>
-        <w:rPr>
-          <w:rFonts w:ascii="Arial" w:eastAsia="Times New Roman" w:hAnsi="Arial" w:cs="Arial"/>
-          <w:b/>
-          <w:bCs/>
-          <w:color w:val="000000"/>
-          <w:sz w:val="24"/>
-          <w:szCs w:val="32"/>
-        </w:rPr>
-        <w:t>6. Get all sub category name available from what blog categories blog we want to get .</w:t>
-      </w:r>
-      <w:r>
-        <w:rPr>
-          <w:rFonts w:ascii="Arial" w:eastAsia="Times New Roman" w:hAnsi="Arial" w:cs="Arial"/>
-          <w:b/>
-          <w:bCs/>
-          <w:color w:val="000000"/>
-          <w:sz w:val="24"/>
-          <w:szCs w:val="32"/>
-        </w:rPr>
-        <w:t xml:space="preserve"> (gql)</w:t>
-      </w:r>
-    </w:p>
-    <w:p>
-      <w:pPr>
-        <w:spacing w:before="240" w:after="240" w:line="240" w:lineRule="auto"/>
-        <w:rPr>
-          <w:rFonts w:ascii="Times New Roman" w:eastAsia="Times New Roman" w:hAnsi="Times New Roman" w:cs="Times New Roman"/>
-          <w:sz w:val="20"/>
-          <w:szCs w:val="24"/>
-        </w:rPr>
-      </w:pPr>
-    </w:p>
-    <w:p>
-      <w:pPr>
-        <w:spacing w:before="240" w:after="240" w:line="240" w:lineRule="auto"/>
-        <w:rPr>
-          <w:rFonts w:ascii="Arial" w:eastAsia="Times New Roman" w:hAnsi="Arial" w:cs="Arial"/>
-          <w:b/>
-          <w:bCs/>
-          <w:color w:val="000000"/>
-          <w:sz w:val="24"/>
-          <w:szCs w:val="32"/>
-        </w:rPr>
-      </w:pPr>
-      <w:r>
-        <w:rPr>
-          <w:rFonts w:ascii="Arial" w:eastAsia="Times New Roman" w:hAnsi="Arial" w:cs="Arial"/>
-          <w:b/>
-          <w:bCs/>
-          <w:color w:val="000000"/>
-          <w:sz w:val="24"/>
-          <w:szCs w:val="32"/>
-        </w:rPr>
-        <w:t xml:space="preserve">7. Get Individual published blog by slug with related blogs also -- </w:t>
-      </w:r>
-      <w:r>
-        <w:rPr>
-          <w:rFonts w:ascii="Arial" w:eastAsia="Times New Roman" w:hAnsi="Arial" w:cs="Arial"/>
-          <w:b/>
-          <w:bCs/>
-          <w:color w:val="000000"/>
-          <w:sz w:val="24"/>
-          <w:szCs w:val="32"/>
-        </w:rPr>
-        <w:t xml:space="preserve"> (gql)</w:t>
+        <w:t xml:space="preserve"> (</w:t>
+      </w:r>
+      <w:proofErr w:type="spellStart"/>
+      <w:r>
+        <w:rPr>
+          <w:rFonts w:ascii="Arial" w:eastAsia="Times New Roman" w:hAnsi="Arial" w:cs="Arial"/>
+          <w:b/>
+          <w:bCs/>
+          <w:color w:val="000000"/>
+          <w:sz w:val="24"/>
+          <w:szCs w:val="32"/>
+        </w:rPr>
+        <w:t>gql</w:t>
+      </w:r>
+      <w:proofErr w:type="spellEnd"/>
+      <w:r>
+        <w:rPr>
+          <w:rFonts w:ascii="Arial" w:eastAsia="Times New Roman" w:hAnsi="Arial" w:cs="Arial"/>
+          <w:b/>
+          <w:bCs/>
+          <w:color w:val="000000"/>
+          <w:sz w:val="24"/>
+          <w:szCs w:val="32"/>
+        </w:rPr>
+        <w:t>)</w:t>
+      </w:r>
+    </w:p>
+    <w:p>
+      <w:pPr>
+        <w:spacing w:before="240" w:after="240" w:line="240" w:lineRule="auto"/>
+        <w:rPr>
+          <w:rFonts w:ascii="Arial" w:eastAsia="Times New Roman" w:hAnsi="Arial" w:cs="Arial"/>
+          <w:b/>
+          <w:bCs/>
+          <w:color w:val="000000"/>
+          <w:sz w:val="24"/>
+          <w:szCs w:val="32"/>
+        </w:rPr>
+      </w:pPr>
+      <w:r>
+        <w:rPr>
+          <w:rFonts w:ascii="Arial" w:eastAsia="Times New Roman" w:hAnsi="Arial" w:cs="Arial"/>
+          <w:b/>
+          <w:bCs/>
+          <w:color w:val="000000"/>
+          <w:sz w:val="24"/>
+          <w:szCs w:val="32"/>
+        </w:rPr>
+        <w:t xml:space="preserve">6. Get all sub category name available from what blog categories blog we want to </w:t>
+      </w:r>
+      <w:proofErr w:type="gramStart"/>
+      <w:r>
+        <w:rPr>
+          <w:rFonts w:ascii="Arial" w:eastAsia="Times New Roman" w:hAnsi="Arial" w:cs="Arial"/>
+          <w:b/>
+          <w:bCs/>
+          <w:color w:val="000000"/>
+          <w:sz w:val="24"/>
+          <w:szCs w:val="32"/>
+        </w:rPr>
+        <w:t>get .</w:t>
+      </w:r>
+      <w:proofErr w:type="gramEnd"/>
+      <w:r>
+        <w:rPr>
+          <w:rFonts w:ascii="Arial" w:eastAsia="Times New Roman" w:hAnsi="Arial" w:cs="Arial"/>
+          <w:b/>
+          <w:bCs/>
+          <w:color w:val="000000"/>
+          <w:sz w:val="24"/>
+          <w:szCs w:val="32"/>
+        </w:rPr>
+        <w:t xml:space="preserve"> (</w:t>
+      </w:r>
+      <w:proofErr w:type="spellStart"/>
+      <w:proofErr w:type="gramStart"/>
+      <w:r>
+        <w:rPr>
+          <w:rFonts w:ascii="Arial" w:eastAsia="Times New Roman" w:hAnsi="Arial" w:cs="Arial"/>
+          <w:b/>
+          <w:bCs/>
+          <w:color w:val="000000"/>
+          <w:sz w:val="24"/>
+          <w:szCs w:val="32"/>
+        </w:rPr>
+        <w:t>gql</w:t>
+      </w:r>
+      <w:proofErr w:type="spellEnd"/>
+      <w:proofErr w:type="gramEnd"/>
+      <w:r>
+        <w:rPr>
+          <w:rFonts w:ascii="Arial" w:eastAsia="Times New Roman" w:hAnsi="Arial" w:cs="Arial"/>
+          <w:b/>
+          <w:bCs/>
+          <w:color w:val="000000"/>
+          <w:sz w:val="24"/>
+          <w:szCs w:val="32"/>
+        </w:rPr>
+        <w:t>)</w:t>
+      </w:r>
+    </w:p>
+    <w:p>
+      <w:pPr>
+        <w:spacing w:before="240" w:after="240" w:line="240" w:lineRule="auto"/>
+        <w:rPr>
+          <w:rFonts w:ascii="Times New Roman" w:eastAsia="Times New Roman" w:hAnsi="Times New Roman" w:cs="Times New Roman"/>
+          <w:sz w:val="20"/>
+          <w:szCs w:val="24"/>
+        </w:rPr>
+      </w:pPr>
+    </w:p>
+    <w:p>
+      <w:pPr>
+        <w:spacing w:before="240" w:after="240" w:line="240" w:lineRule="auto"/>
+        <w:rPr>
+          <w:rFonts w:ascii="Arial" w:eastAsia="Times New Roman" w:hAnsi="Arial" w:cs="Arial"/>
+          <w:b/>
+          <w:bCs/>
+          <w:color w:val="000000"/>
+          <w:sz w:val="24"/>
+          <w:szCs w:val="32"/>
+        </w:rPr>
+      </w:pPr>
+      <w:r>
+        <w:rPr>
+          <w:rFonts w:ascii="Arial" w:eastAsia="Times New Roman" w:hAnsi="Arial" w:cs="Arial"/>
+          <w:b/>
+          <w:bCs/>
+          <w:color w:val="000000"/>
+          <w:sz w:val="24"/>
+          <w:szCs w:val="32"/>
+        </w:rPr>
+        <w:t xml:space="preserve">7. Get Individual published blog by slug with related blogs also </w:t>
+      </w:r>
+      <w:proofErr w:type="gramStart"/>
+      <w:r>
+        <w:rPr>
+          <w:rFonts w:ascii="Arial" w:eastAsia="Times New Roman" w:hAnsi="Arial" w:cs="Arial"/>
+          <w:b/>
+          <w:bCs/>
+          <w:color w:val="000000"/>
+          <w:sz w:val="24"/>
+          <w:szCs w:val="32"/>
+        </w:rPr>
+        <w:t xml:space="preserve">-- </w:t>
+      </w:r>
+      <w:r>
+        <w:rPr>
+          <w:rFonts w:ascii="Arial" w:eastAsia="Times New Roman" w:hAnsi="Arial" w:cs="Arial"/>
+          <w:b/>
+          <w:bCs/>
+          <w:color w:val="000000"/>
+          <w:sz w:val="24"/>
+          <w:szCs w:val="32"/>
+        </w:rPr>
+        <w:t xml:space="preserve"> (</w:t>
+      </w:r>
+      <w:proofErr w:type="spellStart"/>
+      <w:proofErr w:type="gramEnd"/>
+      <w:r>
+        <w:rPr>
+          <w:rFonts w:ascii="Arial" w:eastAsia="Times New Roman" w:hAnsi="Arial" w:cs="Arial"/>
+          <w:b/>
+          <w:bCs/>
+          <w:color w:val="000000"/>
+          <w:sz w:val="24"/>
+          <w:szCs w:val="32"/>
+        </w:rPr>
+        <w:t>gql</w:t>
+      </w:r>
+      <w:proofErr w:type="spellEnd"/>
+      <w:r>
+        <w:rPr>
+          <w:rFonts w:ascii="Arial" w:eastAsia="Times New Roman" w:hAnsi="Arial" w:cs="Arial"/>
+          <w:b/>
+          <w:bCs/>
+          <w:color w:val="000000"/>
+          <w:sz w:val="24"/>
+          <w:szCs w:val="32"/>
+        </w:rPr>
+        <w:t>)</w:t>
       </w:r>
     </w:p>
     <w:p>
@@ -2117,16 +2736,18 @@
           <w:color w:val="000000"/>
           <w:sz w:val="24"/>
           <w:szCs w:val="32"/>
-        </w:rPr>
-      </w:pPr>
-      <w:r>
-        <w:rPr>
-          <w:rFonts w:ascii="Arial" w:eastAsia="Times New Roman" w:hAnsi="Arial" w:cs="Arial"/>
-          <w:b/>
-          <w:bCs/>
-          <w:color w:val="000000"/>
-          <w:sz w:val="24"/>
-          <w:szCs w:val="32"/>
+          <w:highlight w:val="yellow"/>
+        </w:rPr>
+      </w:pPr>
+      <w:r>
+        <w:rPr>
+          <w:rFonts w:ascii="Arial" w:eastAsia="Times New Roman" w:hAnsi="Arial" w:cs="Arial"/>
+          <w:b/>
+          <w:bCs/>
+          <w:color w:val="000000"/>
+          <w:sz w:val="24"/>
+          <w:szCs w:val="32"/>
+          <w:highlight w:val="yellow"/>
         </w:rPr>
         <w:t>8. Save Blog</w:t>
       </w:r>
@@ -2138,8 +2759,35 @@
           <w:color w:val="000000"/>
           <w:sz w:val="24"/>
           <w:szCs w:val="32"/>
-        </w:rPr>
-        <w:t xml:space="preserve"> (gql)</w:t>
+          <w:highlight w:val="yellow"/>
+        </w:rPr>
+        <w:t xml:space="preserve"> (</w:t>
+      </w:r>
+      <w:proofErr w:type="spellStart"/>
+      <w:r>
+        <w:rPr>
+          <w:rFonts w:ascii="Arial" w:eastAsia="Times New Roman" w:hAnsi="Arial" w:cs="Arial"/>
+          <w:b/>
+          <w:bCs/>
+          <w:color w:val="000000"/>
+          <w:sz w:val="24"/>
+          <w:szCs w:val="32"/>
+          <w:highlight w:val="yellow"/>
+        </w:rPr>
+        <w:t>gql</w:t>
+      </w:r>
+      <w:proofErr w:type="spellEnd"/>
+      <w:r>
+        <w:rPr>
+          <w:rFonts w:ascii="Arial" w:eastAsia="Times New Roman" w:hAnsi="Arial" w:cs="Arial"/>
+          <w:b/>
+          <w:bCs/>
+          <w:color w:val="000000"/>
+          <w:sz w:val="24"/>
+          <w:szCs w:val="32"/>
+          <w:highlight w:val="yellow"/>
+        </w:rPr>
+        <w:t>)</w:t>
       </w:r>
     </w:p>
     <w:p>
@@ -2157,16 +2805,18 @@
           <w:color w:val="000000"/>
           <w:sz w:val="24"/>
           <w:szCs w:val="32"/>
-        </w:rPr>
-      </w:pPr>
-      <w:r>
-        <w:rPr>
-          <w:rFonts w:ascii="Arial" w:eastAsia="Times New Roman" w:hAnsi="Arial" w:cs="Arial"/>
-          <w:b/>
-          <w:bCs/>
-          <w:color w:val="000000"/>
-          <w:sz w:val="24"/>
-          <w:szCs w:val="32"/>
+          <w:highlight w:val="yellow"/>
+        </w:rPr>
+      </w:pPr>
+      <w:r>
+        <w:rPr>
+          <w:rFonts w:ascii="Arial" w:eastAsia="Times New Roman" w:hAnsi="Arial" w:cs="Arial"/>
+          <w:b/>
+          <w:bCs/>
+          <w:color w:val="000000"/>
+          <w:sz w:val="24"/>
+          <w:szCs w:val="32"/>
+          <w:highlight w:val="yellow"/>
         </w:rPr>
         <w:t>If user creates new blog then create new one and store data in temporary space</w:t>
       </w:r>
@@ -2186,16 +2836,18 @@
           <w:color w:val="000000"/>
           <w:sz w:val="24"/>
           <w:szCs w:val="32"/>
-        </w:rPr>
-      </w:pPr>
-      <w:r>
-        <w:rPr>
-          <w:rFonts w:ascii="Arial" w:eastAsia="Times New Roman" w:hAnsi="Arial" w:cs="Arial"/>
-          <w:b/>
-          <w:bCs/>
-          <w:color w:val="000000"/>
-          <w:sz w:val="24"/>
-          <w:szCs w:val="32"/>
+          <w:highlight w:val="yellow"/>
+        </w:rPr>
+      </w:pPr>
+      <w:r>
+        <w:rPr>
+          <w:rFonts w:ascii="Arial" w:eastAsia="Times New Roman" w:hAnsi="Arial" w:cs="Arial"/>
+          <w:b/>
+          <w:bCs/>
+          <w:color w:val="000000"/>
+          <w:sz w:val="24"/>
+          <w:szCs w:val="32"/>
+          <w:highlight w:val="yellow"/>
         </w:rPr>
         <w:t>If User updates and save, then only store the new data into existing one that time we should have blog id to find that blog</w:t>
       </w:r>
@@ -2215,16 +2867,18 @@
           <w:color w:val="000000"/>
           <w:sz w:val="24"/>
           <w:szCs w:val="32"/>
-        </w:rPr>
-      </w:pPr>
-      <w:r>
-        <w:rPr>
-          <w:rFonts w:ascii="Arial" w:eastAsia="Times New Roman" w:hAnsi="Arial" w:cs="Arial"/>
-          <w:b/>
-          <w:bCs/>
-          <w:color w:val="000000"/>
-          <w:sz w:val="24"/>
-          <w:szCs w:val="32"/>
+          <w:highlight w:val="yellow"/>
+        </w:rPr>
+      </w:pPr>
+      <w:r>
+        <w:rPr>
+          <w:rFonts w:ascii="Arial" w:eastAsia="Times New Roman" w:hAnsi="Arial" w:cs="Arial"/>
+          <w:b/>
+          <w:bCs/>
+          <w:color w:val="000000"/>
+          <w:sz w:val="24"/>
+          <w:szCs w:val="32"/>
+          <w:highlight w:val="yellow"/>
         </w:rPr>
         <w:t>During update time it will return then updated blog also</w:t>
       </w:r>
@@ -2239,16 +2893,18 @@
           <w:color w:val="000000"/>
           <w:sz w:val="24"/>
           <w:szCs w:val="32"/>
-        </w:rPr>
-      </w:pPr>
-      <w:r>
-        <w:rPr>
-          <w:rFonts w:ascii="Arial" w:eastAsia="Times New Roman" w:hAnsi="Arial" w:cs="Arial"/>
-          <w:b/>
-          <w:bCs/>
-          <w:color w:val="000000"/>
-          <w:sz w:val="24"/>
-          <w:szCs w:val="32"/>
+          <w:highlight w:val="yellow"/>
+        </w:rPr>
+      </w:pPr>
+      <w:r>
+        <w:rPr>
+          <w:rFonts w:ascii="Arial" w:eastAsia="Times New Roman" w:hAnsi="Arial" w:cs="Arial"/>
+          <w:b/>
+          <w:bCs/>
+          <w:color w:val="000000"/>
+          <w:sz w:val="24"/>
+          <w:szCs w:val="32"/>
+          <w:highlight w:val="yellow"/>
         </w:rPr>
         <w:t>9. Published a blog</w:t>
       </w:r>
@@ -2260,8 +2916,35 @@
           <w:color w:val="000000"/>
           <w:sz w:val="24"/>
           <w:szCs w:val="32"/>
-        </w:rPr>
-        <w:t xml:space="preserve"> (gql)</w:t>
+          <w:highlight w:val="yellow"/>
+        </w:rPr>
+        <w:t xml:space="preserve"> (</w:t>
+      </w:r>
+      <w:proofErr w:type="spellStart"/>
+      <w:r>
+        <w:rPr>
+          <w:rFonts w:ascii="Arial" w:eastAsia="Times New Roman" w:hAnsi="Arial" w:cs="Arial"/>
+          <w:b/>
+          <w:bCs/>
+          <w:color w:val="000000"/>
+          <w:sz w:val="24"/>
+          <w:szCs w:val="32"/>
+          <w:highlight w:val="yellow"/>
+        </w:rPr>
+        <w:t>gql</w:t>
+      </w:r>
+      <w:proofErr w:type="spellEnd"/>
+      <w:r>
+        <w:rPr>
+          <w:rFonts w:ascii="Arial" w:eastAsia="Times New Roman" w:hAnsi="Arial" w:cs="Arial"/>
+          <w:b/>
+          <w:bCs/>
+          <w:color w:val="000000"/>
+          <w:sz w:val="24"/>
+          <w:szCs w:val="32"/>
+          <w:highlight w:val="yellow"/>
+        </w:rPr>
+        <w:t>)</w:t>
       </w:r>
     </w:p>
     <w:p>
@@ -2279,16 +2962,18 @@
           <w:color w:val="000000"/>
           <w:sz w:val="24"/>
           <w:szCs w:val="32"/>
-        </w:rPr>
-      </w:pPr>
-      <w:r>
-        <w:rPr>
-          <w:rFonts w:ascii="Arial" w:eastAsia="Times New Roman" w:hAnsi="Arial" w:cs="Arial"/>
-          <w:b/>
-          <w:bCs/>
-          <w:color w:val="000000"/>
-          <w:sz w:val="24"/>
-          <w:szCs w:val="32"/>
+          <w:highlight w:val="yellow"/>
+        </w:rPr>
+      </w:pPr>
+      <w:r>
+        <w:rPr>
+          <w:rFonts w:ascii="Arial" w:eastAsia="Times New Roman" w:hAnsi="Arial" w:cs="Arial"/>
+          <w:b/>
+          <w:bCs/>
+          <w:color w:val="000000"/>
+          <w:sz w:val="24"/>
+          <w:szCs w:val="32"/>
+          <w:highlight w:val="yellow"/>
         </w:rPr>
         <w:t xml:space="preserve">If user creates and direct publish then blog will be create and publish and store content both in temporary or draft and published section </w:t>
       </w:r>
@@ -2318,43 +3003,135 @@
           <w:color w:val="000000"/>
           <w:sz w:val="24"/>
           <w:szCs w:val="32"/>
-        </w:rPr>
-        <w:t>If user published later in  the draft section then only update the published section.</w:t>
-      </w:r>
-    </w:p>
-    <w:p>
-      <w:pPr>
-        <w:spacing w:before="240" w:after="240" w:line="240" w:lineRule="auto"/>
-        <w:rPr>
-          <w:rFonts w:ascii="Arial" w:eastAsia="Times New Roman" w:hAnsi="Arial" w:cs="Arial"/>
-          <w:b/>
-          <w:bCs/>
-          <w:color w:val="000000"/>
-          <w:sz w:val="24"/>
-          <w:szCs w:val="32"/>
-        </w:rPr>
-      </w:pPr>
-      <w:r>
-        <w:rPr>
-          <w:rFonts w:ascii="Arial" w:eastAsia="Times New Roman" w:hAnsi="Arial" w:cs="Arial"/>
-          <w:b/>
-          <w:bCs/>
-          <w:color w:val="000000"/>
-          <w:sz w:val="24"/>
-          <w:szCs w:val="32"/>
-        </w:rPr>
-        <w:t xml:space="preserve">10. Preview a blog </w:t>
-      </w:r>
-      <w:r>
-        <w:rPr>
-          <w:rFonts w:ascii="Arial" w:eastAsia="Times New Roman" w:hAnsi="Arial" w:cs="Arial"/>
-          <w:b/>
-          <w:bCs/>
-          <w:color w:val="000000"/>
-          <w:sz w:val="24"/>
-          <w:szCs w:val="32"/>
-        </w:rPr>
-        <w:t xml:space="preserve"> (gql)</w:t>
+          <w:highlight w:val="yellow"/>
+        </w:rPr>
+        <w:t xml:space="preserve">If user published later </w:t>
+      </w:r>
+      <w:proofErr w:type="gramStart"/>
+      <w:r>
+        <w:rPr>
+          <w:rFonts w:ascii="Arial" w:eastAsia="Times New Roman" w:hAnsi="Arial" w:cs="Arial"/>
+          <w:b/>
+          <w:bCs/>
+          <w:color w:val="000000"/>
+          <w:sz w:val="24"/>
+          <w:szCs w:val="32"/>
+          <w:highlight w:val="yellow"/>
+        </w:rPr>
+        <w:t>in  the</w:t>
+      </w:r>
+      <w:proofErr w:type="gramEnd"/>
+      <w:r>
+        <w:rPr>
+          <w:rFonts w:ascii="Arial" w:eastAsia="Times New Roman" w:hAnsi="Arial" w:cs="Arial"/>
+          <w:b/>
+          <w:bCs/>
+          <w:color w:val="000000"/>
+          <w:sz w:val="24"/>
+          <w:szCs w:val="32"/>
+          <w:highlight w:val="yellow"/>
+        </w:rPr>
+        <w:t xml:space="preserve"> draft section then only update the published section</w:t>
+      </w:r>
+      <w:r>
+        <w:rPr>
+          <w:rFonts w:ascii="Arial" w:eastAsia="Times New Roman" w:hAnsi="Arial" w:cs="Arial"/>
+          <w:b/>
+          <w:bCs/>
+          <w:color w:val="000000"/>
+          <w:sz w:val="24"/>
+          <w:szCs w:val="32"/>
+        </w:rPr>
+        <w:t>.</w:t>
+      </w:r>
+    </w:p>
+    <w:p>
+      <w:pPr>
+        <w:spacing w:before="240" w:after="240" w:line="240" w:lineRule="auto"/>
+        <w:rPr>
+          <w:rFonts w:ascii="Arial" w:eastAsia="Times New Roman" w:hAnsi="Arial" w:cs="Arial"/>
+          <w:b/>
+          <w:bCs/>
+          <w:color w:val="000000"/>
+          <w:sz w:val="24"/>
+          <w:szCs w:val="32"/>
+          <w:highlight w:val="yellow"/>
+        </w:rPr>
+      </w:pPr>
+      <w:r>
+        <w:rPr>
+          <w:rFonts w:ascii="Arial" w:eastAsia="Times New Roman" w:hAnsi="Arial" w:cs="Arial"/>
+          <w:b/>
+          <w:bCs/>
+          <w:color w:val="000000"/>
+          <w:sz w:val="24"/>
+          <w:szCs w:val="32"/>
+        </w:rPr>
+        <w:t xml:space="preserve">10. </w:t>
+      </w:r>
+      <w:r>
+        <w:rPr>
+          <w:rFonts w:ascii="Arial" w:eastAsia="Times New Roman" w:hAnsi="Arial" w:cs="Arial"/>
+          <w:b/>
+          <w:bCs/>
+          <w:color w:val="000000"/>
+          <w:sz w:val="24"/>
+          <w:szCs w:val="32"/>
+          <w:highlight w:val="yellow"/>
+        </w:rPr>
+        <w:t xml:space="preserve">Preview a </w:t>
+      </w:r>
+      <w:proofErr w:type="gramStart"/>
+      <w:r>
+        <w:rPr>
+          <w:rFonts w:ascii="Arial" w:eastAsia="Times New Roman" w:hAnsi="Arial" w:cs="Arial"/>
+          <w:b/>
+          <w:bCs/>
+          <w:color w:val="000000"/>
+          <w:sz w:val="24"/>
+          <w:szCs w:val="32"/>
+          <w:highlight w:val="yellow"/>
+        </w:rPr>
+        <w:t xml:space="preserve">blog </w:t>
+      </w:r>
+      <w:r>
+        <w:rPr>
+          <w:rFonts w:ascii="Arial" w:eastAsia="Times New Roman" w:hAnsi="Arial" w:cs="Arial"/>
+          <w:b/>
+          <w:bCs/>
+          <w:color w:val="000000"/>
+          <w:sz w:val="24"/>
+          <w:szCs w:val="32"/>
+          <w:highlight w:val="yellow"/>
+        </w:rPr>
+        <w:t xml:space="preserve"> (</w:t>
+      </w:r>
+      <w:proofErr w:type="spellStart"/>
+      <w:proofErr w:type="gramEnd"/>
+      <w:r>
+        <w:rPr>
+          <w:rFonts w:ascii="Arial" w:eastAsia="Times New Roman" w:hAnsi="Arial" w:cs="Arial"/>
+          <w:b/>
+          <w:bCs/>
+          <w:color w:val="000000"/>
+          <w:sz w:val="24"/>
+          <w:szCs w:val="32"/>
+          <w:highlight w:val="yellow"/>
+        </w:rPr>
+        <w:t>gql</w:t>
+      </w:r>
+      <w:proofErr w:type="spellEnd"/>
+      <w:r>
+        <w:rPr>
+          <w:rFonts w:ascii="Arial" w:eastAsia="Times New Roman" w:hAnsi="Arial" w:cs="Arial"/>
+          <w:b/>
+          <w:bCs/>
+          <w:color w:val="000000"/>
+          <w:sz w:val="24"/>
+          <w:szCs w:val="32"/>
+          <w:highlight w:val="yellow"/>
+        </w:rPr>
+        <w:t>)</w:t>
       </w:r>
     </w:p>
     <w:p>
@@ -2372,16 +3149,18 @@
           <w:color w:val="000000"/>
           <w:sz w:val="24"/>
           <w:szCs w:val="32"/>
-        </w:rPr>
-      </w:pPr>
-      <w:r>
-        <w:rPr>
-          <w:rFonts w:ascii="Arial" w:eastAsia="Times New Roman" w:hAnsi="Arial" w:cs="Arial"/>
-          <w:b/>
-          <w:bCs/>
-          <w:color w:val="000000"/>
-          <w:sz w:val="24"/>
-          <w:szCs w:val="32"/>
+          <w:highlight w:val="yellow"/>
+        </w:rPr>
+      </w:pPr>
+      <w:r>
+        <w:rPr>
+          <w:rFonts w:ascii="Arial" w:eastAsia="Times New Roman" w:hAnsi="Arial" w:cs="Arial"/>
+          <w:b/>
+          <w:bCs/>
+          <w:color w:val="000000"/>
+          <w:sz w:val="24"/>
+          <w:szCs w:val="32"/>
+          <w:highlight w:val="yellow"/>
         </w:rPr>
         <w:t xml:space="preserve">It generally give individual blog by id </w:t>
       </w:r>
@@ -2401,16 +3180,18 @@
           <w:color w:val="000000"/>
           <w:sz w:val="24"/>
           <w:szCs w:val="32"/>
-        </w:rPr>
-      </w:pPr>
-      <w:r>
-        <w:rPr>
-          <w:rFonts w:ascii="Arial" w:eastAsia="Times New Roman" w:hAnsi="Arial" w:cs="Arial"/>
-          <w:b/>
-          <w:bCs/>
-          <w:color w:val="000000"/>
-          <w:sz w:val="24"/>
-          <w:szCs w:val="32"/>
+          <w:highlight w:val="yellow"/>
+        </w:rPr>
+      </w:pPr>
+      <w:r>
+        <w:rPr>
+          <w:rFonts w:ascii="Arial" w:eastAsia="Times New Roman" w:hAnsi="Arial" w:cs="Arial"/>
+          <w:b/>
+          <w:bCs/>
+          <w:color w:val="000000"/>
+          <w:sz w:val="24"/>
+          <w:szCs w:val="32"/>
+          <w:highlight w:val="yellow"/>
         </w:rPr>
         <w:t>It will query blog content from draft section</w:t>
       </w:r>
@@ -2445,6 +3226,7 @@
           <w:color w:val="000000"/>
           <w:sz w:val="24"/>
           <w:szCs w:val="32"/>
+          <w:highlight w:val="yellow"/>
         </w:rPr>
         <w:t xml:space="preserve">11. Delete an individual blog by blog id </w:t>
       </w:r>
@@ -2456,9 +3238,285 @@
           <w:color w:val="000000"/>
           <w:sz w:val="24"/>
           <w:szCs w:val="32"/>
-        </w:rPr>
-        <w:t>(gql)</w:t>
-      </w:r>
+          <w:highlight w:val="yellow"/>
+        </w:rPr>
+        <w:t>(</w:t>
+      </w:r>
+      <w:proofErr w:type="spellStart"/>
+      <w:r>
+        <w:rPr>
+          <w:rFonts w:ascii="Arial" w:eastAsia="Times New Roman" w:hAnsi="Arial" w:cs="Arial"/>
+          <w:b/>
+          <w:bCs/>
+          <w:color w:val="000000"/>
+          <w:sz w:val="24"/>
+          <w:szCs w:val="32"/>
+          <w:highlight w:val="yellow"/>
+        </w:rPr>
+        <w:t>gql</w:t>
+      </w:r>
+      <w:proofErr w:type="spellEnd"/>
+      <w:r>
+        <w:rPr>
+          <w:rFonts w:ascii="Arial" w:eastAsia="Times New Roman" w:hAnsi="Arial" w:cs="Arial"/>
+          <w:b/>
+          <w:bCs/>
+          <w:color w:val="000000"/>
+          <w:sz w:val="24"/>
+          <w:szCs w:val="32"/>
+          <w:highlight w:val="yellow"/>
+        </w:rPr>
+        <w:t>)</w:t>
+      </w:r>
+    </w:p>
+    <w:p>
+      <w:pPr>
+        <w:spacing w:before="240" w:after="240" w:line="240" w:lineRule="auto"/>
+        <w:rPr>
+          <w:rFonts w:ascii="Arial" w:eastAsia="Times New Roman" w:hAnsi="Arial" w:cs="Arial"/>
+          <w:b/>
+          <w:bCs/>
+          <w:color w:val="000000"/>
+          <w:sz w:val="24"/>
+          <w:szCs w:val="32"/>
+          <w:highlight w:val="yellow"/>
+        </w:rPr>
+      </w:pPr>
+      <w:r>
+        <w:rPr>
+          <w:rFonts w:ascii="Arial" w:eastAsia="Times New Roman" w:hAnsi="Arial" w:cs="Arial"/>
+          <w:b/>
+          <w:bCs/>
+          <w:color w:val="000000"/>
+          <w:sz w:val="24"/>
+          <w:szCs w:val="32"/>
+          <w:highlight w:val="yellow"/>
+        </w:rPr>
+        <w:t>12. Update blog elemen</w:t>
+      </w:r>
+      <w:bookmarkStart w:id="0" w:name="_GoBack"/>
+      <w:bookmarkEnd w:id="0"/>
+      <w:r>
+        <w:rPr>
+          <w:rFonts w:ascii="Arial" w:eastAsia="Times New Roman" w:hAnsi="Arial" w:cs="Arial"/>
+          <w:b/>
+          <w:bCs/>
+          <w:color w:val="000000"/>
+          <w:sz w:val="24"/>
+          <w:szCs w:val="32"/>
+          <w:highlight w:val="yellow"/>
+        </w:rPr>
+        <w:t xml:space="preserve">t by id </w:t>
+      </w:r>
+    </w:p>
+    <w:p>
+      <w:pPr>
+        <w:spacing w:before="240" w:after="240" w:line="240" w:lineRule="auto"/>
+        <w:rPr>
+          <w:rFonts w:ascii="Arial" w:eastAsia="Times New Roman" w:hAnsi="Arial" w:cs="Arial"/>
+          <w:b/>
+          <w:bCs/>
+          <w:color w:val="000000"/>
+          <w:sz w:val="24"/>
+          <w:szCs w:val="32"/>
+          <w:highlight w:val="yellow"/>
+        </w:rPr>
+      </w:pPr>
+      <w:r>
+        <w:rPr>
+          <w:rFonts w:ascii="Arial" w:eastAsia="Times New Roman" w:hAnsi="Arial" w:cs="Arial"/>
+          <w:b/>
+          <w:bCs/>
+          <w:color w:val="000000"/>
+          <w:sz w:val="24"/>
+          <w:szCs w:val="32"/>
+          <w:highlight w:val="yellow"/>
+        </w:rPr>
+        <w:tab/>
+        <w:t xml:space="preserve">1. </w:t>
+      </w:r>
+      <w:proofErr w:type="gramStart"/>
+      <w:r>
+        <w:rPr>
+          <w:rFonts w:ascii="Arial" w:eastAsia="Times New Roman" w:hAnsi="Arial" w:cs="Arial"/>
+          <w:b/>
+          <w:bCs/>
+          <w:color w:val="000000"/>
+          <w:sz w:val="24"/>
+          <w:szCs w:val="32"/>
+          <w:highlight w:val="yellow"/>
+        </w:rPr>
+        <w:t>sub</w:t>
+      </w:r>
+      <w:proofErr w:type="gramEnd"/>
+      <w:r>
+        <w:rPr>
+          <w:rFonts w:ascii="Arial" w:eastAsia="Times New Roman" w:hAnsi="Arial" w:cs="Arial"/>
+          <w:b/>
+          <w:bCs/>
+          <w:color w:val="000000"/>
+          <w:sz w:val="24"/>
+          <w:szCs w:val="32"/>
+          <w:highlight w:val="yellow"/>
+        </w:rPr>
+        <w:t xml:space="preserve"> category</w:t>
+      </w:r>
+    </w:p>
+    <w:p>
+      <w:pPr>
+        <w:spacing w:before="240" w:after="240" w:line="240" w:lineRule="auto"/>
+        <w:rPr>
+          <w:rFonts w:ascii="Arial" w:eastAsia="Times New Roman" w:hAnsi="Arial" w:cs="Arial"/>
+          <w:b/>
+          <w:bCs/>
+          <w:color w:val="000000"/>
+          <w:sz w:val="24"/>
+          <w:szCs w:val="32"/>
+          <w:highlight w:val="yellow"/>
+        </w:rPr>
+      </w:pPr>
+      <w:r>
+        <w:rPr>
+          <w:rFonts w:ascii="Arial" w:eastAsia="Times New Roman" w:hAnsi="Arial" w:cs="Arial"/>
+          <w:b/>
+          <w:bCs/>
+          <w:color w:val="000000"/>
+          <w:sz w:val="24"/>
+          <w:szCs w:val="32"/>
+          <w:highlight w:val="yellow"/>
+        </w:rPr>
+        <w:tab/>
+        <w:t>2. Main Category</w:t>
+      </w:r>
+    </w:p>
+    <w:p>
+      <w:pPr>
+        <w:spacing w:before="240" w:after="240" w:line="240" w:lineRule="auto"/>
+        <w:rPr>
+          <w:rFonts w:ascii="Arial" w:eastAsia="Times New Roman" w:hAnsi="Arial" w:cs="Arial"/>
+          <w:b/>
+          <w:bCs/>
+          <w:color w:val="000000"/>
+          <w:sz w:val="24"/>
+          <w:szCs w:val="32"/>
+        </w:rPr>
+      </w:pPr>
+      <w:r>
+        <w:rPr>
+          <w:rFonts w:ascii="Arial" w:eastAsia="Times New Roman" w:hAnsi="Arial" w:cs="Arial"/>
+          <w:b/>
+          <w:bCs/>
+          <w:color w:val="000000"/>
+          <w:sz w:val="24"/>
+          <w:szCs w:val="32"/>
+          <w:highlight w:val="yellow"/>
+        </w:rPr>
+        <w:tab/>
+        <w:t>3. Keyword</w:t>
+      </w:r>
+    </w:p>
+    <w:p>
+      <w:pPr>
+        <w:spacing w:before="240" w:after="240" w:line="240" w:lineRule="auto"/>
+        <w:rPr>
+          <w:rFonts w:ascii="Arial" w:eastAsia="Times New Roman" w:hAnsi="Arial" w:cs="Arial"/>
+          <w:b/>
+          <w:bCs/>
+          <w:color w:val="000000"/>
+          <w:sz w:val="24"/>
+          <w:szCs w:val="32"/>
+          <w:highlight w:val="yellow"/>
+        </w:rPr>
+      </w:pPr>
+      <w:r>
+        <w:rPr>
+          <w:rFonts w:ascii="Arial" w:eastAsia="Times New Roman" w:hAnsi="Arial" w:cs="Arial"/>
+          <w:b/>
+          <w:bCs/>
+          <w:color w:val="000000"/>
+          <w:sz w:val="24"/>
+          <w:szCs w:val="32"/>
+          <w:highlight w:val="yellow"/>
+        </w:rPr>
+        <w:lastRenderedPageBreak/>
+        <w:t xml:space="preserve">13. Update blog title or cover picture </w:t>
+      </w:r>
+      <w:proofErr w:type="gramStart"/>
+      <w:r>
+        <w:rPr>
+          <w:rFonts w:ascii="Arial" w:eastAsia="Times New Roman" w:hAnsi="Arial" w:cs="Arial"/>
+          <w:b/>
+          <w:bCs/>
+          <w:color w:val="000000"/>
+          <w:sz w:val="24"/>
+          <w:szCs w:val="32"/>
+          <w:highlight w:val="yellow"/>
+        </w:rPr>
+        <w:t>by  slug</w:t>
+      </w:r>
+      <w:proofErr w:type="gramEnd"/>
+      <w:r>
+        <w:rPr>
+          <w:rFonts w:ascii="Arial" w:eastAsia="Times New Roman" w:hAnsi="Arial" w:cs="Arial"/>
+          <w:b/>
+          <w:bCs/>
+          <w:color w:val="000000"/>
+          <w:sz w:val="24"/>
+          <w:szCs w:val="32"/>
+          <w:highlight w:val="yellow"/>
+        </w:rPr>
+        <w:t xml:space="preserve"> </w:t>
+      </w:r>
+    </w:p>
+    <w:p>
+      <w:pPr>
+        <w:spacing w:before="240" w:after="240" w:line="240" w:lineRule="auto"/>
+        <w:rPr>
+          <w:rFonts w:ascii="Arial" w:eastAsia="Times New Roman" w:hAnsi="Arial" w:cs="Arial"/>
+          <w:b/>
+          <w:bCs/>
+          <w:color w:val="000000"/>
+          <w:sz w:val="24"/>
+          <w:szCs w:val="32"/>
+        </w:rPr>
+      </w:pPr>
+      <w:r>
+        <w:rPr>
+          <w:rFonts w:ascii="Arial" w:eastAsia="Times New Roman" w:hAnsi="Arial" w:cs="Arial"/>
+          <w:b/>
+          <w:bCs/>
+          <w:color w:val="000000"/>
+          <w:sz w:val="24"/>
+          <w:szCs w:val="32"/>
+          <w:highlight w:val="yellow"/>
+        </w:rPr>
+        <w:tab/>
+        <w:t>After update you have to delete the previous one from database and server</w:t>
+      </w:r>
+      <w:r>
+        <w:rPr>
+          <w:rFonts w:ascii="Arial" w:eastAsia="Times New Roman" w:hAnsi="Arial" w:cs="Arial"/>
+          <w:b/>
+          <w:bCs/>
+          <w:color w:val="000000"/>
+          <w:sz w:val="24"/>
+          <w:szCs w:val="32"/>
+        </w:rPr>
+        <w:t xml:space="preserve"> </w:t>
+      </w:r>
+    </w:p>
+    <w:p>
+      <w:pPr>
+        <w:spacing w:before="240" w:after="240" w:line="240" w:lineRule="auto"/>
+        <w:rPr>
+          <w:rFonts w:ascii="Arial" w:eastAsia="Times New Roman" w:hAnsi="Arial" w:cs="Arial"/>
+          <w:b/>
+          <w:bCs/>
+          <w:color w:val="000000"/>
+          <w:sz w:val="24"/>
+          <w:szCs w:val="32"/>
+        </w:rPr>
+      </w:pPr>
     </w:p>
     <w:p>
       <w:pPr>
@@ -2589,6 +3647,7 @@
           <w:szCs w:val="32"/>
         </w:rPr>
       </w:pPr>
+      <w:proofErr w:type="gramStart"/>
       <w:r>
         <w:rPr>
           <w:rFonts w:ascii="Arial" w:hAnsi="Arial" w:cs="Arial"/>
@@ -2626,40 +3685,78 @@
         </w:rPr>
         <w:t xml:space="preserve"> Schema</w:t>
       </w:r>
-    </w:p>
-    <w:p>
-      <w:pPr>
-        <w:spacing w:before="240" w:after="240" w:line="240" w:lineRule="auto"/>
-        <w:rPr>
-          <w:rFonts w:ascii="Arial" w:eastAsia="Times New Roman" w:hAnsi="Arial" w:cs="Arial"/>
-          <w:b/>
-          <w:bCs/>
-          <w:color w:val="000000"/>
-          <w:sz w:val="24"/>
-          <w:szCs w:val="32"/>
-        </w:rPr>
-      </w:pPr>
-      <w:r>
-        <w:rPr>
-          <w:rFonts w:ascii="Arial" w:eastAsia="Times New Roman" w:hAnsi="Arial" w:cs="Arial"/>
-          <w:b/>
-          <w:bCs/>
-          <w:color w:val="000000"/>
-          <w:sz w:val="24"/>
-          <w:szCs w:val="32"/>
-        </w:rPr>
-        <w:t xml:space="preserve">1. Create an official schema </w:t>
-      </w:r>
-      <w:r>
-        <w:rPr>
-          <w:rFonts w:ascii="Arial" w:eastAsia="Times New Roman" w:hAnsi="Arial" w:cs="Arial"/>
-          <w:b/>
-          <w:bCs/>
-          <w:color w:val="000000"/>
-          <w:sz w:val="24"/>
-          <w:szCs w:val="32"/>
-        </w:rPr>
-        <w:t xml:space="preserve"> (gql)</w:t>
+      <w:proofErr w:type="gramEnd"/>
+    </w:p>
+    <w:p>
+      <w:pPr>
+        <w:spacing w:before="240" w:after="240" w:line="240" w:lineRule="auto"/>
+        <w:rPr>
+          <w:rFonts w:ascii="Arial" w:eastAsia="Times New Roman" w:hAnsi="Arial" w:cs="Arial"/>
+          <w:b/>
+          <w:bCs/>
+          <w:color w:val="000000"/>
+          <w:sz w:val="24"/>
+          <w:szCs w:val="32"/>
+        </w:rPr>
+      </w:pPr>
+      <w:r>
+        <w:rPr>
+          <w:rFonts w:ascii="Arial" w:eastAsia="Times New Roman" w:hAnsi="Arial" w:cs="Arial"/>
+          <w:b/>
+          <w:bCs/>
+          <w:color w:val="000000"/>
+          <w:sz w:val="24"/>
+          <w:szCs w:val="32"/>
+        </w:rPr>
+        <w:t xml:space="preserve">1. Create an official </w:t>
+      </w:r>
+      <w:proofErr w:type="gramStart"/>
+      <w:r>
+        <w:rPr>
+          <w:rFonts w:ascii="Arial" w:eastAsia="Times New Roman" w:hAnsi="Arial" w:cs="Arial"/>
+          <w:b/>
+          <w:bCs/>
+          <w:color w:val="000000"/>
+          <w:sz w:val="24"/>
+          <w:szCs w:val="32"/>
+        </w:rPr>
+        <w:t xml:space="preserve">schema </w:t>
+      </w:r>
+      <w:r>
+        <w:rPr>
+          <w:rFonts w:ascii="Arial" w:eastAsia="Times New Roman" w:hAnsi="Arial" w:cs="Arial"/>
+          <w:b/>
+          <w:bCs/>
+          <w:color w:val="000000"/>
+          <w:sz w:val="24"/>
+          <w:szCs w:val="32"/>
+        </w:rPr>
+        <w:t xml:space="preserve"> (</w:t>
+      </w:r>
+      <w:proofErr w:type="spellStart"/>
+      <w:proofErr w:type="gramEnd"/>
+      <w:r>
+        <w:rPr>
+          <w:rFonts w:ascii="Arial" w:eastAsia="Times New Roman" w:hAnsi="Arial" w:cs="Arial"/>
+          <w:b/>
+          <w:bCs/>
+          <w:color w:val="000000"/>
+          <w:sz w:val="24"/>
+          <w:szCs w:val="32"/>
+        </w:rPr>
+        <w:t>gql</w:t>
+      </w:r>
+      <w:proofErr w:type="spellEnd"/>
+      <w:r>
+        <w:rPr>
+          <w:rFonts w:ascii="Arial" w:eastAsia="Times New Roman" w:hAnsi="Arial" w:cs="Arial"/>
+          <w:b/>
+          <w:bCs/>
+          <w:color w:val="000000"/>
+          <w:sz w:val="24"/>
+          <w:szCs w:val="32"/>
+        </w:rPr>
+        <w:t>)</w:t>
       </w:r>
     </w:p>
     <w:p>
@@ -2694,7 +3791,31 @@
           <w:sz w:val="24"/>
           <w:szCs w:val="32"/>
         </w:rPr>
-        <w:t xml:space="preserve"> (gql)</w:t>
+        <w:t xml:space="preserve"> (</w:t>
+      </w:r>
+      <w:proofErr w:type="spellStart"/>
+      <w:r>
+        <w:rPr>
+          <w:rFonts w:ascii="Arial" w:eastAsia="Times New Roman" w:hAnsi="Arial" w:cs="Arial"/>
+          <w:b/>
+          <w:bCs/>
+          <w:color w:val="000000"/>
+          <w:sz w:val="24"/>
+          <w:szCs w:val="32"/>
+        </w:rPr>
+        <w:t>gql</w:t>
+      </w:r>
+      <w:proofErr w:type="spellEnd"/>
+      <w:r>
+        <w:rPr>
+          <w:rFonts w:ascii="Arial" w:eastAsia="Times New Roman" w:hAnsi="Arial" w:cs="Arial"/>
+          <w:b/>
+          <w:bCs/>
+          <w:color w:val="000000"/>
+          <w:sz w:val="24"/>
+          <w:szCs w:val="32"/>
+        </w:rPr>
+        <w:t>)</w:t>
       </w:r>
     </w:p>
     <w:p>
@@ -2729,7 +3850,31 @@
           <w:sz w:val="24"/>
           <w:szCs w:val="32"/>
         </w:rPr>
-        <w:t xml:space="preserve"> (gql)</w:t>
+        <w:t xml:space="preserve"> (</w:t>
+      </w:r>
+      <w:proofErr w:type="spellStart"/>
+      <w:r>
+        <w:rPr>
+          <w:rFonts w:ascii="Arial" w:eastAsia="Times New Roman" w:hAnsi="Arial" w:cs="Arial"/>
+          <w:b/>
+          <w:bCs/>
+          <w:color w:val="000000"/>
+          <w:sz w:val="24"/>
+          <w:szCs w:val="32"/>
+        </w:rPr>
+        <w:t>gql</w:t>
+      </w:r>
+      <w:proofErr w:type="spellEnd"/>
+      <w:r>
+        <w:rPr>
+          <w:rFonts w:ascii="Arial" w:eastAsia="Times New Roman" w:hAnsi="Arial" w:cs="Arial"/>
+          <w:b/>
+          <w:bCs/>
+          <w:color w:val="000000"/>
+          <w:sz w:val="24"/>
+          <w:szCs w:val="32"/>
+        </w:rPr>
+        <w:t>)</w:t>
       </w:r>
     </w:p>
     <w:p>
@@ -2764,7 +3909,31 @@
           <w:sz w:val="24"/>
           <w:szCs w:val="32"/>
         </w:rPr>
-        <w:t xml:space="preserve"> (gql)</w:t>
+        <w:t xml:space="preserve"> (</w:t>
+      </w:r>
+      <w:proofErr w:type="spellStart"/>
+      <w:r>
+        <w:rPr>
+          <w:rFonts w:ascii="Arial" w:eastAsia="Times New Roman" w:hAnsi="Arial" w:cs="Arial"/>
+          <w:b/>
+          <w:bCs/>
+          <w:color w:val="000000"/>
+          <w:sz w:val="24"/>
+          <w:szCs w:val="32"/>
+        </w:rPr>
+        <w:t>gql</w:t>
+      </w:r>
+      <w:proofErr w:type="spellEnd"/>
+      <w:r>
+        <w:rPr>
+          <w:rFonts w:ascii="Arial" w:eastAsia="Times New Roman" w:hAnsi="Arial" w:cs="Arial"/>
+          <w:b/>
+          <w:bCs/>
+          <w:color w:val="000000"/>
+          <w:sz w:val="24"/>
+          <w:szCs w:val="32"/>
+        </w:rPr>
+        <w:t>)</w:t>
       </w:r>
     </w:p>
     <w:p>
@@ -2799,7 +3968,31 @@
           <w:sz w:val="24"/>
           <w:szCs w:val="32"/>
         </w:rPr>
-        <w:t xml:space="preserve"> (gql)</w:t>
+        <w:t xml:space="preserve"> (</w:t>
+      </w:r>
+      <w:proofErr w:type="spellStart"/>
+      <w:r>
+        <w:rPr>
+          <w:rFonts w:ascii="Arial" w:eastAsia="Times New Roman" w:hAnsi="Arial" w:cs="Arial"/>
+          <w:b/>
+          <w:bCs/>
+          <w:color w:val="000000"/>
+          <w:sz w:val="24"/>
+          <w:szCs w:val="32"/>
+        </w:rPr>
+        <w:t>gql</w:t>
+      </w:r>
+      <w:proofErr w:type="spellEnd"/>
+      <w:r>
+        <w:rPr>
+          <w:rFonts w:ascii="Arial" w:eastAsia="Times New Roman" w:hAnsi="Arial" w:cs="Arial"/>
+          <w:b/>
+          <w:bCs/>
+          <w:color w:val="000000"/>
+          <w:sz w:val="24"/>
+          <w:szCs w:val="32"/>
+        </w:rPr>
+        <w:t>)</w:t>
       </w:r>
     </w:p>
     <w:p>
@@ -2834,7 +4027,31 @@
           <w:sz w:val="24"/>
           <w:szCs w:val="32"/>
         </w:rPr>
-        <w:t xml:space="preserve"> (gql)</w:t>
+        <w:t xml:space="preserve"> (</w:t>
+      </w:r>
+      <w:proofErr w:type="spellStart"/>
+      <w:r>
+        <w:rPr>
+          <w:rFonts w:ascii="Arial" w:eastAsia="Times New Roman" w:hAnsi="Arial" w:cs="Arial"/>
+          <w:b/>
+          <w:bCs/>
+          <w:color w:val="000000"/>
+          <w:sz w:val="24"/>
+          <w:szCs w:val="32"/>
+        </w:rPr>
+        <w:t>gql</w:t>
+      </w:r>
+      <w:proofErr w:type="spellEnd"/>
+      <w:r>
+        <w:rPr>
+          <w:rFonts w:ascii="Arial" w:eastAsia="Times New Roman" w:hAnsi="Arial" w:cs="Arial"/>
+          <w:b/>
+          <w:bCs/>
+          <w:color w:val="000000"/>
+          <w:sz w:val="24"/>
+          <w:szCs w:val="32"/>
+        </w:rPr>
+        <w:t>)</w:t>
       </w:r>
     </w:p>
     <w:p>
@@ -2869,7 +4086,31 @@
           <w:sz w:val="24"/>
           <w:szCs w:val="32"/>
         </w:rPr>
-        <w:t xml:space="preserve"> (gql)</w:t>
+        <w:t xml:space="preserve"> (</w:t>
+      </w:r>
+      <w:proofErr w:type="spellStart"/>
+      <w:r>
+        <w:rPr>
+          <w:rFonts w:ascii="Arial" w:eastAsia="Times New Roman" w:hAnsi="Arial" w:cs="Arial"/>
+          <w:b/>
+          <w:bCs/>
+          <w:color w:val="000000"/>
+          <w:sz w:val="24"/>
+          <w:szCs w:val="32"/>
+        </w:rPr>
+        <w:t>gql</w:t>
+      </w:r>
+      <w:proofErr w:type="spellEnd"/>
+      <w:r>
+        <w:rPr>
+          <w:rFonts w:ascii="Arial" w:eastAsia="Times New Roman" w:hAnsi="Arial" w:cs="Arial"/>
+          <w:b/>
+          <w:bCs/>
+          <w:color w:val="000000"/>
+          <w:sz w:val="24"/>
+          <w:szCs w:val="32"/>
+        </w:rPr>
+        <w:t>)</w:t>
       </w:r>
     </w:p>
     <w:p>
@@ -2904,7 +4145,31 @@
           <w:sz w:val="24"/>
           <w:szCs w:val="32"/>
         </w:rPr>
-        <w:t>(gql)</w:t>
+        <w:t>(</w:t>
+      </w:r>
+      <w:proofErr w:type="spellStart"/>
+      <w:r>
+        <w:rPr>
+          <w:rFonts w:ascii="Arial" w:eastAsia="Times New Roman" w:hAnsi="Arial" w:cs="Arial"/>
+          <w:b/>
+          <w:bCs/>
+          <w:color w:val="000000"/>
+          <w:sz w:val="24"/>
+          <w:szCs w:val="32"/>
+        </w:rPr>
+        <w:t>gql</w:t>
+      </w:r>
+      <w:proofErr w:type="spellEnd"/>
+      <w:r>
+        <w:rPr>
+          <w:rFonts w:ascii="Arial" w:eastAsia="Times New Roman" w:hAnsi="Arial" w:cs="Arial"/>
+          <w:b/>
+          <w:bCs/>
+          <w:color w:val="000000"/>
+          <w:sz w:val="24"/>
+          <w:szCs w:val="32"/>
+        </w:rPr>
+        <w:t>)</w:t>
       </w:r>
     </w:p>
     <w:p>
@@ -2939,7 +4204,31 @@
           <w:sz w:val="24"/>
           <w:szCs w:val="32"/>
         </w:rPr>
-        <w:t xml:space="preserve"> (gql)</w:t>
+        <w:t xml:space="preserve"> (</w:t>
+      </w:r>
+      <w:proofErr w:type="spellStart"/>
+      <w:r>
+        <w:rPr>
+          <w:rFonts w:ascii="Arial" w:eastAsia="Times New Roman" w:hAnsi="Arial" w:cs="Arial"/>
+          <w:b/>
+          <w:bCs/>
+          <w:color w:val="000000"/>
+          <w:sz w:val="24"/>
+          <w:szCs w:val="32"/>
+        </w:rPr>
+        <w:t>gql</w:t>
+      </w:r>
+      <w:proofErr w:type="spellEnd"/>
+      <w:r>
+        <w:rPr>
+          <w:rFonts w:ascii="Arial" w:eastAsia="Times New Roman" w:hAnsi="Arial" w:cs="Arial"/>
+          <w:b/>
+          <w:bCs/>
+          <w:color w:val="000000"/>
+          <w:sz w:val="24"/>
+          <w:szCs w:val="32"/>
+        </w:rPr>
+        <w:t>)</w:t>
       </w:r>
     </w:p>
     <w:p>
@@ -2954,6 +4243,7 @@
           <w:szCs w:val="32"/>
         </w:rPr>
       </w:pPr>
+      <w:proofErr w:type="gramStart"/>
       <w:r>
         <w:rPr>
           <w:rFonts w:ascii="Arial" w:hAnsi="Arial" w:cs="Arial"/>
@@ -2991,63 +4281,102 @@
         </w:rPr>
         <w:t xml:space="preserve"> Schema</w:t>
       </w:r>
-    </w:p>
-    <w:p>
-      <w:pPr>
-        <w:spacing w:before="240" w:after="240" w:line="240" w:lineRule="auto"/>
-        <w:rPr>
-          <w:rFonts w:ascii="Arial" w:eastAsia="Times New Roman" w:hAnsi="Arial" w:cs="Arial"/>
-          <w:b/>
-          <w:bCs/>
-          <w:color w:val="000000"/>
-          <w:sz w:val="24"/>
-          <w:szCs w:val="32"/>
-        </w:rPr>
-      </w:pPr>
-      <w:r>
-        <w:rPr>
-          <w:rFonts w:ascii="Arial" w:eastAsia="Times New Roman" w:hAnsi="Arial" w:cs="Arial"/>
-          <w:b/>
-          <w:bCs/>
-          <w:color w:val="000000"/>
-          <w:sz w:val="24"/>
-          <w:szCs w:val="32"/>
-        </w:rPr>
-        <w:t xml:space="preserve">1. Create a new comment or reply in the time of reply you need to pass parent comment id </w:t>
-      </w:r>
-      <w:r>
-        <w:rPr>
-          <w:rFonts w:ascii="Arial" w:eastAsia="Times New Roman" w:hAnsi="Arial" w:cs="Arial"/>
-          <w:b/>
-          <w:bCs/>
-          <w:color w:val="000000"/>
-          <w:sz w:val="24"/>
-          <w:szCs w:val="32"/>
-        </w:rPr>
-        <w:t xml:space="preserve"> (gql)</w:t>
-      </w:r>
-    </w:p>
-    <w:p>
-      <w:pPr>
-        <w:spacing w:before="240" w:after="240" w:line="240" w:lineRule="auto"/>
-        <w:rPr>
-          <w:rFonts w:ascii="Arial" w:eastAsia="Times New Roman" w:hAnsi="Arial" w:cs="Arial"/>
-          <w:b/>
-          <w:bCs/>
-          <w:color w:val="000000"/>
-          <w:sz w:val="24"/>
-          <w:szCs w:val="32"/>
-        </w:rPr>
-      </w:pPr>
-      <w:r>
-        <w:rPr>
-          <w:rFonts w:ascii="Arial" w:eastAsia="Times New Roman" w:hAnsi="Arial" w:cs="Arial"/>
-          <w:b/>
-          <w:bCs/>
-          <w:color w:val="000000"/>
-          <w:sz w:val="24"/>
-          <w:szCs w:val="32"/>
-        </w:rPr>
+      <w:proofErr w:type="gramEnd"/>
+    </w:p>
+    <w:p>
+      <w:pPr>
+        <w:spacing w:before="240" w:after="240" w:line="240" w:lineRule="auto"/>
+        <w:rPr>
+          <w:rFonts w:ascii="Arial" w:eastAsia="Times New Roman" w:hAnsi="Arial" w:cs="Arial"/>
+          <w:b/>
+          <w:bCs/>
+          <w:color w:val="000000"/>
+          <w:sz w:val="24"/>
+          <w:szCs w:val="32"/>
+        </w:rPr>
+      </w:pPr>
+      <w:r>
+        <w:rPr>
+          <w:rFonts w:ascii="Arial" w:eastAsia="Times New Roman" w:hAnsi="Arial" w:cs="Arial"/>
+          <w:b/>
+          <w:bCs/>
+          <w:color w:val="000000"/>
+          <w:sz w:val="24"/>
+          <w:szCs w:val="32"/>
+        </w:rPr>
+        <w:t xml:space="preserve">1. Create a new comment or reply in the time of reply you need to pass parent comment </w:t>
+      </w:r>
+      <w:proofErr w:type="gramStart"/>
+      <w:r>
+        <w:rPr>
+          <w:rFonts w:ascii="Arial" w:eastAsia="Times New Roman" w:hAnsi="Arial" w:cs="Arial"/>
+          <w:b/>
+          <w:bCs/>
+          <w:color w:val="000000"/>
+          <w:sz w:val="24"/>
+          <w:szCs w:val="32"/>
+        </w:rPr>
+        <w:t xml:space="preserve">id </w:t>
+      </w:r>
+      <w:r>
+        <w:rPr>
+          <w:rFonts w:ascii="Arial" w:eastAsia="Times New Roman" w:hAnsi="Arial" w:cs="Arial"/>
+          <w:b/>
+          <w:bCs/>
+          <w:color w:val="000000"/>
+          <w:sz w:val="24"/>
+          <w:szCs w:val="32"/>
+        </w:rPr>
+        <w:t xml:space="preserve"> (</w:t>
+      </w:r>
+      <w:proofErr w:type="spellStart"/>
+      <w:proofErr w:type="gramEnd"/>
+      <w:r>
+        <w:rPr>
+          <w:rFonts w:ascii="Arial" w:eastAsia="Times New Roman" w:hAnsi="Arial" w:cs="Arial"/>
+          <w:b/>
+          <w:bCs/>
+          <w:color w:val="000000"/>
+          <w:sz w:val="24"/>
+          <w:szCs w:val="32"/>
+        </w:rPr>
+        <w:t>gql</w:t>
+      </w:r>
+      <w:proofErr w:type="spellEnd"/>
+      <w:r>
+        <w:rPr>
+          <w:rFonts w:ascii="Arial" w:eastAsia="Times New Roman" w:hAnsi="Arial" w:cs="Arial"/>
+          <w:b/>
+          <w:bCs/>
+          <w:color w:val="000000"/>
+          <w:sz w:val="24"/>
+          <w:szCs w:val="32"/>
+        </w:rPr>
+        <w:t>)</w:t>
+      </w:r>
+    </w:p>
+    <w:p>
+      <w:pPr>
+        <w:spacing w:before="240" w:after="240" w:line="240" w:lineRule="auto"/>
+        <w:rPr>
+          <w:rFonts w:ascii="Arial" w:eastAsia="Times New Roman" w:hAnsi="Arial" w:cs="Arial"/>
+          <w:b/>
+          <w:bCs/>
+          <w:color w:val="000000"/>
+          <w:sz w:val="24"/>
+          <w:szCs w:val="32"/>
+        </w:rPr>
+      </w:pPr>
+      <w:r>
+        <w:rPr>
+          <w:rFonts w:ascii="Arial" w:eastAsia="Times New Roman" w:hAnsi="Arial" w:cs="Arial"/>
+          <w:b/>
+          <w:bCs/>
+          <w:color w:val="000000"/>
+          <w:sz w:val="24"/>
+          <w:szCs w:val="32"/>
+        </w:rPr>
+        <w:lastRenderedPageBreak/>
         <w:t>2. Update comment by comment id</w:t>
       </w:r>
       <w:r>
@@ -3059,7 +4388,31 @@
           <w:sz w:val="24"/>
           <w:szCs w:val="32"/>
         </w:rPr>
-        <w:t xml:space="preserve"> (gql)</w:t>
+        <w:t xml:space="preserve"> (</w:t>
+      </w:r>
+      <w:proofErr w:type="spellStart"/>
+      <w:r>
+        <w:rPr>
+          <w:rFonts w:ascii="Arial" w:eastAsia="Times New Roman" w:hAnsi="Arial" w:cs="Arial"/>
+          <w:b/>
+          <w:bCs/>
+          <w:color w:val="000000"/>
+          <w:sz w:val="24"/>
+          <w:szCs w:val="32"/>
+        </w:rPr>
+        <w:t>gql</w:t>
+      </w:r>
+      <w:proofErr w:type="spellEnd"/>
+      <w:r>
+        <w:rPr>
+          <w:rFonts w:ascii="Arial" w:eastAsia="Times New Roman" w:hAnsi="Arial" w:cs="Arial"/>
+          <w:b/>
+          <w:bCs/>
+          <w:color w:val="000000"/>
+          <w:sz w:val="24"/>
+          <w:szCs w:val="32"/>
+        </w:rPr>
+        <w:t>)</w:t>
       </w:r>
     </w:p>
     <w:p>
@@ -3094,7 +4447,31 @@
           <w:sz w:val="24"/>
           <w:szCs w:val="32"/>
         </w:rPr>
-        <w:t xml:space="preserve"> (gql)</w:t>
+        <w:t xml:space="preserve"> (</w:t>
+      </w:r>
+      <w:proofErr w:type="spellStart"/>
+      <w:r>
+        <w:rPr>
+          <w:rFonts w:ascii="Arial" w:eastAsia="Times New Roman" w:hAnsi="Arial" w:cs="Arial"/>
+          <w:b/>
+          <w:bCs/>
+          <w:color w:val="000000"/>
+          <w:sz w:val="24"/>
+          <w:szCs w:val="32"/>
+        </w:rPr>
+        <w:t>gql</w:t>
+      </w:r>
+      <w:proofErr w:type="spellEnd"/>
+      <w:r>
+        <w:rPr>
+          <w:rFonts w:ascii="Arial" w:eastAsia="Times New Roman" w:hAnsi="Arial" w:cs="Arial"/>
+          <w:b/>
+          <w:bCs/>
+          <w:color w:val="000000"/>
+          <w:sz w:val="24"/>
+          <w:szCs w:val="32"/>
+        </w:rPr>
+        <w:t>)</w:t>
       </w:r>
     </w:p>
     <w:p>
@@ -3168,18 +4545,55 @@
           <w:sz w:val="24"/>
           <w:szCs w:val="32"/>
         </w:rPr>
-        <w:t xml:space="preserve">1. Create a new contact </w:t>
-      </w:r>
-      <w:r>
-        <w:rPr>
-          <w:rFonts w:ascii="Arial" w:eastAsia="Times New Roman" w:hAnsi="Arial" w:cs="Arial"/>
-          <w:b/>
-          <w:bCs/>
-          <w:color w:val="000000"/>
-          <w:sz w:val="24"/>
-          <w:szCs w:val="32"/>
-        </w:rPr>
-        <w:t xml:space="preserve"> (gql)</w:t>
+        <w:t xml:space="preserve">1. Create a new </w:t>
+      </w:r>
+      <w:proofErr w:type="gramStart"/>
+      <w:r>
+        <w:rPr>
+          <w:rFonts w:ascii="Arial" w:eastAsia="Times New Roman" w:hAnsi="Arial" w:cs="Arial"/>
+          <w:b/>
+          <w:bCs/>
+          <w:color w:val="000000"/>
+          <w:sz w:val="24"/>
+          <w:szCs w:val="32"/>
+        </w:rPr>
+        <w:t xml:space="preserve">contact </w:t>
+      </w:r>
+      <w:r>
+        <w:rPr>
+          <w:rFonts w:ascii="Arial" w:eastAsia="Times New Roman" w:hAnsi="Arial" w:cs="Arial"/>
+          <w:b/>
+          <w:bCs/>
+          <w:color w:val="000000"/>
+          <w:sz w:val="24"/>
+          <w:szCs w:val="32"/>
+        </w:rPr>
+        <w:t xml:space="preserve"> (</w:t>
+      </w:r>
+      <w:proofErr w:type="spellStart"/>
+      <w:proofErr w:type="gramEnd"/>
+      <w:r>
+        <w:rPr>
+          <w:rFonts w:ascii="Arial" w:eastAsia="Times New Roman" w:hAnsi="Arial" w:cs="Arial"/>
+          <w:b/>
+          <w:bCs/>
+          <w:color w:val="000000"/>
+          <w:sz w:val="24"/>
+          <w:szCs w:val="32"/>
+        </w:rPr>
+        <w:t>gql</w:t>
+      </w:r>
+      <w:proofErr w:type="spellEnd"/>
+      <w:r>
+        <w:rPr>
+          <w:rFonts w:ascii="Arial" w:eastAsia="Times New Roman" w:hAnsi="Arial" w:cs="Arial"/>
+          <w:b/>
+          <w:bCs/>
+          <w:color w:val="000000"/>
+          <w:sz w:val="24"/>
+          <w:szCs w:val="32"/>
+        </w:rPr>
+        <w:t>)</w:t>
       </w:r>
     </w:p>
     <w:p>
@@ -3214,31 +4628,54 @@
           <w:sz w:val="24"/>
           <w:szCs w:val="32"/>
         </w:rPr>
-        <w:t xml:space="preserve"> (gql)</w:t>
-      </w:r>
-    </w:p>
-    <w:p>
-      <w:pPr>
-        <w:spacing w:before="240" w:after="240" w:line="240" w:lineRule="auto"/>
-        <w:rPr>
-          <w:rFonts w:ascii="Arial" w:eastAsia="Times New Roman" w:hAnsi="Arial" w:cs="Arial"/>
-          <w:b/>
-          <w:bCs/>
-          <w:color w:val="000000"/>
-          <w:sz w:val="24"/>
-          <w:szCs w:val="32"/>
-        </w:rPr>
-      </w:pPr>
-      <w:r>
-        <w:rPr>
-          <w:rFonts w:ascii="Arial" w:eastAsia="Times New Roman" w:hAnsi="Arial" w:cs="Arial"/>
-          <w:b/>
-          <w:bCs/>
-          <w:color w:val="000000"/>
-          <w:sz w:val="24"/>
-          <w:szCs w:val="32"/>
-        </w:rPr>
-        <w:lastRenderedPageBreak/>
+        <w:t xml:space="preserve"> (</w:t>
+      </w:r>
+      <w:proofErr w:type="spellStart"/>
+      <w:r>
+        <w:rPr>
+          <w:rFonts w:ascii="Arial" w:eastAsia="Times New Roman" w:hAnsi="Arial" w:cs="Arial"/>
+          <w:b/>
+          <w:bCs/>
+          <w:color w:val="000000"/>
+          <w:sz w:val="24"/>
+          <w:szCs w:val="32"/>
+        </w:rPr>
+        <w:t>gql</w:t>
+      </w:r>
+      <w:proofErr w:type="spellEnd"/>
+      <w:r>
+        <w:rPr>
+          <w:rFonts w:ascii="Arial" w:eastAsia="Times New Roman" w:hAnsi="Arial" w:cs="Arial"/>
+          <w:b/>
+          <w:bCs/>
+          <w:color w:val="000000"/>
+          <w:sz w:val="24"/>
+          <w:szCs w:val="32"/>
+        </w:rPr>
+        <w:t>)</w:t>
+      </w:r>
+    </w:p>
+    <w:p>
+      <w:pPr>
+        <w:spacing w:before="240" w:after="240" w:line="240" w:lineRule="auto"/>
+        <w:rPr>
+          <w:rFonts w:ascii="Arial" w:eastAsia="Times New Roman" w:hAnsi="Arial" w:cs="Arial"/>
+          <w:b/>
+          <w:bCs/>
+          <w:color w:val="000000"/>
+          <w:sz w:val="24"/>
+          <w:szCs w:val="32"/>
+        </w:rPr>
+      </w:pPr>
+      <w:r>
+        <w:rPr>
+          <w:rFonts w:ascii="Arial" w:eastAsia="Times New Roman" w:hAnsi="Arial" w:cs="Arial"/>
+          <w:b/>
+          <w:bCs/>
+          <w:color w:val="000000"/>
+          <w:sz w:val="24"/>
+          <w:szCs w:val="32"/>
+        </w:rPr>
         <w:t>3. Get individual contact by id</w:t>
       </w:r>
       <w:r>
@@ -3250,7 +4687,31 @@
           <w:sz w:val="24"/>
           <w:szCs w:val="32"/>
         </w:rPr>
-        <w:t xml:space="preserve"> (gql)</w:t>
+        <w:t xml:space="preserve"> (</w:t>
+      </w:r>
+      <w:proofErr w:type="spellStart"/>
+      <w:r>
+        <w:rPr>
+          <w:rFonts w:ascii="Arial" w:eastAsia="Times New Roman" w:hAnsi="Arial" w:cs="Arial"/>
+          <w:b/>
+          <w:bCs/>
+          <w:color w:val="000000"/>
+          <w:sz w:val="24"/>
+          <w:szCs w:val="32"/>
+        </w:rPr>
+        <w:t>gql</w:t>
+      </w:r>
+      <w:proofErr w:type="spellEnd"/>
+      <w:r>
+        <w:rPr>
+          <w:rFonts w:ascii="Arial" w:eastAsia="Times New Roman" w:hAnsi="Arial" w:cs="Arial"/>
+          <w:b/>
+          <w:bCs/>
+          <w:color w:val="000000"/>
+          <w:sz w:val="24"/>
+          <w:szCs w:val="32"/>
+        </w:rPr>
+        <w:t>)</w:t>
       </w:r>
     </w:p>
     <w:p>
@@ -3285,7 +4746,31 @@
           <w:sz w:val="24"/>
           <w:szCs w:val="32"/>
         </w:rPr>
-        <w:t xml:space="preserve"> (gql)</w:t>
+        <w:t xml:space="preserve"> (</w:t>
+      </w:r>
+      <w:proofErr w:type="spellStart"/>
+      <w:r>
+        <w:rPr>
+          <w:rFonts w:ascii="Arial" w:eastAsia="Times New Roman" w:hAnsi="Arial" w:cs="Arial"/>
+          <w:b/>
+          <w:bCs/>
+          <w:color w:val="000000"/>
+          <w:sz w:val="24"/>
+          <w:szCs w:val="32"/>
+        </w:rPr>
+        <w:t>gql</w:t>
+      </w:r>
+      <w:proofErr w:type="spellEnd"/>
+      <w:r>
+        <w:rPr>
+          <w:rFonts w:ascii="Arial" w:eastAsia="Times New Roman" w:hAnsi="Arial" w:cs="Arial"/>
+          <w:b/>
+          <w:bCs/>
+          <w:color w:val="000000"/>
+          <w:sz w:val="24"/>
+          <w:szCs w:val="32"/>
+        </w:rPr>
+        <w:t>)</w:t>
       </w:r>
     </w:p>
     <w:p/>

</xml_diff>

<commit_message>
work on blog schema api
</commit_message>
<xml_diff>
--- a/documentaion/ApiDocumentation/api.docx
+++ b/documentaion/ApiDocumentation/api.docx
@@ -1542,8 +1542,19 @@
           <w:b/>
           <w:sz w:val="20"/>
           <w:szCs w:val="24"/>
+          <w:highlight w:val="yellow"/>
         </w:rPr>
         <w:t>Recent Blog</w:t>
+      </w:r>
+      <w:r>
+        <w:rPr>
+          <w:rFonts w:ascii="Times New Roman" w:eastAsia="Times New Roman" w:hAnsi="Times New Roman" w:cs="Times New Roman"/>
+          <w:b/>
+          <w:sz w:val="20"/>
+          <w:szCs w:val="24"/>
+          <w:highlight w:val="yellow"/>
+        </w:rPr>
+        <w:t xml:space="preserve"> (it will sort all blog by publishing date in descending order)</w:t>
       </w:r>
     </w:p>
     <w:p>
@@ -1559,16 +1570,48 @@
           <w:b/>
           <w:sz w:val="20"/>
           <w:szCs w:val="24"/>
-        </w:rPr>
-      </w:pPr>
-      <w:r>
-        <w:rPr>
-          <w:rFonts w:ascii="Times New Roman" w:eastAsia="Times New Roman" w:hAnsi="Times New Roman" w:cs="Times New Roman"/>
-          <w:b/>
-          <w:sz w:val="20"/>
-          <w:szCs w:val="24"/>
+          <w:highlight w:val="yellow"/>
+        </w:rPr>
+      </w:pPr>
+      <w:r>
+        <w:rPr>
+          <w:rFonts w:ascii="Times New Roman" w:eastAsia="Times New Roman" w:hAnsi="Times New Roman" w:cs="Times New Roman"/>
+          <w:b/>
+          <w:sz w:val="20"/>
+          <w:szCs w:val="24"/>
+          <w:highlight w:val="yellow"/>
         </w:rPr>
         <w:t xml:space="preserve">Top of this month </w:t>
+      </w:r>
+      <w:r>
+        <w:rPr>
+          <w:rFonts w:ascii="Times New Roman" w:eastAsia="Times New Roman" w:hAnsi="Times New Roman" w:cs="Times New Roman"/>
+          <w:b/>
+          <w:sz w:val="20"/>
+          <w:szCs w:val="24"/>
+          <w:highlight w:val="yellow"/>
+        </w:rPr>
+        <w:t xml:space="preserve"> (query blog by running month and sort by blog viewer</w:t>
+      </w:r>
+      <w:r>
+        <w:rPr>
+          <w:rFonts w:ascii="Times New Roman" w:eastAsia="Times New Roman" w:hAnsi="Times New Roman" w:cs="Times New Roman"/>
+          <w:b/>
+          <w:sz w:val="20"/>
+          <w:szCs w:val="24"/>
+          <w:highlight w:val="yellow"/>
+        </w:rPr>
+        <w:t xml:space="preserve"> in descending order</w:t>
+      </w:r>
+      <w:r>
+        <w:rPr>
+          <w:rFonts w:ascii="Times New Roman" w:eastAsia="Times New Roman" w:hAnsi="Times New Roman" w:cs="Times New Roman"/>
+          <w:b/>
+          <w:sz w:val="20"/>
+          <w:szCs w:val="24"/>
+          <w:highlight w:val="yellow"/>
+        </w:rPr>
+        <w:t>)</w:t>
       </w:r>
     </w:p>
     <w:p>
@@ -1584,14 +1627,16 @@
           <w:b/>
           <w:sz w:val="20"/>
           <w:szCs w:val="24"/>
-        </w:rPr>
-      </w:pPr>
-      <w:r>
-        <w:rPr>
-          <w:rFonts w:ascii="Times New Roman" w:eastAsia="Times New Roman" w:hAnsi="Times New Roman" w:cs="Times New Roman"/>
-          <w:b/>
-          <w:sz w:val="20"/>
-          <w:szCs w:val="24"/>
+          <w:highlight w:val="yellow"/>
+        </w:rPr>
+      </w:pPr>
+      <w:r>
+        <w:rPr>
+          <w:rFonts w:ascii="Times New Roman" w:eastAsia="Times New Roman" w:hAnsi="Times New Roman" w:cs="Times New Roman"/>
+          <w:b/>
+          <w:sz w:val="20"/>
+          <w:szCs w:val="24"/>
+          <w:highlight w:val="yellow"/>
         </w:rPr>
         <w:t>Query by viewer count of current month</w:t>
       </w:r>
@@ -1631,6 +1676,17 @@
         </w:rPr>
         <w:t>read blog</w:t>
       </w:r>
+      <w:r>
+        <w:rPr>
+          <w:rFonts w:ascii="Arial" w:hAnsi="Arial" w:cs="Arial"/>
+          <w:b/>
+          <w:bCs/>
+          <w:color w:val="202124"/>
+          <w:sz w:val="18"/>
+          <w:shd w:val="clear" w:color="auto" w:fill="FFFFFF"/>
+        </w:rPr>
+        <w:t xml:space="preserve"> (it will sort blogs by blog view)</w:t>
+      </w:r>
     </w:p>
     <w:p>
       <w:pPr>
@@ -1670,16 +1726,28 @@
           <w:b/>
           <w:sz w:val="20"/>
           <w:szCs w:val="24"/>
-        </w:rPr>
-      </w:pPr>
-      <w:r>
-        <w:rPr>
-          <w:rFonts w:ascii="Times New Roman" w:eastAsia="Times New Roman" w:hAnsi="Times New Roman" w:cs="Times New Roman"/>
-          <w:b/>
-          <w:sz w:val="20"/>
-          <w:szCs w:val="24"/>
+          <w:highlight w:val="yellow"/>
+        </w:rPr>
+      </w:pPr>
+      <w:r>
+        <w:rPr>
+          <w:rFonts w:ascii="Times New Roman" w:eastAsia="Times New Roman" w:hAnsi="Times New Roman" w:cs="Times New Roman"/>
+          <w:b/>
+          <w:sz w:val="20"/>
+          <w:szCs w:val="24"/>
+          <w:highlight w:val="yellow"/>
         </w:rPr>
         <w:t>All featured blog</w:t>
+      </w:r>
+      <w:r>
+        <w:rPr>
+          <w:rFonts w:ascii="Times New Roman" w:eastAsia="Times New Roman" w:hAnsi="Times New Roman" w:cs="Times New Roman"/>
+          <w:b/>
+          <w:sz w:val="20"/>
+          <w:szCs w:val="24"/>
+          <w:highlight w:val="yellow"/>
+        </w:rPr>
+        <w:t xml:space="preserve"> (query by featured field)</w:t>
       </w:r>
     </w:p>
     <w:p>
@@ -1695,16 +1763,28 @@
           <w:b/>
           <w:sz w:val="20"/>
           <w:szCs w:val="24"/>
-        </w:rPr>
-      </w:pPr>
-      <w:r>
-        <w:rPr>
-          <w:rFonts w:ascii="Times New Roman" w:eastAsia="Times New Roman" w:hAnsi="Times New Roman" w:cs="Times New Roman"/>
-          <w:b/>
-          <w:sz w:val="20"/>
-          <w:szCs w:val="24"/>
+          <w:highlight w:val="yellow"/>
+        </w:rPr>
+      </w:pPr>
+      <w:r>
+        <w:rPr>
+          <w:rFonts w:ascii="Times New Roman" w:eastAsia="Times New Roman" w:hAnsi="Times New Roman" w:cs="Times New Roman"/>
+          <w:b/>
+          <w:sz w:val="20"/>
+          <w:szCs w:val="24"/>
+          <w:highlight w:val="yellow"/>
         </w:rPr>
         <w:t>By main category</w:t>
+      </w:r>
+      <w:r>
+        <w:rPr>
+          <w:rFonts w:ascii="Times New Roman" w:eastAsia="Times New Roman" w:hAnsi="Times New Roman" w:cs="Times New Roman"/>
+          <w:b/>
+          <w:sz w:val="20"/>
+          <w:szCs w:val="24"/>
+          <w:highlight w:val="yellow"/>
+        </w:rPr>
+        <w:t xml:space="preserve"> (query by main category)</w:t>
       </w:r>
     </w:p>
     <w:p>
@@ -1720,17 +1800,29 @@
           <w:b/>
           <w:sz w:val="20"/>
           <w:szCs w:val="24"/>
-        </w:rPr>
-      </w:pPr>
-      <w:r>
-        <w:rPr>
-          <w:rFonts w:ascii="Times New Roman" w:eastAsia="Times New Roman" w:hAnsi="Times New Roman" w:cs="Times New Roman"/>
-          <w:b/>
-          <w:sz w:val="20"/>
-          <w:szCs w:val="24"/>
+          <w:highlight w:val="yellow"/>
+        </w:rPr>
+      </w:pPr>
+      <w:r>
+        <w:rPr>
+          <w:rFonts w:ascii="Times New Roman" w:eastAsia="Times New Roman" w:hAnsi="Times New Roman" w:cs="Times New Roman"/>
+          <w:b/>
+          <w:sz w:val="20"/>
+          <w:szCs w:val="24"/>
+          <w:highlight w:val="yellow"/>
         </w:rPr>
         <w:t>If no query then show all blog</w:t>
       </w:r>
+      <w:r>
+        <w:rPr>
+          <w:rFonts w:ascii="Times New Roman" w:eastAsia="Times New Roman" w:hAnsi="Times New Roman" w:cs="Times New Roman"/>
+          <w:b/>
+          <w:sz w:val="20"/>
+          <w:szCs w:val="24"/>
+          <w:highlight w:val="yellow"/>
+        </w:rPr>
+        <w:t xml:space="preserve"> </w:t>
+      </w:r>
     </w:p>
     <w:p>
       <w:pPr>
@@ -1752,6 +1844,8 @@
         </w:rPr>
         <w:t>Extra Fetcher –</w:t>
       </w:r>
+      <w:bookmarkStart w:id="0" w:name="_GoBack"/>
+      <w:bookmarkEnd w:id="0"/>
     </w:p>
     <w:p>
       <w:pPr>
@@ -3292,21 +3386,7 @@
           <w:szCs w:val="32"/>
           <w:highlight w:val="yellow"/>
         </w:rPr>
-        <w:t>12. Update blog elemen</w:t>
-      </w:r>
-      <w:bookmarkStart w:id="0" w:name="_GoBack"/>
-      <w:bookmarkEnd w:id="0"/>
-      <w:r>
-        <w:rPr>
-          <w:rFonts w:ascii="Arial" w:eastAsia="Times New Roman" w:hAnsi="Arial" w:cs="Arial"/>
-          <w:b/>
-          <w:bCs/>
-          <w:color w:val="000000"/>
-          <w:sz w:val="24"/>
-          <w:szCs w:val="32"/>
-          <w:highlight w:val="yellow"/>
-        </w:rPr>
-        <w:t xml:space="preserve">t by id </w:t>
+        <w:t xml:space="preserve">12. Update blog element by id </w:t>
       </w:r>
     </w:p>
     <w:p>

</xml_diff>

<commit_message>
done with blog api no 2 3 and 4
</commit_message>
<xml_diff>
--- a/documentaion/ApiDocumentation/api.docx
+++ b/documentaion/ApiDocumentation/api.docx
@@ -1833,19 +1833,19 @@
           <w:b/>
           <w:sz w:val="20"/>
           <w:szCs w:val="24"/>
-        </w:rPr>
-      </w:pPr>
-      <w:r>
-        <w:rPr>
-          <w:rFonts w:ascii="Times New Roman" w:eastAsia="Times New Roman" w:hAnsi="Times New Roman" w:cs="Times New Roman"/>
-          <w:b/>
-          <w:sz w:val="20"/>
-          <w:szCs w:val="24"/>
+          <w:highlight w:val="yellow"/>
+        </w:rPr>
+      </w:pPr>
+      <w:r>
+        <w:rPr>
+          <w:rFonts w:ascii="Times New Roman" w:eastAsia="Times New Roman" w:hAnsi="Times New Roman" w:cs="Times New Roman"/>
+          <w:b/>
+          <w:sz w:val="20"/>
+          <w:szCs w:val="24"/>
+          <w:highlight w:val="yellow"/>
         </w:rPr>
         <w:t>Extra Fetcher –</w:t>
       </w:r>
-      <w:bookmarkStart w:id="0" w:name="_GoBack"/>
-      <w:bookmarkEnd w:id="0"/>
     </w:p>
     <w:p>
       <w:pPr>
@@ -1860,14 +1860,16 @@
           <w:b/>
           <w:sz w:val="20"/>
           <w:szCs w:val="24"/>
-        </w:rPr>
-      </w:pPr>
-      <w:r>
-        <w:rPr>
-          <w:rFonts w:ascii="Times New Roman" w:eastAsia="Times New Roman" w:hAnsi="Times New Roman" w:cs="Times New Roman"/>
-          <w:b/>
-          <w:sz w:val="20"/>
-          <w:szCs w:val="24"/>
+          <w:highlight w:val="yellow"/>
+        </w:rPr>
+      </w:pPr>
+      <w:r>
+        <w:rPr>
+          <w:rFonts w:ascii="Times New Roman" w:eastAsia="Times New Roman" w:hAnsi="Times New Roman" w:cs="Times New Roman"/>
+          <w:b/>
+          <w:sz w:val="20"/>
+          <w:szCs w:val="24"/>
+          <w:highlight w:val="yellow"/>
         </w:rPr>
         <w:t xml:space="preserve">Search </w:t>
       </w:r>
@@ -1877,6 +1879,7 @@
           <w:b/>
           <w:sz w:val="20"/>
           <w:szCs w:val="24"/>
+          <w:highlight w:val="yellow"/>
         </w:rPr>
         <w:sym w:font="Wingdings" w:char="F0E8"/>
       </w:r>
@@ -1886,6 +1889,7 @@
           <w:b/>
           <w:sz w:val="20"/>
           <w:szCs w:val="24"/>
+          <w:highlight w:val="yellow"/>
         </w:rPr>
         <w:t xml:space="preserve"> </w:t>
       </w:r>
@@ -1903,14 +1907,16 @@
           <w:b/>
           <w:sz w:val="20"/>
           <w:szCs w:val="24"/>
-        </w:rPr>
-      </w:pPr>
-      <w:r>
-        <w:rPr>
-          <w:rFonts w:ascii="Times New Roman" w:eastAsia="Times New Roman" w:hAnsi="Times New Roman" w:cs="Times New Roman"/>
-          <w:b/>
-          <w:sz w:val="20"/>
-          <w:szCs w:val="24"/>
+          <w:highlight w:val="yellow"/>
+        </w:rPr>
+      </w:pPr>
+      <w:r>
+        <w:rPr>
+          <w:rFonts w:ascii="Times New Roman" w:eastAsia="Times New Roman" w:hAnsi="Times New Roman" w:cs="Times New Roman"/>
+          <w:b/>
+          <w:sz w:val="20"/>
+          <w:szCs w:val="24"/>
+          <w:highlight w:val="yellow"/>
         </w:rPr>
         <w:t>By main category</w:t>
       </w:r>
@@ -1928,14 +1934,16 @@
           <w:b/>
           <w:sz w:val="20"/>
           <w:szCs w:val="24"/>
-        </w:rPr>
-      </w:pPr>
-      <w:r>
-        <w:rPr>
-          <w:rFonts w:ascii="Times New Roman" w:eastAsia="Times New Roman" w:hAnsi="Times New Roman" w:cs="Times New Roman"/>
-          <w:b/>
-          <w:sz w:val="20"/>
-          <w:szCs w:val="24"/>
+          <w:highlight w:val="yellow"/>
+        </w:rPr>
+      </w:pPr>
+      <w:r>
+        <w:rPr>
+          <w:rFonts w:ascii="Times New Roman" w:eastAsia="Times New Roman" w:hAnsi="Times New Roman" w:cs="Times New Roman"/>
+          <w:b/>
+          <w:sz w:val="20"/>
+          <w:szCs w:val="24"/>
+          <w:highlight w:val="yellow"/>
         </w:rPr>
         <w:t>By Sub Category</w:t>
       </w:r>
@@ -1953,14 +1961,16 @@
           <w:b/>
           <w:sz w:val="20"/>
           <w:szCs w:val="24"/>
-        </w:rPr>
-      </w:pPr>
-      <w:r>
-        <w:rPr>
-          <w:rFonts w:ascii="Times New Roman" w:eastAsia="Times New Roman" w:hAnsi="Times New Roman" w:cs="Times New Roman"/>
-          <w:b/>
-          <w:sz w:val="20"/>
-          <w:szCs w:val="24"/>
+          <w:highlight w:val="yellow"/>
+        </w:rPr>
+      </w:pPr>
+      <w:r>
+        <w:rPr>
+          <w:rFonts w:ascii="Times New Roman" w:eastAsia="Times New Roman" w:hAnsi="Times New Roman" w:cs="Times New Roman"/>
+          <w:b/>
+          <w:sz w:val="20"/>
+          <w:szCs w:val="24"/>
+          <w:highlight w:val="yellow"/>
         </w:rPr>
         <w:t xml:space="preserve">By Title </w:t>
       </w:r>
@@ -1978,14 +1988,16 @@
           <w:b/>
           <w:sz w:val="20"/>
           <w:szCs w:val="24"/>
-        </w:rPr>
-      </w:pPr>
-      <w:r>
-        <w:rPr>
-          <w:rFonts w:ascii="Times New Roman" w:eastAsia="Times New Roman" w:hAnsi="Times New Roman" w:cs="Times New Roman"/>
-          <w:b/>
-          <w:sz w:val="20"/>
-          <w:szCs w:val="24"/>
+          <w:highlight w:val="yellow"/>
+        </w:rPr>
+      </w:pPr>
+      <w:r>
+        <w:rPr>
+          <w:rFonts w:ascii="Times New Roman" w:eastAsia="Times New Roman" w:hAnsi="Times New Roman" w:cs="Times New Roman"/>
+          <w:b/>
+          <w:sz w:val="20"/>
+          <w:szCs w:val="24"/>
+          <w:highlight w:val="yellow"/>
         </w:rPr>
         <w:t>By keyword</w:t>
       </w:r>
@@ -2003,14 +2015,16 @@
           <w:b/>
           <w:sz w:val="20"/>
           <w:szCs w:val="24"/>
-        </w:rPr>
-      </w:pPr>
-      <w:r>
-        <w:rPr>
-          <w:rFonts w:ascii="Times New Roman" w:eastAsia="Times New Roman" w:hAnsi="Times New Roman" w:cs="Times New Roman"/>
-          <w:b/>
-          <w:sz w:val="20"/>
-          <w:szCs w:val="24"/>
+          <w:highlight w:val="yellow"/>
+        </w:rPr>
+      </w:pPr>
+      <w:r>
+        <w:rPr>
+          <w:rFonts w:ascii="Times New Roman" w:eastAsia="Times New Roman" w:hAnsi="Times New Roman" w:cs="Times New Roman"/>
+          <w:b/>
+          <w:sz w:val="20"/>
+          <w:szCs w:val="24"/>
+          <w:highlight w:val="yellow"/>
         </w:rPr>
         <w:t>Search input will have to perfectly match</w:t>
       </w:r>
@@ -2028,14 +2042,16 @@
           <w:b/>
           <w:sz w:val="20"/>
           <w:szCs w:val="24"/>
-        </w:rPr>
-      </w:pPr>
-      <w:r>
-        <w:rPr>
-          <w:rFonts w:ascii="Times New Roman" w:eastAsia="Times New Roman" w:hAnsi="Times New Roman" w:cs="Times New Roman"/>
-          <w:b/>
-          <w:sz w:val="20"/>
-          <w:szCs w:val="24"/>
+          <w:highlight w:val="yellow"/>
+        </w:rPr>
+      </w:pPr>
+      <w:r>
+        <w:rPr>
+          <w:rFonts w:ascii="Times New Roman" w:eastAsia="Times New Roman" w:hAnsi="Times New Roman" w:cs="Times New Roman"/>
+          <w:b/>
+          <w:sz w:val="20"/>
+          <w:szCs w:val="24"/>
+          <w:highlight w:val="yellow"/>
         </w:rPr>
         <w:t>Pagination Include</w:t>
       </w:r>
@@ -2053,14 +2069,16 @@
           <w:b/>
           <w:sz w:val="20"/>
           <w:szCs w:val="24"/>
-        </w:rPr>
-      </w:pPr>
-      <w:r>
-        <w:rPr>
-          <w:rFonts w:ascii="Times New Roman" w:eastAsia="Times New Roman" w:hAnsi="Times New Roman" w:cs="Times New Roman"/>
-          <w:b/>
-          <w:sz w:val="20"/>
-          <w:szCs w:val="24"/>
+          <w:highlight w:val="yellow"/>
+        </w:rPr>
+      </w:pPr>
+      <w:r>
+        <w:rPr>
+          <w:rFonts w:ascii="Times New Roman" w:eastAsia="Times New Roman" w:hAnsi="Times New Roman" w:cs="Times New Roman"/>
+          <w:b/>
+          <w:sz w:val="20"/>
+          <w:szCs w:val="24"/>
+          <w:highlight w:val="yellow"/>
         </w:rPr>
         <w:t xml:space="preserve">Filter by =&gt; </w:t>
       </w:r>
@@ -2078,14 +2096,16 @@
           <w:b/>
           <w:sz w:val="20"/>
           <w:szCs w:val="24"/>
-        </w:rPr>
-      </w:pPr>
-      <w:r>
-        <w:rPr>
-          <w:rFonts w:ascii="Times New Roman" w:eastAsia="Times New Roman" w:hAnsi="Times New Roman" w:cs="Times New Roman"/>
-          <w:b/>
-          <w:sz w:val="20"/>
-          <w:szCs w:val="24"/>
+          <w:highlight w:val="yellow"/>
+        </w:rPr>
+      </w:pPr>
+      <w:r>
+        <w:rPr>
+          <w:rFonts w:ascii="Times New Roman" w:eastAsia="Times New Roman" w:hAnsi="Times New Roman" w:cs="Times New Roman"/>
+          <w:b/>
+          <w:sz w:val="20"/>
+          <w:szCs w:val="24"/>
+          <w:highlight w:val="yellow"/>
         </w:rPr>
         <w:t>Sub Category</w:t>
       </w:r>
@@ -2103,14 +2123,16 @@
           <w:b/>
           <w:sz w:val="20"/>
           <w:szCs w:val="24"/>
-        </w:rPr>
-      </w:pPr>
-      <w:r>
-        <w:rPr>
-          <w:rFonts w:ascii="Times New Roman" w:eastAsia="Times New Roman" w:hAnsi="Times New Roman" w:cs="Times New Roman"/>
-          <w:b/>
-          <w:sz w:val="20"/>
-          <w:szCs w:val="24"/>
+          <w:highlight w:val="yellow"/>
+        </w:rPr>
+      </w:pPr>
+      <w:r>
+        <w:rPr>
+          <w:rFonts w:ascii="Times New Roman" w:eastAsia="Times New Roman" w:hAnsi="Times New Roman" w:cs="Times New Roman"/>
+          <w:b/>
+          <w:sz w:val="20"/>
+          <w:szCs w:val="24"/>
+          <w:highlight w:val="yellow"/>
         </w:rPr>
         <w:t>Publish Year</w:t>
       </w:r>
@@ -2128,14 +2150,16 @@
           <w:b/>
           <w:sz w:val="20"/>
           <w:szCs w:val="24"/>
-        </w:rPr>
-      </w:pPr>
-      <w:r>
-        <w:rPr>
-          <w:rFonts w:ascii="Times New Roman" w:eastAsia="Times New Roman" w:hAnsi="Times New Roman" w:cs="Times New Roman"/>
-          <w:b/>
-          <w:sz w:val="20"/>
-          <w:szCs w:val="24"/>
+          <w:highlight w:val="yellow"/>
+        </w:rPr>
+      </w:pPr>
+      <w:r>
+        <w:rPr>
+          <w:rFonts w:ascii="Times New Roman" w:eastAsia="Times New Roman" w:hAnsi="Times New Roman" w:cs="Times New Roman"/>
+          <w:b/>
+          <w:sz w:val="20"/>
+          <w:szCs w:val="24"/>
+          <w:highlight w:val="yellow"/>
         </w:rPr>
         <w:t>Data limit will provide dynamically If not provide then will give all found data</w:t>
       </w:r>
@@ -2153,14 +2177,16 @@
           <w:b/>
           <w:sz w:val="20"/>
           <w:szCs w:val="24"/>
-        </w:rPr>
-      </w:pPr>
-      <w:r>
-        <w:rPr>
-          <w:rFonts w:ascii="Times New Roman" w:eastAsia="Times New Roman" w:hAnsi="Times New Roman" w:cs="Times New Roman"/>
-          <w:b/>
-          <w:sz w:val="20"/>
-          <w:szCs w:val="24"/>
+          <w:highlight w:val="yellow"/>
+        </w:rPr>
+      </w:pPr>
+      <w:r>
+        <w:rPr>
+          <w:rFonts w:ascii="Times New Roman" w:eastAsia="Times New Roman" w:hAnsi="Times New Roman" w:cs="Times New Roman"/>
+          <w:b/>
+          <w:sz w:val="20"/>
+          <w:szCs w:val="24"/>
+          <w:highlight w:val="yellow"/>
         </w:rPr>
         <w:t>Sorted by –</w:t>
       </w:r>
@@ -2178,14 +2204,16 @@
           <w:b/>
           <w:sz w:val="20"/>
           <w:szCs w:val="24"/>
-        </w:rPr>
-      </w:pPr>
-      <w:r>
-        <w:rPr>
-          <w:rFonts w:ascii="Times New Roman" w:eastAsia="Times New Roman" w:hAnsi="Times New Roman" w:cs="Times New Roman"/>
-          <w:b/>
-          <w:sz w:val="20"/>
-          <w:szCs w:val="24"/>
+          <w:highlight w:val="yellow"/>
+        </w:rPr>
+      </w:pPr>
+      <w:r>
+        <w:rPr>
+          <w:rFonts w:ascii="Times New Roman" w:eastAsia="Times New Roman" w:hAnsi="Times New Roman" w:cs="Times New Roman"/>
+          <w:b/>
+          <w:sz w:val="20"/>
+          <w:szCs w:val="24"/>
+          <w:highlight w:val="yellow"/>
         </w:rPr>
         <w:t xml:space="preserve">Latest </w:t>
       </w:r>
@@ -2203,14 +2231,16 @@
           <w:b/>
           <w:sz w:val="20"/>
           <w:szCs w:val="24"/>
-        </w:rPr>
-      </w:pPr>
-      <w:r>
-        <w:rPr>
-          <w:rFonts w:ascii="Times New Roman" w:eastAsia="Times New Roman" w:hAnsi="Times New Roman" w:cs="Times New Roman"/>
-          <w:b/>
-          <w:sz w:val="20"/>
-          <w:szCs w:val="24"/>
+          <w:highlight w:val="yellow"/>
+        </w:rPr>
+      </w:pPr>
+      <w:r>
+        <w:rPr>
+          <w:rFonts w:ascii="Times New Roman" w:eastAsia="Times New Roman" w:hAnsi="Times New Roman" w:cs="Times New Roman"/>
+          <w:b/>
+          <w:sz w:val="20"/>
+          <w:szCs w:val="24"/>
+          <w:highlight w:val="yellow"/>
         </w:rPr>
         <w:t xml:space="preserve">A – Z </w:t>
       </w:r>
@@ -2228,14 +2258,16 @@
           <w:b/>
           <w:sz w:val="20"/>
           <w:szCs w:val="24"/>
-        </w:rPr>
-      </w:pPr>
-      <w:r>
-        <w:rPr>
-          <w:rFonts w:ascii="Times New Roman" w:eastAsia="Times New Roman" w:hAnsi="Times New Roman" w:cs="Times New Roman"/>
-          <w:b/>
-          <w:sz w:val="20"/>
-          <w:szCs w:val="24"/>
+          <w:highlight w:val="yellow"/>
+        </w:rPr>
+      </w:pPr>
+      <w:r>
+        <w:rPr>
+          <w:rFonts w:ascii="Times New Roman" w:eastAsia="Times New Roman" w:hAnsi="Times New Roman" w:cs="Times New Roman"/>
+          <w:b/>
+          <w:sz w:val="20"/>
+          <w:szCs w:val="24"/>
+          <w:highlight w:val="yellow"/>
         </w:rPr>
         <w:t>By title name in Ascending order</w:t>
       </w:r>
@@ -2253,14 +2285,16 @@
           <w:b/>
           <w:sz w:val="20"/>
           <w:szCs w:val="24"/>
-        </w:rPr>
-      </w:pPr>
-      <w:r>
-        <w:rPr>
-          <w:rFonts w:ascii="Times New Roman" w:eastAsia="Times New Roman" w:hAnsi="Times New Roman" w:cs="Times New Roman"/>
-          <w:b/>
-          <w:sz w:val="20"/>
-          <w:szCs w:val="24"/>
+          <w:highlight w:val="yellow"/>
+        </w:rPr>
+      </w:pPr>
+      <w:r>
+        <w:rPr>
+          <w:rFonts w:ascii="Times New Roman" w:eastAsia="Times New Roman" w:hAnsi="Times New Roman" w:cs="Times New Roman"/>
+          <w:b/>
+          <w:sz w:val="20"/>
+          <w:szCs w:val="24"/>
+          <w:highlight w:val="yellow"/>
         </w:rPr>
         <w:t xml:space="preserve">Z – A </w:t>
       </w:r>
@@ -2278,14 +2312,16 @@
           <w:b/>
           <w:sz w:val="20"/>
           <w:szCs w:val="24"/>
-        </w:rPr>
-      </w:pPr>
-      <w:r>
-        <w:rPr>
-          <w:rFonts w:ascii="Times New Roman" w:eastAsia="Times New Roman" w:hAnsi="Times New Roman" w:cs="Times New Roman"/>
-          <w:b/>
-          <w:sz w:val="20"/>
-          <w:szCs w:val="24"/>
+          <w:highlight w:val="yellow"/>
+        </w:rPr>
+      </w:pPr>
+      <w:r>
+        <w:rPr>
+          <w:rFonts w:ascii="Times New Roman" w:eastAsia="Times New Roman" w:hAnsi="Times New Roman" w:cs="Times New Roman"/>
+          <w:b/>
+          <w:sz w:val="20"/>
+          <w:szCs w:val="24"/>
+          <w:highlight w:val="yellow"/>
         </w:rPr>
         <w:t>By title name in descending order</w:t>
       </w:r>
@@ -2303,14 +2339,16 @@
           <w:b/>
           <w:sz w:val="20"/>
           <w:szCs w:val="24"/>
-        </w:rPr>
-      </w:pPr>
-      <w:r>
-        <w:rPr>
-          <w:rFonts w:ascii="Times New Roman" w:eastAsia="Times New Roman" w:hAnsi="Times New Roman" w:cs="Times New Roman"/>
-          <w:b/>
-          <w:sz w:val="20"/>
-          <w:szCs w:val="24"/>
+          <w:highlight w:val="yellow"/>
+        </w:rPr>
+      </w:pPr>
+      <w:r>
+        <w:rPr>
+          <w:rFonts w:ascii="Times New Roman" w:eastAsia="Times New Roman" w:hAnsi="Times New Roman" w:cs="Times New Roman"/>
+          <w:b/>
+          <w:sz w:val="20"/>
+          <w:szCs w:val="24"/>
+          <w:highlight w:val="yellow"/>
         </w:rPr>
         <w:t xml:space="preserve">View </w:t>
       </w:r>
@@ -2328,14 +2366,16 @@
           <w:b/>
           <w:sz w:val="20"/>
           <w:szCs w:val="24"/>
-        </w:rPr>
-      </w:pPr>
-      <w:r>
-        <w:rPr>
-          <w:rFonts w:ascii="Times New Roman" w:eastAsia="Times New Roman" w:hAnsi="Times New Roman" w:cs="Times New Roman"/>
-          <w:b/>
-          <w:sz w:val="20"/>
-          <w:szCs w:val="24"/>
+          <w:highlight w:val="yellow"/>
+        </w:rPr>
+      </w:pPr>
+      <w:r>
+        <w:rPr>
+          <w:rFonts w:ascii="Times New Roman" w:eastAsia="Times New Roman" w:hAnsi="Times New Roman" w:cs="Times New Roman"/>
+          <w:b/>
+          <w:sz w:val="20"/>
+          <w:szCs w:val="24"/>
+          <w:highlight w:val="yellow"/>
         </w:rPr>
         <w:t>In Descending Order</w:t>
       </w:r>
@@ -2357,6 +2397,7 @@
           <w:color w:val="000000"/>
           <w:sz w:val="24"/>
           <w:szCs w:val="32"/>
+          <w:highlight w:val="yellow"/>
         </w:rPr>
         <w:t>2. Get Two Top of the month blog category by viewers and then get single top blog from each category of the current month.</w:t>
       </w:r>
@@ -2368,6 +2409,7 @@
           <w:color w:val="000000"/>
           <w:sz w:val="24"/>
           <w:szCs w:val="32"/>
+          <w:highlight w:val="yellow"/>
         </w:rPr>
         <w:t xml:space="preserve"> (</w:t>
       </w:r>
@@ -2381,6 +2423,7 @@
           <w:color w:val="000000"/>
           <w:sz w:val="24"/>
           <w:szCs w:val="32"/>
+          <w:highlight w:val="yellow"/>
         </w:rPr>
         <w:t>gql</w:t>
       </w:r>
@@ -2394,6 +2437,7 @@
           <w:color w:val="000000"/>
           <w:sz w:val="24"/>
           <w:szCs w:val="32"/>
+          <w:highlight w:val="yellow"/>
         </w:rPr>
         <w:t>)</w:t>
       </w:r>
@@ -2407,14 +2451,17 @@
           <w:szCs w:val="24"/>
         </w:rPr>
       </w:pPr>
-      <w:r>
-        <w:rPr>
-          <w:rFonts w:ascii="Arial" w:eastAsia="Times New Roman" w:hAnsi="Arial" w:cs="Arial"/>
-          <w:b/>
-          <w:bCs/>
-          <w:color w:val="000000"/>
-          <w:sz w:val="24"/>
-          <w:szCs w:val="32"/>
+      <w:bookmarkStart w:id="0" w:name="_GoBack"/>
+      <w:bookmarkEnd w:id="0"/>
+      <w:r>
+        <w:rPr>
+          <w:rFonts w:ascii="Arial" w:eastAsia="Times New Roman" w:hAnsi="Arial" w:cs="Arial"/>
+          <w:b/>
+          <w:bCs/>
+          <w:color w:val="000000"/>
+          <w:sz w:val="24"/>
+          <w:szCs w:val="32"/>
+          <w:highlight w:val="yellow"/>
         </w:rPr>
         <w:t xml:space="preserve">3. Mark Blog as featured </w:t>
       </w:r>
@@ -2426,6 +2473,7 @@
           <w:color w:val="000000"/>
           <w:sz w:val="24"/>
           <w:szCs w:val="32"/>
+          <w:highlight w:val="yellow"/>
         </w:rPr>
         <w:t>(</w:t>
       </w:r>
@@ -2438,6 +2486,7 @@
           <w:color w:val="000000"/>
           <w:sz w:val="24"/>
           <w:szCs w:val="32"/>
+          <w:highlight w:val="yellow"/>
         </w:rPr>
         <w:t>gql</w:t>
       </w:r>
@@ -2450,6 +2499,7 @@
           <w:color w:val="000000"/>
           <w:sz w:val="24"/>
           <w:szCs w:val="32"/>
+          <w:highlight w:val="yellow"/>
         </w:rPr>
         <w:t>)</w:t>
       </w:r>

</xml_diff>

<commit_message>
done with blog schema api
</commit_message>
<xml_diff>
--- a/documentaion/ApiDocumentation/api.docx
+++ b/documentaion/ApiDocumentation/api.docx
@@ -2451,195 +2451,174 @@
           <w:szCs w:val="24"/>
         </w:rPr>
       </w:pPr>
+      <w:r>
+        <w:rPr>
+          <w:rFonts w:ascii="Arial" w:eastAsia="Times New Roman" w:hAnsi="Arial" w:cs="Arial"/>
+          <w:b/>
+          <w:bCs/>
+          <w:color w:val="000000"/>
+          <w:sz w:val="24"/>
+          <w:szCs w:val="32"/>
+          <w:highlight w:val="yellow"/>
+        </w:rPr>
+        <w:t xml:space="preserve">3. Mark Blog as featured </w:t>
+      </w:r>
+      <w:r>
+        <w:rPr>
+          <w:rFonts w:ascii="Arial" w:eastAsia="Times New Roman" w:hAnsi="Arial" w:cs="Arial"/>
+          <w:b/>
+          <w:bCs/>
+          <w:color w:val="000000"/>
+          <w:sz w:val="24"/>
+          <w:szCs w:val="32"/>
+          <w:highlight w:val="yellow"/>
+        </w:rPr>
+        <w:t>(</w:t>
+      </w:r>
+      <w:proofErr w:type="spellStart"/>
+      <w:r>
+        <w:rPr>
+          <w:rFonts w:ascii="Arial" w:eastAsia="Times New Roman" w:hAnsi="Arial" w:cs="Arial"/>
+          <w:b/>
+          <w:bCs/>
+          <w:color w:val="000000"/>
+          <w:sz w:val="24"/>
+          <w:szCs w:val="32"/>
+          <w:highlight w:val="yellow"/>
+        </w:rPr>
+        <w:t>gql</w:t>
+      </w:r>
+      <w:proofErr w:type="spellEnd"/>
+      <w:r>
+        <w:rPr>
+          <w:rFonts w:ascii="Arial" w:eastAsia="Times New Roman" w:hAnsi="Arial" w:cs="Arial"/>
+          <w:b/>
+          <w:bCs/>
+          <w:color w:val="000000"/>
+          <w:sz w:val="24"/>
+          <w:szCs w:val="32"/>
+          <w:highlight w:val="yellow"/>
+        </w:rPr>
+        <w:t>)</w:t>
+      </w:r>
+    </w:p>
+    <w:p>
+      <w:pPr>
+        <w:spacing w:before="240" w:after="240" w:line="240" w:lineRule="auto"/>
+        <w:rPr>
+          <w:rFonts w:ascii="Times New Roman" w:eastAsia="Times New Roman" w:hAnsi="Times New Roman" w:cs="Times New Roman"/>
+          <w:sz w:val="20"/>
+          <w:szCs w:val="24"/>
+        </w:rPr>
+      </w:pPr>
+      <w:r>
+        <w:rPr>
+          <w:rFonts w:ascii="Arial" w:eastAsia="Times New Roman" w:hAnsi="Arial" w:cs="Arial"/>
+          <w:b/>
+          <w:bCs/>
+          <w:color w:val="000000"/>
+          <w:sz w:val="24"/>
+          <w:szCs w:val="32"/>
+          <w:highlight w:val="yellow"/>
+        </w:rPr>
+        <w:lastRenderedPageBreak/>
+        <w:t xml:space="preserve">4. Count a new view if a user click on individual blog page and stay their at least 60 sec </w:t>
+      </w:r>
+      <w:r>
+        <w:rPr>
+          <w:rFonts w:ascii="Arial" w:eastAsia="Times New Roman" w:hAnsi="Arial" w:cs="Arial"/>
+          <w:b/>
+          <w:bCs/>
+          <w:color w:val="000000"/>
+          <w:sz w:val="24"/>
+          <w:szCs w:val="32"/>
+          <w:highlight w:val="yellow"/>
+        </w:rPr>
+        <w:t>(rest)</w:t>
+      </w:r>
+    </w:p>
+    <w:p>
+      <w:pPr>
+        <w:spacing w:before="240" w:after="240" w:line="240" w:lineRule="auto"/>
+        <w:rPr>
+          <w:rFonts w:ascii="Arial" w:eastAsia="Times New Roman" w:hAnsi="Arial" w:cs="Arial"/>
+          <w:b/>
+          <w:bCs/>
+          <w:color w:val="000000"/>
+          <w:sz w:val="24"/>
+          <w:szCs w:val="32"/>
+        </w:rPr>
+      </w:pPr>
+      <w:r>
+        <w:rPr>
+          <w:rFonts w:ascii="Arial" w:eastAsia="Times New Roman" w:hAnsi="Arial" w:cs="Arial"/>
+          <w:b/>
+          <w:bCs/>
+          <w:color w:val="000000"/>
+          <w:sz w:val="24"/>
+          <w:szCs w:val="32"/>
+        </w:rPr>
+        <w:t>5. Get the all amount of blog available of all categories in the website or official schema</w:t>
+      </w:r>
+      <w:r>
+        <w:rPr>
+          <w:rFonts w:ascii="Arial" w:eastAsia="Times New Roman" w:hAnsi="Arial" w:cs="Arial"/>
+          <w:b/>
+          <w:bCs/>
+          <w:color w:val="000000"/>
+          <w:sz w:val="24"/>
+          <w:szCs w:val="32"/>
+        </w:rPr>
+        <w:t xml:space="preserve"> (</w:t>
+      </w:r>
+      <w:proofErr w:type="spellStart"/>
+      <w:r>
+        <w:rPr>
+          <w:rFonts w:ascii="Arial" w:eastAsia="Times New Roman" w:hAnsi="Arial" w:cs="Arial"/>
+          <w:b/>
+          <w:bCs/>
+          <w:color w:val="000000"/>
+          <w:sz w:val="24"/>
+          <w:szCs w:val="32"/>
+        </w:rPr>
+        <w:t>gql</w:t>
+      </w:r>
+      <w:proofErr w:type="spellEnd"/>
+      <w:r>
+        <w:rPr>
+          <w:rFonts w:ascii="Arial" w:eastAsia="Times New Roman" w:hAnsi="Arial" w:cs="Arial"/>
+          <w:b/>
+          <w:bCs/>
+          <w:color w:val="000000"/>
+          <w:sz w:val="24"/>
+          <w:szCs w:val="32"/>
+        </w:rPr>
+        <w:t>)</w:t>
+      </w:r>
       <w:bookmarkStart w:id="0" w:name="_GoBack"/>
       <w:bookmarkEnd w:id="0"/>
-      <w:r>
-        <w:rPr>
-          <w:rFonts w:ascii="Arial" w:eastAsia="Times New Roman" w:hAnsi="Arial" w:cs="Arial"/>
-          <w:b/>
-          <w:bCs/>
-          <w:color w:val="000000"/>
-          <w:sz w:val="24"/>
-          <w:szCs w:val="32"/>
-          <w:highlight w:val="yellow"/>
-        </w:rPr>
-        <w:t xml:space="preserve">3. Mark Blog as featured </w:t>
-      </w:r>
-      <w:r>
-        <w:rPr>
-          <w:rFonts w:ascii="Arial" w:eastAsia="Times New Roman" w:hAnsi="Arial" w:cs="Arial"/>
-          <w:b/>
-          <w:bCs/>
-          <w:color w:val="000000"/>
-          <w:sz w:val="24"/>
-          <w:szCs w:val="32"/>
-          <w:highlight w:val="yellow"/>
-        </w:rPr>
-        <w:t>(</w:t>
-      </w:r>
-      <w:proofErr w:type="spellStart"/>
-      <w:r>
-        <w:rPr>
-          <w:rFonts w:ascii="Arial" w:eastAsia="Times New Roman" w:hAnsi="Arial" w:cs="Arial"/>
-          <w:b/>
-          <w:bCs/>
-          <w:color w:val="000000"/>
-          <w:sz w:val="24"/>
-          <w:szCs w:val="32"/>
-          <w:highlight w:val="yellow"/>
-        </w:rPr>
-        <w:t>gql</w:t>
-      </w:r>
-      <w:proofErr w:type="spellEnd"/>
-      <w:r>
-        <w:rPr>
-          <w:rFonts w:ascii="Arial" w:eastAsia="Times New Roman" w:hAnsi="Arial" w:cs="Arial"/>
-          <w:b/>
-          <w:bCs/>
-          <w:color w:val="000000"/>
-          <w:sz w:val="24"/>
-          <w:szCs w:val="32"/>
-          <w:highlight w:val="yellow"/>
-        </w:rPr>
-        <w:t>)</w:t>
-      </w:r>
-    </w:p>
-    <w:p>
-      <w:pPr>
-        <w:spacing w:before="240" w:after="240" w:line="240" w:lineRule="auto"/>
-        <w:rPr>
-          <w:rFonts w:ascii="Times New Roman" w:eastAsia="Times New Roman" w:hAnsi="Times New Roman" w:cs="Times New Roman"/>
-          <w:sz w:val="20"/>
-          <w:szCs w:val="24"/>
-        </w:rPr>
-      </w:pPr>
-      <w:r>
-        <w:rPr>
-          <w:rFonts w:ascii="Arial" w:eastAsia="Times New Roman" w:hAnsi="Arial" w:cs="Arial"/>
-          <w:b/>
-          <w:bCs/>
-          <w:color w:val="000000"/>
-          <w:sz w:val="24"/>
-          <w:szCs w:val="32"/>
-        </w:rPr>
-        <w:lastRenderedPageBreak/>
-        <w:t xml:space="preserve">4. Count a new view if a user click on individual blog page and stay </w:t>
-      </w:r>
-      <w:proofErr w:type="spellStart"/>
-      <w:r>
-        <w:rPr>
-          <w:rFonts w:ascii="Arial" w:eastAsia="Times New Roman" w:hAnsi="Arial" w:cs="Arial"/>
-          <w:b/>
-          <w:bCs/>
-          <w:color w:val="000000"/>
-          <w:sz w:val="24"/>
-          <w:szCs w:val="32"/>
-        </w:rPr>
-        <w:t>their</w:t>
-      </w:r>
-      <w:proofErr w:type="spellEnd"/>
-      <w:r>
-        <w:rPr>
-          <w:rFonts w:ascii="Arial" w:eastAsia="Times New Roman" w:hAnsi="Arial" w:cs="Arial"/>
-          <w:b/>
-          <w:bCs/>
-          <w:color w:val="000000"/>
-          <w:sz w:val="24"/>
-          <w:szCs w:val="32"/>
-        </w:rPr>
-        <w:t xml:space="preserve"> at least 60 sec </w:t>
-      </w:r>
-      <w:r>
-        <w:rPr>
-          <w:rFonts w:ascii="Arial" w:eastAsia="Times New Roman" w:hAnsi="Arial" w:cs="Arial"/>
-          <w:b/>
-          <w:bCs/>
-          <w:color w:val="000000"/>
-          <w:sz w:val="24"/>
-          <w:szCs w:val="32"/>
-        </w:rPr>
-        <w:t>(rest)</w:t>
-      </w:r>
-    </w:p>
-    <w:p>
-      <w:pPr>
-        <w:spacing w:before="240" w:after="240" w:line="240" w:lineRule="auto"/>
-        <w:rPr>
-          <w:rFonts w:ascii="Arial" w:eastAsia="Times New Roman" w:hAnsi="Arial" w:cs="Arial"/>
-          <w:b/>
-          <w:bCs/>
-          <w:color w:val="000000"/>
-          <w:sz w:val="24"/>
-          <w:szCs w:val="32"/>
-        </w:rPr>
-      </w:pPr>
-      <w:r>
-        <w:rPr>
-          <w:rFonts w:ascii="Arial" w:eastAsia="Times New Roman" w:hAnsi="Arial" w:cs="Arial"/>
-          <w:b/>
-          <w:bCs/>
-          <w:color w:val="000000"/>
-          <w:sz w:val="24"/>
-          <w:szCs w:val="32"/>
-        </w:rPr>
-        <w:t>5. Get the all amount of blog available of all categories in the website or official schema</w:t>
-      </w:r>
-      <w:r>
-        <w:rPr>
-          <w:rFonts w:ascii="Arial" w:eastAsia="Times New Roman" w:hAnsi="Arial" w:cs="Arial"/>
-          <w:b/>
-          <w:bCs/>
-          <w:color w:val="000000"/>
-          <w:sz w:val="24"/>
-          <w:szCs w:val="32"/>
-        </w:rPr>
-        <w:t xml:space="preserve"> (</w:t>
-      </w:r>
-      <w:proofErr w:type="spellStart"/>
-      <w:r>
-        <w:rPr>
-          <w:rFonts w:ascii="Arial" w:eastAsia="Times New Roman" w:hAnsi="Arial" w:cs="Arial"/>
-          <w:b/>
-          <w:bCs/>
-          <w:color w:val="000000"/>
-          <w:sz w:val="24"/>
-          <w:szCs w:val="32"/>
-        </w:rPr>
-        <w:t>gql</w:t>
-      </w:r>
-      <w:proofErr w:type="spellEnd"/>
-      <w:r>
-        <w:rPr>
-          <w:rFonts w:ascii="Arial" w:eastAsia="Times New Roman" w:hAnsi="Arial" w:cs="Arial"/>
-          <w:b/>
-          <w:bCs/>
-          <w:color w:val="000000"/>
-          <w:sz w:val="24"/>
-          <w:szCs w:val="32"/>
-        </w:rPr>
-        <w:t>)</w:t>
-      </w:r>
-    </w:p>
-    <w:p>
-      <w:pPr>
-        <w:spacing w:before="240" w:after="240" w:line="240" w:lineRule="auto"/>
-        <w:rPr>
-          <w:rFonts w:ascii="Arial" w:eastAsia="Times New Roman" w:hAnsi="Arial" w:cs="Arial"/>
-          <w:b/>
-          <w:bCs/>
-          <w:color w:val="000000"/>
-          <w:sz w:val="24"/>
-          <w:szCs w:val="32"/>
-        </w:rPr>
-      </w:pPr>
-      <w:r>
-        <w:rPr>
-          <w:rFonts w:ascii="Arial" w:eastAsia="Times New Roman" w:hAnsi="Arial" w:cs="Arial"/>
-          <w:b/>
-          <w:bCs/>
-          <w:color w:val="000000"/>
-          <w:sz w:val="24"/>
-          <w:szCs w:val="32"/>
+    </w:p>
+    <w:p>
+      <w:pPr>
+        <w:spacing w:before="240" w:after="240" w:line="240" w:lineRule="auto"/>
+        <w:rPr>
+          <w:rFonts w:ascii="Arial" w:eastAsia="Times New Roman" w:hAnsi="Arial" w:cs="Arial"/>
+          <w:b/>
+          <w:bCs/>
+          <w:color w:val="000000"/>
+          <w:sz w:val="24"/>
+          <w:szCs w:val="32"/>
+        </w:rPr>
+      </w:pPr>
+      <w:r>
+        <w:rPr>
+          <w:rFonts w:ascii="Arial" w:eastAsia="Times New Roman" w:hAnsi="Arial" w:cs="Arial"/>
+          <w:b/>
+          <w:bCs/>
+          <w:color w:val="000000"/>
+          <w:sz w:val="24"/>
+          <w:szCs w:val="32"/>
+          <w:highlight w:val="yellow"/>
         </w:rPr>
         <w:t xml:space="preserve">6. Get all sub category name available from what blog categories blog we want to </w:t>
       </w:r>
@@ -2652,6 +2631,7 @@
           <w:color w:val="000000"/>
           <w:sz w:val="24"/>
           <w:szCs w:val="32"/>
+          <w:highlight w:val="yellow"/>
         </w:rPr>
         <w:t>get .</w:t>
       </w:r>
@@ -2664,6 +2644,7 @@
           <w:color w:val="000000"/>
           <w:sz w:val="24"/>
           <w:szCs w:val="32"/>
+          <w:highlight w:val="yellow"/>
         </w:rPr>
         <w:t xml:space="preserve"> (</w:t>
       </w:r>
@@ -2677,6 +2658,7 @@
           <w:color w:val="000000"/>
           <w:sz w:val="24"/>
           <w:szCs w:val="32"/>
+          <w:highlight w:val="yellow"/>
         </w:rPr>
         <w:t>gql</w:t>
       </w:r>
@@ -2690,6 +2672,7 @@
           <w:color w:val="000000"/>
           <w:sz w:val="24"/>
           <w:szCs w:val="32"/>
+          <w:highlight w:val="yellow"/>
         </w:rPr>
         <w:t>)</w:t>
       </w:r>
@@ -2714,16 +2697,18 @@
           <w:color w:val="000000"/>
           <w:sz w:val="24"/>
           <w:szCs w:val="32"/>
-        </w:rPr>
-      </w:pPr>
-      <w:r>
-        <w:rPr>
-          <w:rFonts w:ascii="Arial" w:eastAsia="Times New Roman" w:hAnsi="Arial" w:cs="Arial"/>
-          <w:b/>
-          <w:bCs/>
-          <w:color w:val="000000"/>
-          <w:sz w:val="24"/>
-          <w:szCs w:val="32"/>
+          <w:highlight w:val="yellow"/>
+        </w:rPr>
+      </w:pPr>
+      <w:r>
+        <w:rPr>
+          <w:rFonts w:ascii="Arial" w:eastAsia="Times New Roman" w:hAnsi="Arial" w:cs="Arial"/>
+          <w:b/>
+          <w:bCs/>
+          <w:color w:val="000000"/>
+          <w:sz w:val="24"/>
+          <w:szCs w:val="32"/>
+          <w:highlight w:val="yellow"/>
         </w:rPr>
         <w:t xml:space="preserve">7. Get Individual published blog by slug with related blogs also </w:t>
       </w:r>
@@ -2736,6 +2721,7 @@
           <w:color w:val="000000"/>
           <w:sz w:val="24"/>
           <w:szCs w:val="32"/>
+          <w:highlight w:val="yellow"/>
         </w:rPr>
         <w:t xml:space="preserve">-- </w:t>
       </w:r>
@@ -2747,6 +2733,7 @@
           <w:color w:val="000000"/>
           <w:sz w:val="24"/>
           <w:szCs w:val="32"/>
+          <w:highlight w:val="yellow"/>
         </w:rPr>
         <w:t xml:space="preserve"> (</w:t>
       </w:r>
@@ -2760,6 +2747,7 @@
           <w:color w:val="000000"/>
           <w:sz w:val="24"/>
           <w:szCs w:val="32"/>
+          <w:highlight w:val="yellow"/>
         </w:rPr>
         <w:t>gql</w:t>
       </w:r>
@@ -2772,6 +2760,7 @@
           <w:color w:val="000000"/>
           <w:sz w:val="24"/>
           <w:szCs w:val="32"/>
+          <w:highlight w:val="yellow"/>
         </w:rPr>
         <w:t>)</w:t>
       </w:r>
@@ -2789,14 +2778,16 @@
           <w:b/>
           <w:sz w:val="20"/>
           <w:szCs w:val="24"/>
-        </w:rPr>
-      </w:pPr>
-      <w:r>
-        <w:rPr>
-          <w:rFonts w:ascii="Times New Roman" w:eastAsia="Times New Roman" w:hAnsi="Times New Roman" w:cs="Times New Roman"/>
-          <w:b/>
-          <w:sz w:val="20"/>
-          <w:szCs w:val="24"/>
+          <w:highlight w:val="yellow"/>
+        </w:rPr>
+      </w:pPr>
+      <w:r>
+        <w:rPr>
+          <w:rFonts w:ascii="Times New Roman" w:eastAsia="Times New Roman" w:hAnsi="Times New Roman" w:cs="Times New Roman"/>
+          <w:b/>
+          <w:sz w:val="20"/>
+          <w:szCs w:val="24"/>
+          <w:highlight w:val="yellow"/>
         </w:rPr>
         <w:t xml:space="preserve">Related blog will be query by </w:t>
       </w:r>
@@ -2813,13 +2804,15 @@
           <w:rFonts w:ascii="Times New Roman" w:eastAsia="Times New Roman" w:hAnsi="Times New Roman" w:cs="Times New Roman"/>
           <w:sz w:val="20"/>
           <w:szCs w:val="24"/>
-        </w:rPr>
-      </w:pPr>
-      <w:r>
-        <w:rPr>
-          <w:rFonts w:ascii="Times New Roman" w:eastAsia="Times New Roman" w:hAnsi="Times New Roman" w:cs="Times New Roman"/>
-          <w:sz w:val="20"/>
-          <w:szCs w:val="24"/>
+          <w:highlight w:val="yellow"/>
+        </w:rPr>
+      </w:pPr>
+      <w:r>
+        <w:rPr>
+          <w:rFonts w:ascii="Times New Roman" w:eastAsia="Times New Roman" w:hAnsi="Times New Roman" w:cs="Times New Roman"/>
+          <w:sz w:val="20"/>
+          <w:szCs w:val="24"/>
+          <w:highlight w:val="yellow"/>
         </w:rPr>
         <w:t>Select blog category</w:t>
       </w:r>
@@ -2836,13 +2829,15 @@
           <w:rFonts w:ascii="Times New Roman" w:eastAsia="Times New Roman" w:hAnsi="Times New Roman" w:cs="Times New Roman"/>
           <w:sz w:val="20"/>
           <w:szCs w:val="24"/>
-        </w:rPr>
-      </w:pPr>
-      <w:r>
-        <w:rPr>
-          <w:rFonts w:ascii="Times New Roman" w:eastAsia="Times New Roman" w:hAnsi="Times New Roman" w:cs="Times New Roman"/>
-          <w:sz w:val="20"/>
-          <w:szCs w:val="24"/>
+          <w:highlight w:val="yellow"/>
+        </w:rPr>
+      </w:pPr>
+      <w:r>
+        <w:rPr>
+          <w:rFonts w:ascii="Times New Roman" w:eastAsia="Times New Roman" w:hAnsi="Times New Roman" w:cs="Times New Roman"/>
+          <w:sz w:val="20"/>
+          <w:szCs w:val="24"/>
+          <w:highlight w:val="yellow"/>
         </w:rPr>
         <w:t>Select Blog sub category</w:t>
       </w:r>
@@ -2859,13 +2854,15 @@
           <w:rFonts w:ascii="Times New Roman" w:eastAsia="Times New Roman" w:hAnsi="Times New Roman" w:cs="Times New Roman"/>
           <w:sz w:val="20"/>
           <w:szCs w:val="24"/>
-        </w:rPr>
-      </w:pPr>
-      <w:r>
-        <w:rPr>
-          <w:rFonts w:ascii="Times New Roman" w:eastAsia="Times New Roman" w:hAnsi="Times New Roman" w:cs="Times New Roman"/>
-          <w:sz w:val="20"/>
-          <w:szCs w:val="24"/>
+          <w:highlight w:val="yellow"/>
+        </w:rPr>
+      </w:pPr>
+      <w:r>
+        <w:rPr>
+          <w:rFonts w:ascii="Times New Roman" w:eastAsia="Times New Roman" w:hAnsi="Times New Roman" w:cs="Times New Roman"/>
+          <w:sz w:val="20"/>
+          <w:szCs w:val="24"/>
+          <w:highlight w:val="yellow"/>
         </w:rPr>
         <w:t>Keyword</w:t>
       </w:r>
@@ -4363,6 +4360,78 @@
     </w:p>
     <w:p>
       <w:pPr>
+        <w:spacing w:before="240" w:after="240" w:line="240" w:lineRule="auto"/>
+        <w:rPr>
+          <w:rFonts w:ascii="Arial" w:eastAsia="Times New Roman" w:hAnsi="Arial" w:cs="Arial"/>
+          <w:b/>
+          <w:bCs/>
+          <w:color w:val="000000"/>
+          <w:sz w:val="24"/>
+          <w:szCs w:val="32"/>
+        </w:rPr>
+      </w:pPr>
+      <w:r>
+        <w:rPr>
+          <w:rFonts w:ascii="Arial" w:eastAsia="Times New Roman" w:hAnsi="Arial" w:cs="Arial"/>
+          <w:b/>
+          <w:bCs/>
+          <w:color w:val="000000"/>
+          <w:sz w:val="24"/>
+          <w:szCs w:val="32"/>
+        </w:rPr>
+        <w:t xml:space="preserve">10. Select main category for </w:t>
+      </w:r>
+      <w:proofErr w:type="spellStart"/>
+      <w:r>
+        <w:rPr>
+          <w:rFonts w:ascii="Arial" w:eastAsia="Times New Roman" w:hAnsi="Arial" w:cs="Arial"/>
+          <w:b/>
+          <w:bCs/>
+          <w:color w:val="000000"/>
+          <w:sz w:val="24"/>
+          <w:szCs w:val="32"/>
+        </w:rPr>
+        <w:t>navbar</w:t>
+      </w:r>
+      <w:proofErr w:type="spellEnd"/>
+      <w:r>
+        <w:rPr>
+          <w:rFonts w:ascii="Arial" w:eastAsia="Times New Roman" w:hAnsi="Arial" w:cs="Arial"/>
+          <w:b/>
+          <w:bCs/>
+          <w:color w:val="000000"/>
+          <w:sz w:val="24"/>
+          <w:szCs w:val="32"/>
+        </w:rPr>
+        <w:t xml:space="preserve"> (</w:t>
+      </w:r>
+      <w:proofErr w:type="spellStart"/>
+      <w:r>
+        <w:rPr>
+          <w:rFonts w:ascii="Arial" w:eastAsia="Times New Roman" w:hAnsi="Arial" w:cs="Arial"/>
+          <w:b/>
+          <w:bCs/>
+          <w:color w:val="000000"/>
+          <w:sz w:val="24"/>
+          <w:szCs w:val="32"/>
+        </w:rPr>
+        <w:t>gql</w:t>
+      </w:r>
+      <w:proofErr w:type="spellEnd"/>
+      <w:r>
+        <w:rPr>
+          <w:rFonts w:ascii="Arial" w:eastAsia="Times New Roman" w:hAnsi="Arial" w:cs="Arial"/>
+          <w:b/>
+          <w:bCs/>
+          <w:color w:val="000000"/>
+          <w:sz w:val="24"/>
+          <w:szCs w:val="32"/>
+        </w:rPr>
+        <w:t>)</w:t>
+      </w:r>
+    </w:p>
+    <w:p>
+      <w:pPr>
         <w:jc w:val="center"/>
         <w:rPr>
           <w:rFonts w:ascii="Arial" w:hAnsi="Arial" w:cs="Arial"/>
@@ -4434,6 +4503,7 @@
           <w:sz w:val="24"/>
           <w:szCs w:val="32"/>
         </w:rPr>
+        <w:lastRenderedPageBreak/>
         <w:t xml:space="preserve">1. Create a new comment or reply in the time of reply you need to pass parent comment </w:t>
       </w:r>
       <w:proofErr w:type="gramStart"/>
@@ -4506,7 +4576,6 @@
           <w:sz w:val="24"/>
           <w:szCs w:val="32"/>
         </w:rPr>
-        <w:lastRenderedPageBreak/>
         <w:t>2. Update comment by comment id</w:t>
       </w:r>
       <w:r>

</xml_diff>

<commit_message>
done with official scheam
</commit_message>
<xml_diff>
--- a/documentaion/ApiDocumentation/api.docx
+++ b/documentaion/ApiDocumentation/api.docx
@@ -2595,8 +2595,6 @@
         </w:rPr>
         <w:t>)</w:t>
       </w:r>
-      <w:bookmarkStart w:id="0" w:name="_GoBack"/>
-      <w:bookmarkEnd w:id="0"/>
     </w:p>
     <w:p>
       <w:pPr>
@@ -3834,6 +3832,7 @@
           <w:color w:val="000000"/>
           <w:sz w:val="24"/>
           <w:szCs w:val="32"/>
+          <w:highlight w:val="yellow"/>
         </w:rPr>
         <w:t xml:space="preserve">1. Create an official </w:t>
       </w:r>
@@ -3846,6 +3845,7 @@
           <w:color w:val="000000"/>
           <w:sz w:val="24"/>
           <w:szCs w:val="32"/>
+          <w:highlight w:val="yellow"/>
         </w:rPr>
         <w:t xml:space="preserve">schema </w:t>
       </w:r>
@@ -3857,6 +3857,7 @@
           <w:color w:val="000000"/>
           <w:sz w:val="24"/>
           <w:szCs w:val="32"/>
+          <w:highlight w:val="yellow"/>
         </w:rPr>
         <w:t xml:space="preserve"> (</w:t>
       </w:r>
@@ -3870,6 +3871,7 @@
           <w:color w:val="000000"/>
           <w:sz w:val="24"/>
           <w:szCs w:val="32"/>
+          <w:highlight w:val="yellow"/>
         </w:rPr>
         <w:t>gql</w:t>
       </w:r>
@@ -3882,6 +3884,7 @@
           <w:color w:val="000000"/>
           <w:sz w:val="24"/>
           <w:szCs w:val="32"/>
+          <w:highlight w:val="yellow"/>
         </w:rPr>
         <w:t>)</w:t>
       </w:r>
@@ -3906,17 +3909,230 @@
           <w:color w:val="000000"/>
           <w:sz w:val="24"/>
           <w:szCs w:val="32"/>
-        </w:rPr>
-        <w:t>2. Get all Official schema’s every info</w:t>
-      </w:r>
-      <w:r>
-        <w:rPr>
-          <w:rFonts w:ascii="Arial" w:eastAsia="Times New Roman" w:hAnsi="Arial" w:cs="Arial"/>
-          <w:b/>
-          <w:bCs/>
-          <w:color w:val="000000"/>
-          <w:sz w:val="24"/>
-          <w:szCs w:val="32"/>
+          <w:highlight w:val="yellow"/>
+        </w:rPr>
+        <w:t xml:space="preserve">2. Add available </w:t>
+      </w:r>
+      <w:proofErr w:type="spellStart"/>
+      <w:r>
+        <w:rPr>
+          <w:rFonts w:ascii="Arial" w:eastAsia="Times New Roman" w:hAnsi="Arial" w:cs="Arial"/>
+          <w:b/>
+          <w:bCs/>
+          <w:color w:val="000000"/>
+          <w:sz w:val="24"/>
+          <w:szCs w:val="32"/>
+          <w:highlight w:val="yellow"/>
+        </w:rPr>
+        <w:t>mainCategory</w:t>
+      </w:r>
+      <w:proofErr w:type="spellEnd"/>
+      <w:r>
+        <w:rPr>
+          <w:rFonts w:ascii="Arial" w:eastAsia="Times New Roman" w:hAnsi="Arial" w:cs="Arial"/>
+          <w:b/>
+          <w:bCs/>
+          <w:color w:val="000000"/>
+          <w:sz w:val="24"/>
+          <w:szCs w:val="32"/>
+          <w:highlight w:val="yellow"/>
+        </w:rPr>
+        <w:t xml:space="preserve"> with color or available sub </w:t>
+      </w:r>
+      <w:proofErr w:type="gramStart"/>
+      <w:r>
+        <w:rPr>
+          <w:rFonts w:ascii="Arial" w:eastAsia="Times New Roman" w:hAnsi="Arial" w:cs="Arial"/>
+          <w:b/>
+          <w:bCs/>
+          <w:color w:val="000000"/>
+          <w:sz w:val="24"/>
+          <w:szCs w:val="32"/>
+          <w:highlight w:val="yellow"/>
+        </w:rPr>
+        <w:t>category  (</w:t>
+      </w:r>
+      <w:proofErr w:type="spellStart"/>
+      <w:proofErr w:type="gramEnd"/>
+      <w:r>
+        <w:rPr>
+          <w:rFonts w:ascii="Arial" w:eastAsia="Times New Roman" w:hAnsi="Arial" w:cs="Arial"/>
+          <w:b/>
+          <w:bCs/>
+          <w:color w:val="000000"/>
+          <w:sz w:val="24"/>
+          <w:szCs w:val="32"/>
+          <w:highlight w:val="yellow"/>
+        </w:rPr>
+        <w:t>gql</w:t>
+      </w:r>
+      <w:proofErr w:type="spellEnd"/>
+      <w:r>
+        <w:rPr>
+          <w:rFonts w:ascii="Arial" w:eastAsia="Times New Roman" w:hAnsi="Arial" w:cs="Arial"/>
+          <w:b/>
+          <w:bCs/>
+          <w:color w:val="000000"/>
+          <w:sz w:val="24"/>
+          <w:szCs w:val="32"/>
+          <w:highlight w:val="yellow"/>
+        </w:rPr>
+        <w:t>)</w:t>
+      </w:r>
+    </w:p>
+    <w:p>
+      <w:pPr>
+        <w:spacing w:before="240" w:after="240" w:line="240" w:lineRule="auto"/>
+        <w:rPr>
+          <w:rFonts w:ascii="Arial" w:eastAsia="Times New Roman" w:hAnsi="Arial" w:cs="Arial"/>
+          <w:b/>
+          <w:bCs/>
+          <w:color w:val="000000"/>
+          <w:sz w:val="24"/>
+          <w:szCs w:val="32"/>
+        </w:rPr>
+      </w:pPr>
+      <w:r>
+        <w:rPr>
+          <w:rFonts w:ascii="Arial" w:eastAsia="Times New Roman" w:hAnsi="Arial" w:cs="Arial"/>
+          <w:b/>
+          <w:bCs/>
+          <w:color w:val="000000"/>
+          <w:sz w:val="24"/>
+          <w:szCs w:val="32"/>
+        </w:rPr>
+        <w:t>3</w:t>
+      </w:r>
+      <w:r>
+        <w:rPr>
+          <w:rFonts w:ascii="Arial" w:eastAsia="Times New Roman" w:hAnsi="Arial" w:cs="Arial"/>
+          <w:b/>
+          <w:bCs/>
+          <w:color w:val="000000"/>
+          <w:sz w:val="24"/>
+          <w:szCs w:val="32"/>
+        </w:rPr>
+        <w:t xml:space="preserve">. </w:t>
+      </w:r>
+      <w:r>
+        <w:rPr>
+          <w:rFonts w:ascii="Arial" w:eastAsia="Times New Roman" w:hAnsi="Arial" w:cs="Arial"/>
+          <w:b/>
+          <w:bCs/>
+          <w:color w:val="000000"/>
+          <w:sz w:val="24"/>
+          <w:szCs w:val="32"/>
+          <w:highlight w:val="yellow"/>
+        </w:rPr>
+        <w:t xml:space="preserve">Add </w:t>
+      </w:r>
+      <w:r>
+        <w:rPr>
+          <w:rFonts w:ascii="Arial" w:eastAsia="Times New Roman" w:hAnsi="Arial" w:cs="Arial"/>
+          <w:b/>
+          <w:bCs/>
+          <w:color w:val="000000"/>
+          <w:sz w:val="24"/>
+          <w:szCs w:val="32"/>
+          <w:highlight w:val="yellow"/>
+        </w:rPr>
+        <w:t xml:space="preserve">new </w:t>
+      </w:r>
+      <w:r>
+        <w:rPr>
+          <w:rFonts w:ascii="Arial" w:eastAsia="Times New Roman" w:hAnsi="Arial" w:cs="Arial"/>
+          <w:b/>
+          <w:bCs/>
+          <w:color w:val="000000"/>
+          <w:sz w:val="24"/>
+          <w:szCs w:val="32"/>
+          <w:highlight w:val="yellow"/>
+        </w:rPr>
+        <w:t>contact social media to contact officially</w:t>
+      </w:r>
+      <w:r>
+        <w:rPr>
+          <w:rFonts w:ascii="Arial" w:eastAsia="Times New Roman" w:hAnsi="Arial" w:cs="Arial"/>
+          <w:b/>
+          <w:bCs/>
+          <w:color w:val="000000"/>
+          <w:sz w:val="24"/>
+          <w:szCs w:val="32"/>
+          <w:highlight w:val="yellow"/>
+        </w:rPr>
+        <w:t xml:space="preserve"> </w:t>
+      </w:r>
+      <w:proofErr w:type="gramStart"/>
+      <w:r>
+        <w:rPr>
+          <w:rFonts w:ascii="Arial" w:eastAsia="Times New Roman" w:hAnsi="Arial" w:cs="Arial"/>
+          <w:b/>
+          <w:bCs/>
+          <w:color w:val="000000"/>
+          <w:sz w:val="24"/>
+          <w:szCs w:val="32"/>
+          <w:highlight w:val="yellow"/>
+        </w:rPr>
+        <w:t>or  u</w:t>
+      </w:r>
+      <w:r>
+        <w:rPr>
+          <w:rFonts w:ascii="Arial" w:eastAsia="Times New Roman" w:hAnsi="Arial" w:cs="Arial"/>
+          <w:b/>
+          <w:bCs/>
+          <w:color w:val="000000"/>
+          <w:sz w:val="24"/>
+          <w:szCs w:val="32"/>
+          <w:highlight w:val="yellow"/>
+        </w:rPr>
+        <w:t>pdate</w:t>
+      </w:r>
+      <w:proofErr w:type="gramEnd"/>
+      <w:r>
+        <w:rPr>
+          <w:rFonts w:ascii="Arial" w:eastAsia="Times New Roman" w:hAnsi="Arial" w:cs="Arial"/>
+          <w:b/>
+          <w:bCs/>
+          <w:color w:val="000000"/>
+          <w:sz w:val="24"/>
+          <w:szCs w:val="32"/>
+          <w:highlight w:val="yellow"/>
+        </w:rPr>
+        <w:t xml:space="preserve"> </w:t>
+      </w:r>
+      <w:r>
+        <w:rPr>
+          <w:rFonts w:ascii="Arial" w:eastAsia="Times New Roman" w:hAnsi="Arial" w:cs="Arial"/>
+          <w:b/>
+          <w:bCs/>
+          <w:color w:val="000000"/>
+          <w:sz w:val="24"/>
+          <w:szCs w:val="32"/>
+          <w:highlight w:val="yellow"/>
+        </w:rPr>
+        <w:t xml:space="preserve">existing </w:t>
+      </w:r>
+      <w:r>
+        <w:rPr>
+          <w:rFonts w:ascii="Arial" w:eastAsia="Times New Roman" w:hAnsi="Arial" w:cs="Arial"/>
+          <w:b/>
+          <w:bCs/>
+          <w:color w:val="000000"/>
+          <w:sz w:val="24"/>
+          <w:szCs w:val="32"/>
+          <w:highlight w:val="yellow"/>
+        </w:rPr>
+        <w:t>contact social media link to contact officially</w:t>
+      </w:r>
+      <w:r>
+        <w:rPr>
+          <w:rFonts w:ascii="Arial" w:eastAsia="Times New Roman" w:hAnsi="Arial" w:cs="Arial"/>
+          <w:b/>
+          <w:bCs/>
+          <w:color w:val="000000"/>
+          <w:sz w:val="24"/>
+          <w:szCs w:val="32"/>
+          <w:highlight w:val="yellow"/>
         </w:rPr>
         <w:t xml:space="preserve"> (</w:t>
       </w:r>
@@ -3929,6 +4145,7 @@
           <w:color w:val="000000"/>
           <w:sz w:val="24"/>
           <w:szCs w:val="32"/>
+          <w:highlight w:val="yellow"/>
         </w:rPr>
         <w:t>gql</w:t>
       </w:r>
@@ -3941,6 +4158,7 @@
           <w:color w:val="000000"/>
           <w:sz w:val="24"/>
           <w:szCs w:val="32"/>
+          <w:highlight w:val="yellow"/>
         </w:rPr>
         <w:t>)</w:t>
       </w:r>
@@ -3965,17 +4183,45 @@
           <w:color w:val="000000"/>
           <w:sz w:val="24"/>
           <w:szCs w:val="32"/>
-        </w:rPr>
-        <w:t>3. Create available main category with color</w:t>
-      </w:r>
-      <w:r>
-        <w:rPr>
-          <w:rFonts w:ascii="Arial" w:eastAsia="Times New Roman" w:hAnsi="Arial" w:cs="Arial"/>
-          <w:b/>
-          <w:bCs/>
-          <w:color w:val="000000"/>
-          <w:sz w:val="24"/>
-          <w:szCs w:val="32"/>
+          <w:highlight w:val="yellow"/>
+        </w:rPr>
+        <w:t xml:space="preserve">4. </w:t>
+      </w:r>
+      <w:r>
+        <w:rPr>
+          <w:rFonts w:ascii="Arial" w:eastAsia="Times New Roman" w:hAnsi="Arial" w:cs="Arial"/>
+          <w:b/>
+          <w:bCs/>
+          <w:color w:val="000000"/>
+          <w:sz w:val="24"/>
+          <w:szCs w:val="32"/>
+          <w:highlight w:val="yellow"/>
+        </w:rPr>
+        <w:t xml:space="preserve"> Select main category for </w:t>
+      </w:r>
+      <w:proofErr w:type="spellStart"/>
+      <w:r>
+        <w:rPr>
+          <w:rFonts w:ascii="Arial" w:eastAsia="Times New Roman" w:hAnsi="Arial" w:cs="Arial"/>
+          <w:b/>
+          <w:bCs/>
+          <w:color w:val="000000"/>
+          <w:sz w:val="24"/>
+          <w:szCs w:val="32"/>
+          <w:highlight w:val="yellow"/>
+        </w:rPr>
+        <w:t>navbar</w:t>
+      </w:r>
+      <w:proofErr w:type="spellEnd"/>
+      <w:r>
+        <w:rPr>
+          <w:rFonts w:ascii="Arial" w:eastAsia="Times New Roman" w:hAnsi="Arial" w:cs="Arial"/>
+          <w:b/>
+          <w:bCs/>
+          <w:color w:val="000000"/>
+          <w:sz w:val="24"/>
+          <w:szCs w:val="32"/>
+          <w:highlight w:val="yellow"/>
         </w:rPr>
         <w:t xml:space="preserve"> (</w:t>
       </w:r>
@@ -3988,6 +4234,7 @@
           <w:color w:val="000000"/>
           <w:sz w:val="24"/>
           <w:szCs w:val="32"/>
+          <w:highlight w:val="yellow"/>
         </w:rPr>
         <w:t>gql</w:t>
       </w:r>
@@ -4000,6 +4247,7 @@
           <w:color w:val="000000"/>
           <w:sz w:val="24"/>
           <w:szCs w:val="32"/>
+          <w:highlight w:val="yellow"/>
         </w:rPr>
         <w:t>)</w:t>
       </w:r>
@@ -4014,420 +4262,319 @@
           <w:color w:val="000000"/>
           <w:sz w:val="24"/>
           <w:szCs w:val="32"/>
-        </w:rPr>
-      </w:pPr>
-      <w:r>
-        <w:rPr>
-          <w:rFonts w:ascii="Arial" w:eastAsia="Times New Roman" w:hAnsi="Arial" w:cs="Arial"/>
-          <w:b/>
-          <w:bCs/>
-          <w:color w:val="000000"/>
-          <w:sz w:val="24"/>
-          <w:szCs w:val="32"/>
-        </w:rPr>
-        <w:t>4. Create available sub category</w:t>
-      </w:r>
-      <w:r>
-        <w:rPr>
-          <w:rFonts w:ascii="Arial" w:eastAsia="Times New Roman" w:hAnsi="Arial" w:cs="Arial"/>
-          <w:b/>
-          <w:bCs/>
-          <w:color w:val="000000"/>
-          <w:sz w:val="24"/>
-          <w:szCs w:val="32"/>
-        </w:rPr>
-        <w:t xml:space="preserve"> (</w:t>
-      </w:r>
-      <w:proofErr w:type="spellStart"/>
-      <w:r>
-        <w:rPr>
-          <w:rFonts w:ascii="Arial" w:eastAsia="Times New Roman" w:hAnsi="Arial" w:cs="Arial"/>
-          <w:b/>
-          <w:bCs/>
-          <w:color w:val="000000"/>
-          <w:sz w:val="24"/>
-          <w:szCs w:val="32"/>
-        </w:rPr>
-        <w:t>gql</w:t>
-      </w:r>
-      <w:proofErr w:type="spellEnd"/>
-      <w:r>
-        <w:rPr>
-          <w:rFonts w:ascii="Arial" w:eastAsia="Times New Roman" w:hAnsi="Arial" w:cs="Arial"/>
-          <w:b/>
-          <w:bCs/>
-          <w:color w:val="000000"/>
-          <w:sz w:val="24"/>
-          <w:szCs w:val="32"/>
-        </w:rPr>
-        <w:t>)</w:t>
-      </w:r>
-    </w:p>
-    <w:p>
-      <w:pPr>
-        <w:spacing w:before="240" w:after="240" w:line="240" w:lineRule="auto"/>
-        <w:rPr>
-          <w:rFonts w:ascii="Arial" w:eastAsia="Times New Roman" w:hAnsi="Arial" w:cs="Arial"/>
-          <w:b/>
-          <w:bCs/>
-          <w:color w:val="000000"/>
-          <w:sz w:val="24"/>
-          <w:szCs w:val="32"/>
-        </w:rPr>
-      </w:pPr>
-      <w:r>
-        <w:rPr>
-          <w:rFonts w:ascii="Arial" w:eastAsia="Times New Roman" w:hAnsi="Arial" w:cs="Arial"/>
-          <w:b/>
-          <w:bCs/>
-          <w:color w:val="000000"/>
-          <w:sz w:val="24"/>
-          <w:szCs w:val="32"/>
-        </w:rPr>
-        <w:t>5. Get all main category in ascending order</w:t>
-      </w:r>
-      <w:r>
-        <w:rPr>
-          <w:rFonts w:ascii="Arial" w:eastAsia="Times New Roman" w:hAnsi="Arial" w:cs="Arial"/>
-          <w:b/>
-          <w:bCs/>
-          <w:color w:val="000000"/>
-          <w:sz w:val="24"/>
-          <w:szCs w:val="32"/>
-        </w:rPr>
-        <w:t xml:space="preserve"> (</w:t>
-      </w:r>
-      <w:proofErr w:type="spellStart"/>
-      <w:r>
-        <w:rPr>
-          <w:rFonts w:ascii="Arial" w:eastAsia="Times New Roman" w:hAnsi="Arial" w:cs="Arial"/>
-          <w:b/>
-          <w:bCs/>
-          <w:color w:val="000000"/>
-          <w:sz w:val="24"/>
-          <w:szCs w:val="32"/>
-        </w:rPr>
-        <w:t>gql</w:t>
-      </w:r>
-      <w:proofErr w:type="spellEnd"/>
-      <w:r>
-        <w:rPr>
-          <w:rFonts w:ascii="Arial" w:eastAsia="Times New Roman" w:hAnsi="Arial" w:cs="Arial"/>
-          <w:b/>
-          <w:bCs/>
-          <w:color w:val="000000"/>
-          <w:sz w:val="24"/>
-          <w:szCs w:val="32"/>
-        </w:rPr>
-        <w:t>)</w:t>
-      </w:r>
-    </w:p>
-    <w:p>
-      <w:pPr>
-        <w:spacing w:before="240" w:after="240" w:line="240" w:lineRule="auto"/>
-        <w:rPr>
-          <w:rFonts w:ascii="Arial" w:eastAsia="Times New Roman" w:hAnsi="Arial" w:cs="Arial"/>
-          <w:b/>
-          <w:bCs/>
-          <w:color w:val="000000"/>
-          <w:sz w:val="24"/>
-          <w:szCs w:val="32"/>
-        </w:rPr>
-      </w:pPr>
-      <w:r>
-        <w:rPr>
-          <w:rFonts w:ascii="Arial" w:eastAsia="Times New Roman" w:hAnsi="Arial" w:cs="Arial"/>
-          <w:b/>
-          <w:bCs/>
-          <w:color w:val="000000"/>
-          <w:sz w:val="24"/>
-          <w:szCs w:val="32"/>
-        </w:rPr>
-        <w:t>6. Get all sub category in ascending order</w:t>
-      </w:r>
-      <w:r>
-        <w:rPr>
-          <w:rFonts w:ascii="Arial" w:eastAsia="Times New Roman" w:hAnsi="Arial" w:cs="Arial"/>
-          <w:b/>
-          <w:bCs/>
-          <w:color w:val="000000"/>
-          <w:sz w:val="24"/>
-          <w:szCs w:val="32"/>
-        </w:rPr>
-        <w:t xml:space="preserve"> (</w:t>
-      </w:r>
-      <w:proofErr w:type="spellStart"/>
-      <w:r>
-        <w:rPr>
-          <w:rFonts w:ascii="Arial" w:eastAsia="Times New Roman" w:hAnsi="Arial" w:cs="Arial"/>
-          <w:b/>
-          <w:bCs/>
-          <w:color w:val="000000"/>
-          <w:sz w:val="24"/>
-          <w:szCs w:val="32"/>
-        </w:rPr>
-        <w:t>gql</w:t>
-      </w:r>
-      <w:proofErr w:type="spellEnd"/>
-      <w:r>
-        <w:rPr>
-          <w:rFonts w:ascii="Arial" w:eastAsia="Times New Roman" w:hAnsi="Arial" w:cs="Arial"/>
-          <w:b/>
-          <w:bCs/>
-          <w:color w:val="000000"/>
-          <w:sz w:val="24"/>
-          <w:szCs w:val="32"/>
-        </w:rPr>
-        <w:t>)</w:t>
-      </w:r>
-    </w:p>
-    <w:p>
-      <w:pPr>
-        <w:spacing w:before="240" w:after="240" w:line="240" w:lineRule="auto"/>
-        <w:rPr>
-          <w:rFonts w:ascii="Arial" w:eastAsia="Times New Roman" w:hAnsi="Arial" w:cs="Arial"/>
-          <w:b/>
-          <w:bCs/>
-          <w:color w:val="000000"/>
-          <w:sz w:val="24"/>
-          <w:szCs w:val="32"/>
-        </w:rPr>
-      </w:pPr>
-      <w:r>
-        <w:rPr>
-          <w:rFonts w:ascii="Arial" w:eastAsia="Times New Roman" w:hAnsi="Arial" w:cs="Arial"/>
-          <w:b/>
-          <w:bCs/>
-          <w:color w:val="000000"/>
-          <w:sz w:val="24"/>
-          <w:szCs w:val="32"/>
-        </w:rPr>
-        <w:t>7. Add contact social media to contact officially</w:t>
-      </w:r>
-      <w:r>
-        <w:rPr>
-          <w:rFonts w:ascii="Arial" w:eastAsia="Times New Roman" w:hAnsi="Arial" w:cs="Arial"/>
-          <w:b/>
-          <w:bCs/>
-          <w:color w:val="000000"/>
-          <w:sz w:val="24"/>
-          <w:szCs w:val="32"/>
-        </w:rPr>
-        <w:t xml:space="preserve"> (</w:t>
-      </w:r>
-      <w:proofErr w:type="spellStart"/>
-      <w:r>
-        <w:rPr>
-          <w:rFonts w:ascii="Arial" w:eastAsia="Times New Roman" w:hAnsi="Arial" w:cs="Arial"/>
-          <w:b/>
-          <w:bCs/>
-          <w:color w:val="000000"/>
-          <w:sz w:val="24"/>
-          <w:szCs w:val="32"/>
-        </w:rPr>
-        <w:t>gql</w:t>
-      </w:r>
-      <w:proofErr w:type="spellEnd"/>
-      <w:r>
-        <w:rPr>
-          <w:rFonts w:ascii="Arial" w:eastAsia="Times New Roman" w:hAnsi="Arial" w:cs="Arial"/>
-          <w:b/>
-          <w:bCs/>
-          <w:color w:val="000000"/>
-          <w:sz w:val="24"/>
-          <w:szCs w:val="32"/>
-        </w:rPr>
-        <w:t>)</w:t>
-      </w:r>
-    </w:p>
-    <w:p>
-      <w:pPr>
-        <w:spacing w:before="240" w:after="240" w:line="240" w:lineRule="auto"/>
-        <w:rPr>
-          <w:rFonts w:ascii="Arial" w:eastAsia="Times New Roman" w:hAnsi="Arial" w:cs="Arial"/>
-          <w:b/>
-          <w:bCs/>
-          <w:color w:val="000000"/>
-          <w:sz w:val="24"/>
-          <w:szCs w:val="32"/>
-        </w:rPr>
-      </w:pPr>
-      <w:r>
-        <w:rPr>
-          <w:rFonts w:ascii="Arial" w:eastAsia="Times New Roman" w:hAnsi="Arial" w:cs="Arial"/>
-          <w:b/>
-          <w:bCs/>
-          <w:color w:val="000000"/>
-          <w:sz w:val="24"/>
-          <w:szCs w:val="32"/>
-        </w:rPr>
-        <w:t xml:space="preserve">8. Update contact social media to contact officially </w:t>
-      </w:r>
-      <w:r>
-        <w:rPr>
-          <w:rFonts w:ascii="Arial" w:eastAsia="Times New Roman" w:hAnsi="Arial" w:cs="Arial"/>
-          <w:b/>
-          <w:bCs/>
-          <w:color w:val="000000"/>
-          <w:sz w:val="24"/>
-          <w:szCs w:val="32"/>
-        </w:rPr>
-        <w:t>(</w:t>
-      </w:r>
-      <w:proofErr w:type="spellStart"/>
-      <w:r>
-        <w:rPr>
-          <w:rFonts w:ascii="Arial" w:eastAsia="Times New Roman" w:hAnsi="Arial" w:cs="Arial"/>
-          <w:b/>
-          <w:bCs/>
-          <w:color w:val="000000"/>
-          <w:sz w:val="24"/>
-          <w:szCs w:val="32"/>
-        </w:rPr>
-        <w:t>gql</w:t>
-      </w:r>
-      <w:proofErr w:type="spellEnd"/>
-      <w:r>
-        <w:rPr>
-          <w:rFonts w:ascii="Arial" w:eastAsia="Times New Roman" w:hAnsi="Arial" w:cs="Arial"/>
-          <w:b/>
-          <w:bCs/>
-          <w:color w:val="000000"/>
-          <w:sz w:val="24"/>
-          <w:szCs w:val="32"/>
-        </w:rPr>
-        <w:t>)</w:t>
-      </w:r>
-    </w:p>
-    <w:p>
-      <w:pPr>
-        <w:spacing w:before="240" w:after="240" w:line="240" w:lineRule="auto"/>
-        <w:rPr>
-          <w:rFonts w:ascii="Arial" w:eastAsia="Times New Roman" w:hAnsi="Arial" w:cs="Arial"/>
-          <w:b/>
-          <w:bCs/>
-          <w:color w:val="000000"/>
-          <w:sz w:val="24"/>
-          <w:szCs w:val="32"/>
-        </w:rPr>
-      </w:pPr>
-      <w:r>
-        <w:rPr>
-          <w:rFonts w:ascii="Arial" w:eastAsia="Times New Roman" w:hAnsi="Arial" w:cs="Arial"/>
-          <w:b/>
-          <w:bCs/>
-          <w:color w:val="000000"/>
-          <w:sz w:val="24"/>
-          <w:szCs w:val="32"/>
-        </w:rPr>
-        <w:t>9. Delete contact social media by site name</w:t>
-      </w:r>
-      <w:r>
-        <w:rPr>
-          <w:rFonts w:ascii="Arial" w:eastAsia="Times New Roman" w:hAnsi="Arial" w:cs="Arial"/>
-          <w:b/>
-          <w:bCs/>
-          <w:color w:val="000000"/>
-          <w:sz w:val="24"/>
-          <w:szCs w:val="32"/>
-        </w:rPr>
-        <w:t xml:space="preserve"> (</w:t>
-      </w:r>
-      <w:proofErr w:type="spellStart"/>
-      <w:r>
-        <w:rPr>
-          <w:rFonts w:ascii="Arial" w:eastAsia="Times New Roman" w:hAnsi="Arial" w:cs="Arial"/>
-          <w:b/>
-          <w:bCs/>
-          <w:color w:val="000000"/>
-          <w:sz w:val="24"/>
-          <w:szCs w:val="32"/>
-        </w:rPr>
-        <w:t>gql</w:t>
-      </w:r>
-      <w:proofErr w:type="spellEnd"/>
-      <w:r>
-        <w:rPr>
-          <w:rFonts w:ascii="Arial" w:eastAsia="Times New Roman" w:hAnsi="Arial" w:cs="Arial"/>
-          <w:b/>
-          <w:bCs/>
-          <w:color w:val="000000"/>
-          <w:sz w:val="24"/>
-          <w:szCs w:val="32"/>
-        </w:rPr>
-        <w:t>)</w:t>
-      </w:r>
-    </w:p>
-    <w:p>
-      <w:pPr>
-        <w:spacing w:before="240" w:after="240" w:line="240" w:lineRule="auto"/>
-        <w:rPr>
-          <w:rFonts w:ascii="Arial" w:eastAsia="Times New Roman" w:hAnsi="Arial" w:cs="Arial"/>
-          <w:b/>
-          <w:bCs/>
-          <w:color w:val="000000"/>
-          <w:sz w:val="24"/>
-          <w:szCs w:val="32"/>
-        </w:rPr>
-      </w:pPr>
-      <w:r>
-        <w:rPr>
-          <w:rFonts w:ascii="Arial" w:eastAsia="Times New Roman" w:hAnsi="Arial" w:cs="Arial"/>
-          <w:b/>
-          <w:bCs/>
-          <w:color w:val="000000"/>
-          <w:sz w:val="24"/>
-          <w:szCs w:val="32"/>
-        </w:rPr>
-        <w:t xml:space="preserve">10. Select main category for </w:t>
-      </w:r>
-      <w:proofErr w:type="spellStart"/>
-      <w:r>
-        <w:rPr>
-          <w:rFonts w:ascii="Arial" w:eastAsia="Times New Roman" w:hAnsi="Arial" w:cs="Arial"/>
-          <w:b/>
-          <w:bCs/>
-          <w:color w:val="000000"/>
-          <w:sz w:val="24"/>
-          <w:szCs w:val="32"/>
-        </w:rPr>
-        <w:t>navbar</w:t>
-      </w:r>
-      <w:proofErr w:type="spellEnd"/>
-      <w:r>
-        <w:rPr>
-          <w:rFonts w:ascii="Arial" w:eastAsia="Times New Roman" w:hAnsi="Arial" w:cs="Arial"/>
-          <w:b/>
-          <w:bCs/>
-          <w:color w:val="000000"/>
-          <w:sz w:val="24"/>
-          <w:szCs w:val="32"/>
-        </w:rPr>
-        <w:t xml:space="preserve"> (</w:t>
-      </w:r>
-      <w:proofErr w:type="spellStart"/>
-      <w:r>
-        <w:rPr>
-          <w:rFonts w:ascii="Arial" w:eastAsia="Times New Roman" w:hAnsi="Arial" w:cs="Arial"/>
-          <w:b/>
-          <w:bCs/>
-          <w:color w:val="000000"/>
-          <w:sz w:val="24"/>
-          <w:szCs w:val="32"/>
-        </w:rPr>
-        <w:t>gql</w:t>
-      </w:r>
-      <w:proofErr w:type="spellEnd"/>
-      <w:r>
-        <w:rPr>
-          <w:rFonts w:ascii="Arial" w:eastAsia="Times New Roman" w:hAnsi="Arial" w:cs="Arial"/>
-          <w:b/>
-          <w:bCs/>
-          <w:color w:val="000000"/>
-          <w:sz w:val="24"/>
-          <w:szCs w:val="32"/>
-        </w:rPr>
-        <w:t>)</w:t>
+          <w:highlight w:val="yellow"/>
+        </w:rPr>
+      </w:pPr>
+      <w:r>
+        <w:rPr>
+          <w:rFonts w:ascii="Arial" w:eastAsia="Times New Roman" w:hAnsi="Arial" w:cs="Arial"/>
+          <w:b/>
+          <w:bCs/>
+          <w:color w:val="000000"/>
+          <w:sz w:val="24"/>
+          <w:szCs w:val="32"/>
+          <w:highlight w:val="yellow"/>
+        </w:rPr>
+        <w:t>5.</w:t>
+      </w:r>
+      <w:r>
+        <w:rPr>
+          <w:rFonts w:ascii="Arial" w:eastAsia="Times New Roman" w:hAnsi="Arial" w:cs="Arial"/>
+          <w:b/>
+          <w:bCs/>
+          <w:color w:val="000000"/>
+          <w:sz w:val="24"/>
+          <w:szCs w:val="32"/>
+          <w:highlight w:val="yellow"/>
+        </w:rPr>
+        <w:t xml:space="preserve"> Get all official info –</w:t>
+      </w:r>
+    </w:p>
+    <w:p>
+      <w:pPr>
+        <w:spacing w:before="240" w:after="240" w:line="240" w:lineRule="auto"/>
+        <w:rPr>
+          <w:rFonts w:ascii="Arial" w:eastAsia="Times New Roman" w:hAnsi="Arial" w:cs="Arial"/>
+          <w:b/>
+          <w:bCs/>
+          <w:color w:val="000000"/>
+          <w:sz w:val="24"/>
+          <w:szCs w:val="32"/>
+          <w:highlight w:val="yellow"/>
+        </w:rPr>
+      </w:pPr>
+      <w:r>
+        <w:rPr>
+          <w:rFonts w:ascii="Arial" w:eastAsia="Times New Roman" w:hAnsi="Arial" w:cs="Arial"/>
+          <w:b/>
+          <w:bCs/>
+          <w:color w:val="000000"/>
+          <w:sz w:val="24"/>
+          <w:szCs w:val="32"/>
+          <w:highlight w:val="yellow"/>
+        </w:rPr>
+        <w:t xml:space="preserve"> </w:t>
+      </w:r>
+      <w:r>
+        <w:rPr>
+          <w:rFonts w:ascii="Arial" w:eastAsia="Times New Roman" w:hAnsi="Arial" w:cs="Arial"/>
+          <w:b/>
+          <w:bCs/>
+          <w:color w:val="000000"/>
+          <w:sz w:val="24"/>
+          <w:szCs w:val="32"/>
+          <w:highlight w:val="yellow"/>
+        </w:rPr>
+        <w:tab/>
+        <w:t xml:space="preserve">1. </w:t>
+      </w:r>
+      <w:proofErr w:type="gramStart"/>
+      <w:r>
+        <w:rPr>
+          <w:rFonts w:ascii="Arial" w:eastAsia="Times New Roman" w:hAnsi="Arial" w:cs="Arial"/>
+          <w:b/>
+          <w:bCs/>
+          <w:color w:val="000000"/>
+          <w:sz w:val="24"/>
+          <w:szCs w:val="32"/>
+          <w:highlight w:val="yellow"/>
+        </w:rPr>
+        <w:t>give</w:t>
+      </w:r>
+      <w:proofErr w:type="gramEnd"/>
+      <w:r>
+        <w:rPr>
+          <w:rFonts w:ascii="Arial" w:eastAsia="Times New Roman" w:hAnsi="Arial" w:cs="Arial"/>
+          <w:b/>
+          <w:bCs/>
+          <w:color w:val="000000"/>
+          <w:sz w:val="24"/>
+          <w:szCs w:val="32"/>
+          <w:highlight w:val="yellow"/>
+        </w:rPr>
+        <w:t xml:space="preserve"> all available main category</w:t>
+      </w:r>
+    </w:p>
+    <w:p>
+      <w:pPr>
+        <w:spacing w:before="240" w:after="240" w:line="240" w:lineRule="auto"/>
+        <w:rPr>
+          <w:rFonts w:ascii="Arial" w:eastAsia="Times New Roman" w:hAnsi="Arial" w:cs="Arial"/>
+          <w:b/>
+          <w:bCs/>
+          <w:color w:val="000000"/>
+          <w:sz w:val="24"/>
+          <w:szCs w:val="32"/>
+          <w:highlight w:val="yellow"/>
+        </w:rPr>
+      </w:pPr>
+      <w:r>
+        <w:rPr>
+          <w:rFonts w:ascii="Arial" w:eastAsia="Times New Roman" w:hAnsi="Arial" w:cs="Arial"/>
+          <w:b/>
+          <w:bCs/>
+          <w:color w:val="000000"/>
+          <w:sz w:val="24"/>
+          <w:szCs w:val="32"/>
+          <w:highlight w:val="yellow"/>
+        </w:rPr>
+        <w:tab/>
+        <w:t xml:space="preserve">2. </w:t>
+      </w:r>
+      <w:proofErr w:type="gramStart"/>
+      <w:r>
+        <w:rPr>
+          <w:rFonts w:ascii="Arial" w:eastAsia="Times New Roman" w:hAnsi="Arial" w:cs="Arial"/>
+          <w:b/>
+          <w:bCs/>
+          <w:color w:val="000000"/>
+          <w:sz w:val="24"/>
+          <w:szCs w:val="32"/>
+          <w:highlight w:val="yellow"/>
+        </w:rPr>
+        <w:t>give</w:t>
+      </w:r>
+      <w:proofErr w:type="gramEnd"/>
+      <w:r>
+        <w:rPr>
+          <w:rFonts w:ascii="Arial" w:eastAsia="Times New Roman" w:hAnsi="Arial" w:cs="Arial"/>
+          <w:b/>
+          <w:bCs/>
+          <w:color w:val="000000"/>
+          <w:sz w:val="24"/>
+          <w:szCs w:val="32"/>
+          <w:highlight w:val="yellow"/>
+        </w:rPr>
+        <w:t xml:space="preserve"> all available sub category</w:t>
+      </w:r>
+    </w:p>
+    <w:p>
+      <w:pPr>
+        <w:spacing w:before="240" w:after="240" w:line="240" w:lineRule="auto"/>
+        <w:rPr>
+          <w:rFonts w:ascii="Arial" w:eastAsia="Times New Roman" w:hAnsi="Arial" w:cs="Arial"/>
+          <w:b/>
+          <w:bCs/>
+          <w:color w:val="000000"/>
+          <w:sz w:val="24"/>
+          <w:szCs w:val="32"/>
+          <w:highlight w:val="yellow"/>
+        </w:rPr>
+      </w:pPr>
+      <w:r>
+        <w:rPr>
+          <w:rFonts w:ascii="Arial" w:eastAsia="Times New Roman" w:hAnsi="Arial" w:cs="Arial"/>
+          <w:b/>
+          <w:bCs/>
+          <w:color w:val="000000"/>
+          <w:sz w:val="24"/>
+          <w:szCs w:val="32"/>
+          <w:highlight w:val="yellow"/>
+        </w:rPr>
+        <w:tab/>
+        <w:t xml:space="preserve">3. </w:t>
+      </w:r>
+      <w:proofErr w:type="gramStart"/>
+      <w:r>
+        <w:rPr>
+          <w:rFonts w:ascii="Arial" w:eastAsia="Times New Roman" w:hAnsi="Arial" w:cs="Arial"/>
+          <w:b/>
+          <w:bCs/>
+          <w:color w:val="000000"/>
+          <w:sz w:val="24"/>
+          <w:szCs w:val="32"/>
+          <w:highlight w:val="yellow"/>
+        </w:rPr>
+        <w:t>give</w:t>
+      </w:r>
+      <w:proofErr w:type="gramEnd"/>
+      <w:r>
+        <w:rPr>
+          <w:rFonts w:ascii="Arial" w:eastAsia="Times New Roman" w:hAnsi="Arial" w:cs="Arial"/>
+          <w:b/>
+          <w:bCs/>
+          <w:color w:val="000000"/>
+          <w:sz w:val="24"/>
+          <w:szCs w:val="32"/>
+          <w:highlight w:val="yellow"/>
+        </w:rPr>
+        <w:t xml:space="preserve"> all available social media for contact</w:t>
+      </w:r>
+    </w:p>
+    <w:p>
+      <w:pPr>
+        <w:spacing w:before="240" w:after="240" w:line="240" w:lineRule="auto"/>
+        <w:rPr>
+          <w:rFonts w:ascii="Arial" w:eastAsia="Times New Roman" w:hAnsi="Arial" w:cs="Arial"/>
+          <w:b/>
+          <w:bCs/>
+          <w:color w:val="000000"/>
+          <w:sz w:val="24"/>
+          <w:szCs w:val="32"/>
+        </w:rPr>
+      </w:pPr>
+      <w:r>
+        <w:rPr>
+          <w:rFonts w:ascii="Arial" w:eastAsia="Times New Roman" w:hAnsi="Arial" w:cs="Arial"/>
+          <w:b/>
+          <w:bCs/>
+          <w:color w:val="000000"/>
+          <w:sz w:val="24"/>
+          <w:szCs w:val="32"/>
+          <w:highlight w:val="yellow"/>
+        </w:rPr>
+        <w:tab/>
+        <w:t>4. If no query have passed then give all official data.</w:t>
+      </w:r>
+    </w:p>
+    <w:p>
+      <w:pPr>
+        <w:spacing w:before="240" w:after="240" w:line="240" w:lineRule="auto"/>
+        <w:rPr>
+          <w:rFonts w:ascii="Arial" w:eastAsia="Times New Roman" w:hAnsi="Arial" w:cs="Arial"/>
+          <w:b/>
+          <w:bCs/>
+          <w:color w:val="000000"/>
+          <w:sz w:val="24"/>
+          <w:szCs w:val="32"/>
+        </w:rPr>
+      </w:pPr>
+      <w:bookmarkStart w:id="0" w:name="_GoBack"/>
+      <w:bookmarkEnd w:id="0"/>
+      <w:r>
+        <w:rPr>
+          <w:rFonts w:ascii="Arial" w:eastAsia="Times New Roman" w:hAnsi="Arial" w:cs="Arial"/>
+          <w:b/>
+          <w:bCs/>
+          <w:color w:val="000000"/>
+          <w:sz w:val="24"/>
+          <w:szCs w:val="32"/>
+          <w:highlight w:val="yellow"/>
+        </w:rPr>
+        <w:t>6</w:t>
+      </w:r>
+      <w:r>
+        <w:rPr>
+          <w:rFonts w:ascii="Arial" w:eastAsia="Times New Roman" w:hAnsi="Arial" w:cs="Arial"/>
+          <w:b/>
+          <w:bCs/>
+          <w:color w:val="000000"/>
+          <w:sz w:val="24"/>
+          <w:szCs w:val="32"/>
+          <w:highlight w:val="yellow"/>
+        </w:rPr>
+        <w:t>. Upload or update logo</w:t>
+      </w:r>
+    </w:p>
+    <w:p>
+      <w:pPr>
+        <w:spacing w:before="240" w:after="240" w:line="240" w:lineRule="auto"/>
+        <w:rPr>
+          <w:rFonts w:ascii="Arial" w:eastAsia="Times New Roman" w:hAnsi="Arial" w:cs="Arial"/>
+          <w:b/>
+          <w:bCs/>
+          <w:color w:val="000000"/>
+          <w:sz w:val="24"/>
+          <w:szCs w:val="32"/>
+        </w:rPr>
+      </w:pPr>
+    </w:p>
+    <w:p>
+      <w:pPr>
+        <w:spacing w:before="240" w:after="240" w:line="240" w:lineRule="auto"/>
+        <w:rPr>
+          <w:rFonts w:ascii="Arial" w:eastAsia="Times New Roman" w:hAnsi="Arial" w:cs="Arial"/>
+          <w:b/>
+          <w:bCs/>
+          <w:color w:val="000000"/>
+          <w:sz w:val="24"/>
+          <w:szCs w:val="32"/>
+        </w:rPr>
+      </w:pPr>
+    </w:p>
+    <w:p>
+      <w:pPr>
+        <w:spacing w:before="240" w:after="240" w:line="240" w:lineRule="auto"/>
+        <w:rPr>
+          <w:rFonts w:ascii="Arial" w:eastAsia="Times New Roman" w:hAnsi="Arial" w:cs="Arial"/>
+          <w:b/>
+          <w:bCs/>
+          <w:color w:val="000000"/>
+          <w:sz w:val="24"/>
+          <w:szCs w:val="32"/>
+        </w:rPr>
+      </w:pPr>
+      <w:r>
+        <w:rPr>
+          <w:rFonts w:ascii="Arial" w:eastAsia="Times New Roman" w:hAnsi="Arial" w:cs="Arial"/>
+          <w:b/>
+          <w:bCs/>
+          <w:color w:val="000000"/>
+          <w:sz w:val="24"/>
+          <w:szCs w:val="32"/>
+        </w:rPr>
+        <w:lastRenderedPageBreak/>
+        <w:tab/>
       </w:r>
     </w:p>
     <w:p>
@@ -4503,7 +4650,6 @@
           <w:sz w:val="24"/>
           <w:szCs w:val="32"/>
         </w:rPr>
-        <w:lastRenderedPageBreak/>
         <w:t xml:space="preserve">1. Create a new comment or reply in the time of reply you need to pass parent comment </w:t>
       </w:r>
       <w:proofErr w:type="gramStart"/>

</xml_diff>

<commit_message>
done with comment schema
</commit_message>
<xml_diff>
--- a/documentaion/ApiDocumentation/api.docx
+++ b/documentaion/ApiDocumentation/api.docx
@@ -52,31 +52,7 @@
           <w:sz w:val="24"/>
           <w:szCs w:val="32"/>
         </w:rPr>
-        <w:t xml:space="preserve"> (</w:t>
-      </w:r>
-      <w:proofErr w:type="spellStart"/>
-      <w:r>
-        <w:rPr>
-          <w:rFonts w:ascii="Arial" w:eastAsia="Times New Roman" w:hAnsi="Arial" w:cs="Arial"/>
-          <w:b/>
-          <w:bCs/>
-          <w:color w:val="000000"/>
-          <w:sz w:val="24"/>
-          <w:szCs w:val="32"/>
-        </w:rPr>
-        <w:t>gql</w:t>
-      </w:r>
-      <w:proofErr w:type="spellEnd"/>
-      <w:r>
-        <w:rPr>
-          <w:rFonts w:ascii="Arial" w:eastAsia="Times New Roman" w:hAnsi="Arial" w:cs="Arial"/>
-          <w:b/>
-          <w:bCs/>
-          <w:color w:val="000000"/>
-          <w:sz w:val="24"/>
-          <w:szCs w:val="32"/>
-        </w:rPr>
-        <w:t>)</w:t>
+        <w:t xml:space="preserve"> (gql)</w:t>
       </w:r>
     </w:p>
     <w:p>
@@ -131,33 +107,7 @@
           <w:szCs w:val="32"/>
           <w:highlight w:val="yellow"/>
         </w:rPr>
-        <w:t xml:space="preserve"> (</w:t>
-      </w:r>
-      <w:proofErr w:type="spellStart"/>
-      <w:r>
-        <w:rPr>
-          <w:rFonts w:ascii="Arial" w:eastAsia="Times New Roman" w:hAnsi="Arial" w:cs="Arial"/>
-          <w:b/>
-          <w:bCs/>
-          <w:color w:val="000000"/>
-          <w:sz w:val="24"/>
-          <w:szCs w:val="32"/>
-          <w:highlight w:val="yellow"/>
-        </w:rPr>
-        <w:t>gql</w:t>
-      </w:r>
-      <w:proofErr w:type="spellEnd"/>
-      <w:r>
-        <w:rPr>
-          <w:rFonts w:ascii="Arial" w:eastAsia="Times New Roman" w:hAnsi="Arial" w:cs="Arial"/>
-          <w:b/>
-          <w:bCs/>
-          <w:color w:val="000000"/>
-          <w:sz w:val="24"/>
-          <w:szCs w:val="32"/>
-          <w:highlight w:val="yellow"/>
-        </w:rPr>
-        <w:t>)</w:t>
+        <w:t xml:space="preserve"> (gql)</w:t>
       </w:r>
     </w:p>
     <w:p>
@@ -202,33 +152,7 @@
           <w:szCs w:val="32"/>
           <w:highlight w:val="yellow"/>
         </w:rPr>
-        <w:t xml:space="preserve"> (</w:t>
-      </w:r>
-      <w:proofErr w:type="spellStart"/>
-      <w:r>
-        <w:rPr>
-          <w:rFonts w:ascii="Arial" w:eastAsia="Times New Roman" w:hAnsi="Arial" w:cs="Arial"/>
-          <w:b/>
-          <w:bCs/>
-          <w:color w:val="000000"/>
-          <w:sz w:val="24"/>
-          <w:szCs w:val="32"/>
-          <w:highlight w:val="yellow"/>
-        </w:rPr>
-        <w:t>gql</w:t>
-      </w:r>
-      <w:proofErr w:type="spellEnd"/>
-      <w:r>
-        <w:rPr>
-          <w:rFonts w:ascii="Arial" w:eastAsia="Times New Roman" w:hAnsi="Arial" w:cs="Arial"/>
-          <w:b/>
-          <w:bCs/>
-          <w:color w:val="000000"/>
-          <w:sz w:val="24"/>
-          <w:szCs w:val="32"/>
-          <w:highlight w:val="yellow"/>
-        </w:rPr>
-        <w:t>)</w:t>
+        <w:t xml:space="preserve"> (gql)</w:t>
       </w:r>
     </w:p>
     <w:p>
@@ -262,33 +186,7 @@
           <w:szCs w:val="32"/>
           <w:highlight w:val="yellow"/>
         </w:rPr>
-        <w:t>(</w:t>
-      </w:r>
-      <w:proofErr w:type="gramStart"/>
-      <w:r>
-        <w:rPr>
-          <w:rFonts w:ascii="Arial" w:eastAsia="Times New Roman" w:hAnsi="Arial" w:cs="Arial"/>
-          <w:b/>
-          <w:bCs/>
-          <w:color w:val="000000"/>
-          <w:sz w:val="24"/>
-          <w:szCs w:val="32"/>
-          <w:highlight w:val="yellow"/>
-        </w:rPr>
-        <w:t>rest</w:t>
-      </w:r>
-      <w:proofErr w:type="gramEnd"/>
-      <w:r>
-        <w:rPr>
-          <w:rFonts w:ascii="Arial" w:eastAsia="Times New Roman" w:hAnsi="Arial" w:cs="Arial"/>
-          <w:b/>
-          <w:bCs/>
-          <w:color w:val="000000"/>
-          <w:sz w:val="24"/>
-          <w:szCs w:val="32"/>
-          <w:highlight w:val="yellow"/>
-        </w:rPr>
-        <w:t>)</w:t>
+        <w:t>(rest)</w:t>
       </w:r>
     </w:p>
     <w:p>
@@ -334,33 +232,7 @@
           <w:szCs w:val="32"/>
           <w:highlight w:val="yellow"/>
         </w:rPr>
-        <w:t>(</w:t>
-      </w:r>
-      <w:proofErr w:type="spellStart"/>
-      <w:r>
-        <w:rPr>
-          <w:rFonts w:ascii="Arial" w:eastAsia="Times New Roman" w:hAnsi="Arial" w:cs="Arial"/>
-          <w:b/>
-          <w:bCs/>
-          <w:color w:val="000000"/>
-          <w:sz w:val="24"/>
-          <w:szCs w:val="32"/>
-          <w:highlight w:val="yellow"/>
-        </w:rPr>
-        <w:t>gql</w:t>
-      </w:r>
-      <w:proofErr w:type="spellEnd"/>
-      <w:r>
-        <w:rPr>
-          <w:rFonts w:ascii="Arial" w:eastAsia="Times New Roman" w:hAnsi="Arial" w:cs="Arial"/>
-          <w:b/>
-          <w:bCs/>
-          <w:color w:val="000000"/>
-          <w:sz w:val="24"/>
-          <w:szCs w:val="32"/>
-          <w:highlight w:val="yellow"/>
-        </w:rPr>
-        <w:t>)</w:t>
+        <w:t>(gql)</w:t>
       </w:r>
     </w:p>
     <w:p>
@@ -394,33 +266,7 @@
           <w:szCs w:val="32"/>
           <w:highlight w:val="yellow"/>
         </w:rPr>
-        <w:t xml:space="preserve"> (</w:t>
-      </w:r>
-      <w:proofErr w:type="spellStart"/>
-      <w:r>
-        <w:rPr>
-          <w:rFonts w:ascii="Arial" w:eastAsia="Times New Roman" w:hAnsi="Arial" w:cs="Arial"/>
-          <w:b/>
-          <w:bCs/>
-          <w:color w:val="000000"/>
-          <w:sz w:val="24"/>
-          <w:szCs w:val="32"/>
-          <w:highlight w:val="yellow"/>
-        </w:rPr>
-        <w:t>gql</w:t>
-      </w:r>
-      <w:proofErr w:type="spellEnd"/>
-      <w:r>
-        <w:rPr>
-          <w:rFonts w:ascii="Arial" w:eastAsia="Times New Roman" w:hAnsi="Arial" w:cs="Arial"/>
-          <w:b/>
-          <w:bCs/>
-          <w:color w:val="000000"/>
-          <w:sz w:val="24"/>
-          <w:szCs w:val="32"/>
-          <w:highlight w:val="yellow"/>
-        </w:rPr>
-        <w:t>)</w:t>
+        <w:t xml:space="preserve"> (gql)</w:t>
       </w:r>
     </w:p>
     <w:p>
@@ -476,123 +322,41 @@
           <w:szCs w:val="32"/>
           <w:highlight w:val="yellow"/>
         </w:rPr>
-        <w:t xml:space="preserve"> (</w:t>
-      </w:r>
-      <w:proofErr w:type="spellStart"/>
-      <w:proofErr w:type="gramStart"/>
-      <w:r>
-        <w:rPr>
-          <w:rFonts w:ascii="Arial" w:eastAsia="Times New Roman" w:hAnsi="Arial" w:cs="Arial"/>
-          <w:b/>
-          <w:bCs/>
-          <w:color w:val="000000"/>
-          <w:sz w:val="24"/>
-          <w:szCs w:val="32"/>
-          <w:highlight w:val="yellow"/>
-        </w:rPr>
-        <w:t>gql</w:t>
-      </w:r>
-      <w:proofErr w:type="spellEnd"/>
-      <w:proofErr w:type="gramEnd"/>
-      <w:r>
-        <w:rPr>
-          <w:rFonts w:ascii="Arial" w:eastAsia="Times New Roman" w:hAnsi="Arial" w:cs="Arial"/>
-          <w:b/>
-          <w:bCs/>
-          <w:color w:val="000000"/>
-          <w:sz w:val="24"/>
-          <w:szCs w:val="32"/>
-          <w:highlight w:val="yellow"/>
-        </w:rPr>
-        <w:t>)</w:t>
-      </w:r>
-    </w:p>
-    <w:p>
-      <w:pPr>
-        <w:spacing w:before="240" w:after="240" w:line="240" w:lineRule="auto"/>
-        <w:rPr>
-          <w:rFonts w:ascii="Times New Roman" w:eastAsia="Times New Roman" w:hAnsi="Times New Roman" w:cs="Times New Roman"/>
-          <w:sz w:val="20"/>
-          <w:szCs w:val="24"/>
-        </w:rPr>
-      </w:pPr>
-      <w:r>
-        <w:rPr>
-          <w:rFonts w:ascii="Arial" w:eastAsia="Times New Roman" w:hAnsi="Arial" w:cs="Arial"/>
-          <w:b/>
-          <w:bCs/>
-          <w:color w:val="000000"/>
-          <w:sz w:val="24"/>
-          <w:szCs w:val="32"/>
-          <w:highlight w:val="yellow"/>
-        </w:rPr>
-        <w:t xml:space="preserve">2. Upload or update logged in user cover picture and </w:t>
-      </w:r>
-      <w:proofErr w:type="spellStart"/>
-      <w:r>
-        <w:rPr>
-          <w:rFonts w:ascii="Arial" w:eastAsia="Times New Roman" w:hAnsi="Arial" w:cs="Arial"/>
-          <w:b/>
-          <w:bCs/>
-          <w:color w:val="000000"/>
-          <w:sz w:val="24"/>
-          <w:szCs w:val="32"/>
-          <w:highlight w:val="yellow"/>
-        </w:rPr>
-        <w:t>delte</w:t>
-      </w:r>
-      <w:proofErr w:type="spellEnd"/>
-      <w:r>
-        <w:rPr>
-          <w:rFonts w:ascii="Arial" w:eastAsia="Times New Roman" w:hAnsi="Arial" w:cs="Arial"/>
-          <w:b/>
-          <w:bCs/>
-          <w:color w:val="000000"/>
-          <w:sz w:val="24"/>
-          <w:szCs w:val="32"/>
-          <w:highlight w:val="yellow"/>
-        </w:rPr>
-        <w:t xml:space="preserve"> existing one from server.</w:t>
-      </w:r>
-      <w:r>
-        <w:rPr>
-          <w:rFonts w:ascii="Arial" w:eastAsia="Times New Roman" w:hAnsi="Arial" w:cs="Arial"/>
-          <w:b/>
-          <w:bCs/>
-          <w:color w:val="000000"/>
-          <w:sz w:val="24"/>
-          <w:szCs w:val="32"/>
-          <w:highlight w:val="yellow"/>
-        </w:rPr>
-        <w:t xml:space="preserve"> (</w:t>
-      </w:r>
-      <w:proofErr w:type="spellStart"/>
-      <w:proofErr w:type="gramStart"/>
-      <w:r>
-        <w:rPr>
-          <w:rFonts w:ascii="Arial" w:eastAsia="Times New Roman" w:hAnsi="Arial" w:cs="Arial"/>
-          <w:b/>
-          <w:bCs/>
-          <w:color w:val="000000"/>
-          <w:sz w:val="24"/>
-          <w:szCs w:val="32"/>
-          <w:highlight w:val="yellow"/>
-        </w:rPr>
-        <w:t>gql</w:t>
-      </w:r>
-      <w:proofErr w:type="spellEnd"/>
-      <w:proofErr w:type="gramEnd"/>
-      <w:r>
-        <w:rPr>
-          <w:rFonts w:ascii="Arial" w:eastAsia="Times New Roman" w:hAnsi="Arial" w:cs="Arial"/>
-          <w:b/>
-          <w:bCs/>
-          <w:color w:val="000000"/>
-          <w:sz w:val="24"/>
-          <w:szCs w:val="32"/>
-          <w:highlight w:val="yellow"/>
-        </w:rPr>
-        <w:t>)</w:t>
+        <w:t xml:space="preserve"> (gql)</w:t>
+      </w:r>
+    </w:p>
+    <w:p>
+      <w:pPr>
+        <w:spacing w:before="240" w:after="240" w:line="240" w:lineRule="auto"/>
+        <w:rPr>
+          <w:rFonts w:ascii="Times New Roman" w:eastAsia="Times New Roman" w:hAnsi="Times New Roman" w:cs="Times New Roman"/>
+          <w:sz w:val="20"/>
+          <w:szCs w:val="24"/>
+        </w:rPr>
+      </w:pPr>
+      <w:r>
+        <w:rPr>
+          <w:rFonts w:ascii="Arial" w:eastAsia="Times New Roman" w:hAnsi="Arial" w:cs="Arial"/>
+          <w:b/>
+          <w:bCs/>
+          <w:color w:val="000000"/>
+          <w:sz w:val="24"/>
+          <w:szCs w:val="32"/>
+          <w:highlight w:val="yellow"/>
+        </w:rPr>
+        <w:t>2. Upload or update logged in user cover picture and delte existing one from server.</w:t>
+      </w:r>
+      <w:r>
+        <w:rPr>
+          <w:rFonts w:ascii="Arial" w:eastAsia="Times New Roman" w:hAnsi="Arial" w:cs="Arial"/>
+          <w:b/>
+          <w:bCs/>
+          <w:color w:val="000000"/>
+          <w:sz w:val="24"/>
+          <w:szCs w:val="32"/>
+          <w:highlight w:val="yellow"/>
+        </w:rPr>
+        <w:t xml:space="preserve"> (gql)</w:t>
       </w:r>
     </w:p>
     <w:p>
@@ -719,132 +483,54 @@
           <w:szCs w:val="32"/>
           <w:highlight w:val="yellow"/>
         </w:rPr>
-        <w:t>(</w:t>
-      </w:r>
-      <w:proofErr w:type="gramStart"/>
-      <w:r>
-        <w:rPr>
-          <w:rFonts w:ascii="Arial" w:eastAsia="Times New Roman" w:hAnsi="Arial" w:cs="Arial"/>
-          <w:b/>
-          <w:bCs/>
-          <w:color w:val="000000"/>
-          <w:sz w:val="24"/>
-          <w:szCs w:val="32"/>
-          <w:highlight w:val="yellow"/>
-        </w:rPr>
-        <w:t>rest</w:t>
-      </w:r>
-      <w:proofErr w:type="gramEnd"/>
-      <w:r>
-        <w:rPr>
-          <w:rFonts w:ascii="Arial" w:eastAsia="Times New Roman" w:hAnsi="Arial" w:cs="Arial"/>
-          <w:b/>
-          <w:bCs/>
-          <w:color w:val="000000"/>
-          <w:sz w:val="24"/>
-          <w:szCs w:val="32"/>
-          <w:highlight w:val="yellow"/>
-        </w:rPr>
-        <w:t>)</w:t>
-      </w:r>
-    </w:p>
-    <w:p>
-      <w:pPr>
-        <w:spacing w:before="240" w:after="240" w:line="240" w:lineRule="auto"/>
-        <w:rPr>
-          <w:rFonts w:ascii="Times New Roman" w:eastAsia="Times New Roman" w:hAnsi="Times New Roman" w:cs="Times New Roman"/>
-          <w:sz w:val="20"/>
-          <w:szCs w:val="24"/>
-        </w:rPr>
-      </w:pPr>
-      <w:r>
-        <w:rPr>
-          <w:rFonts w:ascii="Arial" w:eastAsia="Times New Roman" w:hAnsi="Arial" w:cs="Arial"/>
-          <w:b/>
-          <w:bCs/>
-          <w:color w:val="000000"/>
-          <w:sz w:val="24"/>
-          <w:szCs w:val="32"/>
-          <w:highlight w:val="yellow"/>
-        </w:rPr>
-        <w:t>6. Rewrite a logged in user password and verify it. (</w:t>
-      </w:r>
-      <w:proofErr w:type="gramStart"/>
-      <w:r>
-        <w:rPr>
-          <w:rFonts w:ascii="Arial" w:eastAsia="Times New Roman" w:hAnsi="Arial" w:cs="Arial"/>
-          <w:b/>
-          <w:bCs/>
-          <w:color w:val="000000"/>
-          <w:sz w:val="24"/>
-          <w:szCs w:val="32"/>
-          <w:highlight w:val="yellow"/>
-        </w:rPr>
-        <w:t>rest</w:t>
-      </w:r>
-      <w:proofErr w:type="gramEnd"/>
-      <w:r>
-        <w:rPr>
-          <w:rFonts w:ascii="Arial" w:eastAsia="Times New Roman" w:hAnsi="Arial" w:cs="Arial"/>
-          <w:b/>
-          <w:bCs/>
-          <w:color w:val="000000"/>
-          <w:sz w:val="24"/>
-          <w:szCs w:val="32"/>
-          <w:highlight w:val="yellow"/>
-        </w:rPr>
-        <w:t>)</w:t>
-      </w:r>
-    </w:p>
-    <w:p>
-      <w:pPr>
-        <w:spacing w:before="240" w:after="240" w:line="240" w:lineRule="auto"/>
-        <w:rPr>
-          <w:rFonts w:ascii="Arial" w:eastAsia="Times New Roman" w:hAnsi="Arial" w:cs="Arial"/>
-          <w:b/>
-          <w:bCs/>
-          <w:color w:val="000000"/>
-          <w:sz w:val="24"/>
-          <w:szCs w:val="32"/>
-        </w:rPr>
-      </w:pPr>
-      <w:r>
-        <w:rPr>
-          <w:rFonts w:ascii="Arial" w:eastAsia="Times New Roman" w:hAnsi="Arial" w:cs="Arial"/>
-          <w:b/>
-          <w:bCs/>
-          <w:color w:val="000000"/>
-          <w:sz w:val="24"/>
-          <w:szCs w:val="32"/>
-          <w:highlight w:val="yellow"/>
-        </w:rPr>
-        <w:t xml:space="preserve">7. </w:t>
-      </w:r>
-      <w:proofErr w:type="gramStart"/>
-      <w:r>
-        <w:rPr>
-          <w:rFonts w:ascii="Arial" w:eastAsia="Times New Roman" w:hAnsi="Arial" w:cs="Arial"/>
-          <w:b/>
-          <w:bCs/>
-          <w:color w:val="000000"/>
-          <w:sz w:val="24"/>
-          <w:szCs w:val="32"/>
-          <w:highlight w:val="yellow"/>
-        </w:rPr>
-        <w:t>forgot</w:t>
-      </w:r>
-      <w:proofErr w:type="gramEnd"/>
-      <w:r>
-        <w:rPr>
-          <w:rFonts w:ascii="Arial" w:eastAsia="Times New Roman" w:hAnsi="Arial" w:cs="Arial"/>
-          <w:b/>
-          <w:bCs/>
-          <w:color w:val="000000"/>
-          <w:sz w:val="24"/>
-          <w:szCs w:val="32"/>
-          <w:highlight w:val="yellow"/>
-        </w:rPr>
-        <w:t xml:space="preserve"> Password</w:t>
+        <w:t>(rest)</w:t>
+      </w:r>
+    </w:p>
+    <w:p>
+      <w:pPr>
+        <w:spacing w:before="240" w:after="240" w:line="240" w:lineRule="auto"/>
+        <w:rPr>
+          <w:rFonts w:ascii="Times New Roman" w:eastAsia="Times New Roman" w:hAnsi="Times New Roman" w:cs="Times New Roman"/>
+          <w:sz w:val="20"/>
+          <w:szCs w:val="24"/>
+        </w:rPr>
+      </w:pPr>
+      <w:r>
+        <w:rPr>
+          <w:rFonts w:ascii="Arial" w:eastAsia="Times New Roman" w:hAnsi="Arial" w:cs="Arial"/>
+          <w:b/>
+          <w:bCs/>
+          <w:color w:val="000000"/>
+          <w:sz w:val="24"/>
+          <w:szCs w:val="32"/>
+          <w:highlight w:val="yellow"/>
+        </w:rPr>
+        <w:t>6. Rewrite a logged in user password and verify it. (rest)</w:t>
+      </w:r>
+    </w:p>
+    <w:p>
+      <w:pPr>
+        <w:spacing w:before="240" w:after="240" w:line="240" w:lineRule="auto"/>
+        <w:rPr>
+          <w:rFonts w:ascii="Arial" w:eastAsia="Times New Roman" w:hAnsi="Arial" w:cs="Arial"/>
+          <w:b/>
+          <w:bCs/>
+          <w:color w:val="000000"/>
+          <w:sz w:val="24"/>
+          <w:szCs w:val="32"/>
+        </w:rPr>
+      </w:pPr>
+      <w:r>
+        <w:rPr>
+          <w:rFonts w:ascii="Arial" w:eastAsia="Times New Roman" w:hAnsi="Arial" w:cs="Arial"/>
+          <w:b/>
+          <w:bCs/>
+          <w:color w:val="000000"/>
+          <w:sz w:val="24"/>
+          <w:szCs w:val="32"/>
+          <w:highlight w:val="yellow"/>
+        </w:rPr>
+        <w:t>7. forgot Password</w:t>
       </w:r>
       <w:r>
         <w:rPr>
@@ -868,45 +554,19 @@
           <w:szCs w:val="32"/>
           <w:highlight w:val="yellow"/>
         </w:rPr>
-        <w:t xml:space="preserve">and sent an OTP in the </w:t>
-      </w:r>
-      <w:proofErr w:type="gramStart"/>
-      <w:r>
-        <w:rPr>
-          <w:rFonts w:ascii="Arial" w:eastAsia="Times New Roman" w:hAnsi="Arial" w:cs="Arial"/>
-          <w:b/>
-          <w:bCs/>
-          <w:color w:val="000000"/>
-          <w:sz w:val="24"/>
-          <w:szCs w:val="32"/>
-          <w:highlight w:val="yellow"/>
-        </w:rPr>
-        <w:t xml:space="preserve">phone </w:t>
-      </w:r>
-      <w:r>
-        <w:rPr>
-          <w:rFonts w:ascii="Arial" w:eastAsia="Times New Roman" w:hAnsi="Arial" w:cs="Arial"/>
-          <w:b/>
-          <w:bCs/>
-          <w:color w:val="000000"/>
-          <w:sz w:val="24"/>
-          <w:szCs w:val="32"/>
-          <w:highlight w:val="yellow"/>
-        </w:rPr>
-        <w:t xml:space="preserve"> or</w:t>
-      </w:r>
-      <w:proofErr w:type="gramEnd"/>
-      <w:r>
-        <w:rPr>
-          <w:rFonts w:ascii="Arial" w:eastAsia="Times New Roman" w:hAnsi="Arial" w:cs="Arial"/>
-          <w:b/>
-          <w:bCs/>
-          <w:color w:val="000000"/>
-          <w:sz w:val="24"/>
-          <w:szCs w:val="32"/>
-          <w:highlight w:val="yellow"/>
-        </w:rPr>
-        <w:t xml:space="preserve"> email depends on user selection </w:t>
+        <w:t xml:space="preserve">and sent an OTP in the phone </w:t>
+      </w:r>
+      <w:r>
+        <w:rPr>
+          <w:rFonts w:ascii="Arial" w:eastAsia="Times New Roman" w:hAnsi="Arial" w:cs="Arial"/>
+          <w:b/>
+          <w:bCs/>
+          <w:color w:val="000000"/>
+          <w:sz w:val="24"/>
+          <w:szCs w:val="32"/>
+          <w:highlight w:val="yellow"/>
+        </w:rPr>
+        <w:t xml:space="preserve"> or email depends on user selection </w:t>
       </w:r>
       <w:r>
         <w:rPr>
@@ -968,69 +628,29 @@
         </w:rPr>
         <w:t xml:space="preserve">8. </w:t>
       </w:r>
-      <w:proofErr w:type="gramStart"/>
-      <w:r>
-        <w:rPr>
-          <w:rFonts w:ascii="Arial" w:eastAsia="Times New Roman" w:hAnsi="Arial" w:cs="Arial"/>
-          <w:b/>
-          <w:bCs/>
-          <w:color w:val="000000"/>
-          <w:sz w:val="24"/>
-          <w:szCs w:val="32"/>
-          <w:highlight w:val="yellow"/>
-        </w:rPr>
-        <w:t>forgot</w:t>
-      </w:r>
-      <w:proofErr w:type="gramEnd"/>
-      <w:r>
-        <w:rPr>
-          <w:rFonts w:ascii="Arial" w:eastAsia="Times New Roman" w:hAnsi="Arial" w:cs="Arial"/>
-          <w:b/>
-          <w:bCs/>
-          <w:color w:val="000000"/>
-          <w:sz w:val="24"/>
-          <w:szCs w:val="32"/>
-          <w:highlight w:val="yellow"/>
-        </w:rPr>
-        <w:t xml:space="preserve"> Password part  - 2. Take the </w:t>
-      </w:r>
-      <w:proofErr w:type="gramStart"/>
-      <w:r>
-        <w:rPr>
-          <w:rFonts w:ascii="Arial" w:eastAsia="Times New Roman" w:hAnsi="Arial" w:cs="Arial"/>
-          <w:b/>
-          <w:bCs/>
-          <w:color w:val="000000"/>
-          <w:sz w:val="24"/>
-          <w:szCs w:val="32"/>
-          <w:highlight w:val="yellow"/>
-        </w:rPr>
-        <w:t xml:space="preserve">OTP </w:t>
-      </w:r>
-      <w:r>
-        <w:rPr>
-          <w:rFonts w:ascii="Arial" w:eastAsia="Times New Roman" w:hAnsi="Arial" w:cs="Arial"/>
-          <w:b/>
-          <w:bCs/>
-          <w:color w:val="000000"/>
-          <w:sz w:val="24"/>
-          <w:szCs w:val="32"/>
-          <w:highlight w:val="yellow"/>
-        </w:rPr>
-        <w:t xml:space="preserve"> as</w:t>
-      </w:r>
-      <w:proofErr w:type="gramEnd"/>
-      <w:r>
-        <w:rPr>
-          <w:rFonts w:ascii="Arial" w:eastAsia="Times New Roman" w:hAnsi="Arial" w:cs="Arial"/>
-          <w:b/>
-          <w:bCs/>
-          <w:color w:val="000000"/>
-          <w:sz w:val="24"/>
-          <w:szCs w:val="32"/>
-          <w:highlight w:val="yellow"/>
-        </w:rPr>
-        <w:t xml:space="preserve"> a input </w:t>
+      <w:r>
+        <w:rPr>
+          <w:rFonts w:ascii="Arial" w:eastAsia="Times New Roman" w:hAnsi="Arial" w:cs="Arial"/>
+          <w:b/>
+          <w:bCs/>
+          <w:color w:val="000000"/>
+          <w:sz w:val="24"/>
+          <w:szCs w:val="32"/>
+          <w:highlight w:val="yellow"/>
+        </w:rPr>
+        <w:t xml:space="preserve">forgot Password part  - 2. Take the OTP </w:t>
+      </w:r>
+      <w:r>
+        <w:rPr>
+          <w:rFonts w:ascii="Arial" w:eastAsia="Times New Roman" w:hAnsi="Arial" w:cs="Arial"/>
+          <w:b/>
+          <w:bCs/>
+          <w:color w:val="000000"/>
+          <w:sz w:val="24"/>
+          <w:szCs w:val="32"/>
+          <w:highlight w:val="yellow"/>
+        </w:rPr>
+        <w:t xml:space="preserve"> as a input </w:t>
       </w:r>
       <w:r>
         <w:rPr>
@@ -1054,22 +674,8 @@
           <w:szCs w:val="32"/>
           <w:highlight w:val="yellow"/>
         </w:rPr>
-        <w:t xml:space="preserve">if match it will response back as a </w:t>
-      </w:r>
-      <w:proofErr w:type="spellStart"/>
-      <w:r>
-        <w:rPr>
-          <w:rFonts w:ascii="Arial" w:eastAsia="Times New Roman" w:hAnsi="Arial" w:cs="Arial"/>
-          <w:b/>
-          <w:bCs/>
-          <w:color w:val="000000"/>
-          <w:sz w:val="24"/>
-          <w:szCs w:val="32"/>
-          <w:highlight w:val="yellow"/>
-        </w:rPr>
-        <w:t>boolean</w:t>
-      </w:r>
-      <w:proofErr w:type="spellEnd"/>
+        <w:t>if match it will response back as a boolean</w:t>
+      </w:r>
       <w:r>
         <w:rPr>
           <w:rFonts w:ascii="Arial" w:eastAsia="Times New Roman" w:hAnsi="Arial" w:cs="Arial"/>
@@ -1106,31 +712,17 @@
         </w:rPr>
         <w:t xml:space="preserve">9. </w:t>
       </w:r>
-      <w:proofErr w:type="gramStart"/>
-      <w:r>
-        <w:rPr>
-          <w:rFonts w:ascii="Arial" w:eastAsia="Times New Roman" w:hAnsi="Arial" w:cs="Arial"/>
-          <w:b/>
-          <w:bCs/>
-          <w:color w:val="000000"/>
-          <w:sz w:val="24"/>
-          <w:szCs w:val="32"/>
-          <w:highlight w:val="yellow"/>
-        </w:rPr>
-        <w:t>forgot</w:t>
-      </w:r>
-      <w:proofErr w:type="gramEnd"/>
-      <w:r>
-        <w:rPr>
-          <w:rFonts w:ascii="Arial" w:eastAsia="Times New Roman" w:hAnsi="Arial" w:cs="Arial"/>
-          <w:b/>
-          <w:bCs/>
-          <w:color w:val="000000"/>
-          <w:sz w:val="24"/>
-          <w:szCs w:val="32"/>
-          <w:highlight w:val="yellow"/>
-        </w:rPr>
-        <w:t xml:space="preserve"> Password part  - 3. Last part it will take new passwor</w:t>
+      <w:r>
+        <w:rPr>
+          <w:rFonts w:ascii="Arial" w:eastAsia="Times New Roman" w:hAnsi="Arial" w:cs="Arial"/>
+          <w:b/>
+          <w:bCs/>
+          <w:color w:val="000000"/>
+          <w:sz w:val="24"/>
+          <w:szCs w:val="32"/>
+          <w:highlight w:val="yellow"/>
+        </w:rPr>
+        <w:t>forgot Password part  - 3. Last part it will take new passwor</w:t>
       </w:r>
       <w:r>
         <w:rPr>
@@ -1387,7 +979,6 @@
           <w:sz w:val="18"/>
         </w:rPr>
       </w:pPr>
-      <w:proofErr w:type="gramStart"/>
       <w:r>
         <w:rPr>
           <w:rFonts w:ascii="Arial" w:hAnsi="Arial" w:cs="Arial"/>
@@ -1425,78 +1016,40 @@
         </w:rPr>
         <w:t xml:space="preserve"> Schema</w:t>
       </w:r>
-      <w:proofErr w:type="gramEnd"/>
-    </w:p>
-    <w:p>
-      <w:pPr>
-        <w:spacing w:before="240" w:after="240" w:line="240" w:lineRule="auto"/>
-        <w:rPr>
-          <w:rFonts w:ascii="Arial" w:eastAsia="Times New Roman" w:hAnsi="Arial" w:cs="Arial"/>
-          <w:b/>
-          <w:bCs/>
-          <w:color w:val="000000"/>
-          <w:sz w:val="24"/>
-          <w:szCs w:val="32"/>
-        </w:rPr>
-      </w:pPr>
-      <w:r>
-        <w:rPr>
-          <w:rFonts w:ascii="Arial" w:eastAsia="Times New Roman" w:hAnsi="Arial" w:cs="Arial"/>
-          <w:b/>
-          <w:bCs/>
-          <w:color w:val="000000"/>
-          <w:sz w:val="24"/>
-          <w:szCs w:val="32"/>
-        </w:rPr>
-        <w:t xml:space="preserve">1. Get blog by </w:t>
-      </w:r>
-      <w:proofErr w:type="gramStart"/>
-      <w:r>
-        <w:rPr>
-          <w:rFonts w:ascii="Arial" w:eastAsia="Times New Roman" w:hAnsi="Arial" w:cs="Arial"/>
-          <w:b/>
-          <w:bCs/>
-          <w:color w:val="000000"/>
-          <w:sz w:val="24"/>
-          <w:szCs w:val="32"/>
-        </w:rPr>
-        <w:t>--</w:t>
-      </w:r>
-      <w:r>
-        <w:rPr>
-          <w:rFonts w:ascii="Arial" w:eastAsia="Times New Roman" w:hAnsi="Arial" w:cs="Arial"/>
-          <w:b/>
-          <w:bCs/>
-          <w:color w:val="000000"/>
-          <w:sz w:val="24"/>
-          <w:szCs w:val="32"/>
-        </w:rPr>
-        <w:t xml:space="preserve">  (</w:t>
-      </w:r>
-      <w:proofErr w:type="spellStart"/>
-      <w:proofErr w:type="gramEnd"/>
-      <w:r>
-        <w:rPr>
-          <w:rFonts w:ascii="Arial" w:eastAsia="Times New Roman" w:hAnsi="Arial" w:cs="Arial"/>
-          <w:b/>
-          <w:bCs/>
-          <w:color w:val="000000"/>
-          <w:sz w:val="24"/>
-          <w:szCs w:val="32"/>
-        </w:rPr>
-        <w:t>gql</w:t>
-      </w:r>
-      <w:proofErr w:type="spellEnd"/>
-      <w:r>
-        <w:rPr>
-          <w:rFonts w:ascii="Arial" w:eastAsia="Times New Roman" w:hAnsi="Arial" w:cs="Arial"/>
-          <w:b/>
-          <w:bCs/>
-          <w:color w:val="000000"/>
-          <w:sz w:val="24"/>
-          <w:szCs w:val="32"/>
-        </w:rPr>
-        <w:t>)</w:t>
+    </w:p>
+    <w:p>
+      <w:pPr>
+        <w:spacing w:before="240" w:after="240" w:line="240" w:lineRule="auto"/>
+        <w:rPr>
+          <w:rFonts w:ascii="Arial" w:eastAsia="Times New Roman" w:hAnsi="Arial" w:cs="Arial"/>
+          <w:b/>
+          <w:bCs/>
+          <w:color w:val="000000"/>
+          <w:sz w:val="24"/>
+          <w:szCs w:val="32"/>
+        </w:rPr>
+      </w:pPr>
+      <w:r>
+        <w:rPr>
+          <w:rFonts w:ascii="Arial" w:eastAsia="Times New Roman" w:hAnsi="Arial" w:cs="Arial"/>
+          <w:b/>
+          <w:bCs/>
+          <w:color w:val="000000"/>
+          <w:sz w:val="24"/>
+          <w:szCs w:val="32"/>
+        </w:rPr>
+        <w:t>1. Get blog by --</w:t>
+      </w:r>
+      <w:r>
+        <w:rPr>
+          <w:rFonts w:ascii="Arial" w:eastAsia="Times New Roman" w:hAnsi="Arial" w:cs="Arial"/>
+          <w:b/>
+          <w:bCs/>
+          <w:color w:val="000000"/>
+          <w:sz w:val="24"/>
+          <w:szCs w:val="32"/>
+        </w:rPr>
+        <w:t xml:space="preserve">  (gql)</w:t>
       </w:r>
     </w:p>
     <w:p>
@@ -2411,35 +1964,7 @@
           <w:szCs w:val="32"/>
           <w:highlight w:val="yellow"/>
         </w:rPr>
-        <w:t xml:space="preserve"> (</w:t>
-      </w:r>
-      <w:proofErr w:type="spellStart"/>
-      <w:proofErr w:type="gramStart"/>
-      <w:r>
-        <w:rPr>
-          <w:rFonts w:ascii="Arial" w:eastAsia="Times New Roman" w:hAnsi="Arial" w:cs="Arial"/>
-          <w:b/>
-          <w:bCs/>
-          <w:color w:val="000000"/>
-          <w:sz w:val="24"/>
-          <w:szCs w:val="32"/>
-          <w:highlight w:val="yellow"/>
-        </w:rPr>
-        <w:t>gql</w:t>
-      </w:r>
-      <w:proofErr w:type="spellEnd"/>
-      <w:proofErr w:type="gramEnd"/>
-      <w:r>
-        <w:rPr>
-          <w:rFonts w:ascii="Arial" w:eastAsia="Times New Roman" w:hAnsi="Arial" w:cs="Arial"/>
-          <w:b/>
-          <w:bCs/>
-          <w:color w:val="000000"/>
-          <w:sz w:val="24"/>
-          <w:szCs w:val="32"/>
-          <w:highlight w:val="yellow"/>
-        </w:rPr>
-        <w:t>)</w:t>
+        <w:t xml:space="preserve"> (gql)</w:t>
       </w:r>
     </w:p>
     <w:p>
@@ -2473,33 +1998,7 @@
           <w:szCs w:val="32"/>
           <w:highlight w:val="yellow"/>
         </w:rPr>
-        <w:t>(</w:t>
-      </w:r>
-      <w:proofErr w:type="spellStart"/>
-      <w:r>
-        <w:rPr>
-          <w:rFonts w:ascii="Arial" w:eastAsia="Times New Roman" w:hAnsi="Arial" w:cs="Arial"/>
-          <w:b/>
-          <w:bCs/>
-          <w:color w:val="000000"/>
-          <w:sz w:val="24"/>
-          <w:szCs w:val="32"/>
-          <w:highlight w:val="yellow"/>
-        </w:rPr>
-        <w:t>gql</w:t>
-      </w:r>
-      <w:proofErr w:type="spellEnd"/>
-      <w:r>
-        <w:rPr>
-          <w:rFonts w:ascii="Arial" w:eastAsia="Times New Roman" w:hAnsi="Arial" w:cs="Arial"/>
-          <w:b/>
-          <w:bCs/>
-          <w:color w:val="000000"/>
-          <w:sz w:val="24"/>
-          <w:szCs w:val="32"/>
-          <w:highlight w:val="yellow"/>
-        </w:rPr>
-        <w:t>)</w:t>
+        <w:t>(gql)</w:t>
       </w:r>
     </w:p>
     <w:p>
@@ -2569,198 +2068,92 @@
           <w:sz w:val="24"/>
           <w:szCs w:val="32"/>
         </w:rPr>
-        <w:t xml:space="preserve"> (</w:t>
-      </w:r>
-      <w:proofErr w:type="spellStart"/>
-      <w:r>
-        <w:rPr>
-          <w:rFonts w:ascii="Arial" w:eastAsia="Times New Roman" w:hAnsi="Arial" w:cs="Arial"/>
-          <w:b/>
-          <w:bCs/>
-          <w:color w:val="000000"/>
-          <w:sz w:val="24"/>
-          <w:szCs w:val="32"/>
-        </w:rPr>
-        <w:t>gql</w:t>
-      </w:r>
-      <w:proofErr w:type="spellEnd"/>
-      <w:r>
-        <w:rPr>
-          <w:rFonts w:ascii="Arial" w:eastAsia="Times New Roman" w:hAnsi="Arial" w:cs="Arial"/>
-          <w:b/>
-          <w:bCs/>
-          <w:color w:val="000000"/>
-          <w:sz w:val="24"/>
-          <w:szCs w:val="32"/>
-        </w:rPr>
-        <w:t>)</w:t>
-      </w:r>
-    </w:p>
-    <w:p>
-      <w:pPr>
-        <w:spacing w:before="240" w:after="240" w:line="240" w:lineRule="auto"/>
-        <w:rPr>
-          <w:rFonts w:ascii="Arial" w:eastAsia="Times New Roman" w:hAnsi="Arial" w:cs="Arial"/>
-          <w:b/>
-          <w:bCs/>
-          <w:color w:val="000000"/>
-          <w:sz w:val="24"/>
-          <w:szCs w:val="32"/>
-        </w:rPr>
-      </w:pPr>
-      <w:r>
-        <w:rPr>
-          <w:rFonts w:ascii="Arial" w:eastAsia="Times New Roman" w:hAnsi="Arial" w:cs="Arial"/>
-          <w:b/>
-          <w:bCs/>
-          <w:color w:val="000000"/>
-          <w:sz w:val="24"/>
-          <w:szCs w:val="32"/>
-          <w:highlight w:val="yellow"/>
-        </w:rPr>
-        <w:t xml:space="preserve">6. Get all sub category name available from what blog categories blog we want to </w:t>
-      </w:r>
-      <w:proofErr w:type="gramStart"/>
-      <w:r>
-        <w:rPr>
-          <w:rFonts w:ascii="Arial" w:eastAsia="Times New Roman" w:hAnsi="Arial" w:cs="Arial"/>
-          <w:b/>
-          <w:bCs/>
-          <w:color w:val="000000"/>
-          <w:sz w:val="24"/>
-          <w:szCs w:val="32"/>
-          <w:highlight w:val="yellow"/>
-        </w:rPr>
-        <w:t>get .</w:t>
-      </w:r>
-      <w:proofErr w:type="gramEnd"/>
-      <w:r>
-        <w:rPr>
-          <w:rFonts w:ascii="Arial" w:eastAsia="Times New Roman" w:hAnsi="Arial" w:cs="Arial"/>
-          <w:b/>
-          <w:bCs/>
-          <w:color w:val="000000"/>
-          <w:sz w:val="24"/>
-          <w:szCs w:val="32"/>
-          <w:highlight w:val="yellow"/>
-        </w:rPr>
-        <w:t xml:space="preserve"> (</w:t>
-      </w:r>
-      <w:proofErr w:type="spellStart"/>
-      <w:proofErr w:type="gramStart"/>
-      <w:r>
-        <w:rPr>
-          <w:rFonts w:ascii="Arial" w:eastAsia="Times New Roman" w:hAnsi="Arial" w:cs="Arial"/>
-          <w:b/>
-          <w:bCs/>
-          <w:color w:val="000000"/>
-          <w:sz w:val="24"/>
-          <w:szCs w:val="32"/>
-          <w:highlight w:val="yellow"/>
-        </w:rPr>
-        <w:t>gql</w:t>
-      </w:r>
-      <w:proofErr w:type="spellEnd"/>
-      <w:proofErr w:type="gramEnd"/>
-      <w:r>
-        <w:rPr>
-          <w:rFonts w:ascii="Arial" w:eastAsia="Times New Roman" w:hAnsi="Arial" w:cs="Arial"/>
-          <w:b/>
-          <w:bCs/>
-          <w:color w:val="000000"/>
-          <w:sz w:val="24"/>
-          <w:szCs w:val="32"/>
-          <w:highlight w:val="yellow"/>
-        </w:rPr>
-        <w:t>)</w:t>
-      </w:r>
-    </w:p>
-    <w:p>
-      <w:pPr>
-        <w:spacing w:before="240" w:after="240" w:line="240" w:lineRule="auto"/>
-        <w:rPr>
-          <w:rFonts w:ascii="Times New Roman" w:eastAsia="Times New Roman" w:hAnsi="Times New Roman" w:cs="Times New Roman"/>
-          <w:sz w:val="20"/>
-          <w:szCs w:val="24"/>
-        </w:rPr>
-      </w:pPr>
-    </w:p>
-    <w:p>
-      <w:pPr>
-        <w:spacing w:before="240" w:after="240" w:line="240" w:lineRule="auto"/>
-        <w:rPr>
-          <w:rFonts w:ascii="Arial" w:eastAsia="Times New Roman" w:hAnsi="Arial" w:cs="Arial"/>
-          <w:b/>
-          <w:bCs/>
-          <w:color w:val="000000"/>
-          <w:sz w:val="24"/>
-          <w:szCs w:val="32"/>
-          <w:highlight w:val="yellow"/>
-        </w:rPr>
-      </w:pPr>
-      <w:r>
-        <w:rPr>
-          <w:rFonts w:ascii="Arial" w:eastAsia="Times New Roman" w:hAnsi="Arial" w:cs="Arial"/>
-          <w:b/>
-          <w:bCs/>
-          <w:color w:val="000000"/>
-          <w:sz w:val="24"/>
-          <w:szCs w:val="32"/>
-          <w:highlight w:val="yellow"/>
-        </w:rPr>
-        <w:t xml:space="preserve">7. Get Individual published blog by slug with related blogs also </w:t>
-      </w:r>
-      <w:proofErr w:type="gramStart"/>
-      <w:r>
-        <w:rPr>
-          <w:rFonts w:ascii="Arial" w:eastAsia="Times New Roman" w:hAnsi="Arial" w:cs="Arial"/>
-          <w:b/>
-          <w:bCs/>
-          <w:color w:val="000000"/>
-          <w:sz w:val="24"/>
-          <w:szCs w:val="32"/>
-          <w:highlight w:val="yellow"/>
-        </w:rPr>
-        <w:t xml:space="preserve">-- </w:t>
-      </w:r>
-      <w:r>
-        <w:rPr>
-          <w:rFonts w:ascii="Arial" w:eastAsia="Times New Roman" w:hAnsi="Arial" w:cs="Arial"/>
-          <w:b/>
-          <w:bCs/>
-          <w:color w:val="000000"/>
-          <w:sz w:val="24"/>
-          <w:szCs w:val="32"/>
-          <w:highlight w:val="yellow"/>
-        </w:rPr>
-        <w:t xml:space="preserve"> (</w:t>
-      </w:r>
-      <w:proofErr w:type="spellStart"/>
-      <w:proofErr w:type="gramEnd"/>
-      <w:r>
-        <w:rPr>
-          <w:rFonts w:ascii="Arial" w:eastAsia="Times New Roman" w:hAnsi="Arial" w:cs="Arial"/>
-          <w:b/>
-          <w:bCs/>
-          <w:color w:val="000000"/>
-          <w:sz w:val="24"/>
-          <w:szCs w:val="32"/>
-          <w:highlight w:val="yellow"/>
-        </w:rPr>
-        <w:t>gql</w:t>
-      </w:r>
-      <w:proofErr w:type="spellEnd"/>
-      <w:r>
-        <w:rPr>
-          <w:rFonts w:ascii="Arial" w:eastAsia="Times New Roman" w:hAnsi="Arial" w:cs="Arial"/>
-          <w:b/>
-          <w:bCs/>
-          <w:color w:val="000000"/>
-          <w:sz w:val="24"/>
-          <w:szCs w:val="32"/>
-          <w:highlight w:val="yellow"/>
-        </w:rPr>
-        <w:t>)</w:t>
+        <w:t xml:space="preserve"> (gql)</w:t>
+      </w:r>
+    </w:p>
+    <w:p>
+      <w:pPr>
+        <w:spacing w:before="240" w:after="240" w:line="240" w:lineRule="auto"/>
+        <w:rPr>
+          <w:rFonts w:ascii="Arial" w:eastAsia="Times New Roman" w:hAnsi="Arial" w:cs="Arial"/>
+          <w:b/>
+          <w:bCs/>
+          <w:color w:val="000000"/>
+          <w:sz w:val="24"/>
+          <w:szCs w:val="32"/>
+        </w:rPr>
+      </w:pPr>
+      <w:r>
+        <w:rPr>
+          <w:rFonts w:ascii="Arial" w:eastAsia="Times New Roman" w:hAnsi="Arial" w:cs="Arial"/>
+          <w:b/>
+          <w:bCs/>
+          <w:color w:val="000000"/>
+          <w:sz w:val="24"/>
+          <w:szCs w:val="32"/>
+          <w:highlight w:val="yellow"/>
+        </w:rPr>
+        <w:t>6. Get all sub category name available from what blog categories blog we want to get .</w:t>
+      </w:r>
+      <w:r>
+        <w:rPr>
+          <w:rFonts w:ascii="Arial" w:eastAsia="Times New Roman" w:hAnsi="Arial" w:cs="Arial"/>
+          <w:b/>
+          <w:bCs/>
+          <w:color w:val="000000"/>
+          <w:sz w:val="24"/>
+          <w:szCs w:val="32"/>
+          <w:highlight w:val="yellow"/>
+        </w:rPr>
+        <w:t xml:space="preserve"> (gql)</w:t>
+      </w:r>
+    </w:p>
+    <w:p>
+      <w:pPr>
+        <w:spacing w:before="240" w:after="240" w:line="240" w:lineRule="auto"/>
+        <w:rPr>
+          <w:rFonts w:ascii="Times New Roman" w:eastAsia="Times New Roman" w:hAnsi="Times New Roman" w:cs="Times New Roman"/>
+          <w:sz w:val="20"/>
+          <w:szCs w:val="24"/>
+        </w:rPr>
+      </w:pPr>
+    </w:p>
+    <w:p>
+      <w:pPr>
+        <w:spacing w:before="240" w:after="240" w:line="240" w:lineRule="auto"/>
+        <w:rPr>
+          <w:rFonts w:ascii="Arial" w:eastAsia="Times New Roman" w:hAnsi="Arial" w:cs="Arial"/>
+          <w:b/>
+          <w:bCs/>
+          <w:color w:val="000000"/>
+          <w:sz w:val="24"/>
+          <w:szCs w:val="32"/>
+          <w:highlight w:val="yellow"/>
+        </w:rPr>
+      </w:pPr>
+      <w:r>
+        <w:rPr>
+          <w:rFonts w:ascii="Arial" w:eastAsia="Times New Roman" w:hAnsi="Arial" w:cs="Arial"/>
+          <w:b/>
+          <w:bCs/>
+          <w:color w:val="000000"/>
+          <w:sz w:val="24"/>
+          <w:szCs w:val="32"/>
+          <w:highlight w:val="yellow"/>
+        </w:rPr>
+        <w:t xml:space="preserve">7. Get Individual published blog by slug with related blogs also -- </w:t>
+      </w:r>
+      <w:r>
+        <w:rPr>
+          <w:rFonts w:ascii="Arial" w:eastAsia="Times New Roman" w:hAnsi="Arial" w:cs="Arial"/>
+          <w:b/>
+          <w:bCs/>
+          <w:color w:val="000000"/>
+          <w:sz w:val="24"/>
+          <w:szCs w:val="32"/>
+          <w:highlight w:val="yellow"/>
+        </w:rPr>
+        <w:t xml:space="preserve"> (gql)</w:t>
       </w:r>
     </w:p>
     <w:p>
@@ -2900,33 +2293,7 @@
           <w:szCs w:val="32"/>
           <w:highlight w:val="yellow"/>
         </w:rPr>
-        <w:t xml:space="preserve"> (</w:t>
-      </w:r>
-      <w:proofErr w:type="spellStart"/>
-      <w:r>
-        <w:rPr>
-          <w:rFonts w:ascii="Arial" w:eastAsia="Times New Roman" w:hAnsi="Arial" w:cs="Arial"/>
-          <w:b/>
-          <w:bCs/>
-          <w:color w:val="000000"/>
-          <w:sz w:val="24"/>
-          <w:szCs w:val="32"/>
-          <w:highlight w:val="yellow"/>
-        </w:rPr>
-        <w:t>gql</w:t>
-      </w:r>
-      <w:proofErr w:type="spellEnd"/>
-      <w:r>
-        <w:rPr>
-          <w:rFonts w:ascii="Arial" w:eastAsia="Times New Roman" w:hAnsi="Arial" w:cs="Arial"/>
-          <w:b/>
-          <w:bCs/>
-          <w:color w:val="000000"/>
-          <w:sz w:val="24"/>
-          <w:szCs w:val="32"/>
-          <w:highlight w:val="yellow"/>
-        </w:rPr>
-        <w:t>)</w:t>
+        <w:t xml:space="preserve"> (gql)</w:t>
       </w:r>
     </w:p>
     <w:p>
@@ -3057,33 +2424,7 @@
           <w:szCs w:val="32"/>
           <w:highlight w:val="yellow"/>
         </w:rPr>
-        <w:t xml:space="preserve"> (</w:t>
-      </w:r>
-      <w:proofErr w:type="spellStart"/>
-      <w:r>
-        <w:rPr>
-          <w:rFonts w:ascii="Arial" w:eastAsia="Times New Roman" w:hAnsi="Arial" w:cs="Arial"/>
-          <w:b/>
-          <w:bCs/>
-          <w:color w:val="000000"/>
-          <w:sz w:val="24"/>
-          <w:szCs w:val="32"/>
-          <w:highlight w:val="yellow"/>
-        </w:rPr>
-        <w:t>gql</w:t>
-      </w:r>
-      <w:proofErr w:type="spellEnd"/>
-      <w:r>
-        <w:rPr>
-          <w:rFonts w:ascii="Arial" w:eastAsia="Times New Roman" w:hAnsi="Arial" w:cs="Arial"/>
-          <w:b/>
-          <w:bCs/>
-          <w:color w:val="000000"/>
-          <w:sz w:val="24"/>
-          <w:szCs w:val="32"/>
-          <w:highlight w:val="yellow"/>
-        </w:rPr>
-        <w:t>)</w:t>
+        <w:t xml:space="preserve"> (gql)</w:t>
       </w:r>
     </w:p>
     <w:p>
@@ -3144,33 +2485,7 @@
           <w:szCs w:val="32"/>
           <w:highlight w:val="yellow"/>
         </w:rPr>
-        <w:t xml:space="preserve">If user published later </w:t>
-      </w:r>
-      <w:proofErr w:type="gramStart"/>
-      <w:r>
-        <w:rPr>
-          <w:rFonts w:ascii="Arial" w:eastAsia="Times New Roman" w:hAnsi="Arial" w:cs="Arial"/>
-          <w:b/>
-          <w:bCs/>
-          <w:color w:val="000000"/>
-          <w:sz w:val="24"/>
-          <w:szCs w:val="32"/>
-          <w:highlight w:val="yellow"/>
-        </w:rPr>
-        <w:t>in  the</w:t>
-      </w:r>
-      <w:proofErr w:type="gramEnd"/>
-      <w:r>
-        <w:rPr>
-          <w:rFonts w:ascii="Arial" w:eastAsia="Times New Roman" w:hAnsi="Arial" w:cs="Arial"/>
-          <w:b/>
-          <w:bCs/>
-          <w:color w:val="000000"/>
-          <w:sz w:val="24"/>
-          <w:szCs w:val="32"/>
-          <w:highlight w:val="yellow"/>
-        </w:rPr>
-        <w:t xml:space="preserve"> draft section then only update the published section</w:t>
+        <w:t>If user published later in  the draft section then only update the published section</w:t>
       </w:r>
       <w:r>
         <w:rPr>
@@ -3218,59 +2533,19 @@
           <w:szCs w:val="32"/>
           <w:highlight w:val="yellow"/>
         </w:rPr>
-        <w:t xml:space="preserve">Preview a </w:t>
-      </w:r>
-      <w:proofErr w:type="gramStart"/>
-      <w:r>
-        <w:rPr>
-          <w:rFonts w:ascii="Arial" w:eastAsia="Times New Roman" w:hAnsi="Arial" w:cs="Arial"/>
-          <w:b/>
-          <w:bCs/>
-          <w:color w:val="000000"/>
-          <w:sz w:val="24"/>
-          <w:szCs w:val="32"/>
-          <w:highlight w:val="yellow"/>
-        </w:rPr>
-        <w:t xml:space="preserve">blog </w:t>
-      </w:r>
-      <w:r>
-        <w:rPr>
-          <w:rFonts w:ascii="Arial" w:eastAsia="Times New Roman" w:hAnsi="Arial" w:cs="Arial"/>
-          <w:b/>
-          <w:bCs/>
-          <w:color w:val="000000"/>
-          <w:sz w:val="24"/>
-          <w:szCs w:val="32"/>
-          <w:highlight w:val="yellow"/>
-        </w:rPr>
-        <w:t xml:space="preserve"> (</w:t>
-      </w:r>
-      <w:proofErr w:type="spellStart"/>
-      <w:proofErr w:type="gramEnd"/>
-      <w:r>
-        <w:rPr>
-          <w:rFonts w:ascii="Arial" w:eastAsia="Times New Roman" w:hAnsi="Arial" w:cs="Arial"/>
-          <w:b/>
-          <w:bCs/>
-          <w:color w:val="000000"/>
-          <w:sz w:val="24"/>
-          <w:szCs w:val="32"/>
-          <w:highlight w:val="yellow"/>
-        </w:rPr>
-        <w:t>gql</w:t>
-      </w:r>
-      <w:proofErr w:type="spellEnd"/>
-      <w:r>
-        <w:rPr>
-          <w:rFonts w:ascii="Arial" w:eastAsia="Times New Roman" w:hAnsi="Arial" w:cs="Arial"/>
-          <w:b/>
-          <w:bCs/>
-          <w:color w:val="000000"/>
-          <w:sz w:val="24"/>
-          <w:szCs w:val="32"/>
-          <w:highlight w:val="yellow"/>
-        </w:rPr>
-        <w:t>)</w:t>
+        <w:t xml:space="preserve">Preview a blog </w:t>
+      </w:r>
+      <w:r>
+        <w:rPr>
+          <w:rFonts w:ascii="Arial" w:eastAsia="Times New Roman" w:hAnsi="Arial" w:cs="Arial"/>
+          <w:b/>
+          <w:bCs/>
+          <w:color w:val="000000"/>
+          <w:sz w:val="24"/>
+          <w:szCs w:val="32"/>
+          <w:highlight w:val="yellow"/>
+        </w:rPr>
+        <w:t xml:space="preserve"> (gql)</w:t>
       </w:r>
     </w:p>
     <w:p>
@@ -3379,33 +2654,7 @@
           <w:szCs w:val="32"/>
           <w:highlight w:val="yellow"/>
         </w:rPr>
-        <w:t>(</w:t>
-      </w:r>
-      <w:proofErr w:type="spellStart"/>
-      <w:r>
-        <w:rPr>
-          <w:rFonts w:ascii="Arial" w:eastAsia="Times New Roman" w:hAnsi="Arial" w:cs="Arial"/>
-          <w:b/>
-          <w:bCs/>
-          <w:color w:val="000000"/>
-          <w:sz w:val="24"/>
-          <w:szCs w:val="32"/>
-          <w:highlight w:val="yellow"/>
-        </w:rPr>
-        <w:t>gql</w:t>
-      </w:r>
-      <w:proofErr w:type="spellEnd"/>
-      <w:r>
-        <w:rPr>
-          <w:rFonts w:ascii="Arial" w:eastAsia="Times New Roman" w:hAnsi="Arial" w:cs="Arial"/>
-          <w:b/>
-          <w:bCs/>
-          <w:color w:val="000000"/>
-          <w:sz w:val="24"/>
-          <w:szCs w:val="32"/>
-          <w:highlight w:val="yellow"/>
-        </w:rPr>
-        <w:t>)</w:t>
+        <w:t>(gql)</w:t>
       </w:r>
     </w:p>
     <w:p>
@@ -3458,33 +2707,7 @@
           <w:highlight w:val="yellow"/>
         </w:rPr>
         <w:tab/>
-        <w:t xml:space="preserve">1. </w:t>
-      </w:r>
-      <w:proofErr w:type="gramStart"/>
-      <w:r>
-        <w:rPr>
-          <w:rFonts w:ascii="Arial" w:eastAsia="Times New Roman" w:hAnsi="Arial" w:cs="Arial"/>
-          <w:b/>
-          <w:bCs/>
-          <w:color w:val="000000"/>
-          <w:sz w:val="24"/>
-          <w:szCs w:val="32"/>
-          <w:highlight w:val="yellow"/>
-        </w:rPr>
-        <w:t>sub</w:t>
-      </w:r>
-      <w:proofErr w:type="gramEnd"/>
-      <w:r>
-        <w:rPr>
-          <w:rFonts w:ascii="Arial" w:eastAsia="Times New Roman" w:hAnsi="Arial" w:cs="Arial"/>
-          <w:b/>
-          <w:bCs/>
-          <w:color w:val="000000"/>
-          <w:sz w:val="24"/>
-          <w:szCs w:val="32"/>
-          <w:highlight w:val="yellow"/>
-        </w:rPr>
-        <w:t xml:space="preserve"> category</w:t>
+        <w:t>1. sub category</w:t>
       </w:r>
     </w:p>
     <w:p>
@@ -3564,33 +2787,7 @@
           <w:highlight w:val="yellow"/>
         </w:rPr>
         <w:lastRenderedPageBreak/>
-        <w:t xml:space="preserve">13. Update blog title or cover picture </w:t>
-      </w:r>
-      <w:proofErr w:type="gramStart"/>
-      <w:r>
-        <w:rPr>
-          <w:rFonts w:ascii="Arial" w:eastAsia="Times New Roman" w:hAnsi="Arial" w:cs="Arial"/>
-          <w:b/>
-          <w:bCs/>
-          <w:color w:val="000000"/>
-          <w:sz w:val="24"/>
-          <w:szCs w:val="32"/>
-          <w:highlight w:val="yellow"/>
-        </w:rPr>
-        <w:t>by  slug</w:t>
-      </w:r>
-      <w:proofErr w:type="gramEnd"/>
-      <w:r>
-        <w:rPr>
-          <w:rFonts w:ascii="Arial" w:eastAsia="Times New Roman" w:hAnsi="Arial" w:cs="Arial"/>
-          <w:b/>
-          <w:bCs/>
-          <w:color w:val="000000"/>
-          <w:sz w:val="24"/>
-          <w:szCs w:val="32"/>
-          <w:highlight w:val="yellow"/>
-        </w:rPr>
-        <w:t xml:space="preserve"> </w:t>
+        <w:t xml:space="preserve">13. Update blog title or cover picture by  slug </w:t>
       </w:r>
     </w:p>
     <w:p>
@@ -3772,7 +2969,6 @@
           <w:szCs w:val="32"/>
         </w:rPr>
       </w:pPr>
-      <w:proofErr w:type="gramStart"/>
       <w:r>
         <w:rPr>
           <w:rFonts w:ascii="Arial" w:hAnsi="Arial" w:cs="Arial"/>
@@ -3810,174 +3006,67 @@
         </w:rPr>
         <w:t xml:space="preserve"> Schema</w:t>
       </w:r>
-      <w:proofErr w:type="gramEnd"/>
-    </w:p>
-    <w:p>
-      <w:pPr>
-        <w:spacing w:before="240" w:after="240" w:line="240" w:lineRule="auto"/>
-        <w:rPr>
-          <w:rFonts w:ascii="Arial" w:eastAsia="Times New Roman" w:hAnsi="Arial" w:cs="Arial"/>
-          <w:b/>
-          <w:bCs/>
-          <w:color w:val="000000"/>
-          <w:sz w:val="24"/>
-          <w:szCs w:val="32"/>
-        </w:rPr>
-      </w:pPr>
-      <w:r>
-        <w:rPr>
-          <w:rFonts w:ascii="Arial" w:eastAsia="Times New Roman" w:hAnsi="Arial" w:cs="Arial"/>
-          <w:b/>
-          <w:bCs/>
-          <w:color w:val="000000"/>
-          <w:sz w:val="24"/>
-          <w:szCs w:val="32"/>
-          <w:highlight w:val="yellow"/>
-        </w:rPr>
-        <w:t xml:space="preserve">1. Create an official </w:t>
-      </w:r>
-      <w:proofErr w:type="gramStart"/>
-      <w:r>
-        <w:rPr>
-          <w:rFonts w:ascii="Arial" w:eastAsia="Times New Roman" w:hAnsi="Arial" w:cs="Arial"/>
-          <w:b/>
-          <w:bCs/>
-          <w:color w:val="000000"/>
-          <w:sz w:val="24"/>
-          <w:szCs w:val="32"/>
-          <w:highlight w:val="yellow"/>
-        </w:rPr>
-        <w:t xml:space="preserve">schema </w:t>
-      </w:r>
-      <w:r>
-        <w:rPr>
-          <w:rFonts w:ascii="Arial" w:eastAsia="Times New Roman" w:hAnsi="Arial" w:cs="Arial"/>
-          <w:b/>
-          <w:bCs/>
-          <w:color w:val="000000"/>
-          <w:sz w:val="24"/>
-          <w:szCs w:val="32"/>
-          <w:highlight w:val="yellow"/>
-        </w:rPr>
-        <w:t xml:space="preserve"> (</w:t>
-      </w:r>
-      <w:proofErr w:type="spellStart"/>
-      <w:proofErr w:type="gramEnd"/>
-      <w:r>
-        <w:rPr>
-          <w:rFonts w:ascii="Arial" w:eastAsia="Times New Roman" w:hAnsi="Arial" w:cs="Arial"/>
-          <w:b/>
-          <w:bCs/>
-          <w:color w:val="000000"/>
-          <w:sz w:val="24"/>
-          <w:szCs w:val="32"/>
-          <w:highlight w:val="yellow"/>
-        </w:rPr>
-        <w:t>gql</w:t>
-      </w:r>
-      <w:proofErr w:type="spellEnd"/>
-      <w:r>
-        <w:rPr>
-          <w:rFonts w:ascii="Arial" w:eastAsia="Times New Roman" w:hAnsi="Arial" w:cs="Arial"/>
-          <w:b/>
-          <w:bCs/>
-          <w:color w:val="000000"/>
-          <w:sz w:val="24"/>
-          <w:szCs w:val="32"/>
-          <w:highlight w:val="yellow"/>
-        </w:rPr>
-        <w:t>)</w:t>
-      </w:r>
-    </w:p>
-    <w:p>
-      <w:pPr>
-        <w:spacing w:before="240" w:after="240" w:line="240" w:lineRule="auto"/>
-        <w:rPr>
-          <w:rFonts w:ascii="Arial" w:eastAsia="Times New Roman" w:hAnsi="Arial" w:cs="Arial"/>
-          <w:b/>
-          <w:bCs/>
-          <w:color w:val="000000"/>
-          <w:sz w:val="24"/>
-          <w:szCs w:val="32"/>
-        </w:rPr>
-      </w:pPr>
-      <w:r>
-        <w:rPr>
-          <w:rFonts w:ascii="Arial" w:eastAsia="Times New Roman" w:hAnsi="Arial" w:cs="Arial"/>
-          <w:b/>
-          <w:bCs/>
-          <w:color w:val="000000"/>
-          <w:sz w:val="24"/>
-          <w:szCs w:val="32"/>
-          <w:highlight w:val="yellow"/>
-        </w:rPr>
-        <w:t xml:space="preserve">2. Add available </w:t>
-      </w:r>
-      <w:proofErr w:type="spellStart"/>
-      <w:r>
-        <w:rPr>
-          <w:rFonts w:ascii="Arial" w:eastAsia="Times New Roman" w:hAnsi="Arial" w:cs="Arial"/>
-          <w:b/>
-          <w:bCs/>
-          <w:color w:val="000000"/>
-          <w:sz w:val="24"/>
-          <w:szCs w:val="32"/>
-          <w:highlight w:val="yellow"/>
-        </w:rPr>
-        <w:t>mainCategory</w:t>
-      </w:r>
-      <w:proofErr w:type="spellEnd"/>
-      <w:r>
-        <w:rPr>
-          <w:rFonts w:ascii="Arial" w:eastAsia="Times New Roman" w:hAnsi="Arial" w:cs="Arial"/>
-          <w:b/>
-          <w:bCs/>
-          <w:color w:val="000000"/>
-          <w:sz w:val="24"/>
-          <w:szCs w:val="32"/>
-          <w:highlight w:val="yellow"/>
-        </w:rPr>
-        <w:t xml:space="preserve"> with color or available sub </w:t>
-      </w:r>
-      <w:proofErr w:type="gramStart"/>
-      <w:r>
-        <w:rPr>
-          <w:rFonts w:ascii="Arial" w:eastAsia="Times New Roman" w:hAnsi="Arial" w:cs="Arial"/>
-          <w:b/>
-          <w:bCs/>
-          <w:color w:val="000000"/>
-          <w:sz w:val="24"/>
-          <w:szCs w:val="32"/>
-          <w:highlight w:val="yellow"/>
-        </w:rPr>
-        <w:t>category  (</w:t>
-      </w:r>
-      <w:proofErr w:type="spellStart"/>
-      <w:proofErr w:type="gramEnd"/>
-      <w:r>
-        <w:rPr>
-          <w:rFonts w:ascii="Arial" w:eastAsia="Times New Roman" w:hAnsi="Arial" w:cs="Arial"/>
-          <w:b/>
-          <w:bCs/>
-          <w:color w:val="000000"/>
-          <w:sz w:val="24"/>
-          <w:szCs w:val="32"/>
-          <w:highlight w:val="yellow"/>
-        </w:rPr>
-        <w:t>gql</w:t>
-      </w:r>
-      <w:proofErr w:type="spellEnd"/>
-      <w:r>
-        <w:rPr>
-          <w:rFonts w:ascii="Arial" w:eastAsia="Times New Roman" w:hAnsi="Arial" w:cs="Arial"/>
-          <w:b/>
-          <w:bCs/>
-          <w:color w:val="000000"/>
-          <w:sz w:val="24"/>
-          <w:szCs w:val="32"/>
-          <w:highlight w:val="yellow"/>
-        </w:rPr>
-        <w:t>)</w:t>
+    </w:p>
+    <w:p>
+      <w:pPr>
+        <w:spacing w:before="240" w:after="240" w:line="240" w:lineRule="auto"/>
+        <w:rPr>
+          <w:rFonts w:ascii="Arial" w:eastAsia="Times New Roman" w:hAnsi="Arial" w:cs="Arial"/>
+          <w:b/>
+          <w:bCs/>
+          <w:color w:val="000000"/>
+          <w:sz w:val="24"/>
+          <w:szCs w:val="32"/>
+        </w:rPr>
+      </w:pPr>
+      <w:r>
+        <w:rPr>
+          <w:rFonts w:ascii="Arial" w:eastAsia="Times New Roman" w:hAnsi="Arial" w:cs="Arial"/>
+          <w:b/>
+          <w:bCs/>
+          <w:color w:val="000000"/>
+          <w:sz w:val="24"/>
+          <w:szCs w:val="32"/>
+          <w:highlight w:val="yellow"/>
+        </w:rPr>
+        <w:t xml:space="preserve">1. Create an official schema </w:t>
+      </w:r>
+      <w:r>
+        <w:rPr>
+          <w:rFonts w:ascii="Arial" w:eastAsia="Times New Roman" w:hAnsi="Arial" w:cs="Arial"/>
+          <w:b/>
+          <w:bCs/>
+          <w:color w:val="000000"/>
+          <w:sz w:val="24"/>
+          <w:szCs w:val="32"/>
+          <w:highlight w:val="yellow"/>
+        </w:rPr>
+        <w:t xml:space="preserve"> (gql)</w:t>
+      </w:r>
+    </w:p>
+    <w:p>
+      <w:pPr>
+        <w:spacing w:before="240" w:after="240" w:line="240" w:lineRule="auto"/>
+        <w:rPr>
+          <w:rFonts w:ascii="Arial" w:eastAsia="Times New Roman" w:hAnsi="Arial" w:cs="Arial"/>
+          <w:b/>
+          <w:bCs/>
+          <w:color w:val="000000"/>
+          <w:sz w:val="24"/>
+          <w:szCs w:val="32"/>
+        </w:rPr>
+      </w:pPr>
+      <w:r>
+        <w:rPr>
+          <w:rFonts w:ascii="Arial" w:eastAsia="Times New Roman" w:hAnsi="Arial" w:cs="Arial"/>
+          <w:b/>
+          <w:bCs/>
+          <w:color w:val="000000"/>
+          <w:sz w:val="24"/>
+          <w:szCs w:val="32"/>
+          <w:highlight w:val="yellow"/>
+        </w:rPr>
+        <w:t>2. Add available mainCategory with color or available sub category  (gql)</w:t>
       </w:r>
     </w:p>
     <w:p>
@@ -4060,261 +3149,121 @@
           <w:szCs w:val="32"/>
           <w:highlight w:val="yellow"/>
         </w:rPr>
+        <w:t xml:space="preserve"> or  update existing contact social media link to contact officially</w:t>
+      </w:r>
+      <w:r>
+        <w:rPr>
+          <w:rFonts w:ascii="Arial" w:eastAsia="Times New Roman" w:hAnsi="Arial" w:cs="Arial"/>
+          <w:b/>
+          <w:bCs/>
+          <w:color w:val="000000"/>
+          <w:sz w:val="24"/>
+          <w:szCs w:val="32"/>
+          <w:highlight w:val="yellow"/>
+        </w:rPr>
+        <w:t xml:space="preserve"> (gql)</w:t>
+      </w:r>
+    </w:p>
+    <w:p>
+      <w:pPr>
+        <w:spacing w:before="240" w:after="240" w:line="240" w:lineRule="auto"/>
+        <w:rPr>
+          <w:rFonts w:ascii="Arial" w:eastAsia="Times New Roman" w:hAnsi="Arial" w:cs="Arial"/>
+          <w:b/>
+          <w:bCs/>
+          <w:color w:val="000000"/>
+          <w:sz w:val="24"/>
+          <w:szCs w:val="32"/>
+        </w:rPr>
+      </w:pPr>
+      <w:r>
+        <w:rPr>
+          <w:rFonts w:ascii="Arial" w:eastAsia="Times New Roman" w:hAnsi="Arial" w:cs="Arial"/>
+          <w:b/>
+          <w:bCs/>
+          <w:color w:val="000000"/>
+          <w:sz w:val="24"/>
+          <w:szCs w:val="32"/>
+          <w:highlight w:val="yellow"/>
+        </w:rPr>
+        <w:t xml:space="preserve">4. </w:t>
+      </w:r>
+      <w:r>
+        <w:rPr>
+          <w:rFonts w:ascii="Arial" w:eastAsia="Times New Roman" w:hAnsi="Arial" w:cs="Arial"/>
+          <w:b/>
+          <w:bCs/>
+          <w:color w:val="000000"/>
+          <w:sz w:val="24"/>
+          <w:szCs w:val="32"/>
+          <w:highlight w:val="yellow"/>
+        </w:rPr>
+        <w:t xml:space="preserve"> Select main category for navbar (gql)</w:t>
+      </w:r>
+    </w:p>
+    <w:p>
+      <w:pPr>
+        <w:spacing w:before="240" w:after="240" w:line="240" w:lineRule="auto"/>
+        <w:rPr>
+          <w:rFonts w:ascii="Arial" w:eastAsia="Times New Roman" w:hAnsi="Arial" w:cs="Arial"/>
+          <w:b/>
+          <w:bCs/>
+          <w:color w:val="000000"/>
+          <w:sz w:val="24"/>
+          <w:szCs w:val="32"/>
+          <w:highlight w:val="yellow"/>
+        </w:rPr>
+      </w:pPr>
+      <w:r>
+        <w:rPr>
+          <w:rFonts w:ascii="Arial" w:eastAsia="Times New Roman" w:hAnsi="Arial" w:cs="Arial"/>
+          <w:b/>
+          <w:bCs/>
+          <w:color w:val="000000"/>
+          <w:sz w:val="24"/>
+          <w:szCs w:val="32"/>
+          <w:highlight w:val="yellow"/>
+        </w:rPr>
+        <w:t>5.</w:t>
+      </w:r>
+      <w:r>
+        <w:rPr>
+          <w:rFonts w:ascii="Arial" w:eastAsia="Times New Roman" w:hAnsi="Arial" w:cs="Arial"/>
+          <w:b/>
+          <w:bCs/>
+          <w:color w:val="000000"/>
+          <w:sz w:val="24"/>
+          <w:szCs w:val="32"/>
+          <w:highlight w:val="yellow"/>
+        </w:rPr>
+        <w:t xml:space="preserve"> Get all official info –</w:t>
+      </w:r>
+    </w:p>
+    <w:p>
+      <w:pPr>
+        <w:spacing w:before="240" w:after="240" w:line="240" w:lineRule="auto"/>
+        <w:rPr>
+          <w:rFonts w:ascii="Arial" w:eastAsia="Times New Roman" w:hAnsi="Arial" w:cs="Arial"/>
+          <w:b/>
+          <w:bCs/>
+          <w:color w:val="000000"/>
+          <w:sz w:val="24"/>
+          <w:szCs w:val="32"/>
+          <w:highlight w:val="yellow"/>
+        </w:rPr>
+      </w:pPr>
+      <w:r>
+        <w:rPr>
+          <w:rFonts w:ascii="Arial" w:eastAsia="Times New Roman" w:hAnsi="Arial" w:cs="Arial"/>
+          <w:b/>
+          <w:bCs/>
+          <w:color w:val="000000"/>
+          <w:sz w:val="24"/>
+          <w:szCs w:val="32"/>
+          <w:highlight w:val="yellow"/>
+        </w:rPr>
         <w:t xml:space="preserve"> </w:t>
       </w:r>
-      <w:proofErr w:type="gramStart"/>
-      <w:r>
-        <w:rPr>
-          <w:rFonts w:ascii="Arial" w:eastAsia="Times New Roman" w:hAnsi="Arial" w:cs="Arial"/>
-          <w:b/>
-          <w:bCs/>
-          <w:color w:val="000000"/>
-          <w:sz w:val="24"/>
-          <w:szCs w:val="32"/>
-          <w:highlight w:val="yellow"/>
-        </w:rPr>
-        <w:t>or  u</w:t>
-      </w:r>
-      <w:r>
-        <w:rPr>
-          <w:rFonts w:ascii="Arial" w:eastAsia="Times New Roman" w:hAnsi="Arial" w:cs="Arial"/>
-          <w:b/>
-          <w:bCs/>
-          <w:color w:val="000000"/>
-          <w:sz w:val="24"/>
-          <w:szCs w:val="32"/>
-          <w:highlight w:val="yellow"/>
-        </w:rPr>
-        <w:t>pdate</w:t>
-      </w:r>
-      <w:proofErr w:type="gramEnd"/>
-      <w:r>
-        <w:rPr>
-          <w:rFonts w:ascii="Arial" w:eastAsia="Times New Roman" w:hAnsi="Arial" w:cs="Arial"/>
-          <w:b/>
-          <w:bCs/>
-          <w:color w:val="000000"/>
-          <w:sz w:val="24"/>
-          <w:szCs w:val="32"/>
-          <w:highlight w:val="yellow"/>
-        </w:rPr>
-        <w:t xml:space="preserve"> </w:t>
-      </w:r>
-      <w:r>
-        <w:rPr>
-          <w:rFonts w:ascii="Arial" w:eastAsia="Times New Roman" w:hAnsi="Arial" w:cs="Arial"/>
-          <w:b/>
-          <w:bCs/>
-          <w:color w:val="000000"/>
-          <w:sz w:val="24"/>
-          <w:szCs w:val="32"/>
-          <w:highlight w:val="yellow"/>
-        </w:rPr>
-        <w:t xml:space="preserve">existing </w:t>
-      </w:r>
-      <w:r>
-        <w:rPr>
-          <w:rFonts w:ascii="Arial" w:eastAsia="Times New Roman" w:hAnsi="Arial" w:cs="Arial"/>
-          <w:b/>
-          <w:bCs/>
-          <w:color w:val="000000"/>
-          <w:sz w:val="24"/>
-          <w:szCs w:val="32"/>
-          <w:highlight w:val="yellow"/>
-        </w:rPr>
-        <w:t>contact social media link to contact officially</w:t>
-      </w:r>
-      <w:r>
-        <w:rPr>
-          <w:rFonts w:ascii="Arial" w:eastAsia="Times New Roman" w:hAnsi="Arial" w:cs="Arial"/>
-          <w:b/>
-          <w:bCs/>
-          <w:color w:val="000000"/>
-          <w:sz w:val="24"/>
-          <w:szCs w:val="32"/>
-          <w:highlight w:val="yellow"/>
-        </w:rPr>
-        <w:t xml:space="preserve"> (</w:t>
-      </w:r>
-      <w:proofErr w:type="spellStart"/>
-      <w:r>
-        <w:rPr>
-          <w:rFonts w:ascii="Arial" w:eastAsia="Times New Roman" w:hAnsi="Arial" w:cs="Arial"/>
-          <w:b/>
-          <w:bCs/>
-          <w:color w:val="000000"/>
-          <w:sz w:val="24"/>
-          <w:szCs w:val="32"/>
-          <w:highlight w:val="yellow"/>
-        </w:rPr>
-        <w:t>gql</w:t>
-      </w:r>
-      <w:proofErr w:type="spellEnd"/>
-      <w:r>
-        <w:rPr>
-          <w:rFonts w:ascii="Arial" w:eastAsia="Times New Roman" w:hAnsi="Arial" w:cs="Arial"/>
-          <w:b/>
-          <w:bCs/>
-          <w:color w:val="000000"/>
-          <w:sz w:val="24"/>
-          <w:szCs w:val="32"/>
-          <w:highlight w:val="yellow"/>
-        </w:rPr>
-        <w:t>)</w:t>
-      </w:r>
-    </w:p>
-    <w:p>
-      <w:pPr>
-        <w:spacing w:before="240" w:after="240" w:line="240" w:lineRule="auto"/>
-        <w:rPr>
-          <w:rFonts w:ascii="Arial" w:eastAsia="Times New Roman" w:hAnsi="Arial" w:cs="Arial"/>
-          <w:b/>
-          <w:bCs/>
-          <w:color w:val="000000"/>
-          <w:sz w:val="24"/>
-          <w:szCs w:val="32"/>
-        </w:rPr>
-      </w:pPr>
-      <w:r>
-        <w:rPr>
-          <w:rFonts w:ascii="Arial" w:eastAsia="Times New Roman" w:hAnsi="Arial" w:cs="Arial"/>
-          <w:b/>
-          <w:bCs/>
-          <w:color w:val="000000"/>
-          <w:sz w:val="24"/>
-          <w:szCs w:val="32"/>
-          <w:highlight w:val="yellow"/>
-        </w:rPr>
-        <w:t xml:space="preserve">4. </w:t>
-      </w:r>
-      <w:r>
-        <w:rPr>
-          <w:rFonts w:ascii="Arial" w:eastAsia="Times New Roman" w:hAnsi="Arial" w:cs="Arial"/>
-          <w:b/>
-          <w:bCs/>
-          <w:color w:val="000000"/>
-          <w:sz w:val="24"/>
-          <w:szCs w:val="32"/>
-          <w:highlight w:val="yellow"/>
-        </w:rPr>
-        <w:t xml:space="preserve"> Select main category for </w:t>
-      </w:r>
-      <w:proofErr w:type="spellStart"/>
-      <w:r>
-        <w:rPr>
-          <w:rFonts w:ascii="Arial" w:eastAsia="Times New Roman" w:hAnsi="Arial" w:cs="Arial"/>
-          <w:b/>
-          <w:bCs/>
-          <w:color w:val="000000"/>
-          <w:sz w:val="24"/>
-          <w:szCs w:val="32"/>
-          <w:highlight w:val="yellow"/>
-        </w:rPr>
-        <w:t>navbar</w:t>
-      </w:r>
-      <w:proofErr w:type="spellEnd"/>
-      <w:r>
-        <w:rPr>
-          <w:rFonts w:ascii="Arial" w:eastAsia="Times New Roman" w:hAnsi="Arial" w:cs="Arial"/>
-          <w:b/>
-          <w:bCs/>
-          <w:color w:val="000000"/>
-          <w:sz w:val="24"/>
-          <w:szCs w:val="32"/>
-          <w:highlight w:val="yellow"/>
-        </w:rPr>
-        <w:t xml:space="preserve"> (</w:t>
-      </w:r>
-      <w:proofErr w:type="spellStart"/>
-      <w:r>
-        <w:rPr>
-          <w:rFonts w:ascii="Arial" w:eastAsia="Times New Roman" w:hAnsi="Arial" w:cs="Arial"/>
-          <w:b/>
-          <w:bCs/>
-          <w:color w:val="000000"/>
-          <w:sz w:val="24"/>
-          <w:szCs w:val="32"/>
-          <w:highlight w:val="yellow"/>
-        </w:rPr>
-        <w:t>gql</w:t>
-      </w:r>
-      <w:proofErr w:type="spellEnd"/>
-      <w:r>
-        <w:rPr>
-          <w:rFonts w:ascii="Arial" w:eastAsia="Times New Roman" w:hAnsi="Arial" w:cs="Arial"/>
-          <w:b/>
-          <w:bCs/>
-          <w:color w:val="000000"/>
-          <w:sz w:val="24"/>
-          <w:szCs w:val="32"/>
-          <w:highlight w:val="yellow"/>
-        </w:rPr>
-        <w:t>)</w:t>
-      </w:r>
-    </w:p>
-    <w:p>
-      <w:pPr>
-        <w:spacing w:before="240" w:after="240" w:line="240" w:lineRule="auto"/>
-        <w:rPr>
-          <w:rFonts w:ascii="Arial" w:eastAsia="Times New Roman" w:hAnsi="Arial" w:cs="Arial"/>
-          <w:b/>
-          <w:bCs/>
-          <w:color w:val="000000"/>
-          <w:sz w:val="24"/>
-          <w:szCs w:val="32"/>
-          <w:highlight w:val="yellow"/>
-        </w:rPr>
-      </w:pPr>
-      <w:r>
-        <w:rPr>
-          <w:rFonts w:ascii="Arial" w:eastAsia="Times New Roman" w:hAnsi="Arial" w:cs="Arial"/>
-          <w:b/>
-          <w:bCs/>
-          <w:color w:val="000000"/>
-          <w:sz w:val="24"/>
-          <w:szCs w:val="32"/>
-          <w:highlight w:val="yellow"/>
-        </w:rPr>
-        <w:t>5.</w:t>
-      </w:r>
-      <w:r>
-        <w:rPr>
-          <w:rFonts w:ascii="Arial" w:eastAsia="Times New Roman" w:hAnsi="Arial" w:cs="Arial"/>
-          <w:b/>
-          <w:bCs/>
-          <w:color w:val="000000"/>
-          <w:sz w:val="24"/>
-          <w:szCs w:val="32"/>
-          <w:highlight w:val="yellow"/>
-        </w:rPr>
-        <w:t xml:space="preserve"> Get all official info –</w:t>
-      </w:r>
-    </w:p>
-    <w:p>
-      <w:pPr>
-        <w:spacing w:before="240" w:after="240" w:line="240" w:lineRule="auto"/>
-        <w:rPr>
-          <w:rFonts w:ascii="Arial" w:eastAsia="Times New Roman" w:hAnsi="Arial" w:cs="Arial"/>
-          <w:b/>
-          <w:bCs/>
-          <w:color w:val="000000"/>
-          <w:sz w:val="24"/>
-          <w:szCs w:val="32"/>
-          <w:highlight w:val="yellow"/>
-        </w:rPr>
-      </w:pPr>
-      <w:r>
-        <w:rPr>
-          <w:rFonts w:ascii="Arial" w:eastAsia="Times New Roman" w:hAnsi="Arial" w:cs="Arial"/>
-          <w:b/>
-          <w:bCs/>
-          <w:color w:val="000000"/>
-          <w:sz w:val="24"/>
-          <w:szCs w:val="32"/>
-          <w:highlight w:val="yellow"/>
-        </w:rPr>
-        <w:t xml:space="preserve"> </w:t>
-      </w:r>
       <w:r>
         <w:rPr>
           <w:rFonts w:ascii="Arial" w:eastAsia="Times New Roman" w:hAnsi="Arial" w:cs="Arial"/>
@@ -4326,33 +3275,7 @@
           <w:highlight w:val="yellow"/>
         </w:rPr>
         <w:tab/>
-        <w:t xml:space="preserve">1. </w:t>
-      </w:r>
-      <w:proofErr w:type="gramStart"/>
-      <w:r>
-        <w:rPr>
-          <w:rFonts w:ascii="Arial" w:eastAsia="Times New Roman" w:hAnsi="Arial" w:cs="Arial"/>
-          <w:b/>
-          <w:bCs/>
-          <w:color w:val="000000"/>
-          <w:sz w:val="24"/>
-          <w:szCs w:val="32"/>
-          <w:highlight w:val="yellow"/>
-        </w:rPr>
-        <w:t>give</w:t>
-      </w:r>
-      <w:proofErr w:type="gramEnd"/>
-      <w:r>
-        <w:rPr>
-          <w:rFonts w:ascii="Arial" w:eastAsia="Times New Roman" w:hAnsi="Arial" w:cs="Arial"/>
-          <w:b/>
-          <w:bCs/>
-          <w:color w:val="000000"/>
-          <w:sz w:val="24"/>
-          <w:szCs w:val="32"/>
-          <w:highlight w:val="yellow"/>
-        </w:rPr>
-        <w:t xml:space="preserve"> all available main category</w:t>
+        <w:t>1. give all available main category</w:t>
       </w:r>
     </w:p>
     <w:p>
@@ -4379,33 +3302,7 @@
           <w:highlight w:val="yellow"/>
         </w:rPr>
         <w:tab/>
-        <w:t xml:space="preserve">2. </w:t>
-      </w:r>
-      <w:proofErr w:type="gramStart"/>
-      <w:r>
-        <w:rPr>
-          <w:rFonts w:ascii="Arial" w:eastAsia="Times New Roman" w:hAnsi="Arial" w:cs="Arial"/>
-          <w:b/>
-          <w:bCs/>
-          <w:color w:val="000000"/>
-          <w:sz w:val="24"/>
-          <w:szCs w:val="32"/>
-          <w:highlight w:val="yellow"/>
-        </w:rPr>
-        <w:t>give</w:t>
-      </w:r>
-      <w:proofErr w:type="gramEnd"/>
-      <w:r>
-        <w:rPr>
-          <w:rFonts w:ascii="Arial" w:eastAsia="Times New Roman" w:hAnsi="Arial" w:cs="Arial"/>
-          <w:b/>
-          <w:bCs/>
-          <w:color w:val="000000"/>
-          <w:sz w:val="24"/>
-          <w:szCs w:val="32"/>
-          <w:highlight w:val="yellow"/>
-        </w:rPr>
-        <w:t xml:space="preserve"> all available sub category</w:t>
+        <w:t>2. give all available sub category</w:t>
       </w:r>
     </w:p>
     <w:p>
@@ -4432,33 +3329,7 @@
           <w:highlight w:val="yellow"/>
         </w:rPr>
         <w:tab/>
-        <w:t xml:space="preserve">3. </w:t>
-      </w:r>
-      <w:proofErr w:type="gramStart"/>
-      <w:r>
-        <w:rPr>
-          <w:rFonts w:ascii="Arial" w:eastAsia="Times New Roman" w:hAnsi="Arial" w:cs="Arial"/>
-          <w:b/>
-          <w:bCs/>
-          <w:color w:val="000000"/>
-          <w:sz w:val="24"/>
-          <w:szCs w:val="32"/>
-          <w:highlight w:val="yellow"/>
-        </w:rPr>
-        <w:t>give</w:t>
-      </w:r>
-      <w:proofErr w:type="gramEnd"/>
-      <w:r>
-        <w:rPr>
-          <w:rFonts w:ascii="Arial" w:eastAsia="Times New Roman" w:hAnsi="Arial" w:cs="Arial"/>
-          <w:b/>
-          <w:bCs/>
-          <w:color w:val="000000"/>
-          <w:sz w:val="24"/>
-          <w:szCs w:val="32"/>
-          <w:highlight w:val="yellow"/>
-        </w:rPr>
-        <w:t xml:space="preserve"> all available social media for contact</w:t>
+        <w:t>3. give all available social media for contact</w:t>
       </w:r>
     </w:p>
     <w:p>
@@ -4499,8 +3370,6 @@
           <w:szCs w:val="32"/>
         </w:rPr>
       </w:pPr>
-      <w:bookmarkStart w:id="0" w:name="_GoBack"/>
-      <w:bookmarkEnd w:id="0"/>
       <w:r>
         <w:rPr>
           <w:rFonts w:ascii="Arial" w:eastAsia="Times New Roman" w:hAnsi="Arial" w:cs="Arial"/>
@@ -4589,7 +3458,6 @@
           <w:szCs w:val="32"/>
         </w:rPr>
       </w:pPr>
-      <w:proofErr w:type="gramStart"/>
       <w:r>
         <w:rPr>
           <w:rFonts w:ascii="Arial" w:hAnsi="Arial" w:cs="Arial"/>
@@ -4627,68 +3495,115 @@
         </w:rPr>
         <w:t xml:space="preserve"> Schema</w:t>
       </w:r>
-      <w:proofErr w:type="gramEnd"/>
-    </w:p>
-    <w:p>
-      <w:pPr>
-        <w:spacing w:before="240" w:after="240" w:line="240" w:lineRule="auto"/>
-        <w:rPr>
-          <w:rFonts w:ascii="Arial" w:eastAsia="Times New Roman" w:hAnsi="Arial" w:cs="Arial"/>
-          <w:b/>
-          <w:bCs/>
-          <w:color w:val="000000"/>
-          <w:sz w:val="24"/>
-          <w:szCs w:val="32"/>
-        </w:rPr>
-      </w:pPr>
-      <w:r>
-        <w:rPr>
-          <w:rFonts w:ascii="Arial" w:eastAsia="Times New Roman" w:hAnsi="Arial" w:cs="Arial"/>
-          <w:b/>
-          <w:bCs/>
-          <w:color w:val="000000"/>
-          <w:sz w:val="24"/>
-          <w:szCs w:val="32"/>
-        </w:rPr>
-        <w:t xml:space="preserve">1. Create a new comment or reply in the time of reply you need to pass parent comment </w:t>
-      </w:r>
-      <w:proofErr w:type="gramStart"/>
-      <w:r>
-        <w:rPr>
-          <w:rFonts w:ascii="Arial" w:eastAsia="Times New Roman" w:hAnsi="Arial" w:cs="Arial"/>
-          <w:b/>
-          <w:bCs/>
-          <w:color w:val="000000"/>
-          <w:sz w:val="24"/>
-          <w:szCs w:val="32"/>
-        </w:rPr>
-        <w:t xml:space="preserve">id </w:t>
-      </w:r>
-      <w:r>
-        <w:rPr>
-          <w:rFonts w:ascii="Arial" w:eastAsia="Times New Roman" w:hAnsi="Arial" w:cs="Arial"/>
-          <w:b/>
-          <w:bCs/>
-          <w:color w:val="000000"/>
-          <w:sz w:val="24"/>
-          <w:szCs w:val="32"/>
-        </w:rPr>
-        <w:t xml:space="preserve"> (</w:t>
-      </w:r>
-      <w:proofErr w:type="spellStart"/>
-      <w:proofErr w:type="gramEnd"/>
-      <w:r>
-        <w:rPr>
-          <w:rFonts w:ascii="Arial" w:eastAsia="Times New Roman" w:hAnsi="Arial" w:cs="Arial"/>
-          <w:b/>
-          <w:bCs/>
-          <w:color w:val="000000"/>
-          <w:sz w:val="24"/>
-          <w:szCs w:val="32"/>
-        </w:rPr>
-        <w:t>gql</w:t>
-      </w:r>
-      <w:proofErr w:type="spellEnd"/>
+    </w:p>
+    <w:p>
+      <w:pPr>
+        <w:spacing w:before="240" w:after="240" w:line="240" w:lineRule="auto"/>
+        <w:rPr>
+          <w:rFonts w:ascii="Arial" w:eastAsia="Times New Roman" w:hAnsi="Arial" w:cs="Arial"/>
+          <w:b/>
+          <w:bCs/>
+          <w:color w:val="000000"/>
+          <w:sz w:val="24"/>
+          <w:szCs w:val="32"/>
+        </w:rPr>
+      </w:pPr>
+      <w:r>
+        <w:rPr>
+          <w:rFonts w:ascii="Arial" w:eastAsia="Times New Roman" w:hAnsi="Arial" w:cs="Arial"/>
+          <w:b/>
+          <w:bCs/>
+          <w:color w:val="000000"/>
+          <w:sz w:val="24"/>
+          <w:szCs w:val="32"/>
+          <w:highlight w:val="yellow"/>
+        </w:rPr>
+        <w:t xml:space="preserve">1. Create a new comment or reply in the time of reply you need to pass parent comment id </w:t>
+      </w:r>
+      <w:r>
+        <w:rPr>
+          <w:rFonts w:ascii="Arial" w:eastAsia="Times New Roman" w:hAnsi="Arial" w:cs="Arial"/>
+          <w:b/>
+          <w:bCs/>
+          <w:color w:val="000000"/>
+          <w:sz w:val="24"/>
+          <w:szCs w:val="32"/>
+          <w:highlight w:val="yellow"/>
+        </w:rPr>
+        <w:t xml:space="preserve"> (gql)</w:t>
+      </w:r>
+    </w:p>
+    <w:p>
+      <w:pPr>
+        <w:spacing w:before="240" w:after="240" w:line="240" w:lineRule="auto"/>
+        <w:rPr>
+          <w:rFonts w:ascii="Arial" w:eastAsia="Times New Roman" w:hAnsi="Arial" w:cs="Arial"/>
+          <w:b/>
+          <w:bCs/>
+          <w:color w:val="000000"/>
+          <w:sz w:val="24"/>
+          <w:szCs w:val="32"/>
+        </w:rPr>
+      </w:pPr>
+      <w:r>
+        <w:rPr>
+          <w:rFonts w:ascii="Arial" w:eastAsia="Times New Roman" w:hAnsi="Arial" w:cs="Arial"/>
+          <w:b/>
+          <w:bCs/>
+          <w:color w:val="000000"/>
+          <w:sz w:val="24"/>
+          <w:szCs w:val="32"/>
+        </w:rPr>
+        <w:t>2. Update comment by comment id</w:t>
+      </w:r>
+      <w:r>
+        <w:rPr>
+          <w:rFonts w:ascii="Arial" w:eastAsia="Times New Roman" w:hAnsi="Arial" w:cs="Arial"/>
+          <w:b/>
+          <w:bCs/>
+          <w:color w:val="000000"/>
+          <w:sz w:val="24"/>
+          <w:szCs w:val="32"/>
+        </w:rPr>
+        <w:t xml:space="preserve"> (gql)</w:t>
+      </w:r>
+    </w:p>
+    <w:p>
+      <w:pPr>
+        <w:spacing w:before="240" w:after="240" w:line="240" w:lineRule="auto"/>
+        <w:rPr>
+          <w:rFonts w:ascii="Arial" w:eastAsia="Times New Roman" w:hAnsi="Arial" w:cs="Arial"/>
+          <w:b/>
+          <w:bCs/>
+          <w:color w:val="000000"/>
+          <w:sz w:val="24"/>
+          <w:szCs w:val="32"/>
+        </w:rPr>
+      </w:pPr>
+      <w:r>
+        <w:rPr>
+          <w:rFonts w:ascii="Arial" w:eastAsia="Times New Roman" w:hAnsi="Arial" w:cs="Arial"/>
+          <w:b/>
+          <w:bCs/>
+          <w:color w:val="000000"/>
+          <w:sz w:val="24"/>
+          <w:szCs w:val="32"/>
+        </w:rPr>
+        <w:t>3. Get all comment by blog id name</w:t>
+      </w:r>
+      <w:r>
+        <w:rPr>
+          <w:rFonts w:ascii="Arial" w:eastAsia="Times New Roman" w:hAnsi="Arial" w:cs="Arial"/>
+          <w:b/>
+          <w:bCs/>
+          <w:color w:val="000000"/>
+          <w:sz w:val="24"/>
+          <w:szCs w:val="32"/>
+        </w:rPr>
+        <w:t xml:space="preserve"> (rest</w:t>
+      </w:r>
+      <w:bookmarkStart w:id="0" w:name="_GoBack"/>
+      <w:bookmarkEnd w:id="0"/>
       <w:r>
         <w:rPr>
           <w:rFonts w:ascii="Arial" w:eastAsia="Times New Roman" w:hAnsi="Arial" w:cs="Arial"/>
@@ -4713,124 +3628,6 @@
           <w:szCs w:val="32"/>
         </w:rPr>
       </w:pPr>
-      <w:r>
-        <w:rPr>
-          <w:rFonts w:ascii="Arial" w:eastAsia="Times New Roman" w:hAnsi="Arial" w:cs="Arial"/>
-          <w:b/>
-          <w:bCs/>
-          <w:color w:val="000000"/>
-          <w:sz w:val="24"/>
-          <w:szCs w:val="32"/>
-        </w:rPr>
-        <w:t>2. Update comment by comment id</w:t>
-      </w:r>
-      <w:r>
-        <w:rPr>
-          <w:rFonts w:ascii="Arial" w:eastAsia="Times New Roman" w:hAnsi="Arial" w:cs="Arial"/>
-          <w:b/>
-          <w:bCs/>
-          <w:color w:val="000000"/>
-          <w:sz w:val="24"/>
-          <w:szCs w:val="32"/>
-        </w:rPr>
-        <w:t xml:space="preserve"> (</w:t>
-      </w:r>
-      <w:proofErr w:type="spellStart"/>
-      <w:r>
-        <w:rPr>
-          <w:rFonts w:ascii="Arial" w:eastAsia="Times New Roman" w:hAnsi="Arial" w:cs="Arial"/>
-          <w:b/>
-          <w:bCs/>
-          <w:color w:val="000000"/>
-          <w:sz w:val="24"/>
-          <w:szCs w:val="32"/>
-        </w:rPr>
-        <w:t>gql</w:t>
-      </w:r>
-      <w:proofErr w:type="spellEnd"/>
-      <w:r>
-        <w:rPr>
-          <w:rFonts w:ascii="Arial" w:eastAsia="Times New Roman" w:hAnsi="Arial" w:cs="Arial"/>
-          <w:b/>
-          <w:bCs/>
-          <w:color w:val="000000"/>
-          <w:sz w:val="24"/>
-          <w:szCs w:val="32"/>
-        </w:rPr>
-        <w:t>)</w:t>
-      </w:r>
-    </w:p>
-    <w:p>
-      <w:pPr>
-        <w:spacing w:before="240" w:after="240" w:line="240" w:lineRule="auto"/>
-        <w:rPr>
-          <w:rFonts w:ascii="Arial" w:eastAsia="Times New Roman" w:hAnsi="Arial" w:cs="Arial"/>
-          <w:b/>
-          <w:bCs/>
-          <w:color w:val="000000"/>
-          <w:sz w:val="24"/>
-          <w:szCs w:val="32"/>
-        </w:rPr>
-      </w:pPr>
-      <w:r>
-        <w:rPr>
-          <w:rFonts w:ascii="Arial" w:eastAsia="Times New Roman" w:hAnsi="Arial" w:cs="Arial"/>
-          <w:b/>
-          <w:bCs/>
-          <w:color w:val="000000"/>
-          <w:sz w:val="24"/>
-          <w:szCs w:val="32"/>
-        </w:rPr>
-        <w:t>3. Get all comment by blog id name</w:t>
-      </w:r>
-      <w:r>
-        <w:rPr>
-          <w:rFonts w:ascii="Arial" w:eastAsia="Times New Roman" w:hAnsi="Arial" w:cs="Arial"/>
-          <w:b/>
-          <w:bCs/>
-          <w:color w:val="000000"/>
-          <w:sz w:val="24"/>
-          <w:szCs w:val="32"/>
-        </w:rPr>
-        <w:t xml:space="preserve"> (</w:t>
-      </w:r>
-      <w:proofErr w:type="spellStart"/>
-      <w:r>
-        <w:rPr>
-          <w:rFonts w:ascii="Arial" w:eastAsia="Times New Roman" w:hAnsi="Arial" w:cs="Arial"/>
-          <w:b/>
-          <w:bCs/>
-          <w:color w:val="000000"/>
-          <w:sz w:val="24"/>
-          <w:szCs w:val="32"/>
-        </w:rPr>
-        <w:t>gql</w:t>
-      </w:r>
-      <w:proofErr w:type="spellEnd"/>
-      <w:r>
-        <w:rPr>
-          <w:rFonts w:ascii="Arial" w:eastAsia="Times New Roman" w:hAnsi="Arial" w:cs="Arial"/>
-          <w:b/>
-          <w:bCs/>
-          <w:color w:val="000000"/>
-          <w:sz w:val="24"/>
-          <w:szCs w:val="32"/>
-        </w:rPr>
-        <w:t>)</w:t>
-      </w:r>
-    </w:p>
-    <w:p>
-      <w:pPr>
-        <w:spacing w:before="240" w:after="240" w:line="240" w:lineRule="auto"/>
-        <w:rPr>
-          <w:rFonts w:ascii="Arial" w:eastAsia="Times New Roman" w:hAnsi="Arial" w:cs="Arial"/>
-          <w:b/>
-          <w:bCs/>
-          <w:color w:val="000000"/>
-          <w:sz w:val="24"/>
-          <w:szCs w:val="32"/>
-        </w:rPr>
-      </w:pPr>
     </w:p>
     <w:p>
       <w:pPr>
@@ -4890,55 +3687,18 @@
           <w:sz w:val="24"/>
           <w:szCs w:val="32"/>
         </w:rPr>
-        <w:t xml:space="preserve">1. Create a new </w:t>
-      </w:r>
-      <w:proofErr w:type="gramStart"/>
-      <w:r>
-        <w:rPr>
-          <w:rFonts w:ascii="Arial" w:eastAsia="Times New Roman" w:hAnsi="Arial" w:cs="Arial"/>
-          <w:b/>
-          <w:bCs/>
-          <w:color w:val="000000"/>
-          <w:sz w:val="24"/>
-          <w:szCs w:val="32"/>
-        </w:rPr>
-        <w:t xml:space="preserve">contact </w:t>
-      </w:r>
-      <w:r>
-        <w:rPr>
-          <w:rFonts w:ascii="Arial" w:eastAsia="Times New Roman" w:hAnsi="Arial" w:cs="Arial"/>
-          <w:b/>
-          <w:bCs/>
-          <w:color w:val="000000"/>
-          <w:sz w:val="24"/>
-          <w:szCs w:val="32"/>
-        </w:rPr>
-        <w:t xml:space="preserve"> (</w:t>
-      </w:r>
-      <w:proofErr w:type="spellStart"/>
-      <w:proofErr w:type="gramEnd"/>
-      <w:r>
-        <w:rPr>
-          <w:rFonts w:ascii="Arial" w:eastAsia="Times New Roman" w:hAnsi="Arial" w:cs="Arial"/>
-          <w:b/>
-          <w:bCs/>
-          <w:color w:val="000000"/>
-          <w:sz w:val="24"/>
-          <w:szCs w:val="32"/>
-        </w:rPr>
-        <w:t>gql</w:t>
-      </w:r>
-      <w:proofErr w:type="spellEnd"/>
-      <w:r>
-        <w:rPr>
-          <w:rFonts w:ascii="Arial" w:eastAsia="Times New Roman" w:hAnsi="Arial" w:cs="Arial"/>
-          <w:b/>
-          <w:bCs/>
-          <w:color w:val="000000"/>
-          <w:sz w:val="24"/>
-          <w:szCs w:val="32"/>
-        </w:rPr>
-        <w:t>)</w:t>
+        <w:t xml:space="preserve">1. Create a new contact </w:t>
+      </w:r>
+      <w:r>
+        <w:rPr>
+          <w:rFonts w:ascii="Arial" w:eastAsia="Times New Roman" w:hAnsi="Arial" w:cs="Arial"/>
+          <w:b/>
+          <w:bCs/>
+          <w:color w:val="000000"/>
+          <w:sz w:val="24"/>
+          <w:szCs w:val="32"/>
+        </w:rPr>
+        <w:t xml:space="preserve"> (gql)</w:t>
       </w:r>
     </w:p>
     <w:p>
@@ -4973,31 +3733,7 @@
           <w:sz w:val="24"/>
           <w:szCs w:val="32"/>
         </w:rPr>
-        <w:t xml:space="preserve"> (</w:t>
-      </w:r>
-      <w:proofErr w:type="spellStart"/>
-      <w:r>
-        <w:rPr>
-          <w:rFonts w:ascii="Arial" w:eastAsia="Times New Roman" w:hAnsi="Arial" w:cs="Arial"/>
-          <w:b/>
-          <w:bCs/>
-          <w:color w:val="000000"/>
-          <w:sz w:val="24"/>
-          <w:szCs w:val="32"/>
-        </w:rPr>
-        <w:t>gql</w:t>
-      </w:r>
-      <w:proofErr w:type="spellEnd"/>
-      <w:r>
-        <w:rPr>
-          <w:rFonts w:ascii="Arial" w:eastAsia="Times New Roman" w:hAnsi="Arial" w:cs="Arial"/>
-          <w:b/>
-          <w:bCs/>
-          <w:color w:val="000000"/>
-          <w:sz w:val="24"/>
-          <w:szCs w:val="32"/>
-        </w:rPr>
-        <w:t>)</w:t>
+        <w:t xml:space="preserve"> (gql)</w:t>
       </w:r>
     </w:p>
     <w:p>
@@ -5032,31 +3768,7 @@
           <w:sz w:val="24"/>
           <w:szCs w:val="32"/>
         </w:rPr>
-        <w:t xml:space="preserve"> (</w:t>
-      </w:r>
-      <w:proofErr w:type="spellStart"/>
-      <w:r>
-        <w:rPr>
-          <w:rFonts w:ascii="Arial" w:eastAsia="Times New Roman" w:hAnsi="Arial" w:cs="Arial"/>
-          <w:b/>
-          <w:bCs/>
-          <w:color w:val="000000"/>
-          <w:sz w:val="24"/>
-          <w:szCs w:val="32"/>
-        </w:rPr>
-        <w:t>gql</w:t>
-      </w:r>
-      <w:proofErr w:type="spellEnd"/>
-      <w:r>
-        <w:rPr>
-          <w:rFonts w:ascii="Arial" w:eastAsia="Times New Roman" w:hAnsi="Arial" w:cs="Arial"/>
-          <w:b/>
-          <w:bCs/>
-          <w:color w:val="000000"/>
-          <w:sz w:val="24"/>
-          <w:szCs w:val="32"/>
-        </w:rPr>
-        <w:t>)</w:t>
+        <w:t xml:space="preserve"> (gql)</w:t>
       </w:r>
     </w:p>
     <w:p>
@@ -5091,31 +3803,7 @@
           <w:sz w:val="24"/>
           <w:szCs w:val="32"/>
         </w:rPr>
-        <w:t xml:space="preserve"> (</w:t>
-      </w:r>
-      <w:proofErr w:type="spellStart"/>
-      <w:r>
-        <w:rPr>
-          <w:rFonts w:ascii="Arial" w:eastAsia="Times New Roman" w:hAnsi="Arial" w:cs="Arial"/>
-          <w:b/>
-          <w:bCs/>
-          <w:color w:val="000000"/>
-          <w:sz w:val="24"/>
-          <w:szCs w:val="32"/>
-        </w:rPr>
-        <w:t>gql</w:t>
-      </w:r>
-      <w:proofErr w:type="spellEnd"/>
-      <w:r>
-        <w:rPr>
-          <w:rFonts w:ascii="Arial" w:eastAsia="Times New Roman" w:hAnsi="Arial" w:cs="Arial"/>
-          <w:b/>
-          <w:bCs/>
-          <w:color w:val="000000"/>
-          <w:sz w:val="24"/>
-          <w:szCs w:val="32"/>
-        </w:rPr>
-        <w:t>)</w:t>
+        <w:t xml:space="preserve"> (gql)</w:t>
       </w:r>
     </w:p>
     <w:p/>

</xml_diff>

<commit_message>
done with contact schema api
</commit_message>
<xml_diff>
--- a/documentaion/ApiDocumentation/api.docx
+++ b/documentaion/ApiDocumentation/api.docx
@@ -4743,225 +4743,485 @@
           <w:szCs w:val="32"/>
         </w:rPr>
       </w:pPr>
+      <w:r>
+        <w:rPr>
+          <w:rFonts w:ascii="Arial" w:eastAsia="Times New Roman" w:hAnsi="Arial" w:cs="Arial"/>
+          <w:b/>
+          <w:bCs/>
+          <w:color w:val="000000"/>
+          <w:sz w:val="24"/>
+          <w:szCs w:val="32"/>
+          <w:highlight w:val="yellow"/>
+        </w:rPr>
+        <w:t>3. Get all comment by blog id name</w:t>
+      </w:r>
+      <w:r>
+        <w:rPr>
+          <w:rFonts w:ascii="Arial" w:eastAsia="Times New Roman" w:hAnsi="Arial" w:cs="Arial"/>
+          <w:b/>
+          <w:bCs/>
+          <w:color w:val="000000"/>
+          <w:sz w:val="24"/>
+          <w:szCs w:val="32"/>
+          <w:highlight w:val="yellow"/>
+        </w:rPr>
+        <w:t xml:space="preserve"> (rest</w:t>
+      </w:r>
+      <w:r>
+        <w:rPr>
+          <w:rFonts w:ascii="Arial" w:eastAsia="Times New Roman" w:hAnsi="Arial" w:cs="Arial"/>
+          <w:b/>
+          <w:bCs/>
+          <w:color w:val="000000"/>
+          <w:sz w:val="24"/>
+          <w:szCs w:val="32"/>
+          <w:highlight w:val="yellow"/>
+        </w:rPr>
+        <w:t>)</w:t>
+      </w:r>
+    </w:p>
+    <w:p>
+      <w:pPr>
+        <w:spacing w:before="240" w:after="240" w:line="240" w:lineRule="auto"/>
+        <w:rPr>
+          <w:rFonts w:ascii="Arial" w:eastAsia="Times New Roman" w:hAnsi="Arial" w:cs="Arial"/>
+          <w:b/>
+          <w:bCs/>
+          <w:color w:val="000000"/>
+          <w:sz w:val="24"/>
+          <w:szCs w:val="32"/>
+        </w:rPr>
+      </w:pPr>
+    </w:p>
+    <w:p>
+      <w:pPr>
+        <w:spacing w:before="240" w:after="240" w:line="240" w:lineRule="auto"/>
+        <w:rPr>
+          <w:rFonts w:ascii="Arial" w:eastAsia="Times New Roman" w:hAnsi="Arial" w:cs="Arial"/>
+          <w:b/>
+          <w:bCs/>
+          <w:color w:val="000000"/>
+          <w:sz w:val="24"/>
+          <w:szCs w:val="32"/>
+        </w:rPr>
+      </w:pPr>
+    </w:p>
+    <w:p>
+      <w:pPr>
+        <w:jc w:val="center"/>
+        <w:rPr>
+          <w:rFonts w:ascii="Arial" w:hAnsi="Arial" w:cs="Arial"/>
+          <w:b/>
+          <w:bCs/>
+          <w:color w:val="38761D"/>
+          <w:sz w:val="24"/>
+          <w:szCs w:val="32"/>
+        </w:rPr>
+      </w:pPr>
+      <w:r>
+        <w:rPr>
+          <w:rFonts w:ascii="Arial" w:hAnsi="Arial" w:cs="Arial"/>
+          <w:b/>
+          <w:bCs/>
+          <w:color w:val="38761D"/>
+          <w:sz w:val="24"/>
+          <w:szCs w:val="32"/>
+        </w:rPr>
+        <w:t>Contact Schema</w:t>
+      </w:r>
+    </w:p>
+    <w:p>
+      <w:pPr>
+        <w:spacing w:before="240" w:after="240" w:line="240" w:lineRule="auto"/>
+        <w:rPr>
+          <w:rFonts w:ascii="Arial" w:eastAsia="Times New Roman" w:hAnsi="Arial" w:cs="Arial"/>
+          <w:b/>
+          <w:bCs/>
+          <w:color w:val="000000"/>
+          <w:sz w:val="24"/>
+          <w:szCs w:val="32"/>
+        </w:rPr>
+      </w:pPr>
+      <w:r>
+        <w:rPr>
+          <w:rFonts w:ascii="Arial" w:eastAsia="Times New Roman" w:hAnsi="Arial" w:cs="Arial"/>
+          <w:b/>
+          <w:bCs/>
+          <w:color w:val="000000"/>
+          <w:sz w:val="24"/>
+          <w:szCs w:val="32"/>
+        </w:rPr>
+        <w:t xml:space="preserve">1. Create a new </w:t>
+      </w:r>
+      <w:proofErr w:type="gramStart"/>
+      <w:r>
+        <w:rPr>
+          <w:rFonts w:ascii="Arial" w:eastAsia="Times New Roman" w:hAnsi="Arial" w:cs="Arial"/>
+          <w:b/>
+          <w:bCs/>
+          <w:color w:val="000000"/>
+          <w:sz w:val="24"/>
+          <w:szCs w:val="32"/>
+        </w:rPr>
+        <w:t xml:space="preserve">contact </w:t>
+      </w:r>
+      <w:r>
+        <w:rPr>
+          <w:rFonts w:ascii="Arial" w:eastAsia="Times New Roman" w:hAnsi="Arial" w:cs="Arial"/>
+          <w:b/>
+          <w:bCs/>
+          <w:color w:val="000000"/>
+          <w:sz w:val="24"/>
+          <w:szCs w:val="32"/>
+        </w:rPr>
+        <w:t xml:space="preserve"> (</w:t>
+      </w:r>
+      <w:proofErr w:type="spellStart"/>
+      <w:proofErr w:type="gramEnd"/>
+      <w:r>
+        <w:rPr>
+          <w:rFonts w:ascii="Arial" w:eastAsia="Times New Roman" w:hAnsi="Arial" w:cs="Arial"/>
+          <w:b/>
+          <w:bCs/>
+          <w:color w:val="000000"/>
+          <w:sz w:val="24"/>
+          <w:szCs w:val="32"/>
+        </w:rPr>
+        <w:t>gql</w:t>
+      </w:r>
+      <w:proofErr w:type="spellEnd"/>
+      <w:r>
+        <w:rPr>
+          <w:rFonts w:ascii="Arial" w:eastAsia="Times New Roman" w:hAnsi="Arial" w:cs="Arial"/>
+          <w:b/>
+          <w:bCs/>
+          <w:color w:val="000000"/>
+          <w:sz w:val="24"/>
+          <w:szCs w:val="32"/>
+        </w:rPr>
+        <w:t>)</w:t>
+      </w:r>
+    </w:p>
+    <w:p>
+      <w:pPr>
+        <w:spacing w:before="240" w:after="240" w:line="240" w:lineRule="auto"/>
+        <w:rPr>
+          <w:rFonts w:ascii="Arial" w:eastAsia="Times New Roman" w:hAnsi="Arial" w:cs="Arial"/>
+          <w:b/>
+          <w:bCs/>
+          <w:color w:val="000000"/>
+          <w:sz w:val="24"/>
+          <w:szCs w:val="32"/>
+        </w:rPr>
+      </w:pPr>
+      <w:r>
+        <w:rPr>
+          <w:rFonts w:ascii="Arial" w:eastAsia="Times New Roman" w:hAnsi="Arial" w:cs="Arial"/>
+          <w:b/>
+          <w:bCs/>
+          <w:color w:val="000000"/>
+          <w:sz w:val="24"/>
+          <w:szCs w:val="32"/>
+        </w:rPr>
+        <w:t>2. Get all contact</w:t>
+      </w:r>
+      <w:r>
+        <w:rPr>
+          <w:rFonts w:ascii="Arial" w:eastAsia="Times New Roman" w:hAnsi="Arial" w:cs="Arial"/>
+          <w:b/>
+          <w:bCs/>
+          <w:color w:val="000000"/>
+          <w:sz w:val="24"/>
+          <w:szCs w:val="32"/>
+        </w:rPr>
+        <w:t xml:space="preserve"> (</w:t>
+      </w:r>
+      <w:proofErr w:type="spellStart"/>
+      <w:r>
+        <w:rPr>
+          <w:rFonts w:ascii="Arial" w:eastAsia="Times New Roman" w:hAnsi="Arial" w:cs="Arial"/>
+          <w:b/>
+          <w:bCs/>
+          <w:color w:val="000000"/>
+          <w:sz w:val="24"/>
+          <w:szCs w:val="32"/>
+        </w:rPr>
+        <w:t>gql</w:t>
+      </w:r>
+      <w:proofErr w:type="spellEnd"/>
+      <w:r>
+        <w:rPr>
+          <w:rFonts w:ascii="Arial" w:eastAsia="Times New Roman" w:hAnsi="Arial" w:cs="Arial"/>
+          <w:b/>
+          <w:bCs/>
+          <w:color w:val="000000"/>
+          <w:sz w:val="24"/>
+          <w:szCs w:val="32"/>
+        </w:rPr>
+        <w:t>)</w:t>
+      </w:r>
+    </w:p>
+    <w:p>
+      <w:pPr>
+        <w:spacing w:before="240" w:after="240" w:line="240" w:lineRule="auto"/>
+        <w:rPr>
+          <w:rFonts w:ascii="Arial" w:eastAsia="Times New Roman" w:hAnsi="Arial" w:cs="Arial"/>
+          <w:b/>
+          <w:bCs/>
+          <w:color w:val="000000"/>
+          <w:sz w:val="24"/>
+          <w:szCs w:val="32"/>
+        </w:rPr>
+      </w:pPr>
+      <w:r>
+        <w:rPr>
+          <w:rFonts w:ascii="Arial" w:eastAsia="Times New Roman" w:hAnsi="Arial" w:cs="Arial"/>
+          <w:b/>
+          <w:bCs/>
+          <w:color w:val="000000"/>
+          <w:sz w:val="24"/>
+          <w:szCs w:val="32"/>
+        </w:rPr>
+        <w:tab/>
+      </w:r>
+      <w:r>
+        <w:rPr>
+          <w:rFonts w:ascii="Arial" w:eastAsia="Times New Roman" w:hAnsi="Arial" w:cs="Arial"/>
+          <w:b/>
+          <w:bCs/>
+          <w:color w:val="000000"/>
+          <w:sz w:val="24"/>
+          <w:szCs w:val="32"/>
+        </w:rPr>
+        <w:t xml:space="preserve">Query by =&gt; </w:t>
+      </w:r>
+    </w:p>
+    <w:p>
+      <w:pPr>
+        <w:pStyle w:val="ListParagraph"/>
+        <w:numPr>
+          <w:ilvl w:val="0"/>
+          <w:numId w:val="5"/>
+        </w:numPr>
+        <w:spacing w:before="240" w:after="240" w:line="240" w:lineRule="auto"/>
+        <w:rPr>
+          <w:rFonts w:ascii="Arial" w:eastAsia="Times New Roman" w:hAnsi="Arial" w:cs="Arial"/>
+          <w:b/>
+          <w:bCs/>
+          <w:color w:val="000000"/>
+          <w:sz w:val="24"/>
+          <w:szCs w:val="32"/>
+        </w:rPr>
+      </w:pPr>
+      <w:r>
+        <w:rPr>
+          <w:rFonts w:ascii="Arial" w:eastAsia="Times New Roman" w:hAnsi="Arial" w:cs="Arial"/>
+          <w:b/>
+          <w:bCs/>
+          <w:color w:val="000000"/>
+          <w:sz w:val="24"/>
+          <w:szCs w:val="32"/>
+        </w:rPr>
+        <w:t xml:space="preserve">Read one </w:t>
+      </w:r>
+    </w:p>
+    <w:p>
+      <w:pPr>
+        <w:pStyle w:val="ListParagraph"/>
+        <w:numPr>
+          <w:ilvl w:val="0"/>
+          <w:numId w:val="5"/>
+        </w:numPr>
+        <w:spacing w:before="240" w:after="240" w:line="240" w:lineRule="auto"/>
+        <w:rPr>
+          <w:rFonts w:ascii="Arial" w:eastAsia="Times New Roman" w:hAnsi="Arial" w:cs="Arial"/>
+          <w:b/>
+          <w:bCs/>
+          <w:color w:val="000000"/>
+          <w:sz w:val="24"/>
+          <w:szCs w:val="32"/>
+        </w:rPr>
+      </w:pPr>
+      <w:proofErr w:type="spellStart"/>
+      <w:r>
+        <w:rPr>
+          <w:rFonts w:ascii="Arial" w:eastAsia="Times New Roman" w:hAnsi="Arial" w:cs="Arial"/>
+          <w:b/>
+          <w:bCs/>
+          <w:color w:val="000000"/>
+          <w:sz w:val="24"/>
+          <w:szCs w:val="32"/>
+        </w:rPr>
+        <w:t>Uread</w:t>
+      </w:r>
+      <w:proofErr w:type="spellEnd"/>
+      <w:r>
+        <w:rPr>
+          <w:rFonts w:ascii="Arial" w:eastAsia="Times New Roman" w:hAnsi="Arial" w:cs="Arial"/>
+          <w:b/>
+          <w:bCs/>
+          <w:color w:val="000000"/>
+          <w:sz w:val="24"/>
+          <w:szCs w:val="32"/>
+        </w:rPr>
+        <w:t xml:space="preserve"> one</w:t>
+      </w:r>
+    </w:p>
+    <w:p>
+      <w:pPr>
+        <w:spacing w:before="240" w:after="240" w:line="240" w:lineRule="auto"/>
+        <w:ind w:left="720"/>
+        <w:rPr>
+          <w:rFonts w:ascii="Arial" w:eastAsia="Times New Roman" w:hAnsi="Arial" w:cs="Arial"/>
+          <w:b/>
+          <w:bCs/>
+          <w:color w:val="000000"/>
+          <w:sz w:val="24"/>
+          <w:szCs w:val="32"/>
+        </w:rPr>
+      </w:pPr>
+      <w:r>
+        <w:rPr>
+          <w:rFonts w:ascii="Arial" w:eastAsia="Times New Roman" w:hAnsi="Arial" w:cs="Arial"/>
+          <w:b/>
+          <w:bCs/>
+          <w:color w:val="000000"/>
+          <w:sz w:val="24"/>
+          <w:szCs w:val="32"/>
+        </w:rPr>
+        <w:t xml:space="preserve">Sort by =&gt; </w:t>
+      </w:r>
+    </w:p>
+    <w:p>
+      <w:pPr>
+        <w:pStyle w:val="ListParagraph"/>
+        <w:numPr>
+          <w:ilvl w:val="0"/>
+          <w:numId w:val="6"/>
+        </w:numPr>
+        <w:spacing w:before="240" w:after="240" w:line="240" w:lineRule="auto"/>
+        <w:rPr>
+          <w:rFonts w:ascii="Arial" w:eastAsia="Times New Roman" w:hAnsi="Arial" w:cs="Arial"/>
+          <w:b/>
+          <w:bCs/>
+          <w:color w:val="000000"/>
+          <w:sz w:val="24"/>
+          <w:szCs w:val="32"/>
+        </w:rPr>
+      </w:pPr>
+      <w:r>
+        <w:rPr>
+          <w:rFonts w:ascii="Arial" w:eastAsia="Times New Roman" w:hAnsi="Arial" w:cs="Arial"/>
+          <w:b/>
+          <w:bCs/>
+          <w:color w:val="000000"/>
+          <w:sz w:val="24"/>
+          <w:szCs w:val="32"/>
+        </w:rPr>
+        <w:t>Ascending order by email</w:t>
+      </w:r>
+    </w:p>
+    <w:p>
+      <w:pPr>
+        <w:pStyle w:val="ListParagraph"/>
+        <w:numPr>
+          <w:ilvl w:val="0"/>
+          <w:numId w:val="6"/>
+        </w:numPr>
+        <w:spacing w:before="240" w:after="240" w:line="240" w:lineRule="auto"/>
+        <w:rPr>
+          <w:rFonts w:ascii="Arial" w:eastAsia="Times New Roman" w:hAnsi="Arial" w:cs="Arial"/>
+          <w:b/>
+          <w:bCs/>
+          <w:color w:val="000000"/>
+          <w:sz w:val="24"/>
+          <w:szCs w:val="32"/>
+        </w:rPr>
+      </w:pPr>
+      <w:r>
+        <w:rPr>
+          <w:rFonts w:ascii="Arial" w:eastAsia="Times New Roman" w:hAnsi="Arial" w:cs="Arial"/>
+          <w:b/>
+          <w:bCs/>
+          <w:color w:val="000000"/>
+          <w:sz w:val="24"/>
+          <w:szCs w:val="32"/>
+        </w:rPr>
+        <w:t>Descending order by email</w:t>
+      </w:r>
+    </w:p>
+    <w:p>
+      <w:pPr>
+        <w:pStyle w:val="ListParagraph"/>
+        <w:numPr>
+          <w:ilvl w:val="0"/>
+          <w:numId w:val="6"/>
+        </w:numPr>
+        <w:spacing w:before="240" w:after="240" w:line="240" w:lineRule="auto"/>
+        <w:rPr>
+          <w:rFonts w:ascii="Arial" w:eastAsia="Times New Roman" w:hAnsi="Arial" w:cs="Arial"/>
+          <w:b/>
+          <w:bCs/>
+          <w:color w:val="000000"/>
+          <w:sz w:val="24"/>
+          <w:szCs w:val="32"/>
+        </w:rPr>
+      </w:pPr>
+      <w:r>
+        <w:rPr>
+          <w:rFonts w:ascii="Arial" w:eastAsia="Times New Roman" w:hAnsi="Arial" w:cs="Arial"/>
+          <w:b/>
+          <w:bCs/>
+          <w:color w:val="000000"/>
+          <w:sz w:val="24"/>
+          <w:szCs w:val="32"/>
+        </w:rPr>
+        <w:t>Ascending order by date</w:t>
+      </w:r>
+    </w:p>
+    <w:p>
+      <w:pPr>
+        <w:pStyle w:val="ListParagraph"/>
+        <w:numPr>
+          <w:ilvl w:val="0"/>
+          <w:numId w:val="6"/>
+        </w:numPr>
+        <w:spacing w:before="240" w:after="240" w:line="240" w:lineRule="auto"/>
+        <w:rPr>
+          <w:rFonts w:ascii="Arial" w:eastAsia="Times New Roman" w:hAnsi="Arial" w:cs="Arial"/>
+          <w:b/>
+          <w:bCs/>
+          <w:color w:val="000000"/>
+          <w:sz w:val="24"/>
+          <w:szCs w:val="32"/>
+        </w:rPr>
+      </w:pPr>
+      <w:r>
+        <w:rPr>
+          <w:rFonts w:ascii="Arial" w:eastAsia="Times New Roman" w:hAnsi="Arial" w:cs="Arial"/>
+          <w:b/>
+          <w:bCs/>
+          <w:color w:val="000000"/>
+          <w:sz w:val="24"/>
+          <w:szCs w:val="32"/>
+        </w:rPr>
+        <w:t>Descending order by date</w:t>
+      </w:r>
+    </w:p>
+    <w:p>
+      <w:pPr>
+        <w:spacing w:before="240" w:after="240" w:line="240" w:lineRule="auto"/>
+        <w:rPr>
+          <w:rFonts w:ascii="Arial" w:eastAsia="Times New Roman" w:hAnsi="Arial" w:cs="Arial"/>
+          <w:b/>
+          <w:bCs/>
+          <w:color w:val="000000"/>
+          <w:sz w:val="24"/>
+          <w:szCs w:val="32"/>
+        </w:rPr>
+      </w:pPr>
       <w:bookmarkStart w:id="0" w:name="_GoBack"/>
       <w:bookmarkEnd w:id="0"/>
-      <w:r>
-        <w:rPr>
-          <w:rFonts w:ascii="Arial" w:eastAsia="Times New Roman" w:hAnsi="Arial" w:cs="Arial"/>
-          <w:b/>
-          <w:bCs/>
-          <w:color w:val="000000"/>
-          <w:sz w:val="24"/>
-          <w:szCs w:val="32"/>
-          <w:highlight w:val="yellow"/>
-        </w:rPr>
-        <w:t>3. Get all comment by blog id name</w:t>
-      </w:r>
-      <w:r>
-        <w:rPr>
-          <w:rFonts w:ascii="Arial" w:eastAsia="Times New Roman" w:hAnsi="Arial" w:cs="Arial"/>
-          <w:b/>
-          <w:bCs/>
-          <w:color w:val="000000"/>
-          <w:sz w:val="24"/>
-          <w:szCs w:val="32"/>
-          <w:highlight w:val="yellow"/>
-        </w:rPr>
-        <w:t xml:space="preserve"> (rest</w:t>
-      </w:r>
-      <w:r>
-        <w:rPr>
-          <w:rFonts w:ascii="Arial" w:eastAsia="Times New Roman" w:hAnsi="Arial" w:cs="Arial"/>
-          <w:b/>
-          <w:bCs/>
-          <w:color w:val="000000"/>
-          <w:sz w:val="24"/>
-          <w:szCs w:val="32"/>
-          <w:highlight w:val="yellow"/>
-        </w:rPr>
-        <w:t>)</w:t>
-      </w:r>
-    </w:p>
-    <w:p>
-      <w:pPr>
-        <w:spacing w:before="240" w:after="240" w:line="240" w:lineRule="auto"/>
-        <w:rPr>
-          <w:rFonts w:ascii="Arial" w:eastAsia="Times New Roman" w:hAnsi="Arial" w:cs="Arial"/>
-          <w:b/>
-          <w:bCs/>
-          <w:color w:val="000000"/>
-          <w:sz w:val="24"/>
-          <w:szCs w:val="32"/>
-        </w:rPr>
-      </w:pPr>
-    </w:p>
-    <w:p>
-      <w:pPr>
-        <w:spacing w:before="240" w:after="240" w:line="240" w:lineRule="auto"/>
-        <w:rPr>
-          <w:rFonts w:ascii="Arial" w:eastAsia="Times New Roman" w:hAnsi="Arial" w:cs="Arial"/>
-          <w:b/>
-          <w:bCs/>
-          <w:color w:val="000000"/>
-          <w:sz w:val="24"/>
-          <w:szCs w:val="32"/>
-        </w:rPr>
-      </w:pPr>
-    </w:p>
-    <w:p>
-      <w:pPr>
-        <w:jc w:val="center"/>
-        <w:rPr>
-          <w:rFonts w:ascii="Arial" w:hAnsi="Arial" w:cs="Arial"/>
-          <w:b/>
-          <w:bCs/>
-          <w:color w:val="38761D"/>
-          <w:sz w:val="24"/>
-          <w:szCs w:val="32"/>
-        </w:rPr>
-      </w:pPr>
-      <w:r>
-        <w:rPr>
-          <w:rFonts w:ascii="Arial" w:hAnsi="Arial" w:cs="Arial"/>
-          <w:b/>
-          <w:bCs/>
-          <w:color w:val="38761D"/>
-          <w:sz w:val="24"/>
-          <w:szCs w:val="32"/>
-        </w:rPr>
-        <w:t>Contact Schema</w:t>
-      </w:r>
-    </w:p>
-    <w:p>
-      <w:pPr>
-        <w:spacing w:before="240" w:after="240" w:line="240" w:lineRule="auto"/>
-        <w:rPr>
-          <w:rFonts w:ascii="Arial" w:eastAsia="Times New Roman" w:hAnsi="Arial" w:cs="Arial"/>
-          <w:b/>
-          <w:bCs/>
-          <w:color w:val="000000"/>
-          <w:sz w:val="24"/>
-          <w:szCs w:val="32"/>
-        </w:rPr>
-      </w:pPr>
-      <w:r>
-        <w:rPr>
-          <w:rFonts w:ascii="Arial" w:eastAsia="Times New Roman" w:hAnsi="Arial" w:cs="Arial"/>
-          <w:b/>
-          <w:bCs/>
-          <w:color w:val="000000"/>
-          <w:sz w:val="24"/>
-          <w:szCs w:val="32"/>
-        </w:rPr>
-        <w:t xml:space="preserve">1. Create a new </w:t>
-      </w:r>
-      <w:proofErr w:type="gramStart"/>
-      <w:r>
-        <w:rPr>
-          <w:rFonts w:ascii="Arial" w:eastAsia="Times New Roman" w:hAnsi="Arial" w:cs="Arial"/>
-          <w:b/>
-          <w:bCs/>
-          <w:color w:val="000000"/>
-          <w:sz w:val="24"/>
-          <w:szCs w:val="32"/>
-        </w:rPr>
-        <w:t xml:space="preserve">contact </w:t>
-      </w:r>
-      <w:r>
-        <w:rPr>
-          <w:rFonts w:ascii="Arial" w:eastAsia="Times New Roman" w:hAnsi="Arial" w:cs="Arial"/>
-          <w:b/>
-          <w:bCs/>
-          <w:color w:val="000000"/>
-          <w:sz w:val="24"/>
-          <w:szCs w:val="32"/>
-        </w:rPr>
-        <w:t xml:space="preserve"> (</w:t>
-      </w:r>
-      <w:proofErr w:type="spellStart"/>
-      <w:proofErr w:type="gramEnd"/>
-      <w:r>
-        <w:rPr>
-          <w:rFonts w:ascii="Arial" w:eastAsia="Times New Roman" w:hAnsi="Arial" w:cs="Arial"/>
-          <w:b/>
-          <w:bCs/>
-          <w:color w:val="000000"/>
-          <w:sz w:val="24"/>
-          <w:szCs w:val="32"/>
-        </w:rPr>
-        <w:t>gql</w:t>
-      </w:r>
-      <w:proofErr w:type="spellEnd"/>
-      <w:r>
-        <w:rPr>
-          <w:rFonts w:ascii="Arial" w:eastAsia="Times New Roman" w:hAnsi="Arial" w:cs="Arial"/>
-          <w:b/>
-          <w:bCs/>
-          <w:color w:val="000000"/>
-          <w:sz w:val="24"/>
-          <w:szCs w:val="32"/>
-        </w:rPr>
-        <w:t>)</w:t>
-      </w:r>
-    </w:p>
-    <w:p>
-      <w:pPr>
-        <w:spacing w:before="240" w:after="240" w:line="240" w:lineRule="auto"/>
-        <w:rPr>
-          <w:rFonts w:ascii="Arial" w:eastAsia="Times New Roman" w:hAnsi="Arial" w:cs="Arial"/>
-          <w:b/>
-          <w:bCs/>
-          <w:color w:val="000000"/>
-          <w:sz w:val="24"/>
-          <w:szCs w:val="32"/>
-        </w:rPr>
-      </w:pPr>
-      <w:r>
-        <w:rPr>
-          <w:rFonts w:ascii="Arial" w:eastAsia="Times New Roman" w:hAnsi="Arial" w:cs="Arial"/>
-          <w:b/>
-          <w:bCs/>
-          <w:color w:val="000000"/>
-          <w:sz w:val="24"/>
-          <w:szCs w:val="32"/>
-        </w:rPr>
-        <w:t>2. Get all contact</w:t>
-      </w:r>
-      <w:r>
-        <w:rPr>
-          <w:rFonts w:ascii="Arial" w:eastAsia="Times New Roman" w:hAnsi="Arial" w:cs="Arial"/>
-          <w:b/>
-          <w:bCs/>
-          <w:color w:val="000000"/>
-          <w:sz w:val="24"/>
-          <w:szCs w:val="32"/>
-        </w:rPr>
-        <w:t xml:space="preserve"> (</w:t>
-      </w:r>
-      <w:proofErr w:type="spellStart"/>
-      <w:r>
-        <w:rPr>
-          <w:rFonts w:ascii="Arial" w:eastAsia="Times New Roman" w:hAnsi="Arial" w:cs="Arial"/>
-          <w:b/>
-          <w:bCs/>
-          <w:color w:val="000000"/>
-          <w:sz w:val="24"/>
-          <w:szCs w:val="32"/>
-        </w:rPr>
-        <w:t>gql</w:t>
-      </w:r>
-      <w:proofErr w:type="spellEnd"/>
-      <w:r>
-        <w:rPr>
-          <w:rFonts w:ascii="Arial" w:eastAsia="Times New Roman" w:hAnsi="Arial" w:cs="Arial"/>
-          <w:b/>
-          <w:bCs/>
-          <w:color w:val="000000"/>
-          <w:sz w:val="24"/>
-          <w:szCs w:val="32"/>
-        </w:rPr>
-        <w:t>)</w:t>
-      </w:r>
     </w:p>
     <w:p>
       <w:pPr>
@@ -5208,6 +5468,178 @@
     </w:lvl>
   </w:abstractNum>
   <w:abstractNum w:abstractNumId="1">
+    <w:nsid w:val="11731EE2"/>
+    <w:multiLevelType w:val="hybridMultilevel"/>
+    <w:tmpl w:val="58AACE30"/>
+    <w:lvl w:ilvl="0" w:tplc="CF940F7C">
+      <w:start w:val="1"/>
+      <w:numFmt w:val="decimal"/>
+      <w:lvlText w:val="%1."/>
+      <w:lvlJc w:val="left"/>
+      <w:pPr>
+        <w:ind w:left="1800" w:hanging="360"/>
+      </w:pPr>
+    </w:lvl>
+    <w:lvl w:ilvl="1" w:tplc="04090019">
+      <w:start w:val="1"/>
+      <w:numFmt w:val="lowerLetter"/>
+      <w:lvlText w:val="%2."/>
+      <w:lvlJc w:val="left"/>
+      <w:pPr>
+        <w:ind w:left="2520" w:hanging="360"/>
+      </w:pPr>
+    </w:lvl>
+    <w:lvl w:ilvl="2" w:tplc="0409001B">
+      <w:start w:val="1"/>
+      <w:numFmt w:val="lowerRoman"/>
+      <w:lvlText w:val="%3."/>
+      <w:lvlJc w:val="right"/>
+      <w:pPr>
+        <w:ind w:left="3240" w:hanging="180"/>
+      </w:pPr>
+    </w:lvl>
+    <w:lvl w:ilvl="3" w:tplc="0409000F">
+      <w:start w:val="1"/>
+      <w:numFmt w:val="decimal"/>
+      <w:lvlText w:val="%4."/>
+      <w:lvlJc w:val="left"/>
+      <w:pPr>
+        <w:ind w:left="3960" w:hanging="360"/>
+      </w:pPr>
+    </w:lvl>
+    <w:lvl w:ilvl="4" w:tplc="04090019">
+      <w:start w:val="1"/>
+      <w:numFmt w:val="lowerLetter"/>
+      <w:lvlText w:val="%5."/>
+      <w:lvlJc w:val="left"/>
+      <w:pPr>
+        <w:ind w:left="4680" w:hanging="360"/>
+      </w:pPr>
+    </w:lvl>
+    <w:lvl w:ilvl="5" w:tplc="0409001B">
+      <w:start w:val="1"/>
+      <w:numFmt w:val="lowerRoman"/>
+      <w:lvlText w:val="%6."/>
+      <w:lvlJc w:val="right"/>
+      <w:pPr>
+        <w:ind w:left="5400" w:hanging="180"/>
+      </w:pPr>
+    </w:lvl>
+    <w:lvl w:ilvl="6" w:tplc="0409000F">
+      <w:start w:val="1"/>
+      <w:numFmt w:val="decimal"/>
+      <w:lvlText w:val="%7."/>
+      <w:lvlJc w:val="left"/>
+      <w:pPr>
+        <w:ind w:left="6120" w:hanging="360"/>
+      </w:pPr>
+    </w:lvl>
+    <w:lvl w:ilvl="7" w:tplc="04090019">
+      <w:start w:val="1"/>
+      <w:numFmt w:val="lowerLetter"/>
+      <w:lvlText w:val="%8."/>
+      <w:lvlJc w:val="left"/>
+      <w:pPr>
+        <w:ind w:left="6840" w:hanging="360"/>
+      </w:pPr>
+    </w:lvl>
+    <w:lvl w:ilvl="8" w:tplc="0409001B">
+      <w:start w:val="1"/>
+      <w:numFmt w:val="lowerRoman"/>
+      <w:lvlText w:val="%9."/>
+      <w:lvlJc w:val="right"/>
+      <w:pPr>
+        <w:ind w:left="7560" w:hanging="180"/>
+      </w:pPr>
+    </w:lvl>
+  </w:abstractNum>
+  <w:abstractNum w:abstractNumId="2">
+    <w:nsid w:val="12AE59AF"/>
+    <w:multiLevelType w:val="hybridMultilevel"/>
+    <w:tmpl w:val="B3C6405C"/>
+    <w:lvl w:ilvl="0" w:tplc="7D580E02">
+      <w:start w:val="1"/>
+      <w:numFmt w:val="decimal"/>
+      <w:lvlText w:val="%1."/>
+      <w:lvlJc w:val="left"/>
+      <w:pPr>
+        <w:ind w:left="1800" w:hanging="360"/>
+      </w:pPr>
+    </w:lvl>
+    <w:lvl w:ilvl="1" w:tplc="04090019">
+      <w:start w:val="1"/>
+      <w:numFmt w:val="lowerLetter"/>
+      <w:lvlText w:val="%2."/>
+      <w:lvlJc w:val="left"/>
+      <w:pPr>
+        <w:ind w:left="2520" w:hanging="360"/>
+      </w:pPr>
+    </w:lvl>
+    <w:lvl w:ilvl="2" w:tplc="0409001B">
+      <w:start w:val="1"/>
+      <w:numFmt w:val="lowerRoman"/>
+      <w:lvlText w:val="%3."/>
+      <w:lvlJc w:val="right"/>
+      <w:pPr>
+        <w:ind w:left="3240" w:hanging="180"/>
+      </w:pPr>
+    </w:lvl>
+    <w:lvl w:ilvl="3" w:tplc="0409000F">
+      <w:start w:val="1"/>
+      <w:numFmt w:val="decimal"/>
+      <w:lvlText w:val="%4."/>
+      <w:lvlJc w:val="left"/>
+      <w:pPr>
+        <w:ind w:left="3960" w:hanging="360"/>
+      </w:pPr>
+    </w:lvl>
+    <w:lvl w:ilvl="4" w:tplc="04090019">
+      <w:start w:val="1"/>
+      <w:numFmt w:val="lowerLetter"/>
+      <w:lvlText w:val="%5."/>
+      <w:lvlJc w:val="left"/>
+      <w:pPr>
+        <w:ind w:left="4680" w:hanging="360"/>
+      </w:pPr>
+    </w:lvl>
+    <w:lvl w:ilvl="5" w:tplc="0409001B">
+      <w:start w:val="1"/>
+      <w:numFmt w:val="lowerRoman"/>
+      <w:lvlText w:val="%6."/>
+      <w:lvlJc w:val="right"/>
+      <w:pPr>
+        <w:ind w:left="5400" w:hanging="180"/>
+      </w:pPr>
+    </w:lvl>
+    <w:lvl w:ilvl="6" w:tplc="0409000F">
+      <w:start w:val="1"/>
+      <w:numFmt w:val="decimal"/>
+      <w:lvlText w:val="%7."/>
+      <w:lvlJc w:val="left"/>
+      <w:pPr>
+        <w:ind w:left="6120" w:hanging="360"/>
+      </w:pPr>
+    </w:lvl>
+    <w:lvl w:ilvl="7" w:tplc="04090019">
+      <w:start w:val="1"/>
+      <w:numFmt w:val="lowerLetter"/>
+      <w:lvlText w:val="%8."/>
+      <w:lvlJc w:val="left"/>
+      <w:pPr>
+        <w:ind w:left="6840" w:hanging="360"/>
+      </w:pPr>
+    </w:lvl>
+    <w:lvl w:ilvl="8" w:tplc="0409001B">
+      <w:start w:val="1"/>
+      <w:numFmt w:val="lowerRoman"/>
+      <w:lvlText w:val="%9."/>
+      <w:lvlJc w:val="right"/>
+      <w:pPr>
+        <w:ind w:left="7560" w:hanging="180"/>
+      </w:pPr>
+    </w:lvl>
+  </w:abstractNum>
+  <w:abstractNum w:abstractNumId="3">
     <w:nsid w:val="4E2E0DC3"/>
     <w:multiLevelType w:val="hybridMultilevel"/>
     <w:tmpl w:val="2E643778"/>
@@ -5320,7 +5752,7 @@
       </w:rPr>
     </w:lvl>
   </w:abstractNum>
-  <w:abstractNum w:abstractNumId="2">
+  <w:abstractNum w:abstractNumId="4">
     <w:nsid w:val="6CF82CFC"/>
     <w:multiLevelType w:val="hybridMultilevel"/>
     <w:tmpl w:val="D540AE9A"/>
@@ -5433,7 +5865,7 @@
       </w:rPr>
     </w:lvl>
   </w:abstractNum>
-  <w:abstractNum w:abstractNumId="3">
+  <w:abstractNum w:abstractNumId="5">
     <w:nsid w:val="72AD2B72"/>
     <w:multiLevelType w:val="hybridMultilevel"/>
     <w:tmpl w:val="C59EC3F4"/>
@@ -5547,16 +5979,76 @@
     </w:lvl>
   </w:abstractNum>
   <w:num w:numId="1">
+    <w:abstractNumId w:val="5"/>
+  </w:num>
+  <w:num w:numId="2">
     <w:abstractNumId w:val="3"/>
   </w:num>
-  <w:num w:numId="2">
-    <w:abstractNumId w:val="1"/>
-  </w:num>
   <w:num w:numId="3">
-    <w:abstractNumId w:val="2"/>
+    <w:abstractNumId w:val="4"/>
   </w:num>
   <w:num w:numId="4">
     <w:abstractNumId w:val="0"/>
+  </w:num>
+  <w:num w:numId="5">
+    <w:abstractNumId w:val="1"/>
+    <w:lvlOverride w:ilvl="0">
+      <w:startOverride w:val="1"/>
+    </w:lvlOverride>
+    <w:lvlOverride w:ilvl="1">
+      <w:startOverride w:val="1"/>
+    </w:lvlOverride>
+    <w:lvlOverride w:ilvl="2">
+      <w:startOverride w:val="1"/>
+    </w:lvlOverride>
+    <w:lvlOverride w:ilvl="3">
+      <w:startOverride w:val="1"/>
+    </w:lvlOverride>
+    <w:lvlOverride w:ilvl="4">
+      <w:startOverride w:val="1"/>
+    </w:lvlOverride>
+    <w:lvlOverride w:ilvl="5">
+      <w:startOverride w:val="1"/>
+    </w:lvlOverride>
+    <w:lvlOverride w:ilvl="6">
+      <w:startOverride w:val="1"/>
+    </w:lvlOverride>
+    <w:lvlOverride w:ilvl="7">
+      <w:startOverride w:val="1"/>
+    </w:lvlOverride>
+    <w:lvlOverride w:ilvl="8">
+      <w:startOverride w:val="1"/>
+    </w:lvlOverride>
+  </w:num>
+  <w:num w:numId="6">
+    <w:abstractNumId w:val="2"/>
+    <w:lvlOverride w:ilvl="0">
+      <w:startOverride w:val="1"/>
+    </w:lvlOverride>
+    <w:lvlOverride w:ilvl="1">
+      <w:startOverride w:val="1"/>
+    </w:lvlOverride>
+    <w:lvlOverride w:ilvl="2">
+      <w:startOverride w:val="1"/>
+    </w:lvlOverride>
+    <w:lvlOverride w:ilvl="3">
+      <w:startOverride w:val="1"/>
+    </w:lvlOverride>
+    <w:lvlOverride w:ilvl="4">
+      <w:startOverride w:val="1"/>
+    </w:lvlOverride>
+    <w:lvlOverride w:ilvl="5">
+      <w:startOverride w:val="1"/>
+    </w:lvlOverride>
+    <w:lvlOverride w:ilvl="6">
+      <w:startOverride w:val="1"/>
+    </w:lvlOverride>
+    <w:lvlOverride w:ilvl="7">
+      <w:startOverride w:val="1"/>
+    </w:lvlOverride>
+    <w:lvlOverride w:ilvl="8">
+      <w:startOverride w:val="1"/>
+    </w:lvlOverride>
   </w:num>
 </w:numbering>
 </file>

</xml_diff>